<commit_message>
RGMII: Removed setup & hold times and added rx_clock_skew config. Write procedure sets the data on the clock edges and the read procedure samples the data on the clock edges + skew. Updated quickref.
</commit_message>
<xml_diff>
--- a/bitvis_vip_rgmii/doc/rgmii_bfm_QuickRef.docx
+++ b/bitvis_vip_rgmii/doc/rgmii_bfm_QuickRef.docx
@@ -277,7 +277,15 @@
     <w:p/>
     <w:p>
       <w:r>
-        <w:t>For general information see UVVM Essential Mechanisms located in uvvm_vvc_framework/doc.</w:t>
+        <w:t xml:space="preserve">For general information see UVVM Essential Mechanisms located in </w:t>
+      </w:r>
+      <w:proofErr w:type="spellStart"/>
+      <w:r>
+        <w:t>uvvm_vvc_framework</w:t>
+      </w:r>
+      <w:proofErr w:type="spellEnd"/>
+      <w:r>
+        <w:t>/doc.</w:t>
       </w:r>
     </w:p>
     <w:p/>
@@ -338,6 +346,7 @@
                 <w:szCs w:val="18"/>
               </w:rPr>
             </w:pPr>
+            <w:proofErr w:type="spellStart"/>
             <w:r>
               <w:rPr>
                 <w:rFonts w:cs="Verdana"/>
@@ -346,6 +355,7 @@
               </w:rPr>
               <w:t>rgmii_write</w:t>
             </w:r>
+            <w:proofErr w:type="spellEnd"/>
             <w:r>
               <w:rPr>
                 <w:rFonts w:cs="Verdana"/>
@@ -360,23 +370,87 @@
                 <w:color w:val="FFFFFF"/>
                 <w:szCs w:val="18"/>
               </w:rPr>
-              <w:t xml:space="preserve">(data_array, msg, </w:t>
-            </w:r>
+              <w:t>(</w:t>
+            </w:r>
+            <w:proofErr w:type="spellStart"/>
             <w:r>
               <w:rPr>
                 <w:rFonts w:cs="Verdana"/>
                 <w:color w:val="FFFFFF"/>
                 <w:szCs w:val="18"/>
               </w:rPr>
-              <w:t>rgmii</w:t>
-            </w:r>
+              <w:t>data_array</w:t>
+            </w:r>
+            <w:proofErr w:type="spellEnd"/>
             <w:r>
               <w:rPr>
                 <w:rFonts w:cs="Verdana"/>
                 <w:color w:val="FFFFFF"/>
                 <w:szCs w:val="18"/>
               </w:rPr>
-              <w:t>_if, [scope, [msg_id_panel, [config]]])</w:t>
+              <w:t xml:space="preserve">, </w:t>
+            </w:r>
+            <w:proofErr w:type="spellStart"/>
+            <w:r>
+              <w:rPr>
+                <w:rFonts w:cs="Verdana"/>
+                <w:color w:val="FFFFFF"/>
+                <w:szCs w:val="18"/>
+              </w:rPr>
+              <w:t>msg</w:t>
+            </w:r>
+            <w:proofErr w:type="spellEnd"/>
+            <w:r>
+              <w:rPr>
+                <w:rFonts w:cs="Verdana"/>
+                <w:color w:val="FFFFFF"/>
+                <w:szCs w:val="18"/>
+              </w:rPr>
+              <w:t xml:space="preserve">, </w:t>
+            </w:r>
+            <w:proofErr w:type="spellStart"/>
+            <w:r>
+              <w:rPr>
+                <w:rFonts w:cs="Verdana"/>
+                <w:color w:val="FFFFFF"/>
+                <w:szCs w:val="18"/>
+              </w:rPr>
+              <w:t>rgmii</w:t>
+            </w:r>
+            <w:r>
+              <w:rPr>
+                <w:rFonts w:cs="Verdana"/>
+                <w:color w:val="FFFFFF"/>
+                <w:szCs w:val="18"/>
+              </w:rPr>
+              <w:t>_if</w:t>
+            </w:r>
+            <w:proofErr w:type="spellEnd"/>
+            <w:r>
+              <w:rPr>
+                <w:rFonts w:cs="Verdana"/>
+                <w:color w:val="FFFFFF"/>
+                <w:szCs w:val="18"/>
+              </w:rPr>
+              <w:t>, [scope, [</w:t>
+            </w:r>
+            <w:proofErr w:type="spellStart"/>
+            <w:r>
+              <w:rPr>
+                <w:rFonts w:cs="Verdana"/>
+                <w:color w:val="FFFFFF"/>
+                <w:szCs w:val="18"/>
+              </w:rPr>
+              <w:t>msg_id_panel</w:t>
+            </w:r>
+            <w:proofErr w:type="spellEnd"/>
+            <w:r>
+              <w:rPr>
+                <w:rFonts w:cs="Verdana"/>
+                <w:color w:val="FFFFFF"/>
+                <w:szCs w:val="18"/>
+              </w:rPr>
+              <w:t>, [config]]])</w:t>
             </w:r>
           </w:p>
         </w:tc>
@@ -435,8 +509,9 @@
                 <w:sz w:val="16"/>
                 <w:szCs w:val="16"/>
               </w:rPr>
-              <w:t xml:space="preserve"> rgmii</w:t>
-            </w:r>
+              <w:t xml:space="preserve"> </w:t>
+            </w:r>
+            <w:proofErr w:type="spellStart"/>
             <w:r>
               <w:rPr>
                 <w:rFonts w:cs="Verdana"/>
@@ -444,6 +519,15 @@
                 <w:sz w:val="16"/>
                 <w:szCs w:val="16"/>
               </w:rPr>
+              <w:t>rgmii</w:t>
+            </w:r>
+            <w:r>
+              <w:rPr>
+                <w:rFonts w:cs="Verdana"/>
+                <w:b w:val="0"/>
+                <w:sz w:val="16"/>
+                <w:szCs w:val="16"/>
+              </w:rPr>
               <w:t>_</w:t>
             </w:r>
             <w:r>
@@ -455,6 +539,7 @@
               </w:rPr>
               <w:t>write</w:t>
             </w:r>
+            <w:proofErr w:type="spellEnd"/>
             <w:r>
               <w:rPr>
                 <w:rFonts w:cs="Verdana"/>
@@ -462,8 +547,9 @@
                 <w:sz w:val="16"/>
                 <w:szCs w:val="16"/>
               </w:rPr>
-              <w:t xml:space="preserve">(v_data_array(0 </w:t>
-            </w:r>
+              <w:t>(</w:t>
+            </w:r>
+            <w:proofErr w:type="spellStart"/>
             <w:r>
               <w:rPr>
                 <w:rFonts w:cs="Verdana"/>
@@ -471,6 +557,25 @@
                 <w:sz w:val="16"/>
                 <w:szCs w:val="16"/>
               </w:rPr>
+              <w:t>v_data_array</w:t>
+            </w:r>
+            <w:proofErr w:type="spellEnd"/>
+            <w:r>
+              <w:rPr>
+                <w:rFonts w:cs="Verdana"/>
+                <w:b w:val="0"/>
+                <w:sz w:val="16"/>
+                <w:szCs w:val="16"/>
+              </w:rPr>
+              <w:t xml:space="preserve">(0 </w:t>
+            </w:r>
+            <w:r>
+              <w:rPr>
+                <w:rFonts w:cs="Verdana"/>
+                <w:b w:val="0"/>
+                <w:sz w:val="16"/>
+                <w:szCs w:val="16"/>
+              </w:rPr>
               <w:t>to v_numBytes-1</w:t>
             </w:r>
             <w:r>
@@ -518,6 +623,7 @@
               </w:rPr>
               <w:t xml:space="preserve"> </w:t>
             </w:r>
+            <w:proofErr w:type="spellStart"/>
             <w:r>
               <w:rPr>
                 <w:rFonts w:cs="Verdana"/>
@@ -525,8 +631,9 @@
                 <w:sz w:val="16"/>
                 <w:szCs w:val="16"/>
               </w:rPr>
-              <w:t xml:space="preserve">v_numBytes </w:t>
-            </w:r>
+              <w:t>v_numBytes</w:t>
+            </w:r>
+            <w:proofErr w:type="spellEnd"/>
             <w:r>
               <w:rPr>
                 <w:rFonts w:cs="Verdana"/>
@@ -534,8 +641,18 @@
                 <w:sz w:val="16"/>
                 <w:szCs w:val="16"/>
               </w:rPr>
+              <w:t xml:space="preserve"> </w:t>
+            </w:r>
+            <w:r>
+              <w:rPr>
+                <w:rFonts w:cs="Verdana"/>
+                <w:b w:val="0"/>
+                <w:sz w:val="16"/>
+                <w:szCs w:val="16"/>
+              </w:rPr>
               <w:t xml:space="preserve">bytes", </w:t>
             </w:r>
+            <w:proofErr w:type="spellStart"/>
             <w:r>
               <w:rPr>
                 <w:rFonts w:cs="Verdana"/>
@@ -552,8 +669,9 @@
                 <w:sz w:val="16"/>
                 <w:szCs w:val="16"/>
               </w:rPr>
-              <w:t xml:space="preserve">_if, C_SCOPE, shared_msg_id_panel, </w:t>
-            </w:r>
+              <w:t>_if</w:t>
+            </w:r>
+            <w:proofErr w:type="spellEnd"/>
             <w:r>
               <w:rPr>
                 <w:rFonts w:cs="Verdana"/>
@@ -561,6 +679,36 @@
                 <w:sz w:val="16"/>
                 <w:szCs w:val="16"/>
               </w:rPr>
+              <w:t xml:space="preserve">, C_SCOPE, </w:t>
+            </w:r>
+            <w:proofErr w:type="spellStart"/>
+            <w:r>
+              <w:rPr>
+                <w:rFonts w:cs="Verdana"/>
+                <w:b w:val="0"/>
+                <w:sz w:val="16"/>
+                <w:szCs w:val="16"/>
+              </w:rPr>
+              <w:t>shared_msg_id_panel</w:t>
+            </w:r>
+            <w:proofErr w:type="spellEnd"/>
+            <w:r>
+              <w:rPr>
+                <w:rFonts w:cs="Verdana"/>
+                <w:b w:val="0"/>
+                <w:sz w:val="16"/>
+                <w:szCs w:val="16"/>
+              </w:rPr>
+              <w:t xml:space="preserve">, </w:t>
+            </w:r>
+            <w:proofErr w:type="spellStart"/>
+            <w:r>
+              <w:rPr>
+                <w:rFonts w:cs="Verdana"/>
+                <w:b w:val="0"/>
+                <w:sz w:val="16"/>
+                <w:szCs w:val="16"/>
+              </w:rPr>
               <w:t>rgmii</w:t>
             </w:r>
             <w:r>
@@ -570,8 +718,9 @@
                 <w:sz w:val="16"/>
                 <w:szCs w:val="16"/>
               </w:rPr>
-              <w:t>_bfm_config);</w:t>
-            </w:r>
+              <w:t>_bfm_config</w:t>
+            </w:r>
+            <w:proofErr w:type="spellEnd"/>
             <w:r>
               <w:rPr>
                 <w:rFonts w:cs="Verdana"/>
@@ -579,6 +728,15 @@
                 <w:sz w:val="16"/>
                 <w:szCs w:val="16"/>
               </w:rPr>
+              <w:t>);</w:t>
+            </w:r>
+            <w:r>
+              <w:rPr>
+                <w:rFonts w:cs="Verdana"/>
+                <w:b w:val="0"/>
+                <w:sz w:val="16"/>
+                <w:szCs w:val="16"/>
+              </w:rPr>
               <w:br/>
             </w:r>
             <w:r>
@@ -596,7 +754,47 @@
                 <w:sz w:val="16"/>
                 <w:szCs w:val="16"/>
               </w:rPr>
-              <w:t>: rgmii_write((x”01”, x”02”, x”03”, x”04”),             "Write 4 bytes", rgmii_if);</w:t>
+              <w:t xml:space="preserve">: </w:t>
+            </w:r>
+            <w:proofErr w:type="spellStart"/>
+            <w:r>
+              <w:rPr>
+                <w:rFonts w:cs="Verdana"/>
+                <w:b w:val="0"/>
+                <w:sz w:val="16"/>
+                <w:szCs w:val="16"/>
+              </w:rPr>
+              <w:t>rgmii_write</w:t>
+            </w:r>
+            <w:proofErr w:type="spellEnd"/>
+            <w:r>
+              <w:rPr>
+                <w:rFonts w:cs="Verdana"/>
+                <w:b w:val="0"/>
+                <w:sz w:val="16"/>
+                <w:szCs w:val="16"/>
+              </w:rPr>
+              <w:t xml:space="preserve">((x”01”, x”02”, x”03”, x”04”),             "Write 4 bytes", </w:t>
+            </w:r>
+            <w:proofErr w:type="spellStart"/>
+            <w:r>
+              <w:rPr>
+                <w:rFonts w:cs="Verdana"/>
+                <w:b w:val="0"/>
+                <w:sz w:val="16"/>
+                <w:szCs w:val="16"/>
+              </w:rPr>
+              <w:t>rgmii_if</w:t>
+            </w:r>
+            <w:proofErr w:type="spellEnd"/>
+            <w:r>
+              <w:rPr>
+                <w:rFonts w:cs="Verdana"/>
+                <w:b w:val="0"/>
+                <w:sz w:val="16"/>
+                <w:szCs w:val="16"/>
+              </w:rPr>
+              <w:t>);</w:t>
             </w:r>
           </w:p>
         </w:tc>
@@ -684,6 +882,7 @@
                                 <w:szCs w:val="18"/>
                               </w:rPr>
                             </w:pPr>
+                            <w:proofErr w:type="spellStart"/>
                             <w:r>
                               <w:rPr>
                                 <w:rFonts w:ascii="Helvetica Neue Light" w:hAnsi="Helvetica Neue Light"/>
@@ -702,6 +901,7 @@
                               </w:rPr>
                               <w:t>_bfm_pkg.vhd</w:t>
                             </w:r>
+                            <w:proofErr w:type="spellEnd"/>
                           </w:p>
                         </w:txbxContent>
                       </wps:txbx>
@@ -737,6 +937,7 @@
                           <w:szCs w:val="18"/>
                         </w:rPr>
                       </w:pPr>
+                      <w:proofErr w:type="spellStart"/>
                       <w:r>
                         <w:rPr>
                           <w:rFonts w:ascii="Helvetica Neue Light" w:hAnsi="Helvetica Neue Light"/>
@@ -755,6 +956,7 @@
                         </w:rPr>
                         <w:t>_bfm_pkg.vhd</w:t>
                       </w:r>
+                      <w:proofErr w:type="spellEnd"/>
                     </w:p>
                   </w:txbxContent>
                 </v:textbox>
@@ -814,6 +1016,7 @@
                 <w:szCs w:val="18"/>
               </w:rPr>
             </w:pPr>
+            <w:proofErr w:type="spellStart"/>
             <w:r>
               <w:rPr>
                 <w:rFonts w:cs="Verdana"/>
@@ -830,6 +1033,7 @@
               </w:rPr>
               <w:t>read</w:t>
             </w:r>
+            <w:proofErr w:type="spellEnd"/>
             <w:r>
               <w:rPr>
                 <w:rFonts w:cs="Verdana"/>
@@ -844,23 +1048,25 @@
                 <w:color w:val="FFFFFF"/>
                 <w:szCs w:val="18"/>
               </w:rPr>
-              <w:t>(data_array,</w:t>
-            </w:r>
+              <w:t>(</w:t>
+            </w:r>
+            <w:proofErr w:type="spellStart"/>
             <w:r>
               <w:rPr>
                 <w:rFonts w:cs="Verdana"/>
                 <w:color w:val="FFFFFF"/>
                 <w:szCs w:val="18"/>
               </w:rPr>
-              <w:t xml:space="preserve"> data_len,</w:t>
-            </w:r>
+              <w:t>data_array</w:t>
+            </w:r>
+            <w:proofErr w:type="spellEnd"/>
             <w:r>
               <w:rPr>
                 <w:rFonts w:cs="Verdana"/>
                 <w:color w:val="FFFFFF"/>
                 <w:szCs w:val="18"/>
               </w:rPr>
-              <w:t xml:space="preserve"> msg, rgmii_if, [scope, [msg_id_panel, [config</w:t>
+              <w:t>,</w:t>
             </w:r>
             <w:r>
               <w:rPr>
@@ -868,7 +1074,113 @@
                 <w:color w:val="FFFFFF"/>
                 <w:szCs w:val="18"/>
               </w:rPr>
-              <w:t>, [ext_proc_call]</w:t>
+              <w:t xml:space="preserve"> </w:t>
+            </w:r>
+            <w:proofErr w:type="spellStart"/>
+            <w:r>
+              <w:rPr>
+                <w:rFonts w:cs="Verdana"/>
+                <w:color w:val="FFFFFF"/>
+                <w:szCs w:val="18"/>
+              </w:rPr>
+              <w:t>data_len</w:t>
+            </w:r>
+            <w:proofErr w:type="spellEnd"/>
+            <w:r>
+              <w:rPr>
+                <w:rFonts w:cs="Verdana"/>
+                <w:color w:val="FFFFFF"/>
+                <w:szCs w:val="18"/>
+              </w:rPr>
+              <w:t>,</w:t>
+            </w:r>
+            <w:r>
+              <w:rPr>
+                <w:rFonts w:cs="Verdana"/>
+                <w:color w:val="FFFFFF"/>
+                <w:szCs w:val="18"/>
+              </w:rPr>
+              <w:t xml:space="preserve"> </w:t>
+            </w:r>
+            <w:proofErr w:type="spellStart"/>
+            <w:r>
+              <w:rPr>
+                <w:rFonts w:cs="Verdana"/>
+                <w:color w:val="FFFFFF"/>
+                <w:szCs w:val="18"/>
+              </w:rPr>
+              <w:t>msg</w:t>
+            </w:r>
+            <w:proofErr w:type="spellEnd"/>
+            <w:r>
+              <w:rPr>
+                <w:rFonts w:cs="Verdana"/>
+                <w:color w:val="FFFFFF"/>
+                <w:szCs w:val="18"/>
+              </w:rPr>
+              <w:t xml:space="preserve">, </w:t>
+            </w:r>
+            <w:proofErr w:type="spellStart"/>
+            <w:r>
+              <w:rPr>
+                <w:rFonts w:cs="Verdana"/>
+                <w:color w:val="FFFFFF"/>
+                <w:szCs w:val="18"/>
+              </w:rPr>
+              <w:t>rgmii_if</w:t>
+            </w:r>
+            <w:proofErr w:type="spellEnd"/>
+            <w:r>
+              <w:rPr>
+                <w:rFonts w:cs="Verdana"/>
+                <w:color w:val="FFFFFF"/>
+                <w:szCs w:val="18"/>
+              </w:rPr>
+              <w:t>, [scope, [</w:t>
+            </w:r>
+            <w:proofErr w:type="spellStart"/>
+            <w:r>
+              <w:rPr>
+                <w:rFonts w:cs="Verdana"/>
+                <w:color w:val="FFFFFF"/>
+                <w:szCs w:val="18"/>
+              </w:rPr>
+              <w:t>msg_id_panel</w:t>
+            </w:r>
+            <w:proofErr w:type="spellEnd"/>
+            <w:r>
+              <w:rPr>
+                <w:rFonts w:cs="Verdana"/>
+                <w:color w:val="FFFFFF"/>
+                <w:szCs w:val="18"/>
+              </w:rPr>
+              <w:t>, [config</w:t>
+            </w:r>
+            <w:r>
+              <w:rPr>
+                <w:rFonts w:cs="Verdana"/>
+                <w:color w:val="FFFFFF"/>
+                <w:szCs w:val="18"/>
+              </w:rPr>
+              <w:t>, [</w:t>
+            </w:r>
+            <w:proofErr w:type="spellStart"/>
+            <w:r>
+              <w:rPr>
+                <w:rFonts w:cs="Verdana"/>
+                <w:color w:val="FFFFFF"/>
+                <w:szCs w:val="18"/>
+              </w:rPr>
+              <w:t>ext_proc_call</w:t>
+            </w:r>
+            <w:proofErr w:type="spellEnd"/>
+            <w:r>
+              <w:rPr>
+                <w:rFonts w:cs="Verdana"/>
+                <w:color w:val="FFFFFF"/>
+                <w:szCs w:val="18"/>
+              </w:rPr>
+              <w:t>]</w:t>
             </w:r>
             <w:r>
               <w:rPr>
@@ -925,8 +1237,9 @@
                 <w:sz w:val="16"/>
                 <w:szCs w:val="16"/>
               </w:rPr>
-              <w:t>: rgmii_</w:t>
-            </w:r>
+              <w:t xml:space="preserve">: </w:t>
+            </w:r>
+            <w:proofErr w:type="spellStart"/>
             <w:r>
               <w:rPr>
                 <w:rFonts w:cs="Verdana"/>
@@ -934,8 +1247,18 @@
                 <w:sz w:val="16"/>
                 <w:szCs w:val="16"/>
               </w:rPr>
+              <w:t>rgmii_</w:t>
+            </w:r>
+            <w:r>
+              <w:rPr>
+                <w:rFonts w:cs="Verdana"/>
+                <w:b w:val="0"/>
+                <w:sz w:val="16"/>
+                <w:szCs w:val="16"/>
+              </w:rPr>
               <w:t>read</w:t>
             </w:r>
+            <w:proofErr w:type="spellEnd"/>
             <w:r>
               <w:rPr>
                 <w:rFonts w:cs="Verdana"/>
@@ -943,8 +1266,9 @@
                 <w:sz w:val="16"/>
                 <w:szCs w:val="16"/>
               </w:rPr>
-              <w:t>(v_data_arra</w:t>
-            </w:r>
+              <w:t>(</w:t>
+            </w:r>
+            <w:proofErr w:type="spellStart"/>
             <w:r>
               <w:rPr>
                 <w:rFonts w:cs="Verdana"/>
@@ -952,8 +1276,18 @@
                 <w:sz w:val="16"/>
                 <w:szCs w:val="16"/>
               </w:rPr>
+              <w:t>v_data_arra</w:t>
+            </w:r>
+            <w:r>
+              <w:rPr>
+                <w:rFonts w:cs="Verdana"/>
+                <w:b w:val="0"/>
+                <w:sz w:val="16"/>
+                <w:szCs w:val="16"/>
+              </w:rPr>
               <w:t>y</w:t>
             </w:r>
+            <w:proofErr w:type="spellEnd"/>
             <w:r>
               <w:rPr>
                 <w:rFonts w:cs="Verdana"/>
@@ -970,8 +1304,9 @@
                 <w:sz w:val="16"/>
                 <w:szCs w:val="16"/>
               </w:rPr>
-              <w:t xml:space="preserve"> v_numBytes,</w:t>
-            </w:r>
+              <w:t xml:space="preserve"> </w:t>
+            </w:r>
+            <w:proofErr w:type="spellStart"/>
             <w:r>
               <w:rPr>
                 <w:rFonts w:cs="Verdana"/>
@@ -979,6 +1314,25 @@
                 <w:sz w:val="16"/>
                 <w:szCs w:val="16"/>
               </w:rPr>
+              <w:t>v_numBytes</w:t>
+            </w:r>
+            <w:proofErr w:type="spellEnd"/>
+            <w:r>
+              <w:rPr>
+                <w:rFonts w:cs="Verdana"/>
+                <w:b w:val="0"/>
+                <w:sz w:val="16"/>
+                <w:szCs w:val="16"/>
+              </w:rPr>
+              <w:t>,</w:t>
+            </w:r>
+            <w:r>
+              <w:rPr>
+                <w:rFonts w:cs="Verdana"/>
+                <w:b w:val="0"/>
+                <w:sz w:val="16"/>
+                <w:szCs w:val="16"/>
+              </w:rPr>
               <w:t xml:space="preserve"> "</w:t>
             </w:r>
             <w:r>
@@ -997,8 +1351,9 @@
                 <w:sz w:val="16"/>
                 <w:szCs w:val="16"/>
               </w:rPr>
-              <w:t xml:space="preserve"> v_numBytes bytes", rgmii_if, C_SCOPE, shared_msg_id_panel, rgmii_bfm_config</w:t>
-            </w:r>
+              <w:t xml:space="preserve"> </w:t>
+            </w:r>
+            <w:proofErr w:type="spellStart"/>
             <w:r>
               <w:rPr>
                 <w:rFonts w:cs="Verdana"/>
@@ -1006,7 +1361,97 @@
                 <w:sz w:val="16"/>
                 <w:szCs w:val="16"/>
               </w:rPr>
-              <w:t>, “rgmii_expect()”</w:t>
+              <w:t>v_numBytes</w:t>
+            </w:r>
+            <w:proofErr w:type="spellEnd"/>
+            <w:r>
+              <w:rPr>
+                <w:rFonts w:cs="Verdana"/>
+                <w:b w:val="0"/>
+                <w:sz w:val="16"/>
+                <w:szCs w:val="16"/>
+              </w:rPr>
+              <w:t xml:space="preserve"> bytes", </w:t>
+            </w:r>
+            <w:proofErr w:type="spellStart"/>
+            <w:r>
+              <w:rPr>
+                <w:rFonts w:cs="Verdana"/>
+                <w:b w:val="0"/>
+                <w:sz w:val="16"/>
+                <w:szCs w:val="16"/>
+              </w:rPr>
+              <w:t>rgmii_if</w:t>
+            </w:r>
+            <w:proofErr w:type="spellEnd"/>
+            <w:r>
+              <w:rPr>
+                <w:rFonts w:cs="Verdana"/>
+                <w:b w:val="0"/>
+                <w:sz w:val="16"/>
+                <w:szCs w:val="16"/>
+              </w:rPr>
+              <w:t xml:space="preserve">, C_SCOPE, </w:t>
+            </w:r>
+            <w:proofErr w:type="spellStart"/>
+            <w:r>
+              <w:rPr>
+                <w:rFonts w:cs="Verdana"/>
+                <w:b w:val="0"/>
+                <w:sz w:val="16"/>
+                <w:szCs w:val="16"/>
+              </w:rPr>
+              <w:t>shared_msg_id_panel</w:t>
+            </w:r>
+            <w:proofErr w:type="spellEnd"/>
+            <w:r>
+              <w:rPr>
+                <w:rFonts w:cs="Verdana"/>
+                <w:b w:val="0"/>
+                <w:sz w:val="16"/>
+                <w:szCs w:val="16"/>
+              </w:rPr>
+              <w:t xml:space="preserve">, </w:t>
+            </w:r>
+            <w:proofErr w:type="spellStart"/>
+            <w:r>
+              <w:rPr>
+                <w:rFonts w:cs="Verdana"/>
+                <w:b w:val="0"/>
+                <w:sz w:val="16"/>
+                <w:szCs w:val="16"/>
+              </w:rPr>
+              <w:t>rgmii_bfm_config</w:t>
+            </w:r>
+            <w:proofErr w:type="spellEnd"/>
+            <w:r>
+              <w:rPr>
+                <w:rFonts w:cs="Verdana"/>
+                <w:b w:val="0"/>
+                <w:sz w:val="16"/>
+                <w:szCs w:val="16"/>
+              </w:rPr>
+              <w:t>, “</w:t>
+            </w:r>
+            <w:proofErr w:type="spellStart"/>
+            <w:r>
+              <w:rPr>
+                <w:rFonts w:cs="Verdana"/>
+                <w:b w:val="0"/>
+                <w:sz w:val="16"/>
+                <w:szCs w:val="16"/>
+              </w:rPr>
+              <w:t>rgmii_expect</w:t>
+            </w:r>
+            <w:proofErr w:type="spellEnd"/>
+            <w:r>
+              <w:rPr>
+                <w:rFonts w:cs="Verdana"/>
+                <w:b w:val="0"/>
+                <w:sz w:val="16"/>
+                <w:szCs w:val="16"/>
+              </w:rPr>
+              <w:t>()”</w:t>
             </w:r>
             <w:r>
               <w:rPr>
@@ -1050,8 +1495,9 @@
                 <w:sz w:val="16"/>
                 <w:szCs w:val="16"/>
               </w:rPr>
-              <w:t>: rgmii_</w:t>
-            </w:r>
+              <w:t xml:space="preserve">: </w:t>
+            </w:r>
+            <w:proofErr w:type="spellStart"/>
             <w:r>
               <w:rPr>
                 <w:rFonts w:cs="Verdana"/>
@@ -1059,8 +1505,19 @@
                 <w:sz w:val="16"/>
                 <w:szCs w:val="16"/>
               </w:rPr>
+              <w:t>rgmii_</w:t>
+            </w:r>
+            <w:proofErr w:type="gramStart"/>
+            <w:r>
+              <w:rPr>
+                <w:rFonts w:cs="Verdana"/>
+                <w:b w:val="0"/>
+                <w:sz w:val="16"/>
+                <w:szCs w:val="16"/>
+              </w:rPr>
               <w:t>read</w:t>
             </w:r>
+            <w:proofErr w:type="spellEnd"/>
             <w:r>
               <w:rPr>
                 <w:rFonts w:cs="Verdana"/>
@@ -1068,8 +1525,10 @@
                 <w:sz w:val="16"/>
                 <w:szCs w:val="16"/>
               </w:rPr>
-              <w:t>(v_data_arra</w:t>
-            </w:r>
+              <w:t>(</w:t>
+            </w:r>
+            <w:proofErr w:type="spellStart"/>
+            <w:proofErr w:type="gramEnd"/>
             <w:r>
               <w:rPr>
                 <w:rFonts w:cs="Verdana"/>
@@ -1077,8 +1536,18 @@
                 <w:sz w:val="16"/>
                 <w:szCs w:val="16"/>
               </w:rPr>
+              <w:t>v_data_arra</w:t>
+            </w:r>
+            <w:r>
+              <w:rPr>
+                <w:rFonts w:cs="Verdana"/>
+                <w:b w:val="0"/>
+                <w:sz w:val="16"/>
+                <w:szCs w:val="16"/>
+              </w:rPr>
               <w:t>y</w:t>
             </w:r>
+            <w:proofErr w:type="spellEnd"/>
             <w:r>
               <w:rPr>
                 <w:rFonts w:cs="Verdana"/>
@@ -1095,8 +1564,9 @@
                 <w:sz w:val="16"/>
                 <w:szCs w:val="16"/>
               </w:rPr>
-              <w:t xml:space="preserve"> v_numBytes,</w:t>
-            </w:r>
+              <w:t xml:space="preserve"> </w:t>
+            </w:r>
+            <w:proofErr w:type="spellStart"/>
             <w:r>
               <w:rPr>
                 <w:rFonts w:cs="Verdana"/>
@@ -1104,6 +1574,25 @@
                 <w:sz w:val="16"/>
                 <w:szCs w:val="16"/>
               </w:rPr>
+              <w:t>v_numBytes</w:t>
+            </w:r>
+            <w:proofErr w:type="spellEnd"/>
+            <w:r>
+              <w:rPr>
+                <w:rFonts w:cs="Verdana"/>
+                <w:b w:val="0"/>
+                <w:sz w:val="16"/>
+                <w:szCs w:val="16"/>
+              </w:rPr>
+              <w:t>,</w:t>
+            </w:r>
+            <w:r>
+              <w:rPr>
+                <w:rFonts w:cs="Verdana"/>
+                <w:b w:val="0"/>
+                <w:sz w:val="16"/>
+                <w:szCs w:val="16"/>
+              </w:rPr>
               <w:t xml:space="preserve"> "</w:t>
             </w:r>
             <w:r>
@@ -1122,8 +1611,9 @@
                 <w:sz w:val="16"/>
                 <w:szCs w:val="16"/>
               </w:rPr>
-              <w:t xml:space="preserve"> v_numBytes bytes", rgmii_</w:t>
-            </w:r>
+              <w:t xml:space="preserve"> </w:t>
+            </w:r>
+            <w:proofErr w:type="spellStart"/>
             <w:r>
               <w:rPr>
                 <w:rFonts w:cs="Verdana"/>
@@ -1131,8 +1621,38 @@
                 <w:sz w:val="16"/>
                 <w:szCs w:val="16"/>
               </w:rPr>
+              <w:t>v_numBytes</w:t>
+            </w:r>
+            <w:proofErr w:type="spellEnd"/>
+            <w:r>
+              <w:rPr>
+                <w:rFonts w:cs="Verdana"/>
+                <w:b w:val="0"/>
+                <w:sz w:val="16"/>
+                <w:szCs w:val="16"/>
+              </w:rPr>
+              <w:t xml:space="preserve"> bytes", </w:t>
+            </w:r>
+            <w:proofErr w:type="spellStart"/>
+            <w:r>
+              <w:rPr>
+                <w:rFonts w:cs="Verdana"/>
+                <w:b w:val="0"/>
+                <w:sz w:val="16"/>
+                <w:szCs w:val="16"/>
+              </w:rPr>
+              <w:t>rgmii_</w:t>
+            </w:r>
+            <w:r>
+              <w:rPr>
+                <w:rFonts w:cs="Verdana"/>
+                <w:b w:val="0"/>
+                <w:sz w:val="16"/>
+                <w:szCs w:val="16"/>
+              </w:rPr>
               <w:t>if</w:t>
             </w:r>
+            <w:proofErr w:type="spellEnd"/>
             <w:r>
               <w:rPr>
                 <w:rFonts w:cs="Verdana"/>
@@ -1213,6 +1733,7 @@
                 <w:szCs w:val="18"/>
               </w:rPr>
             </w:pPr>
+            <w:proofErr w:type="spellStart"/>
             <w:r>
               <w:rPr>
                 <w:rFonts w:cs="Verdana"/>
@@ -1229,6 +1750,7 @@
               </w:rPr>
               <w:t>_expect</w:t>
             </w:r>
+            <w:proofErr w:type="spellEnd"/>
             <w:r>
               <w:rPr>
                 <w:rFonts w:cs="Verdana"/>
@@ -1245,6 +1767,7 @@
               </w:rPr>
               <w:t>(</w:t>
             </w:r>
+            <w:proofErr w:type="spellStart"/>
             <w:r>
               <w:rPr>
                 <w:rFonts w:cs="Verdana"/>
@@ -1261,29 +1784,102 @@
               </w:rPr>
               <w:t>exp</w:t>
             </w:r>
+            <w:proofErr w:type="spellEnd"/>
             <w:r>
               <w:rPr>
                 <w:rFonts w:cs="Verdana"/>
                 <w:color w:val="FFFFFF"/>
                 <w:szCs w:val="18"/>
               </w:rPr>
-              <w:t>, msg, rgmii_if,</w:t>
-            </w:r>
+              <w:t xml:space="preserve">, </w:t>
+            </w:r>
+            <w:proofErr w:type="spellStart"/>
             <w:r>
               <w:rPr>
                 <w:rFonts w:cs="Verdana"/>
                 <w:color w:val="FFFFFF"/>
                 <w:szCs w:val="18"/>
               </w:rPr>
-              <w:t xml:space="preserve"> alert_level,</w:t>
-            </w:r>
+              <w:t>msg</w:t>
+            </w:r>
+            <w:proofErr w:type="spellEnd"/>
             <w:r>
               <w:rPr>
                 <w:rFonts w:cs="Verdana"/>
                 <w:color w:val="FFFFFF"/>
                 <w:szCs w:val="18"/>
               </w:rPr>
-              <w:t xml:space="preserve"> [scope, [msg_id_panel, [config]]])</w:t>
+              <w:t xml:space="preserve">, </w:t>
+            </w:r>
+            <w:proofErr w:type="spellStart"/>
+            <w:r>
+              <w:rPr>
+                <w:rFonts w:cs="Verdana"/>
+                <w:color w:val="FFFFFF"/>
+                <w:szCs w:val="18"/>
+              </w:rPr>
+              <w:t>rgmii_if</w:t>
+            </w:r>
+            <w:proofErr w:type="spellEnd"/>
+            <w:r>
+              <w:rPr>
+                <w:rFonts w:cs="Verdana"/>
+                <w:color w:val="FFFFFF"/>
+                <w:szCs w:val="18"/>
+              </w:rPr>
+              <w:t>,</w:t>
+            </w:r>
+            <w:r>
+              <w:rPr>
+                <w:rFonts w:cs="Verdana"/>
+                <w:color w:val="FFFFFF"/>
+                <w:szCs w:val="18"/>
+              </w:rPr>
+              <w:t xml:space="preserve"> </w:t>
+            </w:r>
+            <w:proofErr w:type="spellStart"/>
+            <w:r>
+              <w:rPr>
+                <w:rFonts w:cs="Verdana"/>
+                <w:color w:val="FFFFFF"/>
+                <w:szCs w:val="18"/>
+              </w:rPr>
+              <w:t>alert_level</w:t>
+            </w:r>
+            <w:proofErr w:type="spellEnd"/>
+            <w:r>
+              <w:rPr>
+                <w:rFonts w:cs="Verdana"/>
+                <w:color w:val="FFFFFF"/>
+                <w:szCs w:val="18"/>
+              </w:rPr>
+              <w:t>,</w:t>
+            </w:r>
+            <w:r>
+              <w:rPr>
+                <w:rFonts w:cs="Verdana"/>
+                <w:color w:val="FFFFFF"/>
+                <w:szCs w:val="18"/>
+              </w:rPr>
+              <w:t xml:space="preserve"> [scope, [</w:t>
+            </w:r>
+            <w:proofErr w:type="spellStart"/>
+            <w:r>
+              <w:rPr>
+                <w:rFonts w:cs="Verdana"/>
+                <w:color w:val="FFFFFF"/>
+                <w:szCs w:val="18"/>
+              </w:rPr>
+              <w:t>msg_id_panel</w:t>
+            </w:r>
+            <w:proofErr w:type="spellEnd"/>
+            <w:r>
+              <w:rPr>
+                <w:rFonts w:cs="Verdana"/>
+                <w:color w:val="FFFFFF"/>
+                <w:szCs w:val="18"/>
+              </w:rPr>
+              <w:t>, [config]]])</w:t>
             </w:r>
           </w:p>
         </w:tc>
@@ -1333,8 +1929,9 @@
                 <w:sz w:val="16"/>
                 <w:szCs w:val="16"/>
               </w:rPr>
-              <w:t>: rgmii</w:t>
-            </w:r>
+              <w:t xml:space="preserve">: </w:t>
+            </w:r>
+            <w:proofErr w:type="spellStart"/>
             <w:r>
               <w:rPr>
                 <w:rFonts w:cs="Verdana"/>
@@ -1342,8 +1939,18 @@
                 <w:sz w:val="16"/>
                 <w:szCs w:val="16"/>
               </w:rPr>
+              <w:t>rgmii</w:t>
+            </w:r>
+            <w:r>
+              <w:rPr>
+                <w:rFonts w:cs="Verdana"/>
+                <w:b w:val="0"/>
+                <w:sz w:val="16"/>
+                <w:szCs w:val="16"/>
+              </w:rPr>
               <w:t>_expect</w:t>
             </w:r>
+            <w:proofErr w:type="spellEnd"/>
             <w:r>
               <w:rPr>
                 <w:rFonts w:cs="Verdana"/>
@@ -1351,8 +1958,9 @@
                 <w:sz w:val="16"/>
                 <w:szCs w:val="16"/>
               </w:rPr>
-              <w:t>(v_data_array(0 to v_numBytes-1), "</w:t>
-            </w:r>
+              <w:t>(</w:t>
+            </w:r>
+            <w:proofErr w:type="spellStart"/>
             <w:r>
               <w:rPr>
                 <w:rFonts w:cs="Verdana"/>
@@ -1360,6 +1968,25 @@
                 <w:sz w:val="16"/>
                 <w:szCs w:val="16"/>
               </w:rPr>
+              <w:t>v_data_array</w:t>
+            </w:r>
+            <w:proofErr w:type="spellEnd"/>
+            <w:r>
+              <w:rPr>
+                <w:rFonts w:cs="Verdana"/>
+                <w:b w:val="0"/>
+                <w:sz w:val="16"/>
+                <w:szCs w:val="16"/>
+              </w:rPr>
+              <w:t>(0 to v_numBytes-1), "</w:t>
+            </w:r>
+            <w:r>
+              <w:rPr>
+                <w:rFonts w:cs="Verdana"/>
+                <w:b w:val="0"/>
+                <w:sz w:val="16"/>
+                <w:szCs w:val="16"/>
+              </w:rPr>
               <w:t>Expect</w:t>
             </w:r>
             <w:r>
@@ -1369,8 +1996,9 @@
                 <w:sz w:val="16"/>
                 <w:szCs w:val="16"/>
               </w:rPr>
-              <w:t xml:space="preserve"> v_numBytes bytes", rgmii_if,</w:t>
-            </w:r>
+              <w:t xml:space="preserve"> </w:t>
+            </w:r>
+            <w:proofErr w:type="spellStart"/>
             <w:r>
               <w:rPr>
                 <w:rFonts w:cs="Verdana"/>
@@ -1378,6 +2006,45 @@
                 <w:sz w:val="16"/>
                 <w:szCs w:val="16"/>
               </w:rPr>
+              <w:t>v_numBytes</w:t>
+            </w:r>
+            <w:proofErr w:type="spellEnd"/>
+            <w:r>
+              <w:rPr>
+                <w:rFonts w:cs="Verdana"/>
+                <w:b w:val="0"/>
+                <w:sz w:val="16"/>
+                <w:szCs w:val="16"/>
+              </w:rPr>
+              <w:t xml:space="preserve"> bytes", </w:t>
+            </w:r>
+            <w:proofErr w:type="spellStart"/>
+            <w:r>
+              <w:rPr>
+                <w:rFonts w:cs="Verdana"/>
+                <w:b w:val="0"/>
+                <w:sz w:val="16"/>
+                <w:szCs w:val="16"/>
+              </w:rPr>
+              <w:t>rgmii_if</w:t>
+            </w:r>
+            <w:proofErr w:type="spellEnd"/>
+            <w:r>
+              <w:rPr>
+                <w:rFonts w:cs="Verdana"/>
+                <w:b w:val="0"/>
+                <w:sz w:val="16"/>
+                <w:szCs w:val="16"/>
+              </w:rPr>
+              <w:t>,</w:t>
+            </w:r>
+            <w:r>
+              <w:rPr>
+                <w:rFonts w:cs="Verdana"/>
+                <w:b w:val="0"/>
+                <w:sz w:val="16"/>
+                <w:szCs w:val="16"/>
+              </w:rPr>
               <w:t xml:space="preserve"> ERROR,</w:t>
             </w:r>
             <w:r>
@@ -1387,8 +2054,9 @@
                 <w:sz w:val="16"/>
                 <w:szCs w:val="16"/>
               </w:rPr>
-              <w:t xml:space="preserve"> C_SCOPE, shared_msg_id_panel, rgmii_bfm_config);</w:t>
-            </w:r>
+              <w:t xml:space="preserve"> C_SCOPE, </w:t>
+            </w:r>
+            <w:proofErr w:type="spellStart"/>
             <w:r>
               <w:rPr>
                 <w:rFonts w:cs="Verdana"/>
@@ -1396,6 +2064,45 @@
                 <w:sz w:val="16"/>
                 <w:szCs w:val="16"/>
               </w:rPr>
+              <w:t>shared_msg_id_panel</w:t>
+            </w:r>
+            <w:proofErr w:type="spellEnd"/>
+            <w:r>
+              <w:rPr>
+                <w:rFonts w:cs="Verdana"/>
+                <w:b w:val="0"/>
+                <w:sz w:val="16"/>
+                <w:szCs w:val="16"/>
+              </w:rPr>
+              <w:t xml:space="preserve">, </w:t>
+            </w:r>
+            <w:proofErr w:type="spellStart"/>
+            <w:r>
+              <w:rPr>
+                <w:rFonts w:cs="Verdana"/>
+                <w:b w:val="0"/>
+                <w:sz w:val="16"/>
+                <w:szCs w:val="16"/>
+              </w:rPr>
+              <w:t>rgmii_bfm_config</w:t>
+            </w:r>
+            <w:proofErr w:type="spellEnd"/>
+            <w:r>
+              <w:rPr>
+                <w:rFonts w:cs="Verdana"/>
+                <w:b w:val="0"/>
+                <w:sz w:val="16"/>
+                <w:szCs w:val="16"/>
+              </w:rPr>
+              <w:t>);</w:t>
+            </w:r>
+            <w:r>
+              <w:rPr>
+                <w:rFonts w:cs="Verdana"/>
+                <w:b w:val="0"/>
+                <w:sz w:val="16"/>
+                <w:szCs w:val="16"/>
+              </w:rPr>
               <w:br/>
             </w:r>
             <w:r>
@@ -1413,8 +2120,9 @@
                 <w:sz w:val="16"/>
                 <w:szCs w:val="16"/>
               </w:rPr>
-              <w:t>: rgmii</w:t>
-            </w:r>
+              <w:t xml:space="preserve">: </w:t>
+            </w:r>
+            <w:proofErr w:type="spellStart"/>
             <w:r>
               <w:rPr>
                 <w:rFonts w:cs="Verdana"/>
@@ -1422,8 +2130,18 @@
                 <w:sz w:val="16"/>
                 <w:szCs w:val="16"/>
               </w:rPr>
+              <w:t>rgmii</w:t>
+            </w:r>
+            <w:r>
+              <w:rPr>
+                <w:rFonts w:cs="Verdana"/>
+                <w:b w:val="0"/>
+                <w:sz w:val="16"/>
+                <w:szCs w:val="16"/>
+              </w:rPr>
               <w:t>_expect</w:t>
             </w:r>
+            <w:proofErr w:type="spellEnd"/>
             <w:r>
               <w:rPr>
                 <w:rFonts w:cs="Verdana"/>
@@ -1467,8 +2185,19 @@
                 <w:sz w:val="16"/>
                 <w:szCs w:val="16"/>
               </w:rPr>
-              <w:t xml:space="preserve"> 4 bytes", rgmii_if</w:t>
-            </w:r>
+              <w:t xml:space="preserve"> 4 bytes", </w:t>
+            </w:r>
+            <w:proofErr w:type="spellStart"/>
+            <w:r>
+              <w:rPr>
+                <w:rFonts w:cs="Verdana"/>
+                <w:b w:val="0"/>
+                <w:sz w:val="16"/>
+                <w:szCs w:val="16"/>
+              </w:rPr>
+              <w:t>rgmii_if</w:t>
+            </w:r>
+            <w:proofErr w:type="spellEnd"/>
             <w:r>
               <w:rPr>
                 <w:rFonts w:cs="Verdana"/>
@@ -1542,6 +2271,7 @@
               </w:rPr>
             </w:pPr>
             <w:bookmarkStart w:id="0" w:name="_Hlk495393047"/>
+            <w:proofErr w:type="spellStart"/>
             <w:r>
               <w:rPr>
                 <w:rFonts w:cs="Verdana"/>
@@ -1569,6 +2299,7 @@
               </w:rPr>
               <w:t>_if_signals</w:t>
             </w:r>
+            <w:proofErr w:type="spellEnd"/>
             <w:r>
               <w:rPr>
                 <w:rFonts w:cs="Verdana"/>
@@ -1658,6 +2389,7 @@
               </w:rPr>
               <w:t xml:space="preserve">: </w:t>
             </w:r>
+            <w:proofErr w:type="spellStart"/>
             <w:r>
               <w:rPr>
                 <w:rFonts w:cs="Verdana"/>
@@ -1676,8 +2408,9 @@
                 <w:sz w:val="16"/>
                 <w:szCs w:val="16"/>
               </w:rPr>
-              <w:t>_if &lt;= init_</w:t>
-            </w:r>
+              <w:t>_if</w:t>
+            </w:r>
+            <w:proofErr w:type="spellEnd"/>
             <w:r>
               <w:rPr>
                 <w:rFonts w:cs="Verdana"/>
@@ -1686,8 +2419,9 @@
                 <w:sz w:val="16"/>
                 <w:szCs w:val="16"/>
               </w:rPr>
-              <w:t>rgmii</w:t>
-            </w:r>
+              <w:t xml:space="preserve"> &lt;= </w:t>
+            </w:r>
+            <w:proofErr w:type="spellStart"/>
             <w:r>
               <w:rPr>
                 <w:rFonts w:cs="Verdana"/>
@@ -1696,8 +2430,51 @@
                 <w:sz w:val="16"/>
                 <w:szCs w:val="16"/>
               </w:rPr>
-              <w:t>_if_signals(</w:t>
-            </w:r>
+              <w:t>init_</w:t>
+            </w:r>
+            <w:r>
+              <w:rPr>
+                <w:rFonts w:cs="Verdana"/>
+                <w:b w:val="0"/>
+                <w:bCs w:val="0"/>
+                <w:sz w:val="16"/>
+                <w:szCs w:val="16"/>
+              </w:rPr>
+              <w:t>rgmii</w:t>
+            </w:r>
+            <w:r>
+              <w:rPr>
+                <w:rFonts w:cs="Verdana"/>
+                <w:b w:val="0"/>
+                <w:bCs w:val="0"/>
+                <w:sz w:val="16"/>
+                <w:szCs w:val="16"/>
+              </w:rPr>
+              <w:t>_if_</w:t>
+            </w:r>
+            <w:proofErr w:type="gramStart"/>
+            <w:r>
+              <w:rPr>
+                <w:rFonts w:cs="Verdana"/>
+                <w:b w:val="0"/>
+                <w:bCs w:val="0"/>
+                <w:sz w:val="16"/>
+                <w:szCs w:val="16"/>
+              </w:rPr>
+              <w:t>signals</w:t>
+            </w:r>
+            <w:proofErr w:type="spellEnd"/>
+            <w:r>
+              <w:rPr>
+                <w:rFonts w:cs="Verdana"/>
+                <w:b w:val="0"/>
+                <w:bCs w:val="0"/>
+                <w:sz w:val="16"/>
+                <w:szCs w:val="16"/>
+              </w:rPr>
+              <w:t>(</w:t>
+            </w:r>
+            <w:proofErr w:type="gramEnd"/>
             <w:r>
               <w:rPr>
                 <w:rFonts w:cs="Verdana"/>
@@ -1949,12 +2726,14 @@
                 <w:sz w:val="15"/>
               </w:rPr>
             </w:pPr>
+            <w:proofErr w:type="spellStart"/>
             <w:r>
               <w:rPr>
                 <w:sz w:val="15"/>
               </w:rPr>
               <w:t>txc</w:t>
             </w:r>
+            <w:proofErr w:type="spellEnd"/>
           </w:p>
         </w:tc>
         <w:tc>
@@ -1980,9 +2759,11 @@
                 <w:sz w:val="15"/>
               </w:rPr>
             </w:pPr>
+            <w:proofErr w:type="spellStart"/>
             <w:r>
               <w:t>std_logic</w:t>
             </w:r>
+            <w:proofErr w:type="spellEnd"/>
           </w:p>
         </w:tc>
       </w:tr>
@@ -2015,12 +2796,14 @@
                 <w:sz w:val="15"/>
               </w:rPr>
             </w:pPr>
+            <w:proofErr w:type="spellStart"/>
             <w:r>
               <w:rPr>
                 <w:sz w:val="15"/>
               </w:rPr>
               <w:t>txd</w:t>
             </w:r>
+            <w:proofErr w:type="spellEnd"/>
           </w:p>
         </w:tc>
         <w:tc>
@@ -2047,9 +2830,11 @@
                 <w:sz w:val="15"/>
               </w:rPr>
             </w:pPr>
+            <w:proofErr w:type="spellStart"/>
             <w:r>
               <w:t>std_logic_vector</w:t>
             </w:r>
+            <w:proofErr w:type="spellEnd"/>
           </w:p>
         </w:tc>
       </w:tr>
@@ -2080,12 +2865,14 @@
                 <w:sz w:val="15"/>
               </w:rPr>
             </w:pPr>
+            <w:proofErr w:type="spellStart"/>
             <w:r>
               <w:rPr>
                 <w:sz w:val="15"/>
               </w:rPr>
               <w:t>tx_ctl</w:t>
             </w:r>
+            <w:proofErr w:type="spellEnd"/>
           </w:p>
         </w:tc>
         <w:tc>
@@ -2110,9 +2897,11 @@
                 <w:sz w:val="15"/>
               </w:rPr>
             </w:pPr>
+            <w:proofErr w:type="spellStart"/>
             <w:r>
               <w:t>std_logic</w:t>
             </w:r>
+            <w:proofErr w:type="spellEnd"/>
           </w:p>
         </w:tc>
       </w:tr>
@@ -2145,12 +2934,14 @@
                 <w:sz w:val="15"/>
               </w:rPr>
             </w:pPr>
+            <w:proofErr w:type="spellStart"/>
             <w:r>
               <w:rPr>
                 <w:sz w:val="15"/>
               </w:rPr>
               <w:t>rxc</w:t>
             </w:r>
+            <w:proofErr w:type="spellEnd"/>
           </w:p>
         </w:tc>
         <w:tc>
@@ -2177,9 +2968,11 @@
                 <w:sz w:val="15"/>
               </w:rPr>
             </w:pPr>
+            <w:proofErr w:type="spellStart"/>
             <w:r>
               <w:t>std_logic</w:t>
             </w:r>
+            <w:proofErr w:type="spellEnd"/>
             <w:r>
               <w:t xml:space="preserve">     </w:t>
             </w:r>
@@ -2213,12 +3006,14 @@
                 <w:sz w:val="15"/>
               </w:rPr>
             </w:pPr>
+            <w:proofErr w:type="spellStart"/>
             <w:r>
               <w:rPr>
                 <w:sz w:val="15"/>
               </w:rPr>
               <w:t>rxd</w:t>
             </w:r>
+            <w:proofErr w:type="spellEnd"/>
           </w:p>
         </w:tc>
         <w:tc>
@@ -2243,12 +3038,14 @@
                 <w:sz w:val="15"/>
               </w:rPr>
             </w:pPr>
+            <w:proofErr w:type="spellStart"/>
             <w:r>
               <w:t>std_logic</w:t>
             </w:r>
             <w:r>
               <w:t>_vector</w:t>
             </w:r>
+            <w:proofErr w:type="spellEnd"/>
           </w:p>
         </w:tc>
       </w:tr>
@@ -2280,12 +3077,14 @@
                 <w:sz w:val="13"/>
               </w:rPr>
             </w:pPr>
+            <w:proofErr w:type="spellStart"/>
             <w:r>
               <w:rPr>
                 <w:sz w:val="15"/>
               </w:rPr>
               <w:t>rx_ctl</w:t>
             </w:r>
+            <w:proofErr w:type="spellEnd"/>
           </w:p>
         </w:tc>
         <w:tc>
@@ -2311,9 +3110,11 @@
                 <w:sz w:val="13"/>
               </w:rPr>
             </w:pPr>
+            <w:proofErr w:type="spellStart"/>
             <w:r>
               <w:t>std_logic</w:t>
             </w:r>
+            <w:proofErr w:type="spellEnd"/>
             <w:r>
               <w:t xml:space="preserve"> </w:t>
             </w:r>
@@ -2342,6 +3143,7 @@
         </w:rPr>
         <w:t>‘</w:t>
       </w:r>
+      <w:proofErr w:type="spellStart"/>
       <w:r>
         <w:rPr>
           <w:b/>
@@ -2363,6 +3165,7 @@
         </w:rPr>
         <w:t>_bfm_config</w:t>
       </w:r>
+      <w:proofErr w:type="spellEnd"/>
       <w:r>
         <w:rPr>
           <w:b/>
@@ -2389,21 +3192,37 @@
           <w:b/>
           <w:szCs w:val="16"/>
         </w:rPr>
-        <w:t>‘t_</w:t>
-      </w:r>
+        <w:t>‘</w:t>
+      </w:r>
+      <w:proofErr w:type="spellStart"/>
       <w:r>
         <w:rPr>
           <w:b/>
           <w:szCs w:val="16"/>
         </w:rPr>
-        <w:t>rgmii</w:t>
+        <w:t>t_</w:t>
       </w:r>
       <w:r>
         <w:rPr>
           <w:b/>
           <w:szCs w:val="16"/>
         </w:rPr>
-        <w:t>_if’</w:t>
+        <w:t>rgmii</w:t>
+      </w:r>
+      <w:r>
+        <w:rPr>
+          <w:b/>
+          <w:szCs w:val="16"/>
+        </w:rPr>
+        <w:t>_if</w:t>
+      </w:r>
+      <w:proofErr w:type="spellEnd"/>
+      <w:r>
+        <w:rPr>
+          <w:b/>
+          <w:szCs w:val="16"/>
+        </w:rPr>
+        <w:t>’</w:t>
       </w:r>
     </w:p>
     <w:tbl>
@@ -2556,6 +3375,7 @@
                 <w:sz w:val="15"/>
               </w:rPr>
             </w:pPr>
+            <w:proofErr w:type="spellStart"/>
             <w:r>
               <w:rPr>
                 <w:rFonts w:cs="Helvetica"/>
@@ -2564,6 +3384,7 @@
               </w:rPr>
               <w:t>max_wait_cycles</w:t>
             </w:r>
+            <w:proofErr w:type="spellEnd"/>
           </w:p>
         </w:tc>
         <w:tc>
@@ -2655,6 +3476,7 @@
                 <w:sz w:val="15"/>
               </w:rPr>
             </w:pPr>
+            <w:proofErr w:type="spellStart"/>
             <w:r>
               <w:rPr>
                 <w:rFonts w:cs="Helvetica"/>
@@ -2663,6 +3485,7 @@
               </w:rPr>
               <w:t>max_wait_cycles_severity</w:t>
             </w:r>
+            <w:proofErr w:type="spellEnd"/>
           </w:p>
         </w:tc>
         <w:tc>
@@ -2684,6 +3507,7 @@
                 <w:sz w:val="15"/>
               </w:rPr>
             </w:pPr>
+            <w:proofErr w:type="spellStart"/>
             <w:r>
               <w:rPr>
                 <w:rFonts w:cs="Helvetica"/>
@@ -2692,6 +3516,7 @@
               </w:rPr>
               <w:t>t_alert_level</w:t>
             </w:r>
+            <w:proofErr w:type="spellEnd"/>
           </w:p>
         </w:tc>
         <w:tc>
@@ -2749,6 +3574,7 @@
                 <w:sz w:val="15"/>
               </w:rPr>
             </w:pPr>
+            <w:proofErr w:type="spellStart"/>
             <w:r>
               <w:rPr>
                 <w:rFonts w:cs="Helvetica"/>
@@ -2773,6 +3599,7 @@
               </w:rPr>
               <w:t>eriod</w:t>
             </w:r>
+            <w:proofErr w:type="spellEnd"/>
           </w:p>
         </w:tc>
         <w:tc>
@@ -2886,14 +3713,16 @@
                 <w:sz w:val="15"/>
               </w:rPr>
             </w:pPr>
+            <w:proofErr w:type="spellStart"/>
             <w:r>
               <w:rPr>
                 <w:rFonts w:cs="Helvetica"/>
                 <w:bCs/>
                 <w:sz w:val="15"/>
               </w:rPr>
-              <w:t>setup_time</w:t>
-            </w:r>
+              <w:t>rx_clock_skew</w:t>
+            </w:r>
+            <w:proofErr w:type="spellEnd"/>
           </w:p>
         </w:tc>
         <w:tc>
@@ -2969,7 +3798,7 @@
       </w:tr>
       <w:tr>
         <w:trPr>
-          <w:trHeight w:val="29"/>
+          <w:trHeight w:val="81"/>
         </w:trPr>
         <w:tc>
           <w:tcPr>
@@ -2992,14 +3821,16 @@
                 <w:sz w:val="15"/>
               </w:rPr>
             </w:pPr>
+            <w:proofErr w:type="spellStart"/>
             <w:r>
               <w:rPr>
                 <w:rFonts w:cs="Helvetica"/>
                 <w:bCs/>
                 <w:sz w:val="15"/>
               </w:rPr>
-              <w:t>hold_time</w:t>
-            </w:r>
+              <w:t>id_for_bfm</w:t>
+            </w:r>
+            <w:proofErr w:type="spellEnd"/>
           </w:p>
         </w:tc>
         <w:tc>
@@ -3022,14 +3853,16 @@
                 <w:sz w:val="15"/>
               </w:rPr>
             </w:pPr>
+            <w:proofErr w:type="spellStart"/>
             <w:r>
               <w:rPr>
                 <w:rFonts w:cs="Helvetica"/>
                 <w:bCs/>
                 <w:sz w:val="15"/>
               </w:rPr>
-              <w:t>time</w:t>
-            </w:r>
+              <w:t>t_msg_id</w:t>
+            </w:r>
+            <w:proofErr w:type="spellEnd"/>
           </w:p>
         </w:tc>
         <w:tc>
@@ -3058,113 +3891,6 @@
                 <w:bCs/>
                 <w:sz w:val="15"/>
               </w:rPr>
-              <w:t>-1</w:t>
-            </w:r>
-            <w:r>
-              <w:rPr>
-                <w:rFonts w:cs="Helvetica"/>
-                <w:bCs/>
-                <w:sz w:val="15"/>
-              </w:rPr>
-              <w:t xml:space="preserve"> ns</w:t>
-            </w:r>
-          </w:p>
-        </w:tc>
-      </w:tr>
-      <w:tr>
-        <w:trPr>
-          <w:trHeight w:val="81"/>
-        </w:trPr>
-        <w:tc>
-          <w:tcPr>
-            <w:tcW w:w="2957" w:type="dxa"/>
-            <w:shd w:val="clear" w:color="auto" w:fill="E7E6E6" w:themeFill="background2"/>
-          </w:tcPr>
-          <w:p>
-            <w:pPr>
-              <w:widowControl w:val="0"/>
-              <w:tabs>
-                <w:tab w:val="left" w:pos="851"/>
-              </w:tabs>
-              <w:autoSpaceDE w:val="0"/>
-              <w:autoSpaceDN w:val="0"/>
-              <w:adjustRightInd w:val="0"/>
-              <w:spacing w:line="276" w:lineRule="auto"/>
-              <w:ind w:left="122"/>
-              <w:rPr>
-                <w:rFonts w:cs="Helvetica"/>
-                <w:bCs/>
-                <w:sz w:val="15"/>
-              </w:rPr>
-            </w:pPr>
-            <w:r>
-              <w:rPr>
-                <w:rFonts w:cs="Helvetica"/>
-                <w:bCs/>
-                <w:sz w:val="15"/>
-              </w:rPr>
-              <w:t>id_for_bfm</w:t>
-            </w:r>
-          </w:p>
-        </w:tc>
-        <w:tc>
-          <w:tcPr>
-            <w:tcW w:w="1843" w:type="dxa"/>
-            <w:shd w:val="clear" w:color="auto" w:fill="E7E6E6" w:themeFill="background2"/>
-          </w:tcPr>
-          <w:p>
-            <w:pPr>
-              <w:widowControl w:val="0"/>
-              <w:tabs>
-                <w:tab w:val="left" w:pos="851"/>
-              </w:tabs>
-              <w:autoSpaceDE w:val="0"/>
-              <w:autoSpaceDN w:val="0"/>
-              <w:adjustRightInd w:val="0"/>
-              <w:spacing w:line="276" w:lineRule="auto"/>
-              <w:rPr>
-                <w:rFonts w:cs="Helvetica"/>
-                <w:bCs/>
-                <w:sz w:val="15"/>
-              </w:rPr>
-            </w:pPr>
-            <w:r>
-              <w:rPr>
-                <w:rFonts w:cs="Helvetica"/>
-                <w:bCs/>
-                <w:sz w:val="15"/>
-              </w:rPr>
-              <w:t>t_msg_id</w:t>
-            </w:r>
-          </w:p>
-        </w:tc>
-        <w:tc>
-          <w:tcPr>
-            <w:tcW w:w="3388" w:type="dxa"/>
-            <w:shd w:val="clear" w:color="auto" w:fill="E7E6E6" w:themeFill="background2"/>
-          </w:tcPr>
-          <w:p>
-            <w:pPr>
-              <w:widowControl w:val="0"/>
-              <w:tabs>
-                <w:tab w:val="left" w:pos="851"/>
-              </w:tabs>
-              <w:autoSpaceDE w:val="0"/>
-              <w:autoSpaceDN w:val="0"/>
-              <w:adjustRightInd w:val="0"/>
-              <w:spacing w:line="276" w:lineRule="auto"/>
-              <w:rPr>
-                <w:rFonts w:cs="Helvetica"/>
-                <w:bCs/>
-                <w:sz w:val="15"/>
-              </w:rPr>
-            </w:pPr>
-            <w:r>
-              <w:rPr>
-                <w:rFonts w:cs="Helvetica"/>
-                <w:bCs/>
-                <w:sz w:val="15"/>
-              </w:rPr>
               <w:t>ID_BFM</w:t>
             </w:r>
           </w:p>
@@ -3188,18 +3914,6 @@
         </w:rPr>
         <w:br w:type="textWrapping" w:clear="all"/>
       </w:r>
-    </w:p>
-    <w:p>
-      <w:pPr>
-        <w:pStyle w:val="Subtitle"/>
-        <w:keepNext/>
-        <w:spacing w:after="40"/>
-        <w:rPr>
-          <w:rFonts w:ascii="Helvetica Light" w:hAnsi="Helvetica Light"/>
-          <w:sz w:val="24"/>
-          <w:szCs w:val="24"/>
-        </w:rPr>
-      </w:pPr>
       <w:r>
         <w:rPr>
           <w:rFonts w:ascii="Helvetica Light" w:hAnsi="Helvetica Light"/>
@@ -3343,6 +4057,7 @@
                 <w:sz w:val="15"/>
               </w:rPr>
             </w:pPr>
+            <w:proofErr w:type="spellStart"/>
             <w:r>
               <w:rPr>
                 <w:color w:val="000000" w:themeColor="text1"/>
@@ -3350,6 +4065,7 @@
               </w:rPr>
               <w:t>txc</w:t>
             </w:r>
+            <w:proofErr w:type="spellEnd"/>
           </w:p>
         </w:tc>
         <w:tc>
@@ -3372,12 +4088,14 @@
                 <w:sz w:val="15"/>
               </w:rPr>
             </w:pPr>
+            <w:proofErr w:type="spellStart"/>
             <w:r>
               <w:rPr>
                 <w:sz w:val="15"/>
               </w:rPr>
               <w:t>std_logic</w:t>
             </w:r>
+            <w:proofErr w:type="spellEnd"/>
           </w:p>
         </w:tc>
         <w:tc>
@@ -3446,6 +4164,7 @@
                 <w:sz w:val="15"/>
               </w:rPr>
             </w:pPr>
+            <w:proofErr w:type="spellStart"/>
             <w:r>
               <w:rPr>
                 <w:color w:val="000000" w:themeColor="text1"/>
@@ -3453,6 +4172,7 @@
               </w:rPr>
               <w:t>txd</w:t>
             </w:r>
+            <w:proofErr w:type="spellEnd"/>
           </w:p>
         </w:tc>
         <w:tc>
@@ -3475,12 +4195,14 @@
                 <w:sz w:val="15"/>
               </w:rPr>
             </w:pPr>
+            <w:proofErr w:type="spellStart"/>
             <w:r>
               <w:rPr>
                 <w:sz w:val="15"/>
               </w:rPr>
               <w:t>std_logic_vector</w:t>
             </w:r>
+            <w:proofErr w:type="spellEnd"/>
           </w:p>
         </w:tc>
         <w:tc>
@@ -3537,6 +4259,7 @@
                 <w:sz w:val="15"/>
               </w:rPr>
             </w:pPr>
+            <w:proofErr w:type="spellStart"/>
             <w:r>
               <w:rPr>
                 <w:color w:val="000000" w:themeColor="text1"/>
@@ -3544,6 +4267,7 @@
               </w:rPr>
               <w:t>tx_ctl</w:t>
             </w:r>
+            <w:proofErr w:type="spellEnd"/>
           </w:p>
         </w:tc>
         <w:tc>
@@ -3566,12 +4290,14 @@
                 <w:sz w:val="15"/>
               </w:rPr>
             </w:pPr>
+            <w:proofErr w:type="spellStart"/>
             <w:r>
               <w:rPr>
                 <w:sz w:val="15"/>
               </w:rPr>
               <w:t>std_logic</w:t>
             </w:r>
+            <w:proofErr w:type="spellEnd"/>
           </w:p>
         </w:tc>
         <w:tc>
@@ -3635,6 +4361,7 @@
                 <w:sz w:val="15"/>
               </w:rPr>
             </w:pPr>
+            <w:proofErr w:type="spellStart"/>
             <w:r>
               <w:rPr>
                 <w:color w:val="000000" w:themeColor="text1"/>
@@ -3642,6 +4369,7 @@
               </w:rPr>
               <w:t>rxc</w:t>
             </w:r>
+            <w:proofErr w:type="spellEnd"/>
           </w:p>
         </w:tc>
         <w:tc>
@@ -3665,12 +4393,14 @@
                 <w:sz w:val="15"/>
               </w:rPr>
             </w:pPr>
+            <w:proofErr w:type="spellStart"/>
             <w:r>
               <w:rPr>
                 <w:sz w:val="15"/>
               </w:rPr>
               <w:t>std_logic</w:t>
             </w:r>
+            <w:proofErr w:type="spellEnd"/>
           </w:p>
         </w:tc>
         <w:tc>
@@ -3741,6 +4471,7 @@
                 <w:sz w:val="15"/>
               </w:rPr>
             </w:pPr>
+            <w:proofErr w:type="spellStart"/>
             <w:r>
               <w:rPr>
                 <w:color w:val="000000" w:themeColor="text1"/>
@@ -3748,6 +4479,7 @@
               </w:rPr>
               <w:t>rxd</w:t>
             </w:r>
+            <w:proofErr w:type="spellEnd"/>
           </w:p>
         </w:tc>
         <w:tc>
@@ -3771,12 +4503,14 @@
                 <w:sz w:val="15"/>
               </w:rPr>
             </w:pPr>
+            <w:proofErr w:type="spellStart"/>
             <w:r>
               <w:rPr>
                 <w:sz w:val="15"/>
               </w:rPr>
               <w:t>std_logic_vector</w:t>
             </w:r>
+            <w:proofErr w:type="spellEnd"/>
           </w:p>
         </w:tc>
         <w:tc>
@@ -3835,6 +4569,7 @@
                 <w:sz w:val="15"/>
               </w:rPr>
             </w:pPr>
+            <w:proofErr w:type="spellStart"/>
             <w:r>
               <w:rPr>
                 <w:color w:val="000000" w:themeColor="text1"/>
@@ -3842,6 +4577,7 @@
               </w:rPr>
               <w:t>rx_ctl</w:t>
             </w:r>
+            <w:proofErr w:type="spellEnd"/>
           </w:p>
         </w:tc>
         <w:tc>
@@ -3865,12 +4601,14 @@
                 <w:sz w:val="15"/>
               </w:rPr>
             </w:pPr>
+            <w:proofErr w:type="spellStart"/>
             <w:r>
               <w:rPr>
                 <w:sz w:val="15"/>
               </w:rPr>
               <w:t>std_logic</w:t>
             </w:r>
+            <w:proofErr w:type="spellEnd"/>
           </w:p>
         </w:tc>
         <w:tc>
@@ -3919,13 +4657,73 @@
     </w:p>
     <w:p>
       <w:r>
-        <w:t xml:space="preserve">Note: tx_ctl &amp; rx_ctl only have the functionality of TXEN &amp; RXEN respectively, </w:t>
+        <w:t xml:space="preserve">Note: </w:t>
+      </w:r>
+      <w:proofErr w:type="spellStart"/>
+      <w:r>
+        <w:t>tx_ctl</w:t>
+      </w:r>
+      <w:proofErr w:type="spellEnd"/>
+      <w:r>
+        <w:t xml:space="preserve"> &amp; </w:t>
+      </w:r>
+      <w:proofErr w:type="spellStart"/>
+      <w:r>
+        <w:t>rx_ctl</w:t>
+      </w:r>
+      <w:proofErr w:type="spellEnd"/>
+      <w:r>
+        <w:t xml:space="preserve"> only</w:t>
+      </w:r>
+      <w:r>
+        <w:t xml:space="preserve"> represent</w:t>
+      </w:r>
+      <w:r>
+        <w:t xml:space="preserve"> TXEN &amp; RXEN respectively, </w:t>
       </w:r>
       <w:r>
         <w:t xml:space="preserve">the </w:t>
       </w:r>
       <w:r>
         <w:t>functionality of TXERR &amp; RXERR is not implemented.</w:t>
+      </w:r>
+    </w:p>
+    <w:p>
+      <w:r>
+        <w:t xml:space="preserve">         Also,</w:t>
+      </w:r>
+      <w:r>
+        <w:t xml:space="preserve"> there</w:t>
+      </w:r>
+      <w:r>
+        <w:t xml:space="preserve"> i</w:t>
+      </w:r>
+      <w:r>
+        <w:t xml:space="preserve">s no support for </w:t>
+      </w:r>
+      <w:r>
+        <w:t xml:space="preserve">RGMII-ID (use of </w:t>
+      </w:r>
+      <w:proofErr w:type="spellStart"/>
+      <w:r>
+        <w:t>Tsetup</w:t>
+      </w:r>
+      <w:proofErr w:type="spellEnd"/>
+      <w:r>
+        <w:t xml:space="preserve"> &amp; </w:t>
+      </w:r>
+      <w:proofErr w:type="spellStart"/>
+      <w:r>
+        <w:t>Thold</w:t>
+      </w:r>
+      <w:proofErr w:type="spellEnd"/>
+      <w:r>
+        <w:t>).</w:t>
+      </w:r>
+    </w:p>
+    <w:p>
+      <w:r>
+        <w:t xml:space="preserve">         For more information see the specification “Reduced Gigabit Media Independent Interface (RGMII) Version 2.0”.</w:t>
       </w:r>
     </w:p>
     <w:p/>
@@ -4116,6 +4914,7 @@
                 <w:sz w:val="15"/>
               </w:rPr>
             </w:pPr>
+            <w:proofErr w:type="spellStart"/>
             <w:r>
               <w:rPr>
                 <w:color w:val="000000" w:themeColor="text1"/>
@@ -4123,6 +4922,7 @@
               </w:rPr>
               <w:t>data_array</w:t>
             </w:r>
+            <w:proofErr w:type="spellEnd"/>
           </w:p>
           <w:p>
             <w:pPr>
@@ -4135,6 +4935,7 @@
                 <w:sz w:val="15"/>
               </w:rPr>
             </w:pPr>
+            <w:proofErr w:type="spellStart"/>
             <w:r>
               <w:rPr>
                 <w:color w:val="000000" w:themeColor="text1"/>
@@ -4149,6 +4950,7 @@
               </w:rPr>
               <w:t>exp</w:t>
             </w:r>
+            <w:proofErr w:type="spellEnd"/>
           </w:p>
         </w:tc>
         <w:tc>
@@ -4170,6 +4972,7 @@
                 <w:sz w:val="15"/>
               </w:rPr>
             </w:pPr>
+            <w:proofErr w:type="spellStart"/>
             <w:r>
               <w:rPr>
                 <w:sz w:val="15"/>
@@ -4188,6 +4991,7 @@
               </w:rPr>
               <w:t>_array</w:t>
             </w:r>
+            <w:proofErr w:type="spellEnd"/>
           </w:p>
         </w:tc>
         <w:tc>
@@ -4213,7 +5017,21 @@
               <w:rPr>
                 <w:sz w:val="15"/>
               </w:rPr>
-              <w:t xml:space="preserve"> (x”D0</w:t>
+              <w:t xml:space="preserve"> (</w:t>
+            </w:r>
+            <w:proofErr w:type="gramStart"/>
+            <w:r>
+              <w:rPr>
+                <w:sz w:val="15"/>
+              </w:rPr>
+              <w:t>x”D</w:t>
+            </w:r>
+            <w:proofErr w:type="gramEnd"/>
+            <w:r>
+              <w:rPr>
+                <w:sz w:val="15"/>
+              </w:rPr>
+              <w:t>0</w:t>
             </w:r>
             <w:r>
               <w:rPr>
@@ -4339,12 +5157,37 @@
                 <w:szCs w:val="15"/>
               </w:rPr>
             </w:pPr>
+            <w:proofErr w:type="spellStart"/>
             <w:r>
               <w:rPr>
                 <w:sz w:val="15"/>
                 <w:szCs w:val="15"/>
               </w:rPr>
-              <w:t xml:space="preserve">data_array(0) is </w:t>
+              <w:t>data_</w:t>
+            </w:r>
+            <w:proofErr w:type="gramStart"/>
+            <w:r>
+              <w:rPr>
+                <w:sz w:val="15"/>
+                <w:szCs w:val="15"/>
+              </w:rPr>
+              <w:t>array</w:t>
+            </w:r>
+            <w:proofErr w:type="spellEnd"/>
+            <w:r>
+              <w:rPr>
+                <w:sz w:val="15"/>
+                <w:szCs w:val="15"/>
+              </w:rPr>
+              <w:t>(</w:t>
+            </w:r>
+            <w:proofErr w:type="gramEnd"/>
+            <w:r>
+              <w:rPr>
+                <w:sz w:val="15"/>
+                <w:szCs w:val="15"/>
+              </w:rPr>
+              <w:t xml:space="preserve">0) is </w:t>
             </w:r>
             <w:r>
               <w:rPr>
@@ -4357,7 +5200,39 @@
                 <w:sz w:val="15"/>
                 <w:szCs w:val="15"/>
               </w:rPr>
-              <w:t xml:space="preserve"> first, while data_array(data_array’high)</w:t>
+              <w:t xml:space="preserve"> first, while </w:t>
+            </w:r>
+            <w:proofErr w:type="spellStart"/>
+            <w:r>
+              <w:rPr>
+                <w:sz w:val="15"/>
+                <w:szCs w:val="15"/>
+              </w:rPr>
+              <w:t>data_array</w:t>
+            </w:r>
+            <w:proofErr w:type="spellEnd"/>
+            <w:r>
+              <w:rPr>
+                <w:sz w:val="15"/>
+                <w:szCs w:val="15"/>
+              </w:rPr>
+              <w:t>(</w:t>
+            </w:r>
+            <w:proofErr w:type="spellStart"/>
+            <w:r>
+              <w:rPr>
+                <w:sz w:val="15"/>
+                <w:szCs w:val="15"/>
+              </w:rPr>
+              <w:t>data_array’high</w:t>
+            </w:r>
+            <w:proofErr w:type="spellEnd"/>
+            <w:r>
+              <w:rPr>
+                <w:sz w:val="15"/>
+                <w:szCs w:val="15"/>
+              </w:rPr>
+              <w:t>)</w:t>
             </w:r>
             <w:r>
               <w:rPr>
@@ -4410,7 +5285,23 @@
                 <w:sz w:val="15"/>
                 <w:szCs w:val="15"/>
               </w:rPr>
-              <w:t>For clarity, data_array is required to be ascending, for example defined by the test sequencer as follows:</w:t>
+              <w:t xml:space="preserve">For clarity, </w:t>
+            </w:r>
+            <w:proofErr w:type="spellStart"/>
+            <w:r>
+              <w:rPr>
+                <w:sz w:val="15"/>
+                <w:szCs w:val="15"/>
+              </w:rPr>
+              <w:t>data_array</w:t>
+            </w:r>
+            <w:proofErr w:type="spellEnd"/>
+            <w:r>
+              <w:rPr>
+                <w:sz w:val="15"/>
+                <w:szCs w:val="15"/>
+              </w:rPr>
+              <w:t xml:space="preserve"> is required to be ascending, for example defined by the test sequencer as follows:</w:t>
             </w:r>
           </w:p>
           <w:p>
@@ -4431,14 +5322,59 @@
                 <w:sz w:val="15"/>
                 <w:szCs w:val="15"/>
               </w:rPr>
-              <w:t xml:space="preserve">  variable v_data_array : t_</w:t>
-            </w:r>
+              <w:t xml:space="preserve">  variable </w:t>
+            </w:r>
+            <w:proofErr w:type="spellStart"/>
             <w:r>
               <w:rPr>
                 <w:rFonts w:ascii="Courier New" w:hAnsi="Courier New" w:cs="Courier New"/>
                 <w:sz w:val="15"/>
                 <w:szCs w:val="15"/>
               </w:rPr>
+              <w:t>v_data_</w:t>
+            </w:r>
+            <w:proofErr w:type="gramStart"/>
+            <w:r>
+              <w:rPr>
+                <w:rFonts w:ascii="Courier New" w:hAnsi="Courier New" w:cs="Courier New"/>
+                <w:sz w:val="15"/>
+                <w:szCs w:val="15"/>
+              </w:rPr>
+              <w:t>array</w:t>
+            </w:r>
+            <w:proofErr w:type="spellEnd"/>
+            <w:r>
+              <w:rPr>
+                <w:rFonts w:ascii="Courier New" w:hAnsi="Courier New" w:cs="Courier New"/>
+                <w:sz w:val="15"/>
+                <w:szCs w:val="15"/>
+              </w:rPr>
+              <w:t xml:space="preserve"> :</w:t>
+            </w:r>
+            <w:proofErr w:type="gramEnd"/>
+            <w:r>
+              <w:rPr>
+                <w:rFonts w:ascii="Courier New" w:hAnsi="Courier New" w:cs="Courier New"/>
+                <w:sz w:val="15"/>
+                <w:szCs w:val="15"/>
+              </w:rPr>
+              <w:t xml:space="preserve"> </w:t>
+            </w:r>
+            <w:proofErr w:type="spellStart"/>
+            <w:r>
+              <w:rPr>
+                <w:rFonts w:ascii="Courier New" w:hAnsi="Courier New" w:cs="Courier New"/>
+                <w:sz w:val="15"/>
+                <w:szCs w:val="15"/>
+              </w:rPr>
+              <w:t>t_</w:t>
+            </w:r>
+            <w:r>
+              <w:rPr>
+                <w:rFonts w:ascii="Courier New" w:hAnsi="Courier New" w:cs="Courier New"/>
+                <w:sz w:val="15"/>
+                <w:szCs w:val="15"/>
+              </w:rPr>
               <w:t>byte</w:t>
             </w:r>
             <w:r>
@@ -4447,7 +5383,16 @@
                 <w:sz w:val="15"/>
                 <w:szCs w:val="15"/>
               </w:rPr>
-              <w:t>_array(0 to C_MAX_</w:t>
+              <w:t>_array</w:t>
+            </w:r>
+            <w:proofErr w:type="spellEnd"/>
+            <w:r>
+              <w:rPr>
+                <w:rFonts w:ascii="Courier New" w:hAnsi="Courier New" w:cs="Courier New"/>
+                <w:sz w:val="15"/>
+                <w:szCs w:val="15"/>
+              </w:rPr>
+              <w:t>(0 to C_MAX_</w:t>
             </w:r>
             <w:r>
               <w:rPr>
@@ -4489,6 +5434,7 @@
                 <w:sz w:val="15"/>
               </w:rPr>
             </w:pPr>
+            <w:proofErr w:type="spellStart"/>
             <w:r>
               <w:rPr>
                 <w:color w:val="000000" w:themeColor="text1"/>
@@ -4496,6 +5442,7 @@
               </w:rPr>
               <w:t>data_len</w:t>
             </w:r>
+            <w:proofErr w:type="spellEnd"/>
           </w:p>
         </w:tc>
         <w:tc>
@@ -4544,12 +5491,14 @@
                 <w:sz w:val="15"/>
               </w:rPr>
             </w:pPr>
+            <w:proofErr w:type="spellStart"/>
             <w:r>
               <w:rPr>
                 <w:sz w:val="15"/>
               </w:rPr>
               <w:t>v_data_len</w:t>
             </w:r>
+            <w:proofErr w:type="spellEnd"/>
           </w:p>
         </w:tc>
         <w:tc>
@@ -4589,19 +5538,39 @@
               </w:rPr>
               <w:t xml:space="preserve"> bytes </w:t>
             </w:r>
-            <w:bookmarkStart w:id="1" w:name="_GoBack"/>
-            <w:bookmarkEnd w:id="1"/>
             <w:r>
               <w:rPr>
                 <w:sz w:val="15"/>
               </w:rPr>
               <w:t xml:space="preserve">in the </w:t>
             </w:r>
-            <w:r>
-              <w:rPr>
-                <w:sz w:val="15"/>
-              </w:rPr>
-              <w:t>data_array. Note that the data_array can be bigger and that is why the length is returned.</w:t>
+            <w:proofErr w:type="spellStart"/>
+            <w:r>
+              <w:rPr>
+                <w:sz w:val="15"/>
+              </w:rPr>
+              <w:t>data_array</w:t>
+            </w:r>
+            <w:proofErr w:type="spellEnd"/>
+            <w:r>
+              <w:rPr>
+                <w:sz w:val="15"/>
+              </w:rPr>
+              <w:t xml:space="preserve">. Note that the </w:t>
+            </w:r>
+            <w:proofErr w:type="spellStart"/>
+            <w:r>
+              <w:rPr>
+                <w:sz w:val="15"/>
+              </w:rPr>
+              <w:t>data_array</w:t>
+            </w:r>
+            <w:proofErr w:type="spellEnd"/>
+            <w:r>
+              <w:rPr>
+                <w:sz w:val="15"/>
+              </w:rPr>
+              <w:t xml:space="preserve"> can be bigger and that is why the length is returned.</w:t>
             </w:r>
           </w:p>
         </w:tc>
@@ -4627,6 +5596,7 @@
                 <w:sz w:val="15"/>
               </w:rPr>
             </w:pPr>
+            <w:proofErr w:type="spellStart"/>
             <w:r>
               <w:rPr>
                 <w:color w:val="000000" w:themeColor="text1"/>
@@ -4641,6 +5611,7 @@
               </w:rPr>
               <w:t>level</w:t>
             </w:r>
+            <w:proofErr w:type="spellEnd"/>
           </w:p>
         </w:tc>
         <w:tc>
@@ -4662,12 +5633,14 @@
                 <w:sz w:val="15"/>
               </w:rPr>
             </w:pPr>
+            <w:proofErr w:type="spellStart"/>
             <w:r>
               <w:rPr>
                 <w:sz w:val="15"/>
               </w:rPr>
               <w:t>t_alert_level</w:t>
             </w:r>
+            <w:proofErr w:type="spellEnd"/>
           </w:p>
         </w:tc>
         <w:tc>
@@ -4770,12 +5743,21 @@
                 <w:sz w:val="15"/>
               </w:rPr>
             </w:pPr>
+            <w:proofErr w:type="spellStart"/>
             <w:r>
               <w:rPr>
                 <w:color w:val="000000" w:themeColor="text1"/>
                 <w:sz w:val="15"/>
               </w:rPr>
-              <w:t xml:space="preserve">msg         </w:t>
+              <w:t>msg</w:t>
+            </w:r>
+            <w:proofErr w:type="spellEnd"/>
+            <w:r>
+              <w:rPr>
+                <w:color w:val="000000" w:themeColor="text1"/>
+                <w:sz w:val="15"/>
+              </w:rPr>
+              <w:t xml:space="preserve">         </w:t>
             </w:r>
           </w:p>
         </w:tc>
@@ -5061,6 +6043,7 @@
                 <w:sz w:val="15"/>
               </w:rPr>
             </w:pPr>
+            <w:proofErr w:type="spellStart"/>
             <w:r>
               <w:rPr>
                 <w:color w:val="000000" w:themeColor="text1"/>
@@ -5068,6 +6051,7 @@
               </w:rPr>
               <w:t>msg_id_panel</w:t>
             </w:r>
+            <w:proofErr w:type="spellEnd"/>
           </w:p>
         </w:tc>
         <w:tc>
@@ -5089,11 +6073,19 @@
                 <w:sz w:val="15"/>
               </w:rPr>
             </w:pPr>
-            <w:r>
-              <w:rPr>
-                <w:sz w:val="15"/>
-              </w:rPr>
-              <w:t xml:space="preserve">t_msg_id_panel  </w:t>
+            <w:proofErr w:type="spellStart"/>
+            <w:r>
+              <w:rPr>
+                <w:sz w:val="15"/>
+              </w:rPr>
+              <w:t>t_msg_id_panel</w:t>
+            </w:r>
+            <w:proofErr w:type="spellEnd"/>
+            <w:r>
+              <w:rPr>
+                <w:sz w:val="15"/>
+              </w:rPr>
+              <w:t xml:space="preserve">  </w:t>
             </w:r>
           </w:p>
         </w:tc>
@@ -5116,12 +6108,14 @@
                 <w:sz w:val="15"/>
               </w:rPr>
             </w:pPr>
+            <w:proofErr w:type="spellStart"/>
             <w:r>
               <w:rPr>
                 <w:sz w:val="15"/>
               </w:rPr>
               <w:t>shared_msg_id_panel</w:t>
             </w:r>
+            <w:proofErr w:type="spellEnd"/>
           </w:p>
         </w:tc>
         <w:tc>
@@ -5153,7 +6147,21 @@
               <w:rPr>
                 <w:sz w:val="15"/>
               </w:rPr>
-              <w:t xml:space="preserve"> msg_id_panel, controlling verbosity within a specified scope.</w:t>
+              <w:t xml:space="preserve"> </w:t>
+            </w:r>
+            <w:proofErr w:type="spellStart"/>
+            <w:r>
+              <w:rPr>
+                <w:sz w:val="15"/>
+              </w:rPr>
+              <w:t>msg_id_panel</w:t>
+            </w:r>
+            <w:proofErr w:type="spellEnd"/>
+            <w:r>
+              <w:rPr>
+                <w:sz w:val="15"/>
+              </w:rPr>
+              <w:t>, controlling verbosity within a specified scope.</w:t>
             </w:r>
             <w:r>
               <w:rPr>
@@ -5178,7 +6186,21 @@
               <w:rPr>
                 <w:sz w:val="15"/>
               </w:rPr>
-              <w:t xml:space="preserve">UVVM-Util </w:t>
+              <w:t>UVVM-</w:t>
+            </w:r>
+            <w:proofErr w:type="spellStart"/>
+            <w:r>
+              <w:rPr>
+                <w:sz w:val="15"/>
+              </w:rPr>
+              <w:t>Util</w:t>
+            </w:r>
+            <w:proofErr w:type="spellEnd"/>
+            <w:r>
+              <w:rPr>
+                <w:sz w:val="15"/>
+              </w:rPr>
+              <w:t xml:space="preserve"> </w:t>
             </w:r>
             <w:r>
               <w:rPr>
@@ -5238,6 +6260,7 @@
                 <w:sz w:val="15"/>
               </w:rPr>
             </w:pPr>
+            <w:proofErr w:type="spellStart"/>
             <w:r>
               <w:rPr>
                 <w:sz w:val="15"/>
@@ -5262,6 +6285,7 @@
               </w:rPr>
               <w:t>bfm_config</w:t>
             </w:r>
+            <w:proofErr w:type="spellEnd"/>
           </w:p>
         </w:tc>
         <w:tc>
@@ -5418,6 +6442,7 @@
                 <w:sz w:val="15"/>
               </w:rPr>
             </w:pPr>
+            <w:proofErr w:type="spellStart"/>
             <w:r>
               <w:rPr>
                 <w:color w:val="000000" w:themeColor="text1"/>
@@ -5425,6 +6450,7 @@
               </w:rPr>
               <w:t>ext_proc_call</w:t>
             </w:r>
+            <w:proofErr w:type="spellEnd"/>
           </w:p>
         </w:tc>
         <w:tc>
@@ -5480,7 +6506,35 @@
               <w:rPr>
                 <w:sz w:val="15"/>
               </w:rPr>
-              <w:t>“rgmii_expect()”</w:t>
+              <w:t>“</w:t>
+            </w:r>
+            <w:proofErr w:type="spellStart"/>
+            <w:r>
+              <w:rPr>
+                <w:sz w:val="15"/>
+              </w:rPr>
+              <w:t>rgmii_</w:t>
+            </w:r>
+            <w:proofErr w:type="gramStart"/>
+            <w:r>
+              <w:rPr>
+                <w:sz w:val="15"/>
+              </w:rPr>
+              <w:t>expect</w:t>
+            </w:r>
+            <w:proofErr w:type="spellEnd"/>
+            <w:r>
+              <w:rPr>
+                <w:sz w:val="15"/>
+              </w:rPr>
+              <w:t>(</w:t>
+            </w:r>
+            <w:proofErr w:type="gramEnd"/>
+            <w:r>
+              <w:rPr>
+                <w:sz w:val="15"/>
+              </w:rPr>
+              <w:t>)”</w:t>
             </w:r>
           </w:p>
         </w:tc>
@@ -5602,6 +6656,8 @@
         <w:lastRenderedPageBreak/>
         <w:t>BFM details</w:t>
       </w:r>
+      <w:bookmarkStart w:id="1" w:name="_GoBack"/>
+      <w:bookmarkEnd w:id="1"/>
     </w:p>
     <w:p>
       <w:pPr>
@@ -5716,20 +6772,39 @@
                 <w:szCs w:val="18"/>
               </w:rPr>
             </w:pPr>
+            <w:proofErr w:type="spellStart"/>
             <w:r>
               <w:rPr>
                 <w:rFonts w:cs="Courier New"/>
                 <w:b/>
                 <w:szCs w:val="18"/>
               </w:rPr>
-              <w:t>rgmii_write</w:t>
-            </w:r>
-            <w:r>
-              <w:rPr>
+              <w:t>rgmii_</w:t>
+            </w:r>
+            <w:proofErr w:type="gramStart"/>
+            <w:r>
+              <w:rPr>
+                <w:rFonts w:cs="Courier New"/>
                 <w:b/>
                 <w:szCs w:val="18"/>
               </w:rPr>
-              <w:t>()</w:t>
+              <w:t>write</w:t>
+            </w:r>
+            <w:proofErr w:type="spellEnd"/>
+            <w:r>
+              <w:rPr>
+                <w:b/>
+                <w:szCs w:val="18"/>
+              </w:rPr>
+              <w:t>(</w:t>
+            </w:r>
+            <w:proofErr w:type="gramEnd"/>
+            <w:r>
+              <w:rPr>
+                <w:b/>
+                <w:szCs w:val="18"/>
+              </w:rPr>
+              <w:t>)</w:t>
             </w:r>
           </w:p>
         </w:tc>
@@ -5755,6 +6830,7 @@
                 <w:szCs w:val="16"/>
               </w:rPr>
             </w:pPr>
+            <w:proofErr w:type="spellStart"/>
             <w:r>
               <w:rPr>
                 <w:rFonts w:cs="Courier New"/>
@@ -5764,6 +6840,7 @@
               </w:rPr>
               <w:t>rgmii_write</w:t>
             </w:r>
+            <w:proofErr w:type="spellEnd"/>
             <w:r>
               <w:rPr>
                 <w:rFonts w:cs="Courier New"/>
@@ -5780,8 +6857,9 @@
                 <w:sz w:val="16"/>
                 <w:szCs w:val="16"/>
               </w:rPr>
-              <w:t>(data</w:t>
-            </w:r>
+              <w:t>(</w:t>
+            </w:r>
+            <w:proofErr w:type="spellStart"/>
             <w:r>
               <w:rPr>
                 <w:rFonts w:cs="Courier New"/>
@@ -5789,7 +6867,7 @@
                 <w:sz w:val="16"/>
                 <w:szCs w:val="16"/>
               </w:rPr>
-              <w:t xml:space="preserve">_array, </w:t>
+              <w:t>data</w:t>
             </w:r>
             <w:r>
               <w:rPr>
@@ -5798,8 +6876,9 @@
                 <w:sz w:val="16"/>
                 <w:szCs w:val="16"/>
               </w:rPr>
-              <w:t xml:space="preserve">msg, </w:t>
-            </w:r>
+              <w:t>_array</w:t>
+            </w:r>
+            <w:proofErr w:type="spellEnd"/>
             <w:r>
               <w:rPr>
                 <w:rFonts w:cs="Courier New"/>
@@ -5807,8 +6886,9 @@
                 <w:sz w:val="16"/>
                 <w:szCs w:val="16"/>
               </w:rPr>
-              <w:t>rgmii</w:t>
-            </w:r>
+              <w:t xml:space="preserve">, </w:t>
+            </w:r>
+            <w:proofErr w:type="spellStart"/>
             <w:r>
               <w:rPr>
                 <w:rFonts w:cs="Courier New"/>
@@ -5816,7 +6896,66 @@
                 <w:sz w:val="16"/>
                 <w:szCs w:val="16"/>
               </w:rPr>
-              <w:t>_if, [scope, [msg_id_panel, [config]]])</w:t>
+              <w:t>msg</w:t>
+            </w:r>
+            <w:proofErr w:type="spellEnd"/>
+            <w:r>
+              <w:rPr>
+                <w:rFonts w:cs="Courier New"/>
+                <w:b/>
+                <w:sz w:val="16"/>
+                <w:szCs w:val="16"/>
+              </w:rPr>
+              <w:t xml:space="preserve">, </w:t>
+            </w:r>
+            <w:proofErr w:type="spellStart"/>
+            <w:r>
+              <w:rPr>
+                <w:rFonts w:cs="Courier New"/>
+                <w:b/>
+                <w:sz w:val="16"/>
+                <w:szCs w:val="16"/>
+              </w:rPr>
+              <w:t>rgmii</w:t>
+            </w:r>
+            <w:r>
+              <w:rPr>
+                <w:rFonts w:cs="Courier New"/>
+                <w:b/>
+                <w:sz w:val="16"/>
+                <w:szCs w:val="16"/>
+              </w:rPr>
+              <w:t>_if</w:t>
+            </w:r>
+            <w:proofErr w:type="spellEnd"/>
+            <w:r>
+              <w:rPr>
+                <w:rFonts w:cs="Courier New"/>
+                <w:b/>
+                <w:sz w:val="16"/>
+                <w:szCs w:val="16"/>
+              </w:rPr>
+              <w:t>, [scope, [</w:t>
+            </w:r>
+            <w:proofErr w:type="spellStart"/>
+            <w:r>
+              <w:rPr>
+                <w:rFonts w:cs="Courier New"/>
+                <w:b/>
+                <w:sz w:val="16"/>
+                <w:szCs w:val="16"/>
+              </w:rPr>
+              <w:t>msg_id_panel</w:t>
+            </w:r>
+            <w:proofErr w:type="spellEnd"/>
+            <w:r>
+              <w:rPr>
+                <w:rFonts w:cs="Courier New"/>
+                <w:b/>
+                <w:sz w:val="16"/>
+                <w:szCs w:val="16"/>
+              </w:rPr>
+              <w:t>, [config]]])</w:t>
             </w:r>
           </w:p>
           <w:p>
@@ -5849,19 +6988,37 @@
               </w:rPr>
               <w:t xml:space="preserve">The </w:t>
             </w:r>
+            <w:proofErr w:type="spellStart"/>
             <w:r>
               <w:rPr>
                 <w:sz w:val="15"/>
                 <w:szCs w:val="15"/>
               </w:rPr>
-              <w:t>rgmii_write</w:t>
-            </w:r>
+              <w:t>rgmii_</w:t>
+            </w:r>
+            <w:proofErr w:type="gramStart"/>
             <w:r>
               <w:rPr>
                 <w:sz w:val="15"/>
                 <w:szCs w:val="15"/>
               </w:rPr>
-              <w:t xml:space="preserve">() procedure </w:t>
+              <w:t>write</w:t>
+            </w:r>
+            <w:proofErr w:type="spellEnd"/>
+            <w:r>
+              <w:rPr>
+                <w:sz w:val="15"/>
+                <w:szCs w:val="15"/>
+              </w:rPr>
+              <w:t>(</w:t>
+            </w:r>
+            <w:proofErr w:type="gramEnd"/>
+            <w:r>
+              <w:rPr>
+                <w:sz w:val="15"/>
+                <w:szCs w:val="15"/>
+              </w:rPr>
+              <w:t xml:space="preserve">) procedure </w:t>
             </w:r>
             <w:r>
               <w:rPr>
@@ -5945,6 +7102,7 @@
               </w:rPr>
               <w:t>the “</w:t>
             </w:r>
+            <w:proofErr w:type="spellStart"/>
             <w:r>
               <w:rPr>
                 <w:sz w:val="15"/>
@@ -5966,6 +7124,7 @@
               </w:rPr>
               <w:t>rray</w:t>
             </w:r>
+            <w:proofErr w:type="spellEnd"/>
             <w:r>
               <w:rPr>
                 <w:sz w:val="15"/>
@@ -5999,13 +7158,21 @@
                 <w:sz w:val="15"/>
                 <w:szCs w:val="15"/>
               </w:rPr>
-              <w:t xml:space="preserve"> t_</w:t>
-            </w:r>
+              <w:t xml:space="preserve"> </w:t>
+            </w:r>
+            <w:proofErr w:type="spellStart"/>
             <w:r>
               <w:rPr>
                 <w:sz w:val="15"/>
                 <w:szCs w:val="15"/>
               </w:rPr>
+              <w:t>t_</w:t>
+            </w:r>
+            <w:r>
+              <w:rPr>
+                <w:sz w:val="15"/>
+                <w:szCs w:val="15"/>
+              </w:rPr>
               <w:t>byte</w:t>
             </w:r>
             <w:r>
@@ -6015,6 +7182,7 @@
               </w:rPr>
               <w:t>_array</w:t>
             </w:r>
+            <w:proofErr w:type="spellEnd"/>
             <w:r>
               <w:rPr>
                 <w:sz w:val="15"/>
@@ -6034,18 +7202,43 @@
                 <w:szCs w:val="15"/>
               </w:rPr>
             </w:pPr>
+            <w:proofErr w:type="spellStart"/>
             <w:r>
               <w:rPr>
                 <w:sz w:val="15"/>
                 <w:szCs w:val="15"/>
               </w:rPr>
-              <w:t xml:space="preserve">data_array(0) is </w:t>
-            </w:r>
+              <w:t>data_</w:t>
+            </w:r>
+            <w:proofErr w:type="gramStart"/>
             <w:r>
               <w:rPr>
                 <w:sz w:val="15"/>
                 <w:szCs w:val="15"/>
               </w:rPr>
+              <w:t>array</w:t>
+            </w:r>
+            <w:proofErr w:type="spellEnd"/>
+            <w:r>
+              <w:rPr>
+                <w:sz w:val="15"/>
+                <w:szCs w:val="15"/>
+              </w:rPr>
+              <w:t>(</w:t>
+            </w:r>
+            <w:proofErr w:type="gramEnd"/>
+            <w:r>
+              <w:rPr>
+                <w:sz w:val="15"/>
+                <w:szCs w:val="15"/>
+              </w:rPr>
+              <w:t xml:space="preserve">0) is </w:t>
+            </w:r>
+            <w:r>
+              <w:rPr>
+                <w:sz w:val="15"/>
+                <w:szCs w:val="15"/>
+              </w:rPr>
               <w:t>written</w:t>
             </w:r>
             <w:r>
@@ -6060,7 +7253,39 @@
                 <w:sz w:val="15"/>
                 <w:szCs w:val="15"/>
               </w:rPr>
-              <w:t xml:space="preserve">first, while data_array(data_array’high) is </w:t>
+              <w:t xml:space="preserve">first, while </w:t>
+            </w:r>
+            <w:proofErr w:type="spellStart"/>
+            <w:r>
+              <w:rPr>
+                <w:sz w:val="15"/>
+                <w:szCs w:val="15"/>
+              </w:rPr>
+              <w:t>data_array</w:t>
+            </w:r>
+            <w:proofErr w:type="spellEnd"/>
+            <w:r>
+              <w:rPr>
+                <w:sz w:val="15"/>
+                <w:szCs w:val="15"/>
+              </w:rPr>
+              <w:t>(</w:t>
+            </w:r>
+            <w:proofErr w:type="spellStart"/>
+            <w:r>
+              <w:rPr>
+                <w:sz w:val="15"/>
+                <w:szCs w:val="15"/>
+              </w:rPr>
+              <w:t>data_array’high</w:t>
+            </w:r>
+            <w:proofErr w:type="spellEnd"/>
+            <w:r>
+              <w:rPr>
+                <w:sz w:val="15"/>
+                <w:szCs w:val="15"/>
+              </w:rPr>
+              <w:t xml:space="preserve">) is </w:t>
             </w:r>
             <w:r>
               <w:rPr>
@@ -6121,19 +7346,37 @@
                 <w:szCs w:val="14"/>
               </w:rPr>
             </w:pPr>
+            <w:proofErr w:type="spellStart"/>
             <w:r>
               <w:rPr>
                 <w:b/>
                 <w:szCs w:val="18"/>
               </w:rPr>
-              <w:t>rgmii_read</w:t>
-            </w:r>
+              <w:t>rgmii_</w:t>
+            </w:r>
+            <w:proofErr w:type="gramStart"/>
             <w:r>
               <w:rPr>
                 <w:b/>
                 <w:szCs w:val="18"/>
               </w:rPr>
-              <w:t>()</w:t>
+              <w:t>read</w:t>
+            </w:r>
+            <w:proofErr w:type="spellEnd"/>
+            <w:r>
+              <w:rPr>
+                <w:b/>
+                <w:szCs w:val="18"/>
+              </w:rPr>
+              <w:t>(</w:t>
+            </w:r>
+            <w:proofErr w:type="gramEnd"/>
+            <w:r>
+              <w:rPr>
+                <w:b/>
+                <w:szCs w:val="18"/>
+              </w:rPr>
+              <w:t>)</w:t>
             </w:r>
           </w:p>
         </w:tc>
@@ -6159,6 +7402,7 @@
                 <w:szCs w:val="16"/>
               </w:rPr>
             </w:pPr>
+            <w:proofErr w:type="spellStart"/>
             <w:r>
               <w:rPr>
                 <w:rFonts w:cs="Courier New"/>
@@ -6168,6 +7412,7 @@
               </w:rPr>
               <w:t>rgmii_read</w:t>
             </w:r>
+            <w:proofErr w:type="spellEnd"/>
             <w:r>
               <w:rPr>
                 <w:rFonts w:cs="Courier New"/>
@@ -6184,8 +7429,9 @@
                 <w:sz w:val="16"/>
                 <w:szCs w:val="16"/>
               </w:rPr>
-              <w:t>(data_a</w:t>
-            </w:r>
+              <w:t>(</w:t>
+            </w:r>
+            <w:proofErr w:type="spellStart"/>
             <w:r>
               <w:rPr>
                 <w:rFonts w:cs="Courier New"/>
@@ -6193,7 +7439,7 @@
                 <w:sz w:val="16"/>
                 <w:szCs w:val="16"/>
               </w:rPr>
-              <w:t>rray,</w:t>
+              <w:t>data_a</w:t>
             </w:r>
             <w:r>
               <w:rPr>
@@ -6202,8 +7448,9 @@
                 <w:sz w:val="16"/>
                 <w:szCs w:val="16"/>
               </w:rPr>
-              <w:t xml:space="preserve"> data_len,</w:t>
-            </w:r>
+              <w:t>rray</w:t>
+            </w:r>
+            <w:proofErr w:type="spellEnd"/>
             <w:r>
               <w:rPr>
                 <w:rFonts w:cs="Courier New"/>
@@ -6211,7 +7458,7 @@
                 <w:sz w:val="16"/>
                 <w:szCs w:val="16"/>
               </w:rPr>
-              <w:t xml:space="preserve"> msg, </w:t>
+              <w:t>,</w:t>
             </w:r>
             <w:r>
               <w:rPr>
@@ -6220,8 +7467,9 @@
                 <w:sz w:val="16"/>
                 <w:szCs w:val="16"/>
               </w:rPr>
-              <w:t>rgmii</w:t>
-            </w:r>
+              <w:t xml:space="preserve"> </w:t>
+            </w:r>
+            <w:proofErr w:type="spellStart"/>
             <w:r>
               <w:rPr>
                 <w:rFonts w:cs="Courier New"/>
@@ -6229,8 +7477,9 @@
                 <w:sz w:val="16"/>
                 <w:szCs w:val="16"/>
               </w:rPr>
-              <w:t>_if, [scope, [msg_id_panel, [config</w:t>
-            </w:r>
+              <w:t>data_len</w:t>
+            </w:r>
+            <w:proofErr w:type="spellEnd"/>
             <w:r>
               <w:rPr>
                 <w:rFonts w:cs="Courier New"/>
@@ -6238,7 +7487,114 @@
                 <w:sz w:val="16"/>
                 <w:szCs w:val="16"/>
               </w:rPr>
-              <w:t>, [ext_proc_call]</w:t>
+              <w:t>,</w:t>
+            </w:r>
+            <w:r>
+              <w:rPr>
+                <w:rFonts w:cs="Courier New"/>
+                <w:b/>
+                <w:sz w:val="16"/>
+                <w:szCs w:val="16"/>
+              </w:rPr>
+              <w:t xml:space="preserve"> </w:t>
+            </w:r>
+            <w:proofErr w:type="spellStart"/>
+            <w:r>
+              <w:rPr>
+                <w:rFonts w:cs="Courier New"/>
+                <w:b/>
+                <w:sz w:val="16"/>
+                <w:szCs w:val="16"/>
+              </w:rPr>
+              <w:t>msg</w:t>
+            </w:r>
+            <w:proofErr w:type="spellEnd"/>
+            <w:r>
+              <w:rPr>
+                <w:rFonts w:cs="Courier New"/>
+                <w:b/>
+                <w:sz w:val="16"/>
+                <w:szCs w:val="16"/>
+              </w:rPr>
+              <w:t xml:space="preserve">, </w:t>
+            </w:r>
+            <w:proofErr w:type="spellStart"/>
+            <w:r>
+              <w:rPr>
+                <w:rFonts w:cs="Courier New"/>
+                <w:b/>
+                <w:sz w:val="16"/>
+                <w:szCs w:val="16"/>
+              </w:rPr>
+              <w:t>rgmii</w:t>
+            </w:r>
+            <w:r>
+              <w:rPr>
+                <w:rFonts w:cs="Courier New"/>
+                <w:b/>
+                <w:sz w:val="16"/>
+                <w:szCs w:val="16"/>
+              </w:rPr>
+              <w:t>_if</w:t>
+            </w:r>
+            <w:proofErr w:type="spellEnd"/>
+            <w:r>
+              <w:rPr>
+                <w:rFonts w:cs="Courier New"/>
+                <w:b/>
+                <w:sz w:val="16"/>
+                <w:szCs w:val="16"/>
+              </w:rPr>
+              <w:t>, [scope, [</w:t>
+            </w:r>
+            <w:proofErr w:type="spellStart"/>
+            <w:r>
+              <w:rPr>
+                <w:rFonts w:cs="Courier New"/>
+                <w:b/>
+                <w:sz w:val="16"/>
+                <w:szCs w:val="16"/>
+              </w:rPr>
+              <w:t>msg_id_panel</w:t>
+            </w:r>
+            <w:proofErr w:type="spellEnd"/>
+            <w:r>
+              <w:rPr>
+                <w:rFonts w:cs="Courier New"/>
+                <w:b/>
+                <w:sz w:val="16"/>
+                <w:szCs w:val="16"/>
+              </w:rPr>
+              <w:t>, [config</w:t>
+            </w:r>
+            <w:r>
+              <w:rPr>
+                <w:rFonts w:cs="Courier New"/>
+                <w:b/>
+                <w:sz w:val="16"/>
+                <w:szCs w:val="16"/>
+              </w:rPr>
+              <w:t>, [</w:t>
+            </w:r>
+            <w:proofErr w:type="spellStart"/>
+            <w:r>
+              <w:rPr>
+                <w:rFonts w:cs="Courier New"/>
+                <w:b/>
+                <w:sz w:val="16"/>
+                <w:szCs w:val="16"/>
+              </w:rPr>
+              <w:t>ext_proc_call</w:t>
+            </w:r>
+            <w:proofErr w:type="spellEnd"/>
+            <w:r>
+              <w:rPr>
+                <w:rFonts w:cs="Courier New"/>
+                <w:b/>
+                <w:sz w:val="16"/>
+                <w:szCs w:val="16"/>
+              </w:rPr>
+              <w:t>]</w:t>
             </w:r>
             <w:r>
               <w:rPr>
@@ -6280,20 +7636,31 @@
               </w:rPr>
               <w:t xml:space="preserve">The </w:t>
             </w:r>
+            <w:proofErr w:type="spellStart"/>
             <w:r>
               <w:rPr>
                 <w:sz w:val="15"/>
                 <w:szCs w:val="15"/>
               </w:rPr>
-              <w:t>rgmii_read</w:t>
-            </w:r>
+              <w:t>rgmii_</w:t>
+            </w:r>
+            <w:proofErr w:type="gramStart"/>
             <w:r>
               <w:rPr>
                 <w:sz w:val="15"/>
                 <w:szCs w:val="15"/>
               </w:rPr>
+              <w:t>read</w:t>
+            </w:r>
+            <w:proofErr w:type="spellEnd"/>
+            <w:r>
+              <w:rPr>
+                <w:sz w:val="15"/>
+                <w:szCs w:val="15"/>
+              </w:rPr>
               <w:t>(</w:t>
             </w:r>
+            <w:proofErr w:type="gramEnd"/>
             <w:r>
               <w:rPr>
                 <w:sz w:val="15"/>
@@ -6335,6 +7702,43 @@
                 <w:szCs w:val="15"/>
               </w:rPr>
               <w:t xml:space="preserve"> The bits 3:0 are read on the rising edge and the bits 7:4 on the falling edge.</w:t>
+            </w:r>
+            <w:r>
+              <w:rPr>
+                <w:sz w:val="15"/>
+                <w:szCs w:val="15"/>
+              </w:rPr>
+              <w:t xml:space="preserve"> To avoid having to delay the receiver’s clock</w:t>
+            </w:r>
+            <w:r>
+              <w:rPr>
+                <w:sz w:val="15"/>
+                <w:szCs w:val="15"/>
+              </w:rPr>
+              <w:t>,</w:t>
+            </w:r>
+            <w:r>
+              <w:rPr>
+                <w:sz w:val="15"/>
+                <w:szCs w:val="15"/>
+              </w:rPr>
+              <w:t xml:space="preserve"> the config </w:t>
+            </w:r>
+            <w:proofErr w:type="spellStart"/>
+            <w:r>
+              <w:rPr>
+                <w:sz w:val="15"/>
+                <w:szCs w:val="15"/>
+              </w:rPr>
+              <w:t>rx_clock_skew</w:t>
+            </w:r>
+            <w:proofErr w:type="spellEnd"/>
+            <w:r>
+              <w:rPr>
+                <w:sz w:val="15"/>
+                <w:szCs w:val="15"/>
+              </w:rPr>
+              <w:t xml:space="preserve"> is used to set the sampling time of the data.</w:t>
             </w:r>
           </w:p>
           <w:p>
@@ -6383,6 +7787,7 @@
               </w:rPr>
               <w:t xml:space="preserve">the </w:t>
             </w:r>
+            <w:proofErr w:type="spellStart"/>
             <w:r>
               <w:rPr>
                 <w:sz w:val="15"/>
@@ -6404,6 +7809,7 @@
               </w:rPr>
               <w:t>rray</w:t>
             </w:r>
+            <w:proofErr w:type="spellEnd"/>
             <w:r>
               <w:rPr>
                 <w:sz w:val="15"/>
@@ -6418,6 +7824,7 @@
               </w:rPr>
               <w:t xml:space="preserve">, which is a </w:t>
             </w:r>
+            <w:proofErr w:type="spellStart"/>
             <w:r>
               <w:rPr>
                 <w:sz w:val="15"/>
@@ -6444,14 +7851,54 @@
                 <w:sz w:val="15"/>
                 <w:szCs w:val="15"/>
               </w:rPr>
-              <w:t>array.</w:t>
-            </w:r>
+              <w:t>array</w:t>
+            </w:r>
+            <w:proofErr w:type="spellEnd"/>
             <w:r>
               <w:rPr>
                 <w:sz w:val="15"/>
                 <w:szCs w:val="15"/>
               </w:rPr>
-              <w:t xml:space="preserve"> The number of valid bytes in the data_array is stored in data_len.</w:t>
+              <w:t>.</w:t>
+            </w:r>
+            <w:r>
+              <w:rPr>
+                <w:sz w:val="15"/>
+                <w:szCs w:val="15"/>
+              </w:rPr>
+              <w:t xml:space="preserve"> The number of valid bytes in the </w:t>
+            </w:r>
+            <w:proofErr w:type="spellStart"/>
+            <w:r>
+              <w:rPr>
+                <w:sz w:val="15"/>
+                <w:szCs w:val="15"/>
+              </w:rPr>
+              <w:t>data_array</w:t>
+            </w:r>
+            <w:proofErr w:type="spellEnd"/>
+            <w:r>
+              <w:rPr>
+                <w:sz w:val="15"/>
+                <w:szCs w:val="15"/>
+              </w:rPr>
+              <w:t xml:space="preserve"> is stored in </w:t>
+            </w:r>
+            <w:proofErr w:type="spellStart"/>
+            <w:r>
+              <w:rPr>
+                <w:sz w:val="15"/>
+                <w:szCs w:val="15"/>
+              </w:rPr>
+              <w:t>data_len</w:t>
+            </w:r>
+            <w:proofErr w:type="spellEnd"/>
+            <w:r>
+              <w:rPr>
+                <w:sz w:val="15"/>
+                <w:szCs w:val="15"/>
+              </w:rPr>
+              <w:t>.</w:t>
             </w:r>
           </w:p>
           <w:p>
@@ -6465,18 +7912,43 @@
                 <w:szCs w:val="15"/>
               </w:rPr>
             </w:pPr>
+            <w:proofErr w:type="spellStart"/>
             <w:r>
               <w:rPr>
                 <w:sz w:val="15"/>
                 <w:szCs w:val="15"/>
               </w:rPr>
-              <w:t xml:space="preserve">data_array(0) is </w:t>
-            </w:r>
+              <w:t>data_</w:t>
+            </w:r>
+            <w:proofErr w:type="gramStart"/>
             <w:r>
               <w:rPr>
                 <w:sz w:val="15"/>
                 <w:szCs w:val="15"/>
               </w:rPr>
+              <w:t>array</w:t>
+            </w:r>
+            <w:proofErr w:type="spellEnd"/>
+            <w:r>
+              <w:rPr>
+                <w:sz w:val="15"/>
+                <w:szCs w:val="15"/>
+              </w:rPr>
+              <w:t>(</w:t>
+            </w:r>
+            <w:proofErr w:type="gramEnd"/>
+            <w:r>
+              <w:rPr>
+                <w:sz w:val="15"/>
+                <w:szCs w:val="15"/>
+              </w:rPr>
+              <w:t xml:space="preserve">0) is </w:t>
+            </w:r>
+            <w:r>
+              <w:rPr>
+                <w:sz w:val="15"/>
+                <w:szCs w:val="15"/>
+              </w:rPr>
               <w:t>read</w:t>
             </w:r>
             <w:r>
@@ -6484,7 +7956,39 @@
                 <w:sz w:val="15"/>
                 <w:szCs w:val="15"/>
               </w:rPr>
-              <w:t xml:space="preserve"> first, while data_array(data_array’high) is </w:t>
+              <w:t xml:space="preserve"> first, while </w:t>
+            </w:r>
+            <w:proofErr w:type="spellStart"/>
+            <w:r>
+              <w:rPr>
+                <w:sz w:val="15"/>
+                <w:szCs w:val="15"/>
+              </w:rPr>
+              <w:t>data_array</w:t>
+            </w:r>
+            <w:proofErr w:type="spellEnd"/>
+            <w:r>
+              <w:rPr>
+                <w:sz w:val="15"/>
+                <w:szCs w:val="15"/>
+              </w:rPr>
+              <w:t>(</w:t>
+            </w:r>
+            <w:proofErr w:type="spellStart"/>
+            <w:r>
+              <w:rPr>
+                <w:sz w:val="15"/>
+                <w:szCs w:val="15"/>
+              </w:rPr>
+              <w:t>data_array’high</w:t>
+            </w:r>
+            <w:proofErr w:type="spellEnd"/>
+            <w:r>
+              <w:rPr>
+                <w:sz w:val="15"/>
+                <w:szCs w:val="15"/>
+              </w:rPr>
+              <w:t xml:space="preserve">) is </w:t>
             </w:r>
             <w:r>
               <w:rPr>
@@ -6544,19 +8048,37 @@
                 <w:szCs w:val="14"/>
               </w:rPr>
             </w:pPr>
+            <w:proofErr w:type="spellStart"/>
             <w:r>
               <w:rPr>
                 <w:b/>
                 <w:szCs w:val="14"/>
               </w:rPr>
-              <w:t>rgmii_expect</w:t>
-            </w:r>
+              <w:t>rgmii_</w:t>
+            </w:r>
+            <w:proofErr w:type="gramStart"/>
             <w:r>
               <w:rPr>
                 <w:b/>
                 <w:szCs w:val="14"/>
               </w:rPr>
-              <w:t>()</w:t>
+              <w:t>expect</w:t>
+            </w:r>
+            <w:proofErr w:type="spellEnd"/>
+            <w:r>
+              <w:rPr>
+                <w:b/>
+                <w:szCs w:val="14"/>
+              </w:rPr>
+              <w:t>(</w:t>
+            </w:r>
+            <w:proofErr w:type="gramEnd"/>
+            <w:r>
+              <w:rPr>
+                <w:b/>
+                <w:szCs w:val="14"/>
+              </w:rPr>
+              <w:t>)</w:t>
             </w:r>
           </w:p>
         </w:tc>
@@ -6583,6 +8105,7 @@
                 <w:szCs w:val="16"/>
               </w:rPr>
             </w:pPr>
+            <w:proofErr w:type="spellStart"/>
             <w:r>
               <w:rPr>
                 <w:rFonts w:cs="Courier New"/>
@@ -6590,8 +8113,9 @@
                 <w:sz w:val="16"/>
                 <w:szCs w:val="16"/>
               </w:rPr>
-              <w:t xml:space="preserve">rgmii_expect </w:t>
-            </w:r>
+              <w:t>rgmii_expect</w:t>
+            </w:r>
+            <w:proofErr w:type="spellEnd"/>
             <w:r>
               <w:rPr>
                 <w:rFonts w:cs="Courier New"/>
@@ -6599,7 +8123,7 @@
                 <w:sz w:val="16"/>
                 <w:szCs w:val="16"/>
               </w:rPr>
-              <w:t>(</w:t>
+              <w:t xml:space="preserve"> </w:t>
             </w:r>
             <w:r>
               <w:rPr>
@@ -6608,8 +8132,9 @@
                 <w:sz w:val="16"/>
                 <w:szCs w:val="16"/>
               </w:rPr>
-              <w:t>data_</w:t>
-            </w:r>
+              <w:t>(</w:t>
+            </w:r>
+            <w:proofErr w:type="spellStart"/>
             <w:r>
               <w:rPr>
                 <w:rFonts w:cs="Courier New"/>
@@ -6617,7 +8142,7 @@
                 <w:sz w:val="16"/>
                 <w:szCs w:val="16"/>
               </w:rPr>
-              <w:t>exp</w:t>
+              <w:t>data_</w:t>
             </w:r>
             <w:r>
               <w:rPr>
@@ -6626,8 +8151,9 @@
                 <w:sz w:val="16"/>
                 <w:szCs w:val="16"/>
               </w:rPr>
-              <w:t xml:space="preserve">, msg, </w:t>
-            </w:r>
+              <w:t>exp</w:t>
+            </w:r>
+            <w:proofErr w:type="spellEnd"/>
             <w:r>
               <w:rPr>
                 <w:rFonts w:cs="Courier New"/>
@@ -6635,8 +8161,9 @@
                 <w:sz w:val="16"/>
                 <w:szCs w:val="16"/>
               </w:rPr>
-              <w:t>rgmii</w:t>
-            </w:r>
+              <w:t xml:space="preserve">, </w:t>
+            </w:r>
+            <w:proofErr w:type="spellStart"/>
             <w:r>
               <w:rPr>
                 <w:rFonts w:cs="Courier New"/>
@@ -6644,8 +8171,9 @@
                 <w:sz w:val="16"/>
                 <w:szCs w:val="16"/>
               </w:rPr>
-              <w:t>_if</w:t>
-            </w:r>
+              <w:t>msg</w:t>
+            </w:r>
+            <w:proofErr w:type="spellEnd"/>
             <w:r>
               <w:rPr>
                 <w:rFonts w:cs="Courier New"/>
@@ -6653,8 +8181,9 @@
                 <w:sz w:val="16"/>
                 <w:szCs w:val="16"/>
               </w:rPr>
-              <w:t>, [alert_level</w:t>
-            </w:r>
+              <w:t xml:space="preserve">, </w:t>
+            </w:r>
+            <w:proofErr w:type="spellStart"/>
             <w:r>
               <w:rPr>
                 <w:rFonts w:cs="Courier New"/>
@@ -6662,7 +8191,66 @@
                 <w:sz w:val="16"/>
                 <w:szCs w:val="16"/>
               </w:rPr>
-              <w:t>, [scope, [msg_id_panel, [config</w:t>
+              <w:t>rgmii</w:t>
+            </w:r>
+            <w:r>
+              <w:rPr>
+                <w:rFonts w:cs="Courier New"/>
+                <w:b/>
+                <w:sz w:val="16"/>
+                <w:szCs w:val="16"/>
+              </w:rPr>
+              <w:t>_if</w:t>
+            </w:r>
+            <w:proofErr w:type="spellEnd"/>
+            <w:r>
+              <w:rPr>
+                <w:rFonts w:cs="Courier New"/>
+                <w:b/>
+                <w:sz w:val="16"/>
+                <w:szCs w:val="16"/>
+              </w:rPr>
+              <w:t>, [</w:t>
+            </w:r>
+            <w:proofErr w:type="spellStart"/>
+            <w:r>
+              <w:rPr>
+                <w:rFonts w:cs="Courier New"/>
+                <w:b/>
+                <w:sz w:val="16"/>
+                <w:szCs w:val="16"/>
+              </w:rPr>
+              <w:t>alert_level</w:t>
+            </w:r>
+            <w:proofErr w:type="spellEnd"/>
+            <w:r>
+              <w:rPr>
+                <w:rFonts w:cs="Courier New"/>
+                <w:b/>
+                <w:sz w:val="16"/>
+                <w:szCs w:val="16"/>
+              </w:rPr>
+              <w:t>, [scope, [</w:t>
+            </w:r>
+            <w:proofErr w:type="spellStart"/>
+            <w:r>
+              <w:rPr>
+                <w:rFonts w:cs="Courier New"/>
+                <w:b/>
+                <w:sz w:val="16"/>
+                <w:szCs w:val="16"/>
+              </w:rPr>
+              <w:t>msg_id_panel</w:t>
+            </w:r>
+            <w:proofErr w:type="spellEnd"/>
+            <w:r>
+              <w:rPr>
+                <w:rFonts w:cs="Courier New"/>
+                <w:b/>
+                <w:sz w:val="16"/>
+                <w:szCs w:val="16"/>
+              </w:rPr>
+              <w:t>, [config</w:t>
             </w:r>
             <w:r>
               <w:rPr>
@@ -6720,25 +8308,44 @@
               </w:rPr>
               <w:t xml:space="preserve">Calls the </w:t>
             </w:r>
+            <w:proofErr w:type="spellStart"/>
             <w:r>
               <w:rPr>
                 <w:sz w:val="15"/>
                 <w:szCs w:val="15"/>
               </w:rPr>
-              <w:t>rgmii_read</w:t>
-            </w:r>
+              <w:t>rgmii_</w:t>
+            </w:r>
+            <w:proofErr w:type="gramStart"/>
             <w:r>
               <w:rPr>
                 <w:sz w:val="15"/>
                 <w:szCs w:val="15"/>
               </w:rPr>
-              <w:t xml:space="preserve">() procedure, then compares the received data with </w:t>
-            </w:r>
+              <w:t>read</w:t>
+            </w:r>
+            <w:proofErr w:type="spellEnd"/>
             <w:r>
               <w:rPr>
                 <w:sz w:val="15"/>
                 <w:szCs w:val="15"/>
               </w:rPr>
+              <w:t>(</w:t>
+            </w:r>
+            <w:proofErr w:type="gramEnd"/>
+            <w:r>
+              <w:rPr>
+                <w:sz w:val="15"/>
+                <w:szCs w:val="15"/>
+              </w:rPr>
+              <w:t xml:space="preserve">) procedure, then compares the received data with </w:t>
+            </w:r>
+            <w:proofErr w:type="spellStart"/>
+            <w:r>
+              <w:rPr>
+                <w:sz w:val="15"/>
+                <w:szCs w:val="15"/>
+              </w:rPr>
               <w:t>d</w:t>
             </w:r>
             <w:r>
@@ -6760,7 +8367,15 @@
                 <w:sz w:val="15"/>
                 <w:szCs w:val="15"/>
               </w:rPr>
-              <w:t>exp.</w:t>
+              <w:t>exp</w:t>
+            </w:r>
+            <w:proofErr w:type="spellEnd"/>
+            <w:r>
+              <w:rPr>
+                <w:sz w:val="15"/>
+                <w:szCs w:val="15"/>
+              </w:rPr>
+              <w:t>.</w:t>
             </w:r>
           </w:p>
           <w:p>
@@ -6800,6 +8415,7 @@
                 <w:szCs w:val="14"/>
               </w:rPr>
             </w:pPr>
+            <w:proofErr w:type="spellStart"/>
             <w:r>
               <w:rPr>
                 <w:b/>
@@ -6833,7 +8449,31 @@
                 <w:b/>
                 <w:szCs w:val="14"/>
               </w:rPr>
-              <w:t>_signals()</w:t>
+              <w:t>_</w:t>
+            </w:r>
+            <w:proofErr w:type="gramStart"/>
+            <w:r>
+              <w:rPr>
+                <w:b/>
+                <w:szCs w:val="14"/>
+              </w:rPr>
+              <w:t>signals</w:t>
+            </w:r>
+            <w:proofErr w:type="spellEnd"/>
+            <w:r>
+              <w:rPr>
+                <w:b/>
+                <w:szCs w:val="14"/>
+              </w:rPr>
+              <w:t>(</w:t>
+            </w:r>
+            <w:proofErr w:type="gramEnd"/>
+            <w:r>
+              <w:rPr>
+                <w:b/>
+                <w:szCs w:val="14"/>
+              </w:rPr>
+              <w:t>)</w:t>
             </w:r>
           </w:p>
         </w:tc>
@@ -6859,6 +8499,7 @@
                 <w:szCs w:val="14"/>
               </w:rPr>
             </w:pPr>
+            <w:proofErr w:type="spellStart"/>
             <w:r>
               <w:rPr>
                 <w:b/>
@@ -6889,16 +8530,27 @@
                 <w:sz w:val="16"/>
                 <w:szCs w:val="14"/>
               </w:rPr>
-              <w:t>_signals</w:t>
-            </w:r>
+              <w:t>_</w:t>
+            </w:r>
+            <w:proofErr w:type="gramStart"/>
             <w:r>
               <w:rPr>
                 <w:b/>
                 <w:sz w:val="16"/>
                 <w:szCs w:val="14"/>
               </w:rPr>
+              <w:t>signals</w:t>
+            </w:r>
+            <w:proofErr w:type="spellEnd"/>
+            <w:r>
+              <w:rPr>
+                <w:b/>
+                <w:sz w:val="16"/>
+                <w:szCs w:val="14"/>
+              </w:rPr>
               <w:t>(</w:t>
             </w:r>
+            <w:proofErr w:type="gramEnd"/>
             <w:r>
               <w:rPr>
                 <w:b/>
@@ -7027,7 +8679,11 @@
     </w:p>
     <w:p>
       <w:r>
-        <w:t>Type name: t</w:t>
+        <w:t xml:space="preserve">Type name: </w:t>
+      </w:r>
+      <w:proofErr w:type="spellStart"/>
+      <w:r>
+        <w:t>t</w:t>
       </w:r>
       <w:r>
         <w:t>_rgmii</w:t>
@@ -7038,6 +8694,7 @@
       <w:r>
         <w:t>_config</w:t>
       </w:r>
+      <w:proofErr w:type="spellEnd"/>
     </w:p>
     <w:p/>
     <w:tbl>
@@ -7214,12 +8871,14 @@
                 <w:szCs w:val="18"/>
               </w:rPr>
             </w:pPr>
+            <w:proofErr w:type="spellStart"/>
             <w:r>
               <w:rPr>
                 <w:szCs w:val="18"/>
               </w:rPr>
               <w:t>max_wait_cycles</w:t>
             </w:r>
+            <w:proofErr w:type="spellEnd"/>
           </w:p>
         </w:tc>
         <w:tc>
@@ -7295,7 +8954,7 @@
               <w:rPr>
                 <w:szCs w:val="18"/>
               </w:rPr>
-              <w:t>Used for setting the maximum cycles to wait before an alert is issued when waiting for ready or valid signals from the DUT.</w:t>
+              <w:t>Used for setting the maximum cycles to wait before an alert is issued when waiting for signals from the DUT.</w:t>
             </w:r>
           </w:p>
         </w:tc>
@@ -7318,12 +8977,14 @@
                 <w:szCs w:val="18"/>
               </w:rPr>
             </w:pPr>
+            <w:proofErr w:type="spellStart"/>
             <w:r>
               <w:rPr>
                 <w:szCs w:val="18"/>
               </w:rPr>
               <w:t>max_wait_cycles_severity</w:t>
             </w:r>
+            <w:proofErr w:type="spellEnd"/>
           </w:p>
         </w:tc>
         <w:tc>
@@ -7343,12 +9004,14 @@
                 <w:szCs w:val="18"/>
               </w:rPr>
             </w:pPr>
+            <w:proofErr w:type="spellStart"/>
             <w:r>
               <w:rPr>
                 <w:szCs w:val="18"/>
               </w:rPr>
               <w:t>t_alert_level</w:t>
             </w:r>
+            <w:proofErr w:type="spellEnd"/>
           </w:p>
         </w:tc>
         <w:tc>
@@ -7399,7 +9062,21 @@
               <w:rPr>
                 <w:szCs w:val="18"/>
               </w:rPr>
-              <w:t>Severity if max_wait_cycles expires.</w:t>
+              <w:t xml:space="preserve">Severity if </w:t>
+            </w:r>
+            <w:proofErr w:type="spellStart"/>
+            <w:r>
+              <w:rPr>
+                <w:szCs w:val="18"/>
+              </w:rPr>
+              <w:t>max_wait_cycles</w:t>
+            </w:r>
+            <w:proofErr w:type="spellEnd"/>
+            <w:r>
+              <w:rPr>
+                <w:szCs w:val="18"/>
+              </w:rPr>
+              <w:t xml:space="preserve"> expires.</w:t>
             </w:r>
           </w:p>
         </w:tc>
@@ -7422,12 +9099,14 @@
                 <w:szCs w:val="18"/>
               </w:rPr>
             </w:pPr>
+            <w:proofErr w:type="spellStart"/>
             <w:r>
               <w:rPr>
                 <w:szCs w:val="18"/>
               </w:rPr>
               <w:t>clock_period</w:t>
             </w:r>
+            <w:proofErr w:type="spellEnd"/>
           </w:p>
         </w:tc>
         <w:tc>
@@ -7532,12 +9211,14 @@
                 <w:szCs w:val="18"/>
               </w:rPr>
             </w:pPr>
+            <w:proofErr w:type="spellStart"/>
             <w:r>
               <w:rPr>
                 <w:szCs w:val="18"/>
               </w:rPr>
-              <w:t>setup_time</w:t>
-            </w:r>
+              <w:t>rx_clock_skew</w:t>
+            </w:r>
+            <w:proofErr w:type="spellEnd"/>
           </w:p>
         </w:tc>
         <w:tc>
@@ -7613,27 +9294,33 @@
               <w:spacing w:line="276" w:lineRule="auto"/>
             </w:pPr>
             <w:r>
-              <w:t>Setup time for generated signals</w:t>
+              <w:t xml:space="preserve">Skew of the </w:t>
+            </w:r>
+            <w:r>
+              <w:t xml:space="preserve">sampling of the data in connection to the RX </w:t>
+            </w:r>
+            <w:r>
+              <w:t xml:space="preserve">clock </w:t>
+            </w:r>
+            <w:r>
+              <w:t>edges</w:t>
             </w:r>
             <w:r>
               <w:t>. Suggested value is</w:t>
             </w:r>
             <w:r>
-              <w:t xml:space="preserve"> clock_period/4</w:t>
+              <w:t xml:space="preserve"> </w:t>
+            </w:r>
+            <w:proofErr w:type="spellStart"/>
+            <w:r>
+              <w:t>clock_period</w:t>
+            </w:r>
+            <w:proofErr w:type="spellEnd"/>
+            <w:r>
+              <w:t>/4</w:t>
             </w:r>
             <w:r>
               <w:t>.</w:t>
-            </w:r>
-          </w:p>
-          <w:p>
-            <w:pPr>
-              <w:tabs>
-                <w:tab w:val="left" w:pos="4820"/>
-              </w:tabs>
-              <w:spacing w:line="276" w:lineRule="auto"/>
-            </w:pPr>
-            <w:r>
-              <w:t>An alert is reported if setup_time exceed clock_period/2.</w:t>
             </w:r>
           </w:p>
         </w:tc>
@@ -7656,12 +9343,14 @@
                 <w:szCs w:val="18"/>
               </w:rPr>
             </w:pPr>
+            <w:proofErr w:type="spellStart"/>
             <w:r>
               <w:rPr>
                 <w:szCs w:val="18"/>
               </w:rPr>
-              <w:t>hold_time</w:t>
-            </w:r>
+              <w:t>id_for_bfm</w:t>
+            </w:r>
+            <w:proofErr w:type="spellEnd"/>
           </w:p>
         </w:tc>
         <w:tc>
@@ -7681,136 +9370,14 @@
                 <w:szCs w:val="18"/>
               </w:rPr>
             </w:pPr>
+            <w:proofErr w:type="spellStart"/>
             <w:r>
               <w:rPr>
                 <w:szCs w:val="18"/>
               </w:rPr>
-              <w:t>time</w:t>
-            </w:r>
-          </w:p>
-        </w:tc>
-        <w:tc>
-          <w:tcPr>
-            <w:tcW w:w="3907" w:type="dxa"/>
-            <w:tcBorders>
-              <w:left w:val="nil"/>
-              <w:right w:val="nil"/>
-            </w:tcBorders>
-            <w:shd w:val="clear" w:color="auto" w:fill="auto"/>
-            <w:vAlign w:val="center"/>
-          </w:tcPr>
-          <w:p>
-            <w:pPr>
-              <w:spacing w:line="276" w:lineRule="auto"/>
-              <w:rPr>
-                <w:szCs w:val="18"/>
-              </w:rPr>
-            </w:pPr>
-            <w:r>
-              <w:rPr>
-                <w:szCs w:val="18"/>
-              </w:rPr>
-              <w:t>-1</w:t>
-            </w:r>
-            <w:r>
-              <w:rPr>
-                <w:szCs w:val="18"/>
-              </w:rPr>
-              <w:t xml:space="preserve"> ns</w:t>
-            </w:r>
-          </w:p>
-        </w:tc>
-        <w:tc>
-          <w:tcPr>
-            <w:tcW w:w="6629" w:type="dxa"/>
-            <w:tcBorders>
-              <w:left w:val="nil"/>
-              <w:right w:val="nil"/>
-            </w:tcBorders>
-            <w:shd w:val="clear" w:color="auto" w:fill="auto"/>
-          </w:tcPr>
-          <w:p>
-            <w:pPr>
-              <w:tabs>
-                <w:tab w:val="left" w:pos="4820"/>
-              </w:tabs>
-              <w:spacing w:line="276" w:lineRule="auto"/>
-            </w:pPr>
-            <w:r>
-              <w:t xml:space="preserve">Hold time for generated </w:t>
-            </w:r>
-            <w:r>
-              <w:t>signals. Suggested value is</w:t>
-            </w:r>
-            <w:r>
-              <w:t xml:space="preserve"> clock_period/4</w:t>
-            </w:r>
-            <w:r>
-              <w:t>.</w:t>
-            </w:r>
-          </w:p>
-          <w:p>
-            <w:pPr>
-              <w:tabs>
-                <w:tab w:val="left" w:pos="4820"/>
-              </w:tabs>
-              <w:spacing w:line="276" w:lineRule="auto"/>
-            </w:pPr>
-            <w:r>
-              <w:t>An alert is reported if hold_time exceed clock_period/2.</w:t>
-            </w:r>
-          </w:p>
-        </w:tc>
-      </w:tr>
-      <w:tr>
-        <w:tc>
-          <w:tcPr>
-            <w:tcW w:w="2588" w:type="dxa"/>
-            <w:tcBorders>
-              <w:left w:val="nil"/>
-              <w:right w:val="nil"/>
-            </w:tcBorders>
-            <w:shd w:val="clear" w:color="auto" w:fill="auto"/>
-            <w:vAlign w:val="center"/>
-          </w:tcPr>
-          <w:p>
-            <w:pPr>
-              <w:spacing w:line="276" w:lineRule="auto"/>
-              <w:rPr>
-                <w:szCs w:val="18"/>
-              </w:rPr>
-            </w:pPr>
-            <w:r>
-              <w:rPr>
-                <w:szCs w:val="18"/>
-              </w:rPr>
-              <w:t>id_for_bfm</w:t>
-            </w:r>
-          </w:p>
-        </w:tc>
-        <w:tc>
-          <w:tcPr>
-            <w:tcW w:w="2005" w:type="dxa"/>
-            <w:tcBorders>
-              <w:left w:val="nil"/>
-              <w:right w:val="nil"/>
-            </w:tcBorders>
-            <w:shd w:val="clear" w:color="auto" w:fill="auto"/>
-            <w:vAlign w:val="center"/>
-          </w:tcPr>
-          <w:p>
-            <w:pPr>
-              <w:spacing w:line="276" w:lineRule="auto"/>
-              <w:rPr>
-                <w:szCs w:val="18"/>
-              </w:rPr>
-            </w:pPr>
-            <w:r>
-              <w:rPr>
-                <w:szCs w:val="18"/>
-              </w:rPr>
               <w:t>t_msg_id</w:t>
             </w:r>
+            <w:proofErr w:type="spellEnd"/>
           </w:p>
         </w:tc>
         <w:tc>
@@ -7918,6 +9485,14 @@
               </w:rPr>
             </w:pPr>
           </w:p>
+          <w:p>
+            <w:pPr>
+              <w:spacing w:line="276" w:lineRule="auto"/>
+              <w:rPr>
+                <w:szCs w:val="18"/>
+              </w:rPr>
+            </w:pPr>
+          </w:p>
         </w:tc>
         <w:tc>
           <w:tcPr>
@@ -8048,8 +9623,13 @@
         <w:t xml:space="preserve"> Utility Library (</w:t>
       </w:r>
       <w:r>
-        <w:t>UVVM-Util</w:t>
-      </w:r>
+        <w:t>UVVM-</w:t>
+      </w:r>
+      <w:proofErr w:type="spellStart"/>
+      <w:r>
+        <w:t>Util</w:t>
+      </w:r>
+      <w:proofErr w:type="spellEnd"/>
       <w:r>
         <w:t>), which is only compatible with VHDL 2008.</w:t>
       </w:r>
@@ -8059,8 +9639,13 @@
         <w:t xml:space="preserve">See the separate </w:t>
       </w:r>
       <w:r>
-        <w:t>UVVM-Util</w:t>
-      </w:r>
+        <w:t>UVVM-</w:t>
+      </w:r>
+      <w:proofErr w:type="spellStart"/>
+      <w:r>
+        <w:t>Util</w:t>
+      </w:r>
+      <w:proofErr w:type="spellEnd"/>
       <w:r>
         <w:t xml:space="preserve"> documentation for more info</w:t>
       </w:r>
@@ -8068,17 +9653,27 @@
         <w:t>.</w:t>
       </w:r>
       <w:r>
-        <w:t xml:space="preserve"> After UVVM-Util has been co</w:t>
+        <w:t xml:space="preserve"> After UVVM-</w:t>
+      </w:r>
+      <w:proofErr w:type="spellStart"/>
+      <w:r>
+        <w:t>Util</w:t>
+      </w:r>
+      <w:proofErr w:type="spellEnd"/>
+      <w:r>
+        <w:t xml:space="preserve"> has been co</w:t>
       </w:r>
       <w:r>
         <w:t xml:space="preserve">mpiled, the </w:t>
       </w:r>
+      <w:proofErr w:type="spellStart"/>
       <w:r>
         <w:t>rgmii</w:t>
       </w:r>
       <w:r>
         <w:t>_bfm_pkg.vhd</w:t>
       </w:r>
+      <w:proofErr w:type="spellEnd"/>
       <w:r>
         <w:t xml:space="preserve"> BFM can be compiled into any desired library.</w:t>
       </w:r>
@@ -8095,7 +9690,15 @@
       </w:pPr>
       <w:bookmarkStart w:id="3" w:name="_Hlk518566954"/>
       <w:r>
-        <w:t>See UVVM Essential Mechanisms located in uvvm_vvc_framework/doc for information about compile scripts.</w:t>
+        <w:t xml:space="preserve">See UVVM Essential Mechanisms located in </w:t>
+      </w:r>
+      <w:proofErr w:type="spellStart"/>
+      <w:r>
+        <w:t>uvvm_vvc_framework</w:t>
+      </w:r>
+      <w:proofErr w:type="spellEnd"/>
+      <w:r>
+        <w:t>/doc for information about compile scripts.</w:t>
       </w:r>
       <w:bookmarkEnd w:id="3"/>
     </w:p>
@@ -8138,9 +9741,11 @@
       <w:r>
         <w:t>ee UVVM-</w:t>
       </w:r>
+      <w:proofErr w:type="spellStart"/>
       <w:r>
         <w:t>Util</w:t>
       </w:r>
+      <w:proofErr w:type="spellEnd"/>
       <w:r>
         <w:t xml:space="preserve"> Quick reference</w:t>
       </w:r>
@@ -8203,35 +9808,67 @@
         </w:rPr>
         <w:tab/>
       </w:r>
+      <w:proofErr w:type="spellStart"/>
       <w:r>
         <w:rPr>
           <w:rFonts w:ascii="Courier New" w:hAnsi="Courier New" w:cs="Courier New"/>
         </w:rPr>
-        <w:t>rgmii_write</w:t>
-      </w:r>
+        <w:t>rgmii_</w:t>
+      </w:r>
+      <w:proofErr w:type="gramStart"/>
       <w:r>
         <w:rPr>
           <w:rFonts w:ascii="Courier New" w:hAnsi="Courier New" w:cs="Courier New"/>
         </w:rPr>
+        <w:t>write</w:t>
+      </w:r>
+      <w:proofErr w:type="spellEnd"/>
+      <w:r>
+        <w:rPr>
+          <w:rFonts w:ascii="Courier New" w:hAnsi="Courier New" w:cs="Courier New"/>
+        </w:rPr>
         <w:t>(</w:t>
       </w:r>
+      <w:proofErr w:type="spellStart"/>
+      <w:proofErr w:type="gramEnd"/>
       <w:r>
         <w:rPr>
           <w:rFonts w:ascii="Courier New" w:hAnsi="Courier New" w:cs="Courier New"/>
         </w:rPr>
-        <w:t>v_data_array(0 to 1)</w:t>
-      </w:r>
+        <w:t>v_data_array</w:t>
+      </w:r>
+      <w:proofErr w:type="spellEnd"/>
       <w:r>
         <w:rPr>
           <w:rFonts w:ascii="Courier New" w:hAnsi="Courier New" w:cs="Courier New"/>
         </w:rPr>
+        <w:t>(0 to 1)</w:t>
+      </w:r>
+      <w:r>
+        <w:rPr>
+          <w:rFonts w:ascii="Courier New" w:hAnsi="Courier New" w:cs="Courier New"/>
+        </w:rPr>
         <w:t xml:space="preserve">, </w:t>
       </w:r>
       <w:r>
         <w:rPr>
           <w:rFonts w:ascii="Courier New" w:hAnsi="Courier New" w:cs="Courier New"/>
         </w:rPr>
-        <w:t>"msg"</w:t>
+        <w:t>"</w:t>
+      </w:r>
+      <w:proofErr w:type="spellStart"/>
+      <w:r>
+        <w:rPr>
+          <w:rFonts w:ascii="Courier New" w:hAnsi="Courier New" w:cs="Courier New"/>
+        </w:rPr>
+        <w:t>msg</w:t>
+      </w:r>
+      <w:proofErr w:type="spellEnd"/>
+      <w:r>
+        <w:rPr>
+          <w:rFonts w:ascii="Courier New" w:hAnsi="Courier New" w:cs="Courier New"/>
+        </w:rPr>
+        <w:t>"</w:t>
       </w:r>
       <w:r>
         <w:rPr>
@@ -8263,30 +9900,69 @@
         </w:rPr>
         <w:tab/>
       </w:r>
+      <w:proofErr w:type="spellStart"/>
       <w:r>
         <w:rPr>
           <w:rFonts w:ascii="Courier New" w:hAnsi="Courier New" w:cs="Courier New"/>
         </w:rPr>
-        <w:t>rgmii_write</w:t>
-      </w:r>
+        <w:t>rgmii_</w:t>
+      </w:r>
+      <w:proofErr w:type="gramStart"/>
       <w:r>
         <w:rPr>
           <w:rFonts w:ascii="Courier New" w:hAnsi="Courier New" w:cs="Courier New"/>
         </w:rPr>
-        <w:t xml:space="preserve">(v_data_array(0 to 1), </w:t>
-      </w:r>
+        <w:t>write</w:t>
+      </w:r>
+      <w:proofErr w:type="spellEnd"/>
       <w:r>
         <w:rPr>
           <w:rFonts w:ascii="Courier New" w:hAnsi="Courier New" w:cs="Courier New"/>
         </w:rPr>
-        <w:t>"msg"</w:t>
-      </w:r>
+        <w:t>(</w:t>
+      </w:r>
+      <w:proofErr w:type="spellStart"/>
+      <w:proofErr w:type="gramEnd"/>
       <w:r>
         <w:rPr>
           <w:rFonts w:ascii="Courier New" w:hAnsi="Courier New" w:cs="Courier New"/>
         </w:rPr>
+        <w:t>v_data_array</w:t>
+      </w:r>
+      <w:proofErr w:type="spellEnd"/>
+      <w:r>
+        <w:rPr>
+          <w:rFonts w:ascii="Courier New" w:hAnsi="Courier New" w:cs="Courier New"/>
+        </w:rPr>
+        <w:t xml:space="preserve">(0 to 1), </w:t>
+      </w:r>
+      <w:r>
+        <w:rPr>
+          <w:rFonts w:ascii="Courier New" w:hAnsi="Courier New" w:cs="Courier New"/>
+        </w:rPr>
+        <w:t>"</w:t>
+      </w:r>
+      <w:proofErr w:type="spellStart"/>
+      <w:r>
+        <w:rPr>
+          <w:rFonts w:ascii="Courier New" w:hAnsi="Courier New" w:cs="Courier New"/>
+        </w:rPr>
+        <w:t>msg</w:t>
+      </w:r>
+      <w:proofErr w:type="spellEnd"/>
+      <w:r>
+        <w:rPr>
+          <w:rFonts w:ascii="Courier New" w:hAnsi="Courier New" w:cs="Courier New"/>
+        </w:rPr>
+        <w:t>"</w:t>
+      </w:r>
+      <w:r>
+        <w:rPr>
+          <w:rFonts w:ascii="Courier New" w:hAnsi="Courier New" w:cs="Courier New"/>
+        </w:rPr>
         <w:t xml:space="preserve">, </w:t>
       </w:r>
+      <w:proofErr w:type="spellStart"/>
       <w:r>
         <w:rPr>
           <w:rFonts w:ascii="Courier New" w:hAnsi="Courier New" w:cs="Courier New"/>
@@ -8297,19 +9973,54 @@
         <w:rPr>
           <w:rFonts w:ascii="Courier New" w:hAnsi="Courier New" w:cs="Courier New"/>
         </w:rPr>
-        <w:t>_if, C_SCOPE, shared_msg_id_panel,</w:t>
-      </w:r>
+        <w:t>_if</w:t>
+      </w:r>
+      <w:proofErr w:type="spellEnd"/>
       <w:r>
         <w:rPr>
           <w:rFonts w:ascii="Courier New" w:hAnsi="Courier New" w:cs="Courier New"/>
         </w:rPr>
-        <w:t xml:space="preserve"> rgmii</w:t>
-      </w:r>
+        <w:t xml:space="preserve">, C_SCOPE, </w:t>
+      </w:r>
+      <w:proofErr w:type="spellStart"/>
       <w:r>
         <w:rPr>
           <w:rFonts w:ascii="Courier New" w:hAnsi="Courier New" w:cs="Courier New"/>
         </w:rPr>
-        <w:t>_bfm_config);</w:t>
+        <w:t>shared_msg_id_panel</w:t>
+      </w:r>
+      <w:proofErr w:type="spellEnd"/>
+      <w:r>
+        <w:rPr>
+          <w:rFonts w:ascii="Courier New" w:hAnsi="Courier New" w:cs="Courier New"/>
+        </w:rPr>
+        <w:t>,</w:t>
+      </w:r>
+      <w:r>
+        <w:rPr>
+          <w:rFonts w:ascii="Courier New" w:hAnsi="Courier New" w:cs="Courier New"/>
+        </w:rPr>
+        <w:t xml:space="preserve"> </w:t>
+      </w:r>
+      <w:proofErr w:type="spellStart"/>
+      <w:r>
+        <w:rPr>
+          <w:rFonts w:ascii="Courier New" w:hAnsi="Courier New" w:cs="Courier New"/>
+        </w:rPr>
+        <w:t>rgmii</w:t>
+      </w:r>
+      <w:r>
+        <w:rPr>
+          <w:rFonts w:ascii="Courier New" w:hAnsi="Courier New" w:cs="Courier New"/>
+        </w:rPr>
+        <w:t>_bfm_config</w:t>
+      </w:r>
+      <w:proofErr w:type="spellEnd"/>
+      <w:r>
+        <w:rPr>
+          <w:rFonts w:ascii="Courier New" w:hAnsi="Courier New" w:cs="Courier New"/>
+        </w:rPr>
+        <w:t>);</w:t>
       </w:r>
     </w:p>
     <w:p>
@@ -8352,6 +10063,7 @@
         </w:rPr>
         <w:t xml:space="preserve">procedure </w:t>
       </w:r>
+      <w:proofErr w:type="spellStart"/>
       <w:r>
         <w:rPr>
           <w:rFonts w:ascii="Courier" w:hAnsi="Courier" w:cs="Courier New"/>
@@ -8364,18 +10076,21 @@
         </w:rPr>
         <w:t>_</w:t>
       </w:r>
+      <w:proofErr w:type="gramStart"/>
       <w:r>
         <w:rPr>
           <w:rFonts w:ascii="Courier" w:hAnsi="Courier" w:cs="Courier New"/>
         </w:rPr>
         <w:t>write</w:t>
       </w:r>
+      <w:proofErr w:type="spellEnd"/>
       <w:r>
         <w:rPr>
           <w:rFonts w:ascii="Courier" w:hAnsi="Courier" w:cs="Courier New"/>
         </w:rPr>
         <w:t>(</w:t>
       </w:r>
+      <w:proofErr w:type="gramEnd"/>
     </w:p>
     <w:p>
       <w:pPr>
@@ -8398,22 +10113,39 @@
         </w:rPr>
         <w:t xml:space="preserve">nstant </w:t>
       </w:r>
+      <w:proofErr w:type="spellStart"/>
       <w:r>
         <w:rPr>
           <w:rFonts w:ascii="Courier" w:hAnsi="Courier" w:cs="Courier New"/>
         </w:rPr>
-        <w:t>data_array</w:t>
-      </w:r>
+        <w:t>data_</w:t>
+      </w:r>
+      <w:proofErr w:type="gramStart"/>
       <w:r>
         <w:rPr>
           <w:rFonts w:ascii="Courier" w:hAnsi="Courier" w:cs="Courier New"/>
         </w:rPr>
-        <w:t xml:space="preserve"> : in </w:t>
-      </w:r>
+        <w:t>array</w:t>
+      </w:r>
+      <w:proofErr w:type="spellEnd"/>
       <w:r>
         <w:rPr>
           <w:rFonts w:ascii="Courier" w:hAnsi="Courier" w:cs="Courier New"/>
         </w:rPr>
+        <w:t xml:space="preserve"> :</w:t>
+      </w:r>
+      <w:proofErr w:type="gramEnd"/>
+      <w:r>
+        <w:rPr>
+          <w:rFonts w:ascii="Courier" w:hAnsi="Courier" w:cs="Courier New"/>
+        </w:rPr>
+        <w:t xml:space="preserve"> in </w:t>
+      </w:r>
+      <w:proofErr w:type="spellStart"/>
+      <w:r>
+        <w:rPr>
+          <w:rFonts w:ascii="Courier" w:hAnsi="Courier" w:cs="Courier New"/>
+        </w:rPr>
         <w:t>t_</w:t>
       </w:r>
       <w:r>
@@ -8428,6 +10160,7 @@
         </w:rPr>
         <w:t>_array</w:t>
       </w:r>
+      <w:proofErr w:type="spellEnd"/>
       <w:r>
         <w:rPr>
           <w:rFonts w:ascii="Courier" w:hAnsi="Courier" w:cs="Courier New"/>
@@ -8448,7 +10181,35 @@
         <w:rPr>
           <w:rFonts w:ascii="Courier" w:hAnsi="Courier" w:cs="Courier New"/>
         </w:rPr>
-        <w:t xml:space="preserve">      constant msg        : in string) is</w:t>
+        <w:t xml:space="preserve">      constant </w:t>
+      </w:r>
+      <w:proofErr w:type="spellStart"/>
+      <w:r>
+        <w:rPr>
+          <w:rFonts w:ascii="Courier" w:hAnsi="Courier" w:cs="Courier New"/>
+        </w:rPr>
+        <w:t>msg</w:t>
+      </w:r>
+      <w:proofErr w:type="spellEnd"/>
+      <w:r>
+        <w:rPr>
+          <w:rFonts w:ascii="Courier" w:hAnsi="Courier" w:cs="Courier New"/>
+        </w:rPr>
+        <w:t xml:space="preserve">      </w:t>
+      </w:r>
+      <w:proofErr w:type="gramStart"/>
+      <w:r>
+        <w:rPr>
+          <w:rFonts w:ascii="Courier" w:hAnsi="Courier" w:cs="Courier New"/>
+        </w:rPr>
+        <w:t xml:space="preserve">  :</w:t>
+      </w:r>
+      <w:proofErr w:type="gramEnd"/>
+      <w:r>
+        <w:rPr>
+          <w:rFonts w:ascii="Courier" w:hAnsi="Courier" w:cs="Courier New"/>
+        </w:rPr>
+        <w:t xml:space="preserve"> in string) is</w:t>
       </w:r>
     </w:p>
     <w:p>
@@ -8483,24 +10244,36 @@
         </w:rPr>
         <w:t xml:space="preserve"> </w:t>
       </w:r>
+      <w:proofErr w:type="spellStart"/>
       <w:r>
         <w:rPr>
           <w:rFonts w:ascii="Courier" w:hAnsi="Courier" w:cs="Courier New"/>
         </w:rPr>
-        <w:t>rgmii_write</w:t>
-      </w:r>
+        <w:t>rgmii_</w:t>
+      </w:r>
+      <w:proofErr w:type="gramStart"/>
       <w:r>
         <w:rPr>
           <w:rFonts w:ascii="Courier" w:hAnsi="Courier" w:cs="Courier New"/>
         </w:rPr>
+        <w:t>write</w:t>
+      </w:r>
+      <w:proofErr w:type="spellEnd"/>
+      <w:r>
+        <w:rPr>
+          <w:rFonts w:ascii="Courier" w:hAnsi="Courier" w:cs="Courier New"/>
+        </w:rPr>
         <w:t>(</w:t>
       </w:r>
+      <w:proofErr w:type="spellStart"/>
+      <w:proofErr w:type="gramEnd"/>
       <w:r>
         <w:rPr>
           <w:rFonts w:ascii="Courier" w:hAnsi="Courier" w:cs="Courier New"/>
         </w:rPr>
         <w:t>data_array</w:t>
       </w:r>
+      <w:proofErr w:type="spellEnd"/>
       <w:r>
         <w:rPr>
           <w:rFonts w:ascii="Courier" w:hAnsi="Courier" w:cs="Courier New"/>
@@ -8562,6 +10335,7 @@
         </w:rPr>
         <w:tab/>
       </w:r>
+      <w:proofErr w:type="spellStart"/>
       <w:r>
         <w:rPr>
           <w:rFonts w:ascii="Courier" w:hAnsi="Courier" w:cs="Courier New"/>
@@ -8572,7 +10346,14 @@
         <w:rPr>
           <w:rFonts w:ascii="Courier" w:hAnsi="Courier" w:cs="Courier New"/>
         </w:rPr>
-        <w:t>sg,</w:t>
+        <w:t>sg</w:t>
+      </w:r>
+      <w:proofErr w:type="spellEnd"/>
+      <w:r>
+        <w:rPr>
+          <w:rFonts w:ascii="Courier" w:hAnsi="Courier" w:cs="Courier New"/>
+        </w:rPr>
+        <w:t>,</w:t>
       </w:r>
       <w:r>
         <w:rPr>
@@ -8627,11 +10408,27 @@
         </w:rPr>
         <w:tab/>
       </w:r>
+      <w:proofErr w:type="spellStart"/>
+      <w:proofErr w:type="gramStart"/>
       <w:r>
         <w:rPr>
           <w:rFonts w:ascii="Courier" w:hAnsi="Courier" w:cs="Courier New"/>
         </w:rPr>
-        <w:t xml:space="preserve">clk,                              -- Clock signal </w:t>
+        <w:t>clk</w:t>
+      </w:r>
+      <w:proofErr w:type="spellEnd"/>
+      <w:r>
+        <w:rPr>
+          <w:rFonts w:ascii="Courier" w:hAnsi="Courier" w:cs="Courier New"/>
+        </w:rPr>
+        <w:t xml:space="preserve">,   </w:t>
+      </w:r>
+      <w:proofErr w:type="gramEnd"/>
+      <w:r>
+        <w:rPr>
+          <w:rFonts w:ascii="Courier" w:hAnsi="Courier" w:cs="Courier New"/>
+        </w:rPr>
+        <w:t xml:space="preserve">                           -- Clock signal </w:t>
       </w:r>
     </w:p>
     <w:p>
@@ -8656,6 +10453,7 @@
         </w:rPr>
         <w:tab/>
       </w:r>
+      <w:proofErr w:type="spellStart"/>
       <w:r>
         <w:rPr>
           <w:rFonts w:ascii="Courier" w:hAnsi="Courier" w:cs="Courier New"/>
@@ -8668,12 +10466,14 @@
         </w:rPr>
         <w:t>_</w:t>
       </w:r>
+      <w:proofErr w:type="gramStart"/>
       <w:r>
         <w:rPr>
           <w:rFonts w:ascii="Courier" w:hAnsi="Courier" w:cs="Courier New"/>
         </w:rPr>
         <w:t>if</w:t>
       </w:r>
+      <w:proofErr w:type="spellEnd"/>
       <w:r>
         <w:rPr>
           <w:rFonts w:ascii="Courier" w:hAnsi="Courier" w:cs="Courier New"/>
@@ -8684,7 +10484,14 @@
         <w:rPr>
           <w:rFonts w:ascii="Courier" w:hAnsi="Courier" w:cs="Courier New"/>
         </w:rPr>
-        <w:t xml:space="preserve">     </w:t>
+        <w:t xml:space="preserve">   </w:t>
+      </w:r>
+      <w:proofErr w:type="gramEnd"/>
+      <w:r>
+        <w:rPr>
+          <w:rFonts w:ascii="Courier" w:hAnsi="Courier" w:cs="Courier New"/>
+        </w:rPr>
+        <w:t xml:space="preserve">  </w:t>
       </w:r>
       <w:r>
         <w:rPr>
@@ -8749,13 +10556,27 @@
         <w:rPr>
           <w:rFonts w:ascii="Courier" w:hAnsi="Courier" w:cs="Courier New"/>
         </w:rPr>
-        <w:t>C_SCOPE</w:t>
-      </w:r>
+        <w:t>C_</w:t>
+      </w:r>
+      <w:proofErr w:type="gramStart"/>
       <w:r>
         <w:rPr>
           <w:rFonts w:ascii="Courier" w:hAnsi="Courier" w:cs="Courier New"/>
         </w:rPr>
-        <w:t xml:space="preserve">,                </w:t>
+        <w:t>SCOPE</w:t>
+      </w:r>
+      <w:r>
+        <w:rPr>
+          <w:rFonts w:ascii="Courier" w:hAnsi="Courier" w:cs="Courier New"/>
+        </w:rPr>
+        <w:t xml:space="preserve">,   </w:t>
+      </w:r>
+      <w:proofErr w:type="gramEnd"/>
+      <w:r>
+        <w:rPr>
+          <w:rFonts w:ascii="Courier" w:hAnsi="Courier" w:cs="Courier New"/>
+        </w:rPr>
+        <w:t xml:space="preserve">             </w:t>
       </w:r>
       <w:r>
         <w:rPr>
@@ -8802,32 +10623,68 @@
         <w:rPr>
           <w:rFonts w:ascii="Courier" w:hAnsi="Courier" w:cs="Courier New"/>
         </w:rPr>
-        <w:t xml:space="preserve">             shared_ms</w:t>
-      </w:r>
+        <w:t xml:space="preserve">             </w:t>
+      </w:r>
+      <w:proofErr w:type="spellStart"/>
       <w:r>
         <w:rPr>
           <w:rFonts w:ascii="Courier" w:hAnsi="Courier" w:cs="Courier New"/>
         </w:rPr>
+        <w:t>shared_ms</w:t>
+      </w:r>
+      <w:r>
+        <w:rPr>
+          <w:rFonts w:ascii="Courier" w:hAnsi="Courier" w:cs="Courier New"/>
+        </w:rPr>
         <w:t>g</w:t>
       </w:r>
       <w:r>
         <w:rPr>
           <w:rFonts w:ascii="Courier" w:hAnsi="Courier" w:cs="Courier New"/>
         </w:rPr>
-        <w:t>_id_panel,              --</w:t>
-      </w:r>
+        <w:t>_id_</w:t>
+      </w:r>
+      <w:proofErr w:type="gramStart"/>
       <w:r>
         <w:rPr>
           <w:rFonts w:ascii="Courier" w:hAnsi="Courier" w:cs="Courier New"/>
         </w:rPr>
+        <w:t>panel</w:t>
+      </w:r>
+      <w:proofErr w:type="spellEnd"/>
+      <w:r>
+        <w:rPr>
+          <w:rFonts w:ascii="Courier" w:hAnsi="Courier" w:cs="Courier New"/>
+        </w:rPr>
+        <w:t xml:space="preserve">,   </w:t>
+      </w:r>
+      <w:proofErr w:type="gramEnd"/>
+      <w:r>
+        <w:rPr>
+          <w:rFonts w:ascii="Courier" w:hAnsi="Courier" w:cs="Courier New"/>
+        </w:rPr>
+        <w:t xml:space="preserve">           --</w:t>
+      </w:r>
+      <w:r>
+        <w:rPr>
+          <w:rFonts w:ascii="Courier" w:hAnsi="Courier" w:cs="Courier New"/>
+        </w:rPr>
         <w:t xml:space="preserve"> </w:t>
       </w:r>
       <w:r>
         <w:rPr>
           <w:rFonts w:ascii="Courier" w:hAnsi="Courier" w:cs="Courier New"/>
         </w:rPr>
-        <w:t>Use global, shared msg_id_panel</w:t>
-      </w:r>
+        <w:t xml:space="preserve">Use global, shared </w:t>
+      </w:r>
+      <w:proofErr w:type="spellStart"/>
+      <w:r>
+        <w:rPr>
+          <w:rFonts w:ascii="Courier" w:hAnsi="Courier" w:cs="Courier New"/>
+        </w:rPr>
+        <w:t>msg_id_panel</w:t>
+      </w:r>
+      <w:proofErr w:type="spellEnd"/>
     </w:p>
     <w:p>
       <w:pPr>
@@ -8863,6 +10720,7 @@
         </w:rPr>
         <w:t>_CONFIG_LOCAL</w:t>
       </w:r>
+      <w:proofErr w:type="gramStart"/>
       <w:r>
         <w:rPr>
           <w:rFonts w:ascii="Courier" w:hAnsi="Courier" w:cs="Courier New"/>
@@ -8873,7 +10731,14 @@
         <w:rPr>
           <w:rFonts w:ascii="Courier" w:hAnsi="Courier" w:cs="Courier New"/>
         </w:rPr>
-        <w:t xml:space="preserve">    </w:t>
+        <w:t xml:space="preserve">  </w:t>
+      </w:r>
+      <w:proofErr w:type="gramEnd"/>
+      <w:r>
+        <w:rPr>
+          <w:rFonts w:ascii="Courier" w:hAnsi="Courier" w:cs="Courier New"/>
+        </w:rPr>
+        <w:t xml:space="preserve">  </w:t>
       </w:r>
       <w:r>
         <w:rPr>
@@ -8970,7 +10835,15 @@
         </w:numPr>
       </w:pPr>
       <w:r>
-        <w:t xml:space="preserve">Apply dedicated message_id_panel to allow dedicated verbosity control  </w:t>
+        <w:t xml:space="preserve">Apply dedicated </w:t>
+      </w:r>
+      <w:proofErr w:type="spellStart"/>
+      <w:r>
+        <w:t>message_id_panel</w:t>
+      </w:r>
+      <w:proofErr w:type="spellEnd"/>
+      <w:r>
+        <w:t xml:space="preserve"> to allow dedicated verbosity control  </w:t>
       </w:r>
     </w:p>
     <w:p/>
@@ -9686,7 +11559,7 @@
               <w:sz w:val="14"/>
               <w:lang w:val="en-US"/>
             </w:rPr>
-            <w:t>2020-01-23</w:t>
+            <w:t>2020-01-27</w:t>
           </w:r>
           <w:r>
             <w:rPr>
@@ -13291,7 +15164,7 @@
 </file>
 
 <file path=customXml/itemProps1.xml><?xml version="1.0" encoding="utf-8"?>
-<ds:datastoreItem xmlns:ds="http://schemas.openxmlformats.org/officeDocument/2006/customXml" ds:itemID="{706B141C-8F52-444A-82BF-EFE0207E8288}">
+<ds:datastoreItem xmlns:ds="http://schemas.openxmlformats.org/officeDocument/2006/customXml" ds:itemID="{6BB59254-1F5D-4673-93AA-D38008AF1BB5}">
   <ds:schemaRefs>
     <ds:schemaRef ds:uri="http://schemas.openxmlformats.org/officeDocument/2006/bibliography"/>
   </ds:schemaRefs>

</xml_diff>

<commit_message>
RGMII: Split the interface record into TX and RX.
</commit_message>
<xml_diff>
--- a/bitvis_vip_rgmii/doc/rgmii_bfm_QuickRef.docx
+++ b/bitvis_vip_rgmii/doc/rgmii_bfm_QuickRef.docx
@@ -423,7 +423,23 @@
                 <w:color w:val="FFFFFF"/>
                 <w:szCs w:val="18"/>
               </w:rPr>
-              <w:t>_if</w:t>
+              <w:t>_</w:t>
+            </w:r>
+            <w:r>
+              <w:rPr>
+                <w:rFonts w:cs="Verdana"/>
+                <w:color w:val="FFFFFF"/>
+                <w:szCs w:val="18"/>
+              </w:rPr>
+              <w:t>tx_</w:t>
+            </w:r>
+            <w:r>
+              <w:rPr>
+                <w:rFonts w:cs="Verdana"/>
+                <w:color w:val="FFFFFF"/>
+                <w:szCs w:val="18"/>
+              </w:rPr>
+              <w:t>if</w:t>
             </w:r>
             <w:proofErr w:type="spellEnd"/>
             <w:r>
@@ -669,7 +685,25 @@
                 <w:sz w:val="16"/>
                 <w:szCs w:val="16"/>
               </w:rPr>
-              <w:t>_if</w:t>
+              <w:t>_</w:t>
+            </w:r>
+            <w:r>
+              <w:rPr>
+                <w:rFonts w:cs="Verdana"/>
+                <w:b w:val="0"/>
+                <w:sz w:val="16"/>
+                <w:szCs w:val="16"/>
+              </w:rPr>
+              <w:t>tx_</w:t>
+            </w:r>
+            <w:r>
+              <w:rPr>
+                <w:rFonts w:cs="Verdana"/>
+                <w:b w:val="0"/>
+                <w:sz w:val="16"/>
+                <w:szCs w:val="16"/>
+              </w:rPr>
+              <w:t>if</w:t>
             </w:r>
             <w:proofErr w:type="spellEnd"/>
             <w:r>
@@ -784,7 +818,25 @@
                 <w:sz w:val="16"/>
                 <w:szCs w:val="16"/>
               </w:rPr>
-              <w:t>rgmii_if</w:t>
+              <w:t>rgmii_</w:t>
+            </w:r>
+            <w:r>
+              <w:rPr>
+                <w:rFonts w:cs="Verdana"/>
+                <w:b w:val="0"/>
+                <w:sz w:val="16"/>
+                <w:szCs w:val="16"/>
+              </w:rPr>
+              <w:t>tx_</w:t>
+            </w:r>
+            <w:r>
+              <w:rPr>
+                <w:rFonts w:cs="Verdana"/>
+                <w:b w:val="0"/>
+                <w:sz w:val="16"/>
+                <w:szCs w:val="16"/>
+              </w:rPr>
+              <w:t>if</w:t>
             </w:r>
             <w:proofErr w:type="spellEnd"/>
             <w:r>
@@ -1127,7 +1179,23 @@
                 <w:color w:val="FFFFFF"/>
                 <w:szCs w:val="18"/>
               </w:rPr>
-              <w:t>rgmii_if</w:t>
+              <w:t>rgmii_</w:t>
+            </w:r>
+            <w:r>
+              <w:rPr>
+                <w:rFonts w:cs="Verdana"/>
+                <w:color w:val="FFFFFF"/>
+                <w:szCs w:val="18"/>
+              </w:rPr>
+              <w:t>rx_</w:t>
+            </w:r>
+            <w:r>
+              <w:rPr>
+                <w:rFonts w:cs="Verdana"/>
+                <w:color w:val="FFFFFF"/>
+                <w:szCs w:val="18"/>
+              </w:rPr>
+              <w:t>if</w:t>
             </w:r>
             <w:proofErr w:type="spellEnd"/>
             <w:r>
@@ -1381,7 +1449,25 @@
                 <w:sz w:val="16"/>
                 <w:szCs w:val="16"/>
               </w:rPr>
-              <w:t>rgmii_if</w:t>
+              <w:t>rgmii_</w:t>
+            </w:r>
+            <w:r>
+              <w:rPr>
+                <w:rFonts w:cs="Verdana"/>
+                <w:b w:val="0"/>
+                <w:sz w:val="16"/>
+                <w:szCs w:val="16"/>
+              </w:rPr>
+              <w:t>rx_</w:t>
+            </w:r>
+            <w:r>
+              <w:rPr>
+                <w:rFonts w:cs="Verdana"/>
+                <w:b w:val="0"/>
+                <w:sz w:val="16"/>
+                <w:szCs w:val="16"/>
+              </w:rPr>
+              <w:t>if</w:t>
             </w:r>
             <w:proofErr w:type="spellEnd"/>
             <w:r>
@@ -1642,6 +1728,15 @@
                 <w:szCs w:val="16"/>
               </w:rPr>
               <w:t>rgmii_</w:t>
+            </w:r>
+            <w:r>
+              <w:rPr>
+                <w:rFonts w:cs="Verdana"/>
+                <w:b w:val="0"/>
+                <w:sz w:val="16"/>
+                <w:szCs w:val="16"/>
+              </w:rPr>
+              <w:t>rx_</w:t>
             </w:r>
             <w:r>
               <w:rPr>
@@ -1818,7 +1913,23 @@
                 <w:color w:val="FFFFFF"/>
                 <w:szCs w:val="18"/>
               </w:rPr>
-              <w:t>rgmii_if</w:t>
+              <w:t>rgmii_</w:t>
+            </w:r>
+            <w:r>
+              <w:rPr>
+                <w:rFonts w:cs="Verdana"/>
+                <w:color w:val="FFFFFF"/>
+                <w:szCs w:val="18"/>
+              </w:rPr>
+              <w:t>rx_</w:t>
+            </w:r>
+            <w:r>
+              <w:rPr>
+                <w:rFonts w:cs="Verdana"/>
+                <w:color w:val="FFFFFF"/>
+                <w:szCs w:val="18"/>
+              </w:rPr>
+              <w:t>if</w:t>
             </w:r>
             <w:proofErr w:type="spellEnd"/>
             <w:r>
@@ -2026,7 +2137,25 @@
                 <w:sz w:val="16"/>
                 <w:szCs w:val="16"/>
               </w:rPr>
-              <w:t>rgmii_if</w:t>
+              <w:t>rgmii_</w:t>
+            </w:r>
+            <w:r>
+              <w:rPr>
+                <w:rFonts w:cs="Verdana"/>
+                <w:b w:val="0"/>
+                <w:sz w:val="16"/>
+                <w:szCs w:val="16"/>
+              </w:rPr>
+              <w:t>rx_</w:t>
+            </w:r>
+            <w:r>
+              <w:rPr>
+                <w:rFonts w:cs="Verdana"/>
+                <w:b w:val="0"/>
+                <w:sz w:val="16"/>
+                <w:szCs w:val="16"/>
+              </w:rPr>
+              <w:t>if</w:t>
             </w:r>
             <w:proofErr w:type="spellEnd"/>
             <w:r>
@@ -2195,7 +2324,25 @@
                 <w:sz w:val="16"/>
                 <w:szCs w:val="16"/>
               </w:rPr>
-              <w:t>rgmii_if</w:t>
+              <w:t>rgmii_</w:t>
+            </w:r>
+            <w:r>
+              <w:rPr>
+                <w:rFonts w:cs="Verdana"/>
+                <w:b w:val="0"/>
+                <w:sz w:val="16"/>
+                <w:szCs w:val="16"/>
+              </w:rPr>
+              <w:t>rx_</w:t>
+            </w:r>
+            <w:r>
+              <w:rPr>
+                <w:rFonts w:cs="Verdana"/>
+                <w:b w:val="0"/>
+                <w:sz w:val="16"/>
+                <w:szCs w:val="16"/>
+              </w:rPr>
+              <w:t>if</w:t>
             </w:r>
             <w:proofErr w:type="spellEnd"/>
             <w:r>
@@ -2408,7 +2555,27 @@
                 <w:sz w:val="16"/>
                 <w:szCs w:val="16"/>
               </w:rPr>
-              <w:t>_if</w:t>
+              <w:t>_</w:t>
+            </w:r>
+            <w:r>
+              <w:rPr>
+                <w:rFonts w:cs="Verdana"/>
+                <w:b w:val="0"/>
+                <w:bCs w:val="0"/>
+                <w:sz w:val="16"/>
+                <w:szCs w:val="16"/>
+              </w:rPr>
+              <w:t>tx_</w:t>
+            </w:r>
+            <w:r>
+              <w:rPr>
+                <w:rFonts w:cs="Verdana"/>
+                <w:b w:val="0"/>
+                <w:bCs w:val="0"/>
+                <w:sz w:val="16"/>
+                <w:szCs w:val="16"/>
+              </w:rPr>
+              <w:t>if</w:t>
             </w:r>
             <w:proofErr w:type="spellEnd"/>
             <w:r>
@@ -2905,222 +3072,6 @@
           </w:p>
         </w:tc>
       </w:tr>
-      <w:tr>
-        <w:trPr>
-          <w:trHeight w:val="20"/>
-        </w:trPr>
-        <w:tc>
-          <w:tcPr>
-            <w:tcW w:w="1985" w:type="dxa"/>
-            <w:tcBorders>
-              <w:top w:val="nil"/>
-              <w:left w:val="nil"/>
-              <w:right w:val="nil"/>
-            </w:tcBorders>
-            <w:shd w:val="clear" w:color="auto" w:fill="E7E6E6" w:themeFill="background2"/>
-          </w:tcPr>
-          <w:p>
-            <w:pPr>
-              <w:widowControl w:val="0"/>
-              <w:tabs>
-                <w:tab w:val="left" w:pos="851"/>
-              </w:tabs>
-              <w:autoSpaceDE w:val="0"/>
-              <w:autoSpaceDN w:val="0"/>
-              <w:adjustRightInd w:val="0"/>
-              <w:spacing w:line="276" w:lineRule="auto"/>
-              <w:ind w:left="122"/>
-              <w:rPr>
-                <w:sz w:val="15"/>
-              </w:rPr>
-            </w:pPr>
-            <w:proofErr w:type="spellStart"/>
-            <w:r>
-              <w:rPr>
-                <w:sz w:val="15"/>
-              </w:rPr>
-              <w:t>rxc</w:t>
-            </w:r>
-            <w:proofErr w:type="spellEnd"/>
-          </w:p>
-        </w:tc>
-        <w:tc>
-          <w:tcPr>
-            <w:tcW w:w="2268" w:type="dxa"/>
-            <w:tcBorders>
-              <w:top w:val="nil"/>
-              <w:left w:val="nil"/>
-              <w:right w:val="nil"/>
-            </w:tcBorders>
-            <w:shd w:val="clear" w:color="auto" w:fill="E7E6E6" w:themeFill="background2"/>
-          </w:tcPr>
-          <w:p>
-            <w:pPr>
-              <w:widowControl w:val="0"/>
-              <w:tabs>
-                <w:tab w:val="left" w:pos="851"/>
-              </w:tabs>
-              <w:autoSpaceDE w:val="0"/>
-              <w:autoSpaceDN w:val="0"/>
-              <w:adjustRightInd w:val="0"/>
-              <w:spacing w:line="276" w:lineRule="auto"/>
-              <w:rPr>
-                <w:sz w:val="15"/>
-              </w:rPr>
-            </w:pPr>
-            <w:proofErr w:type="spellStart"/>
-            <w:r>
-              <w:t>std_logic</w:t>
-            </w:r>
-            <w:proofErr w:type="spellEnd"/>
-            <w:r>
-              <w:t xml:space="preserve">     </w:t>
-            </w:r>
-          </w:p>
-        </w:tc>
-      </w:tr>
-      <w:tr>
-        <w:trPr>
-          <w:trHeight w:val="20"/>
-        </w:trPr>
-        <w:tc>
-          <w:tcPr>
-            <w:tcW w:w="1985" w:type="dxa"/>
-            <w:tcBorders>
-              <w:left w:val="nil"/>
-              <w:right w:val="nil"/>
-            </w:tcBorders>
-          </w:tcPr>
-          <w:p>
-            <w:pPr>
-              <w:widowControl w:val="0"/>
-              <w:tabs>
-                <w:tab w:val="left" w:pos="851"/>
-              </w:tabs>
-              <w:autoSpaceDE w:val="0"/>
-              <w:autoSpaceDN w:val="0"/>
-              <w:adjustRightInd w:val="0"/>
-              <w:spacing w:line="276" w:lineRule="auto"/>
-              <w:ind w:left="122"/>
-              <w:rPr>
-                <w:sz w:val="15"/>
-              </w:rPr>
-            </w:pPr>
-            <w:proofErr w:type="spellStart"/>
-            <w:r>
-              <w:rPr>
-                <w:sz w:val="15"/>
-              </w:rPr>
-              <w:t>rxd</w:t>
-            </w:r>
-            <w:proofErr w:type="spellEnd"/>
-          </w:p>
-        </w:tc>
-        <w:tc>
-          <w:tcPr>
-            <w:tcW w:w="2268" w:type="dxa"/>
-            <w:tcBorders>
-              <w:left w:val="nil"/>
-              <w:right w:val="nil"/>
-            </w:tcBorders>
-          </w:tcPr>
-          <w:p>
-            <w:pPr>
-              <w:widowControl w:val="0"/>
-              <w:tabs>
-                <w:tab w:val="left" w:pos="851"/>
-              </w:tabs>
-              <w:autoSpaceDE w:val="0"/>
-              <w:autoSpaceDN w:val="0"/>
-              <w:adjustRightInd w:val="0"/>
-              <w:spacing w:line="276" w:lineRule="auto"/>
-              <w:rPr>
-                <w:sz w:val="15"/>
-              </w:rPr>
-            </w:pPr>
-            <w:proofErr w:type="spellStart"/>
-            <w:r>
-              <w:t>std_logic</w:t>
-            </w:r>
-            <w:r>
-              <w:t>_vector</w:t>
-            </w:r>
-            <w:proofErr w:type="spellEnd"/>
-          </w:p>
-        </w:tc>
-      </w:tr>
-      <w:tr>
-        <w:trPr>
-          <w:trHeight w:val="20"/>
-        </w:trPr>
-        <w:tc>
-          <w:tcPr>
-            <w:tcW w:w="1985" w:type="dxa"/>
-            <w:tcBorders>
-              <w:left w:val="nil"/>
-              <w:right w:val="nil"/>
-            </w:tcBorders>
-            <w:shd w:val="pct10" w:color="auto" w:fill="auto"/>
-          </w:tcPr>
-          <w:p>
-            <w:pPr>
-              <w:widowControl w:val="0"/>
-              <w:tabs>
-                <w:tab w:val="left" w:pos="851"/>
-              </w:tabs>
-              <w:autoSpaceDE w:val="0"/>
-              <w:autoSpaceDN w:val="0"/>
-              <w:adjustRightInd w:val="0"/>
-              <w:spacing w:line="276" w:lineRule="auto"/>
-              <w:ind w:left="122"/>
-              <w:rPr>
-                <w:sz w:val="13"/>
-              </w:rPr>
-            </w:pPr>
-            <w:proofErr w:type="spellStart"/>
-            <w:r>
-              <w:rPr>
-                <w:sz w:val="15"/>
-              </w:rPr>
-              <w:t>rx_ctl</w:t>
-            </w:r>
-            <w:proofErr w:type="spellEnd"/>
-          </w:p>
-        </w:tc>
-        <w:tc>
-          <w:tcPr>
-            <w:tcW w:w="2268" w:type="dxa"/>
-            <w:tcBorders>
-              <w:left w:val="nil"/>
-              <w:right w:val="nil"/>
-            </w:tcBorders>
-            <w:shd w:val="pct10" w:color="auto" w:fill="auto"/>
-          </w:tcPr>
-          <w:p>
-            <w:pPr>
-              <w:widowControl w:val="0"/>
-              <w:tabs>
-                <w:tab w:val="left" w:pos="851"/>
-              </w:tabs>
-              <w:autoSpaceDE w:val="0"/>
-              <w:autoSpaceDN w:val="0"/>
-              <w:adjustRightInd w:val="0"/>
-              <w:spacing w:line="276" w:lineRule="auto"/>
-              <w:rPr>
-                <w:sz w:val="13"/>
-              </w:rPr>
-            </w:pPr>
-            <w:proofErr w:type="spellStart"/>
-            <w:r>
-              <w:t>std_logic</w:t>
-            </w:r>
-            <w:proofErr w:type="spellEnd"/>
-            <w:r>
-              <w:t xml:space="preserve"> </w:t>
-            </w:r>
-          </w:p>
-        </w:tc>
-      </w:tr>
     </w:tbl>
     <w:p>
       <w:pPr>
@@ -3214,7 +3165,21 @@
           <w:b/>
           <w:szCs w:val="16"/>
         </w:rPr>
-        <w:t>_if</w:t>
+        <w:t>_</w:t>
+      </w:r>
+      <w:r>
+        <w:rPr>
+          <w:b/>
+          <w:szCs w:val="16"/>
+        </w:rPr>
+        <w:t>tx_</w:t>
+      </w:r>
+      <w:r>
+        <w:rPr>
+          <w:b/>
+          <w:szCs w:val="16"/>
+        </w:rPr>
+        <w:t>if</w:t>
       </w:r>
       <w:proofErr w:type="spellEnd"/>
       <w:r>
@@ -3906,14 +3871,486 @@
           <w:szCs w:val="24"/>
         </w:rPr>
       </w:pPr>
-      <w:r>
+    </w:p>
+    <w:p>
+      <w:pPr>
+        <w:pStyle w:val="Subtitle"/>
         <w:rPr>
           <w:rFonts w:ascii="Helvetica Light" w:hAnsi="Helvetica Light"/>
           <w:sz w:val="24"/>
           <w:szCs w:val="24"/>
         </w:rPr>
-        <w:br w:type="textWrapping" w:clear="all"/>
-      </w:r>
+      </w:pPr>
+    </w:p>
+    <w:p>
+      <w:pPr>
+        <w:pStyle w:val="Subtitle"/>
+        <w:rPr>
+          <w:rFonts w:ascii="Helvetica Light" w:hAnsi="Helvetica Light"/>
+          <w:sz w:val="24"/>
+          <w:szCs w:val="24"/>
+        </w:rPr>
+      </w:pPr>
+      <w:r>
+        <w:rPr>
+          <w:rFonts w:ascii="Helvetica Light" w:hAnsi="Helvetica Light"/>
+          <w:sz w:val="24"/>
+          <w:szCs w:val="24"/>
+        </w:rPr>
+        <w:t xml:space="preserve">                  </w:t>
+      </w:r>
+    </w:p>
+    <w:p>
+      <w:pPr>
+        <w:pStyle w:val="Subtitle"/>
+        <w:spacing w:after="0"/>
+        <w:rPr>
+          <w:rFonts w:ascii="Helvetica" w:eastAsia="Times New Roman" w:hAnsi="Helvetica" w:cs="Times New Roman"/>
+          <w:bCs/>
+          <w:color w:val="auto"/>
+          <w:spacing w:val="0"/>
+          <w:sz w:val="18"/>
+          <w:szCs w:val="16"/>
+        </w:rPr>
+      </w:pPr>
+      <w:r>
+        <w:rPr>
+          <w:rFonts w:ascii="Helvetica" w:eastAsia="Times New Roman" w:hAnsi="Helvetica" w:cs="Times New Roman"/>
+          <w:bCs/>
+          <w:color w:val="auto"/>
+          <w:spacing w:val="0"/>
+          <w:sz w:val="18"/>
+          <w:szCs w:val="16"/>
+        </w:rPr>
+        <w:t xml:space="preserve">                                                                      </w:t>
+      </w:r>
+      <w:r>
+        <w:rPr>
+          <w:rFonts w:ascii="Helvetica" w:eastAsia="Times New Roman" w:hAnsi="Helvetica" w:cs="Times New Roman"/>
+          <w:bCs/>
+          <w:color w:val="auto"/>
+          <w:spacing w:val="0"/>
+          <w:sz w:val="18"/>
+          <w:szCs w:val="16"/>
+        </w:rPr>
+        <w:t xml:space="preserve">                                                                                                                               </w:t>
+      </w:r>
+      <w:r>
+        <w:rPr>
+          <w:rFonts w:ascii="Helvetica" w:eastAsia="Times New Roman" w:hAnsi="Helvetica" w:cs="Times New Roman"/>
+          <w:bCs/>
+          <w:color w:val="auto"/>
+          <w:spacing w:val="0"/>
+          <w:sz w:val="18"/>
+          <w:szCs w:val="16"/>
+        </w:rPr>
+        <w:t xml:space="preserve">  </w:t>
+      </w:r>
+      <w:r>
+        <w:rPr>
+          <w:rFonts w:ascii="Helvetica" w:eastAsia="Times New Roman" w:hAnsi="Helvetica" w:cs="Times New Roman"/>
+          <w:bCs/>
+          <w:color w:val="auto"/>
+          <w:spacing w:val="0"/>
+          <w:sz w:val="18"/>
+          <w:szCs w:val="16"/>
+        </w:rPr>
+        <w:t xml:space="preserve">Signal record </w:t>
+      </w:r>
+      <w:r>
+        <w:rPr>
+          <w:rFonts w:ascii="Helvetica" w:eastAsia="Times New Roman" w:hAnsi="Helvetica" w:cs="Times New Roman"/>
+          <w:b/>
+          <w:color w:val="auto"/>
+          <w:spacing w:val="0"/>
+          <w:sz w:val="18"/>
+          <w:szCs w:val="16"/>
+        </w:rPr>
+        <w:t>‘</w:t>
+      </w:r>
+      <w:proofErr w:type="spellStart"/>
+      <w:r>
+        <w:rPr>
+          <w:rFonts w:ascii="Helvetica" w:eastAsia="Times New Roman" w:hAnsi="Helvetica" w:cs="Times New Roman"/>
+          <w:b/>
+          <w:color w:val="auto"/>
+          <w:spacing w:val="0"/>
+          <w:sz w:val="18"/>
+          <w:szCs w:val="16"/>
+        </w:rPr>
+        <w:t>t_rgmii_rx_if</w:t>
+      </w:r>
+      <w:proofErr w:type="spellEnd"/>
+      <w:r>
+        <w:rPr>
+          <w:rFonts w:ascii="Helvetica" w:eastAsia="Times New Roman" w:hAnsi="Helvetica" w:cs="Times New Roman"/>
+          <w:b/>
+          <w:color w:val="auto"/>
+          <w:spacing w:val="0"/>
+          <w:sz w:val="18"/>
+          <w:szCs w:val="16"/>
+        </w:rPr>
+        <w:t>’</w:t>
+      </w:r>
+      <w:r>
+        <w:rPr>
+          <w:rFonts w:ascii="Helvetica" w:eastAsia="Times New Roman" w:hAnsi="Helvetica" w:cs="Times New Roman"/>
+          <w:bCs/>
+          <w:color w:val="auto"/>
+          <w:spacing w:val="0"/>
+          <w:sz w:val="18"/>
+          <w:szCs w:val="16"/>
+        </w:rPr>
+        <w:t xml:space="preserve">                                                                                                                                    </w:t>
+      </w:r>
+      <w:r>
+        <w:rPr>
+          <w:rFonts w:ascii="Helvetica" w:eastAsia="Times New Roman" w:hAnsi="Helvetica" w:cs="Times New Roman"/>
+          <w:bCs/>
+          <w:color w:val="auto"/>
+          <w:spacing w:val="0"/>
+          <w:sz w:val="18"/>
+          <w:szCs w:val="16"/>
+        </w:rPr>
+        <w:t xml:space="preserve">                                                                 </w:t>
+      </w:r>
+    </w:p>
+    <w:tbl>
+      <w:tblPr>
+        <w:tblpPr w:leftFromText="142" w:rightFromText="142" w:vertAnchor="text" w:horzAnchor="page" w:tblpX="10652" w:tblpY="20"/>
+        <w:tblOverlap w:val="never"/>
+        <w:tblW w:w="0" w:type="auto"/>
+        <w:tblLayout w:type="fixed"/>
+        <w:tblCellMar>
+          <w:left w:w="0" w:type="dxa"/>
+          <w:right w:w="0" w:type="dxa"/>
+        </w:tblCellMar>
+        <w:tblLook w:val="0000" w:firstRow="0" w:lastRow="0" w:firstColumn="0" w:lastColumn="0" w:noHBand="0" w:noVBand="0"/>
+      </w:tblPr>
+      <w:tblGrid>
+        <w:gridCol w:w="1985"/>
+        <w:gridCol w:w="2268"/>
+      </w:tblGrid>
+      <w:tr>
+        <w:trPr>
+          <w:trHeight w:val="235"/>
+        </w:trPr>
+        <w:tc>
+          <w:tcPr>
+            <w:tcW w:w="1985" w:type="dxa"/>
+            <w:tcBorders>
+              <w:top w:val="nil"/>
+              <w:left w:val="nil"/>
+              <w:bottom w:val="single" w:sz="8" w:space="0" w:color="auto"/>
+              <w:right w:val="nil"/>
+            </w:tcBorders>
+            <w:shd w:val="clear" w:color="auto" w:fill="000000"/>
+            <w:vAlign w:val="bottom"/>
+          </w:tcPr>
+          <w:p>
+            <w:pPr>
+              <w:widowControl w:val="0"/>
+              <w:tabs>
+                <w:tab w:val="left" w:pos="851"/>
+              </w:tabs>
+              <w:autoSpaceDE w:val="0"/>
+              <w:autoSpaceDN w:val="0"/>
+              <w:adjustRightInd w:val="0"/>
+              <w:ind w:left="122"/>
+            </w:pPr>
+            <w:r>
+              <w:rPr>
+                <w:rFonts w:cs="Helvetica"/>
+                <w:b/>
+                <w:bCs/>
+                <w:color w:val="FFFFFF"/>
+                <w:szCs w:val="32"/>
+              </w:rPr>
+              <w:t>Record element</w:t>
+            </w:r>
+          </w:p>
+        </w:tc>
+        <w:tc>
+          <w:tcPr>
+            <w:tcW w:w="2268" w:type="dxa"/>
+            <w:tcBorders>
+              <w:top w:val="nil"/>
+              <w:left w:val="nil"/>
+              <w:bottom w:val="single" w:sz="8" w:space="0" w:color="auto"/>
+              <w:right w:val="nil"/>
+            </w:tcBorders>
+            <w:shd w:val="clear" w:color="auto" w:fill="000000"/>
+            <w:vAlign w:val="bottom"/>
+          </w:tcPr>
+          <w:p>
+            <w:pPr>
+              <w:widowControl w:val="0"/>
+              <w:tabs>
+                <w:tab w:val="left" w:pos="851"/>
+              </w:tabs>
+              <w:autoSpaceDE w:val="0"/>
+              <w:autoSpaceDN w:val="0"/>
+              <w:adjustRightInd w:val="0"/>
+            </w:pPr>
+            <w:r>
+              <w:rPr>
+                <w:rFonts w:cs="Helvetica"/>
+                <w:b/>
+                <w:bCs/>
+                <w:color w:val="FFFFFF"/>
+                <w:szCs w:val="32"/>
+              </w:rPr>
+              <w:t>Type</w:t>
+            </w:r>
+          </w:p>
+        </w:tc>
+      </w:tr>
+      <w:tr>
+        <w:trPr>
+          <w:trHeight w:val="20"/>
+        </w:trPr>
+        <w:tc>
+          <w:tcPr>
+            <w:tcW w:w="1985" w:type="dxa"/>
+            <w:tcBorders>
+              <w:top w:val="nil"/>
+              <w:left w:val="nil"/>
+              <w:right w:val="nil"/>
+            </w:tcBorders>
+            <w:shd w:val="clear" w:color="auto" w:fill="E7E6E6" w:themeFill="background2"/>
+          </w:tcPr>
+          <w:p>
+            <w:pPr>
+              <w:widowControl w:val="0"/>
+              <w:tabs>
+                <w:tab w:val="left" w:pos="851"/>
+              </w:tabs>
+              <w:autoSpaceDE w:val="0"/>
+              <w:autoSpaceDN w:val="0"/>
+              <w:adjustRightInd w:val="0"/>
+              <w:spacing w:line="276" w:lineRule="auto"/>
+              <w:ind w:left="122"/>
+              <w:rPr>
+                <w:sz w:val="15"/>
+              </w:rPr>
+            </w:pPr>
+            <w:proofErr w:type="spellStart"/>
+            <w:r>
+              <w:rPr>
+                <w:sz w:val="15"/>
+              </w:rPr>
+              <w:t>rxc</w:t>
+            </w:r>
+            <w:proofErr w:type="spellEnd"/>
+          </w:p>
+        </w:tc>
+        <w:tc>
+          <w:tcPr>
+            <w:tcW w:w="2268" w:type="dxa"/>
+            <w:tcBorders>
+              <w:top w:val="nil"/>
+              <w:left w:val="nil"/>
+              <w:right w:val="nil"/>
+            </w:tcBorders>
+            <w:shd w:val="clear" w:color="auto" w:fill="E7E6E6" w:themeFill="background2"/>
+          </w:tcPr>
+          <w:p>
+            <w:pPr>
+              <w:widowControl w:val="0"/>
+              <w:tabs>
+                <w:tab w:val="left" w:pos="851"/>
+              </w:tabs>
+              <w:autoSpaceDE w:val="0"/>
+              <w:autoSpaceDN w:val="0"/>
+              <w:adjustRightInd w:val="0"/>
+              <w:spacing w:line="276" w:lineRule="auto"/>
+              <w:rPr>
+                <w:sz w:val="15"/>
+              </w:rPr>
+            </w:pPr>
+            <w:proofErr w:type="spellStart"/>
+            <w:r>
+              <w:t>std_logic</w:t>
+            </w:r>
+            <w:proofErr w:type="spellEnd"/>
+            <w:r>
+              <w:t xml:space="preserve">     </w:t>
+            </w:r>
+          </w:p>
+        </w:tc>
+      </w:tr>
+      <w:tr>
+        <w:trPr>
+          <w:trHeight w:val="20"/>
+        </w:trPr>
+        <w:tc>
+          <w:tcPr>
+            <w:tcW w:w="1985" w:type="dxa"/>
+            <w:tcBorders>
+              <w:left w:val="nil"/>
+              <w:right w:val="nil"/>
+            </w:tcBorders>
+          </w:tcPr>
+          <w:p>
+            <w:pPr>
+              <w:widowControl w:val="0"/>
+              <w:tabs>
+                <w:tab w:val="left" w:pos="851"/>
+              </w:tabs>
+              <w:autoSpaceDE w:val="0"/>
+              <w:autoSpaceDN w:val="0"/>
+              <w:adjustRightInd w:val="0"/>
+              <w:spacing w:line="276" w:lineRule="auto"/>
+              <w:ind w:left="122"/>
+              <w:rPr>
+                <w:sz w:val="15"/>
+              </w:rPr>
+            </w:pPr>
+            <w:proofErr w:type="spellStart"/>
+            <w:r>
+              <w:rPr>
+                <w:sz w:val="15"/>
+              </w:rPr>
+              <w:t>rxd</w:t>
+            </w:r>
+            <w:proofErr w:type="spellEnd"/>
+          </w:p>
+        </w:tc>
+        <w:tc>
+          <w:tcPr>
+            <w:tcW w:w="2268" w:type="dxa"/>
+            <w:tcBorders>
+              <w:left w:val="nil"/>
+              <w:right w:val="nil"/>
+            </w:tcBorders>
+          </w:tcPr>
+          <w:p>
+            <w:pPr>
+              <w:widowControl w:val="0"/>
+              <w:tabs>
+                <w:tab w:val="left" w:pos="851"/>
+              </w:tabs>
+              <w:autoSpaceDE w:val="0"/>
+              <w:autoSpaceDN w:val="0"/>
+              <w:adjustRightInd w:val="0"/>
+              <w:spacing w:line="276" w:lineRule="auto"/>
+              <w:rPr>
+                <w:sz w:val="15"/>
+              </w:rPr>
+            </w:pPr>
+            <w:proofErr w:type="spellStart"/>
+            <w:r>
+              <w:t>std_logic</w:t>
+            </w:r>
+            <w:r>
+              <w:t>_vector</w:t>
+            </w:r>
+            <w:proofErr w:type="spellEnd"/>
+          </w:p>
+        </w:tc>
+      </w:tr>
+      <w:tr>
+        <w:trPr>
+          <w:trHeight w:val="20"/>
+        </w:trPr>
+        <w:tc>
+          <w:tcPr>
+            <w:tcW w:w="1985" w:type="dxa"/>
+            <w:tcBorders>
+              <w:left w:val="nil"/>
+              <w:right w:val="nil"/>
+            </w:tcBorders>
+            <w:shd w:val="pct10" w:color="auto" w:fill="auto"/>
+          </w:tcPr>
+          <w:p>
+            <w:pPr>
+              <w:widowControl w:val="0"/>
+              <w:tabs>
+                <w:tab w:val="left" w:pos="851"/>
+              </w:tabs>
+              <w:autoSpaceDE w:val="0"/>
+              <w:autoSpaceDN w:val="0"/>
+              <w:adjustRightInd w:val="0"/>
+              <w:spacing w:line="276" w:lineRule="auto"/>
+              <w:ind w:left="122"/>
+              <w:rPr>
+                <w:sz w:val="13"/>
+              </w:rPr>
+            </w:pPr>
+            <w:proofErr w:type="spellStart"/>
+            <w:r>
+              <w:rPr>
+                <w:sz w:val="15"/>
+              </w:rPr>
+              <w:t>rx_ctl</w:t>
+            </w:r>
+            <w:proofErr w:type="spellEnd"/>
+          </w:p>
+        </w:tc>
+        <w:tc>
+          <w:tcPr>
+            <w:tcW w:w="2268" w:type="dxa"/>
+            <w:tcBorders>
+              <w:left w:val="nil"/>
+              <w:right w:val="nil"/>
+            </w:tcBorders>
+            <w:shd w:val="pct10" w:color="auto" w:fill="auto"/>
+          </w:tcPr>
+          <w:p>
+            <w:pPr>
+              <w:widowControl w:val="0"/>
+              <w:tabs>
+                <w:tab w:val="left" w:pos="851"/>
+              </w:tabs>
+              <w:autoSpaceDE w:val="0"/>
+              <w:autoSpaceDN w:val="0"/>
+              <w:adjustRightInd w:val="0"/>
+              <w:spacing w:line="276" w:lineRule="auto"/>
+              <w:rPr>
+                <w:sz w:val="13"/>
+              </w:rPr>
+            </w:pPr>
+            <w:proofErr w:type="spellStart"/>
+            <w:r>
+              <w:t>std_logic</w:t>
+            </w:r>
+            <w:proofErr w:type="spellEnd"/>
+            <w:r>
+              <w:t xml:space="preserve"> </w:t>
+            </w:r>
+          </w:p>
+        </w:tc>
+      </w:tr>
+    </w:tbl>
+    <w:p>
+      <w:pPr>
+        <w:pStyle w:val="Subtitle"/>
+        <w:rPr>
+          <w:rFonts w:ascii="Helvetica Light" w:hAnsi="Helvetica Light"/>
+          <w:sz w:val="24"/>
+          <w:szCs w:val="24"/>
+        </w:rPr>
+      </w:pPr>
+    </w:p>
+    <w:p>
+      <w:pPr>
+        <w:pStyle w:val="Subtitle"/>
+        <w:rPr>
+          <w:rFonts w:ascii="Helvetica Light" w:hAnsi="Helvetica Light"/>
+          <w:sz w:val="24"/>
+          <w:szCs w:val="24"/>
+        </w:rPr>
+      </w:pPr>
+    </w:p>
+    <w:p>
+      <w:pPr>
+        <w:pStyle w:val="Subtitle"/>
+        <w:rPr>
+          <w:rFonts w:ascii="Helvetica Light" w:hAnsi="Helvetica Light"/>
+          <w:sz w:val="24"/>
+          <w:szCs w:val="24"/>
+        </w:rPr>
+      </w:pPr>
       <w:r>
         <w:rPr>
           <w:rFonts w:ascii="Helvetica Light" w:hAnsi="Helvetica Light"/>
@@ -4720,13 +5157,13 @@
       <w:r>
         <w:t>).</w:t>
       </w:r>
+      <w:r>
+        <w:t xml:space="preserve"> </w:t>
+      </w:r>
+      <w:r>
+        <w:t>For more information see the specification “Reduced Gigabit Media Independent Interface (RGMII) Version 2.0”.</w:t>
+      </w:r>
     </w:p>
-    <w:p>
-      <w:r>
-        <w:t xml:space="preserve">         For more information see the specification “Reduced Gigabit Media Independent Interface (RGMII) Version 2.0”.</w:t>
-      </w:r>
-    </w:p>
-    <w:p/>
     <w:p/>
     <w:p>
       <w:pPr>
@@ -6656,8 +7093,6 @@
         <w:lastRenderedPageBreak/>
         <w:t>BFM details</w:t>
       </w:r>
-      <w:bookmarkStart w:id="1" w:name="_GoBack"/>
-      <w:bookmarkEnd w:id="1"/>
     </w:p>
     <w:p>
       <w:pPr>
@@ -6925,7 +7360,25 @@
                 <w:sz w:val="16"/>
                 <w:szCs w:val="16"/>
               </w:rPr>
-              <w:t>_if</w:t>
+              <w:t>_</w:t>
+            </w:r>
+            <w:r>
+              <w:rPr>
+                <w:rFonts w:cs="Courier New"/>
+                <w:b/>
+                <w:sz w:val="16"/>
+                <w:szCs w:val="16"/>
+              </w:rPr>
+              <w:t>tx_</w:t>
+            </w:r>
+            <w:r>
+              <w:rPr>
+                <w:rFonts w:cs="Courier New"/>
+                <w:b/>
+                <w:sz w:val="16"/>
+                <w:szCs w:val="16"/>
+              </w:rPr>
+              <w:t>if</w:t>
             </w:r>
             <w:proofErr w:type="spellEnd"/>
             <w:r>
@@ -7535,7 +7988,25 @@
                 <w:sz w:val="16"/>
                 <w:szCs w:val="16"/>
               </w:rPr>
-              <w:t>_if</w:t>
+              <w:t>_</w:t>
+            </w:r>
+            <w:r>
+              <w:rPr>
+                <w:rFonts w:cs="Courier New"/>
+                <w:b/>
+                <w:sz w:val="16"/>
+                <w:szCs w:val="16"/>
+              </w:rPr>
+              <w:t>rx_</w:t>
+            </w:r>
+            <w:r>
+              <w:rPr>
+                <w:rFonts w:cs="Courier New"/>
+                <w:b/>
+                <w:sz w:val="16"/>
+                <w:szCs w:val="16"/>
+              </w:rPr>
+              <w:t>if</w:t>
             </w:r>
             <w:proofErr w:type="spellEnd"/>
             <w:r>
@@ -8192,6 +8663,15 @@
                 <w:szCs w:val="16"/>
               </w:rPr>
               <w:t>rgmii</w:t>
+            </w:r>
+            <w:r>
+              <w:rPr>
+                <w:rFonts w:cs="Courier New"/>
+                <w:b/>
+                <w:sz w:val="16"/>
+                <w:szCs w:val="16"/>
+              </w:rPr>
+              <w:t>_rx</w:t>
             </w:r>
             <w:r>
               <w:rPr>
@@ -8656,7 +9136,7 @@
           <w:rFonts w:ascii="Helvetica" w:hAnsi="Helvetica"/>
         </w:rPr>
       </w:pPr>
-      <w:bookmarkStart w:id="2" w:name="_Ref424297123"/>
+      <w:bookmarkStart w:id="1" w:name="_Ref424297123"/>
       <w:r>
         <w:rPr>
           <w:rFonts w:ascii="Helvetica" w:hAnsi="Helvetica"/>
@@ -8669,7 +9149,7 @@
         </w:rPr>
         <w:t>FM Configuration</w:t>
       </w:r>
-      <w:bookmarkEnd w:id="2"/>
+      <w:bookmarkEnd w:id="1"/>
       <w:r>
         <w:rPr>
           <w:rFonts w:ascii="Helvetica" w:hAnsi="Helvetica"/>
@@ -9688,7 +10168,7 @@
           <w:szCs w:val="22"/>
         </w:rPr>
       </w:pPr>
-      <w:bookmarkStart w:id="3" w:name="_Hlk518566954"/>
+      <w:bookmarkStart w:id="2" w:name="_Hlk518566954"/>
       <w:r>
         <w:t xml:space="preserve">See UVVM Essential Mechanisms located in </w:t>
       </w:r>
@@ -9700,7 +10180,7 @@
       <w:r>
         <w:t>/doc for information about compile scripts.</w:t>
       </w:r>
-      <w:bookmarkEnd w:id="3"/>
+      <w:bookmarkEnd w:id="2"/>
     </w:p>
     <w:p>
       <w:pPr>
@@ -9760,7 +10240,7 @@
           <w:rFonts w:ascii="Helvetica" w:hAnsi="Helvetica"/>
         </w:rPr>
       </w:pPr>
-      <w:bookmarkStart w:id="4" w:name="_Ref423952304"/>
+      <w:bookmarkStart w:id="3" w:name="_Ref423952304"/>
       <w:r>
         <w:rPr>
           <w:rFonts w:ascii="Helvetica" w:hAnsi="Helvetica"/>
@@ -9773,7 +10253,7 @@
         </w:rPr>
         <w:tab/>
       </w:r>
-      <w:bookmarkEnd w:id="4"/>
+      <w:bookmarkEnd w:id="3"/>
     </w:p>
     <w:p>
       <w:r>
@@ -9973,7 +10453,19 @@
         <w:rPr>
           <w:rFonts w:ascii="Courier New" w:hAnsi="Courier New" w:cs="Courier New"/>
         </w:rPr>
-        <w:t>_if</w:t>
+        <w:t>_</w:t>
+      </w:r>
+      <w:r>
+        <w:rPr>
+          <w:rFonts w:ascii="Courier New" w:hAnsi="Courier New" w:cs="Courier New"/>
+        </w:rPr>
+        <w:t>tx_</w:t>
+      </w:r>
+      <w:r>
+        <w:rPr>
+          <w:rFonts w:ascii="Courier New" w:hAnsi="Courier New" w:cs="Courier New"/>
+        </w:rPr>
+        <w:t>if</w:t>
       </w:r>
       <w:proofErr w:type="spellEnd"/>
       <w:r>
@@ -10466,6 +10958,12 @@
         </w:rPr>
         <w:t>_</w:t>
       </w:r>
+      <w:r>
+        <w:rPr>
+          <w:rFonts w:ascii="Courier" w:hAnsi="Courier" w:cs="Courier New"/>
+        </w:rPr>
+        <w:t>tx_</w:t>
+      </w:r>
       <w:proofErr w:type="gramStart"/>
       <w:r>
         <w:rPr>
@@ -10480,11 +10978,19 @@
         </w:rPr>
         <w:t>,</w:t>
       </w:r>
+      <w:bookmarkStart w:id="4" w:name="_GoBack"/>
+      <w:bookmarkEnd w:id="4"/>
       <w:r>
         <w:rPr>
           <w:rFonts w:ascii="Courier" w:hAnsi="Courier" w:cs="Courier New"/>
         </w:rPr>
-        <w:t xml:space="preserve">   </w:t>
+        <w:t xml:space="preserve">  </w:t>
+      </w:r>
+      <w:r>
+        <w:rPr>
+          <w:rFonts w:ascii="Courier" w:hAnsi="Courier" w:cs="Courier New"/>
+        </w:rPr>
+        <w:t xml:space="preserve"> </w:t>
       </w:r>
       <w:proofErr w:type="gramEnd"/>
       <w:r>
@@ -10492,12 +10998,6 @@
           <w:rFonts w:ascii="Courier" w:hAnsi="Courier" w:cs="Courier New"/>
         </w:rPr>
         <w:t xml:space="preserve">  </w:t>
-      </w:r>
-      <w:r>
-        <w:rPr>
-          <w:rFonts w:ascii="Courier" w:hAnsi="Courier" w:cs="Courier New"/>
-        </w:rPr>
-        <w:t xml:space="preserve">   </w:t>
       </w:r>
       <w:r>
         <w:rPr>
@@ -11593,18 +12093,38 @@
               <w:lang w:val="sq-AL"/>
             </w:rPr>
           </w:pPr>
-          <w:hyperlink r:id="rId1" w:history="1">
-            <w:r>
-              <w:rPr>
-                <w:rStyle w:val="Hyperlink"/>
-                <w:rFonts w:ascii="Helvetica" w:hAnsi="Helvetica" w:cs="Arial"/>
-                <w:color w:val="1381C4"/>
-                <w:sz w:val="14"/>
-                <w:lang w:val="sq-AL"/>
-              </w:rPr>
-              <w:t>support@bitvis.no</w:t>
-            </w:r>
-          </w:hyperlink>
+          <w:r>
+            <w:fldChar w:fldCharType="begin"/>
+          </w:r>
+          <w:r>
+            <w:rPr>
+              <w:lang w:val="sq-AL"/>
+            </w:rPr>
+            <w:instrText xml:space="preserve"> HYPERLINK "mailto:support@bitvis.no" </w:instrText>
+          </w:r>
+          <w:r>
+            <w:fldChar w:fldCharType="separate"/>
+          </w:r>
+          <w:r>
+            <w:rPr>
+              <w:rStyle w:val="Hyperlink"/>
+              <w:rFonts w:ascii="Helvetica" w:hAnsi="Helvetica" w:cs="Arial"/>
+              <w:color w:val="1381C4"/>
+              <w:sz w:val="14"/>
+              <w:lang w:val="sq-AL"/>
+            </w:rPr>
+            <w:t>support@bitvis.no</w:t>
+          </w:r>
+          <w:r>
+            <w:rPr>
+              <w:rStyle w:val="Hyperlink"/>
+              <w:rFonts w:ascii="Helvetica" w:hAnsi="Helvetica" w:cs="Arial"/>
+              <w:color w:val="1381C4"/>
+              <w:sz w:val="14"/>
+              <w:lang w:val="sq-AL"/>
+            </w:rPr>
+            <w:fldChar w:fldCharType="end"/>
+          </w:r>
           <w:r>
             <w:rPr>
               <w:rFonts w:ascii="Helvetica" w:hAnsi="Helvetica" w:cs="Arial"/>
@@ -15164,7 +15684,7 @@
 </file>
 
 <file path=customXml/itemProps1.xml><?xml version="1.0" encoding="utf-8"?>
-<ds:datastoreItem xmlns:ds="http://schemas.openxmlformats.org/officeDocument/2006/customXml" ds:itemID="{6BB59254-1F5D-4673-93AA-D38008AF1BB5}">
+<ds:datastoreItem xmlns:ds="http://schemas.openxmlformats.org/officeDocument/2006/customXml" ds:itemID="{3F94579A-3E81-4B7E-925C-B80910DFDBD2}">
   <ds:schemaRefs>
     <ds:schemaRef ds:uri="http://schemas.openxmlformats.org/officeDocument/2006/bibliography"/>
   </ds:schemaRefs>

</xml_diff>

<commit_message>
RELEASE: updated CHANGES.TXT and QRs for RGMII
</commit_message>
<xml_diff>
--- a/bitvis_vip_rgmii/doc/rgmii_bfm_QuickRef.docx
+++ b/bitvis_vip_rgmii/doc/rgmii_bfm_QuickRef.docx
@@ -9302,8 +9302,6 @@
           <w:szCs w:val="16"/>
         </w:rPr>
       </w:pPr>
-      <w:bookmarkStart w:id="4" w:name="_GoBack"/>
-      <w:bookmarkEnd w:id="4"/>
       <w:r>
         <w:rPr>
           <w:noProof/>
@@ -9947,7 +9945,7 @@
               <w:sz w:val="14"/>
               <w:lang w:val="sq-AL"/>
             </w:rPr>
-            <w:t>1</w:t>
+            <w:t>2</w:t>
           </w:r>
           <w:r>
             <w:rPr>
@@ -10003,7 +10001,7 @@
               <w:sz w:val="14"/>
               <w:lang w:val="en-US"/>
             </w:rPr>
-            <w:t>2020-02-18</w:t>
+            <w:t>2020-03-29</w:t>
           </w:r>
           <w:r>
             <w:rPr>
@@ -10014,7 +10012,7 @@
             </w:rPr>
             <w:fldChar w:fldCharType="end"/>
           </w:r>
-          <w:bookmarkStart w:id="5" w:name="_Ref337812553"/>
+          <w:bookmarkStart w:id="4" w:name="_Ref337812553"/>
         </w:p>
       </w:tc>
       <w:tc>
@@ -10104,7 +10102,7 @@
         </w:p>
       </w:tc>
     </w:tr>
-    <w:bookmarkEnd w:id="5"/>
+    <w:bookmarkEnd w:id="4"/>
   </w:tbl>
   <w:p>
     <w:pPr>

</xml_diff>

<commit_message>
BV_UVVM-941: added section for local BFM config in SPI, I2C, UART and RGMII BFM QRs
</commit_message>
<xml_diff>
--- a/bitvis_vip_rgmii/doc/rgmii_bfm_QuickRef.docx
+++ b/bitvis_vip_rgmii/doc/rgmii_bfm_QuickRef.docx
@@ -393,6 +393,23 @@
                 <w:szCs w:val="18"/>
               </w:rPr>
               <w:t>if, [scope, [msg_id_panel, [config]]])</w:t>
+            </w:r>
+            <w:r>
+              <w:rPr>
+                <w:rFonts w:cs="Verdana"/>
+                <w:color w:val="FFFFFF"/>
+                <w:szCs w:val="18"/>
+              </w:rPr>
+              <w:t xml:space="preserve"> </w:t>
+            </w:r>
+            <w:r>
+              <w:rPr>
+                <w:rFonts w:cs="Verdana"/>
+                <w:color w:val="FFFFFF"/>
+                <w:sz w:val="22"/>
+                <w:vertAlign w:val="superscript"/>
+              </w:rPr>
+              <w:t>1</w:t>
             </w:r>
           </w:p>
         </w:tc>
@@ -946,6 +963,23 @@
               </w:rPr>
               <w:t>]]])</w:t>
             </w:r>
+            <w:r>
+              <w:rPr>
+                <w:rFonts w:cs="Verdana"/>
+                <w:color w:val="FFFFFF"/>
+                <w:szCs w:val="18"/>
+              </w:rPr>
+              <w:t xml:space="preserve"> </w:t>
+            </w:r>
+            <w:r>
+              <w:rPr>
+                <w:rFonts w:cs="Verdana"/>
+                <w:color w:val="FFFFFF"/>
+                <w:sz w:val="22"/>
+                <w:vertAlign w:val="superscript"/>
+              </w:rPr>
+              <w:t>1</w:t>
+            </w:r>
           </w:p>
         </w:tc>
       </w:tr>
@@ -1427,6 +1461,23 @@
                 <w:szCs w:val="18"/>
               </w:rPr>
               <w:t>)</w:t>
+            </w:r>
+            <w:r>
+              <w:rPr>
+                <w:rFonts w:cs="Verdana"/>
+                <w:color w:val="FFFFFF"/>
+                <w:szCs w:val="18"/>
+              </w:rPr>
+              <w:t xml:space="preserve"> </w:t>
+            </w:r>
+            <w:r>
+              <w:rPr>
+                <w:rFonts w:cs="Verdana"/>
+                <w:color w:val="FFFFFF"/>
+                <w:sz w:val="22"/>
+                <w:vertAlign w:val="superscript"/>
+              </w:rPr>
+              <w:t>1</w:t>
             </w:r>
           </w:p>
         </w:tc>
@@ -1922,6 +1973,222 @@
           <w:szCs w:val="16"/>
         </w:rPr>
       </w:pPr>
+      <w:r>
+        <w:rPr>
+          <w:noProof/>
+          <w:sz w:val="22"/>
+          <w:lang w:val="nb-NO" w:eastAsia="nb-NO"/>
+        </w:rPr>
+        <mc:AlternateContent>
+          <mc:Choice Requires="wps">
+            <w:drawing>
+              <wp:anchor distT="0" distB="0" distL="114300" distR="114300" simplePos="0" relativeHeight="251667968" behindDoc="0" locked="0" layoutInCell="1" allowOverlap="1" wp14:anchorId="397B5973" wp14:editId="704B9E3A">
+                <wp:simplePos x="0" y="0"/>
+                <wp:positionH relativeFrom="column">
+                  <wp:posOffset>-8753301</wp:posOffset>
+                </wp:positionH>
+                <wp:positionV relativeFrom="paragraph">
+                  <wp:posOffset>2743258</wp:posOffset>
+                </wp:positionV>
+                <wp:extent cx="8877992" cy="282633"/>
+                <wp:effectExtent l="0" t="0" r="0" b="0"/>
+                <wp:wrapNone/>
+                <wp:docPr id="11" name="Tekstboks 11"/>
+                <wp:cNvGraphicFramePr/>
+                <a:graphic xmlns:a="http://schemas.openxmlformats.org/drawingml/2006/main">
+                  <a:graphicData uri="http://schemas.microsoft.com/office/word/2010/wordprocessingShape">
+                    <wps:wsp>
+                      <wps:cNvSpPr txBox="1"/>
+                      <wps:spPr>
+                        <a:xfrm>
+                          <a:off x="0" y="0"/>
+                          <a:ext cx="8877992" cy="282633"/>
+                        </a:xfrm>
+                        <a:prstGeom prst="rect">
+                          <a:avLst/>
+                        </a:prstGeom>
+                        <a:solidFill>
+                          <a:schemeClr val="lt1"/>
+                        </a:solidFill>
+                        <a:ln w="6350">
+                          <a:noFill/>
+                        </a:ln>
+                      </wps:spPr>
+                      <wps:txbx>
+                        <w:txbxContent>
+                          <w:p>
+                            <w:pPr>
+                              <w:tabs>
+                                <w:tab w:val="left" w:pos="851"/>
+                              </w:tabs>
+                              <w:rPr>
+                                <w:szCs w:val="18"/>
+                              </w:rPr>
+                            </w:pPr>
+                            <w:r>
+                              <w:rPr>
+                                <w:szCs w:val="18"/>
+                              </w:rPr>
+                              <w:t>Note 1:</w:t>
+                            </w:r>
+                            <w:r>
+                              <w:rPr>
+                                <w:szCs w:val="18"/>
+                              </w:rPr>
+                              <w:t xml:space="preserve"> the BFM configuration has to be defined and used when calling the RGMII BFM procedures. See section </w:t>
+                            </w:r>
+                            <w:r>
+                              <w:rPr>
+                                <w:szCs w:val="18"/>
+                              </w:rPr>
+                              <w:fldChar w:fldCharType="begin"/>
+                            </w:r>
+                            <w:r>
+                              <w:rPr>
+                                <w:szCs w:val="18"/>
+                              </w:rPr>
+                              <w:instrText xml:space="preserve"> REF _Ref44666685 \r \h </w:instrText>
+                            </w:r>
+                            <w:r>
+                              <w:rPr>
+                                <w:szCs w:val="18"/>
+                              </w:rPr>
+                            </w:r>
+                            <w:r>
+                              <w:rPr>
+                                <w:szCs w:val="18"/>
+                              </w:rPr>
+                              <w:fldChar w:fldCharType="separate"/>
+                            </w:r>
+                            <w:r>
+                              <w:rPr>
+                                <w:szCs w:val="18"/>
+                              </w:rPr>
+                              <w:t>5</w:t>
+                            </w:r>
+                            <w:r>
+                              <w:rPr>
+                                <w:szCs w:val="18"/>
+                              </w:rPr>
+                              <w:fldChar w:fldCharType="end"/>
+                            </w:r>
+                            <w:r>
+                              <w:rPr>
+                                <w:szCs w:val="18"/>
+                              </w:rPr>
+                              <w:t xml:space="preserve"> for an example of how to define a local BFM config</w:t>
+                            </w:r>
+                            <w:r>
+                              <w:rPr>
+                                <w:szCs w:val="18"/>
+                              </w:rPr>
+                              <w:t>.</w:t>
+                            </w:r>
+                          </w:p>
+                          <w:p/>
+                        </w:txbxContent>
+                      </wps:txbx>
+                      <wps:bodyPr rot="0" spcFirstLastPara="0" vertOverflow="overflow" horzOverflow="overflow" vert="horz" wrap="square" lIns="91440" tIns="45720" rIns="91440" bIns="45720" numCol="1" spcCol="0" rtlCol="0" fromWordArt="0" anchor="t" anchorCtr="0" forceAA="0" compatLnSpc="1">
+                        <a:prstTxWarp prst="textNoShape">
+                          <a:avLst/>
+                        </a:prstTxWarp>
+                        <a:noAutofit/>
+                      </wps:bodyPr>
+                    </wps:wsp>
+                  </a:graphicData>
+                </a:graphic>
+                <wp14:sizeRelH relativeFrom="margin">
+                  <wp14:pctWidth>0</wp14:pctWidth>
+                </wp14:sizeRelH>
+              </wp:anchor>
+            </w:drawing>
+          </mc:Choice>
+          <mc:Fallback>
+            <w:pict>
+              <v:shapetype w14:anchorId="397B5973" id="_x0000_t202" coordsize="21600,21600" o:spt="202" path="m,l,21600r21600,l21600,xe">
+                <v:stroke joinstyle="miter"/>
+                <v:path gradientshapeok="t" o:connecttype="rect"/>
+              </v:shapetype>
+              <v:shape id="Tekstboks 11" o:spid="_x0000_s1028" type="#_x0000_t202" style="position:absolute;margin-left:-689.25pt;margin-top:3in;width:699.05pt;height:22.25pt;z-index:251667968;visibility:visible;mso-wrap-style:square;mso-width-percent:0;mso-wrap-distance-left:9pt;mso-wrap-distance-top:0;mso-wrap-distance-right:9pt;mso-wrap-distance-bottom:0;mso-position-horizontal:absolute;mso-position-horizontal-relative:text;mso-position-vertical:absolute;mso-position-vertical-relative:text;mso-width-percent:0;mso-width-relative:margin;v-text-anchor:top" o:gfxdata="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" fillcolor="white [3201]" stroked="f" strokeweight=".5pt">
+                <v:textbox>
+                  <w:txbxContent>
+                    <w:p>
+                      <w:pPr>
+                        <w:tabs>
+                          <w:tab w:val="left" w:pos="851"/>
+                        </w:tabs>
+                        <w:rPr>
+                          <w:szCs w:val="18"/>
+                        </w:rPr>
+                      </w:pPr>
+                      <w:r>
+                        <w:rPr>
+                          <w:szCs w:val="18"/>
+                        </w:rPr>
+                        <w:t>Note 1:</w:t>
+                      </w:r>
+                      <w:r>
+                        <w:rPr>
+                          <w:szCs w:val="18"/>
+                        </w:rPr>
+                        <w:t xml:space="preserve"> the BFM configuration has to be defined and used when calling the RGMII BFM procedures. See section </w:t>
+                      </w:r>
+                      <w:r>
+                        <w:rPr>
+                          <w:szCs w:val="18"/>
+                        </w:rPr>
+                        <w:fldChar w:fldCharType="begin"/>
+                      </w:r>
+                      <w:r>
+                        <w:rPr>
+                          <w:szCs w:val="18"/>
+                        </w:rPr>
+                        <w:instrText xml:space="preserve"> REF _Ref44666685 \r \h </w:instrText>
+                      </w:r>
+                      <w:r>
+                        <w:rPr>
+                          <w:szCs w:val="18"/>
+                        </w:rPr>
+                      </w:r>
+                      <w:r>
+                        <w:rPr>
+                          <w:szCs w:val="18"/>
+                        </w:rPr>
+                        <w:fldChar w:fldCharType="separate"/>
+                      </w:r>
+                      <w:r>
+                        <w:rPr>
+                          <w:szCs w:val="18"/>
+                        </w:rPr>
+                        <w:t>5</w:t>
+                      </w:r>
+                      <w:r>
+                        <w:rPr>
+                          <w:szCs w:val="18"/>
+                        </w:rPr>
+                        <w:fldChar w:fldCharType="end"/>
+                      </w:r>
+                      <w:r>
+                        <w:rPr>
+                          <w:szCs w:val="18"/>
+                        </w:rPr>
+                        <w:t xml:space="preserve"> for an example of how to define a local BFM config</w:t>
+                      </w:r>
+                      <w:r>
+                        <w:rPr>
+                          <w:szCs w:val="18"/>
+                        </w:rPr>
+                        <w:t>.</w:t>
+                      </w:r>
+                    </w:p>
+                    <w:p/>
+                  </w:txbxContent>
+                </v:textbox>
+              </v:shape>
+            </w:pict>
+          </mc:Fallback>
+        </mc:AlternateContent>
+      </w:r>
       <w:r>
         <w:rPr>
           <w:noProof/>
@@ -2399,7 +2666,7 @@
     </w:p>
     <w:tbl>
       <w:tblPr>
-        <w:tblStyle w:val="TableSimple3"/>
+        <w:tblStyle w:val="Enkelttabell3"/>
         <w:tblpPr w:leftFromText="180" w:rightFromText="180" w:vertAnchor="text" w:tblpY="1"/>
         <w:tblOverlap w:val="never"/>
         <w:tblW w:w="0" w:type="auto"/>
@@ -3019,15 +3286,7 @@
                 <w:bCs/>
                 <w:sz w:val="15"/>
               </w:rPr>
-              <w:t>t_</w:t>
-            </w:r>
-            <w:r>
-              <w:rPr>
-                <w:rFonts w:cs="Helvetica"/>
-                <w:bCs/>
-                <w:sz w:val="15"/>
-              </w:rPr>
-              <w:t>match_strictness</w:t>
+              <w:t>t_match_strictness</w:t>
             </w:r>
           </w:p>
         </w:tc>
@@ -3164,7 +3423,7 @@
     </w:tbl>
     <w:p>
       <w:pPr>
-        <w:pStyle w:val="Subtitle"/>
+        <w:pStyle w:val="Undertittel"/>
         <w:rPr>
           <w:rFonts w:ascii="Helvetica Light" w:hAnsi="Helvetica Light"/>
           <w:sz w:val="24"/>
@@ -3174,7 +3433,7 @@
     </w:p>
     <w:p>
       <w:pPr>
-        <w:pStyle w:val="Subtitle"/>
+        <w:pStyle w:val="Undertittel"/>
         <w:rPr>
           <w:rFonts w:ascii="Helvetica Light" w:hAnsi="Helvetica Light"/>
           <w:sz w:val="24"/>
@@ -3184,7 +3443,7 @@
     </w:p>
     <w:p>
       <w:pPr>
-        <w:pStyle w:val="Subtitle"/>
+        <w:pStyle w:val="Undertittel"/>
         <w:rPr>
           <w:rFonts w:ascii="Helvetica Light" w:hAnsi="Helvetica Light"/>
           <w:sz w:val="24"/>
@@ -3202,7 +3461,7 @@
     </w:p>
     <w:p>
       <w:pPr>
-        <w:pStyle w:val="Subtitle"/>
+        <w:pStyle w:val="Undertittel"/>
         <w:spacing w:after="0"/>
         <w:rPr>
           <w:rFonts w:ascii="Helvetica" w:eastAsia="Times New Roman" w:hAnsi="Helvetica" w:cs="Times New Roman"/>
@@ -3577,7 +3836,7 @@
     </w:tbl>
     <w:p>
       <w:pPr>
-        <w:pStyle w:val="Subtitle"/>
+        <w:pStyle w:val="Undertittel"/>
         <w:rPr>
           <w:rFonts w:ascii="Helvetica Light" w:hAnsi="Helvetica Light"/>
           <w:sz w:val="24"/>
@@ -3587,7 +3846,7 @@
     </w:p>
     <w:p>
       <w:pPr>
-        <w:pStyle w:val="Subtitle"/>
+        <w:pStyle w:val="Undertittel"/>
         <w:rPr>
           <w:rFonts w:ascii="Helvetica Light" w:hAnsi="Helvetica Light"/>
           <w:sz w:val="24"/>
@@ -3597,7 +3856,7 @@
     </w:p>
     <w:p>
       <w:pPr>
-        <w:pStyle w:val="Subtitle"/>
+        <w:pStyle w:val="Undertittel"/>
         <w:rPr>
           <w:rFonts w:ascii="Helvetica Light" w:hAnsi="Helvetica Light"/>
           <w:sz w:val="24"/>
@@ -4364,7 +4623,7 @@
     <w:p/>
     <w:p>
       <w:pPr>
-        <w:pStyle w:val="Subtitle"/>
+        <w:pStyle w:val="Undertittel"/>
         <w:rPr>
           <w:rFonts w:ascii="Helvetica Light" w:hAnsi="Helvetica Light"/>
           <w:sz w:val="24"/>
@@ -6001,7 +6260,7 @@
     <w:p/>
     <w:p>
       <w:pPr>
-        <w:pStyle w:val="Subtitle"/>
+        <w:pStyle w:val="Undertittel"/>
         <w:tabs>
           <w:tab w:val="left" w:pos="2660"/>
         </w:tabs>
@@ -6009,6 +6268,17 @@
           <w:rFonts w:ascii="Helvetica Light" w:hAnsi="Helvetica Light"/>
         </w:rPr>
       </w:pPr>
+    </w:p>
+    <w:p>
+      <w:pPr>
+        <w:pStyle w:val="Undertittel"/>
+        <w:tabs>
+          <w:tab w:val="left" w:pos="2660"/>
+        </w:tabs>
+        <w:rPr>
+          <w:rFonts w:ascii="Helvetica Light" w:hAnsi="Helvetica Light"/>
+        </w:rPr>
+      </w:pPr>
       <w:r>
         <w:rPr>
           <w:rFonts w:ascii="Helvetica Light" w:hAnsi="Helvetica Light"/>
@@ -6019,7 +6289,7 @@
     </w:p>
     <w:p>
       <w:pPr>
-        <w:pStyle w:val="Heading1"/>
+        <w:pStyle w:val="Overskrift1"/>
         <w:rPr>
           <w:rFonts w:ascii="Helvetica" w:hAnsi="Helvetica"/>
         </w:rPr>
@@ -7479,12 +7749,13 @@
     </w:tbl>
     <w:p>
       <w:pPr>
-        <w:pStyle w:val="Heading1"/>
+        <w:pStyle w:val="Overskrift1"/>
         <w:rPr>
           <w:rFonts w:ascii="Helvetica" w:hAnsi="Helvetica"/>
         </w:rPr>
       </w:pPr>
       <w:bookmarkStart w:id="1" w:name="_Ref424297123"/>
+      <w:bookmarkStart w:id="2" w:name="_Ref44666830"/>
       <w:r>
         <w:rPr>
           <w:rFonts w:ascii="Helvetica" w:hAnsi="Helvetica"/>
@@ -7504,6 +7775,7 @@
         </w:rPr>
         <w:t xml:space="preserve"> record</w:t>
       </w:r>
+      <w:bookmarkEnd w:id="2"/>
     </w:p>
     <w:p>
       <w:r>
@@ -7534,15 +7806,15 @@
         <w:tblLook w:val="04A0" w:firstRow="1" w:lastRow="0" w:firstColumn="1" w:lastColumn="0" w:noHBand="0" w:noVBand="1"/>
       </w:tblPr>
       <w:tblGrid>
-        <w:gridCol w:w="2588"/>
-        <w:gridCol w:w="2005"/>
-        <w:gridCol w:w="3595"/>
-        <w:gridCol w:w="6941"/>
+        <w:gridCol w:w="2518"/>
+        <w:gridCol w:w="1843"/>
+        <w:gridCol w:w="3544"/>
+        <w:gridCol w:w="7224"/>
       </w:tblGrid>
       <w:tr>
         <w:tc>
           <w:tcPr>
-            <w:tcW w:w="2588" w:type="dxa"/>
+            <w:tcW w:w="2518" w:type="dxa"/>
             <w:tcBorders>
               <w:bottom w:val="single" w:sz="4" w:space="0" w:color="auto"/>
             </w:tcBorders>
@@ -7581,7 +7853,7 @@
         </w:tc>
         <w:tc>
           <w:tcPr>
-            <w:tcW w:w="2005" w:type="dxa"/>
+            <w:tcW w:w="1843" w:type="dxa"/>
             <w:tcBorders>
               <w:bottom w:val="single" w:sz="4" w:space="0" w:color="auto"/>
             </w:tcBorders>
@@ -7607,7 +7879,7 @@
         </w:tc>
         <w:tc>
           <w:tcPr>
-            <w:tcW w:w="3595" w:type="dxa"/>
+            <w:tcW w:w="3544" w:type="dxa"/>
             <w:tcBorders>
               <w:bottom w:val="single" w:sz="4" w:space="0" w:color="auto"/>
             </w:tcBorders>
@@ -7651,7 +7923,7 @@
         </w:tc>
         <w:tc>
           <w:tcPr>
-            <w:tcW w:w="6941" w:type="dxa"/>
+            <w:tcW w:w="7224" w:type="dxa"/>
             <w:tcBorders>
               <w:bottom w:val="single" w:sz="4" w:space="0" w:color="auto"/>
             </w:tcBorders>
@@ -7679,7 +7951,7 @@
       <w:tr>
         <w:tc>
           <w:tcPr>
-            <w:tcW w:w="2588" w:type="dxa"/>
+            <w:tcW w:w="2518" w:type="dxa"/>
             <w:tcBorders>
               <w:left w:val="nil"/>
               <w:right w:val="nil"/>
@@ -7704,7 +7976,7 @@
         </w:tc>
         <w:tc>
           <w:tcPr>
-            <w:tcW w:w="2005" w:type="dxa"/>
+            <w:tcW w:w="1843" w:type="dxa"/>
             <w:tcBorders>
               <w:left w:val="nil"/>
               <w:right w:val="nil"/>
@@ -7729,7 +8001,7 @@
         </w:tc>
         <w:tc>
           <w:tcPr>
-            <w:tcW w:w="3595" w:type="dxa"/>
+            <w:tcW w:w="3544" w:type="dxa"/>
             <w:tcBorders>
               <w:left w:val="nil"/>
               <w:right w:val="nil"/>
@@ -7754,7 +8026,7 @@
         </w:tc>
         <w:tc>
           <w:tcPr>
-            <w:tcW w:w="6941" w:type="dxa"/>
+            <w:tcW w:w="7224" w:type="dxa"/>
             <w:tcBorders>
               <w:left w:val="nil"/>
               <w:right w:val="nil"/>
@@ -7783,7 +8055,7 @@
       <w:tr>
         <w:tc>
           <w:tcPr>
-            <w:tcW w:w="2588" w:type="dxa"/>
+            <w:tcW w:w="2518" w:type="dxa"/>
             <w:tcBorders>
               <w:left w:val="nil"/>
               <w:right w:val="nil"/>
@@ -7808,7 +8080,7 @@
         </w:tc>
         <w:tc>
           <w:tcPr>
-            <w:tcW w:w="2005" w:type="dxa"/>
+            <w:tcW w:w="1843" w:type="dxa"/>
             <w:tcBorders>
               <w:left w:val="nil"/>
               <w:right w:val="nil"/>
@@ -7833,7 +8105,7 @@
         </w:tc>
         <w:tc>
           <w:tcPr>
-            <w:tcW w:w="3595" w:type="dxa"/>
+            <w:tcW w:w="3544" w:type="dxa"/>
             <w:tcBorders>
               <w:left w:val="nil"/>
               <w:right w:val="nil"/>
@@ -7858,7 +8130,7 @@
         </w:tc>
         <w:tc>
           <w:tcPr>
-            <w:tcW w:w="6941" w:type="dxa"/>
+            <w:tcW w:w="7224" w:type="dxa"/>
             <w:tcBorders>
               <w:left w:val="nil"/>
               <w:right w:val="nil"/>
@@ -7887,7 +8159,7 @@
       <w:tr>
         <w:tc>
           <w:tcPr>
-            <w:tcW w:w="2588" w:type="dxa"/>
+            <w:tcW w:w="2518" w:type="dxa"/>
             <w:tcBorders>
               <w:left w:val="nil"/>
               <w:right w:val="nil"/>
@@ -7912,7 +8184,7 @@
         </w:tc>
         <w:tc>
           <w:tcPr>
-            <w:tcW w:w="2005" w:type="dxa"/>
+            <w:tcW w:w="1843" w:type="dxa"/>
             <w:tcBorders>
               <w:left w:val="nil"/>
               <w:right w:val="nil"/>
@@ -7937,7 +8209,7 @@
         </w:tc>
         <w:tc>
           <w:tcPr>
-            <w:tcW w:w="3595" w:type="dxa"/>
+            <w:tcW w:w="3544" w:type="dxa"/>
             <w:tcBorders>
               <w:left w:val="nil"/>
               <w:right w:val="nil"/>
@@ -7968,7 +8240,7 @@
         </w:tc>
         <w:tc>
           <w:tcPr>
-            <w:tcW w:w="6941" w:type="dxa"/>
+            <w:tcW w:w="7224" w:type="dxa"/>
             <w:tcBorders>
               <w:left w:val="nil"/>
               <w:right w:val="nil"/>
@@ -7997,7 +8269,7 @@
       <w:tr>
         <w:tc>
           <w:tcPr>
-            <w:tcW w:w="2588" w:type="dxa"/>
+            <w:tcW w:w="2518" w:type="dxa"/>
             <w:tcBorders>
               <w:left w:val="nil"/>
               <w:right w:val="nil"/>
@@ -8022,7 +8294,7 @@
         </w:tc>
         <w:tc>
           <w:tcPr>
-            <w:tcW w:w="2005" w:type="dxa"/>
+            <w:tcW w:w="1843" w:type="dxa"/>
             <w:tcBorders>
               <w:left w:val="nil"/>
               <w:right w:val="nil"/>
@@ -8047,7 +8319,7 @@
         </w:tc>
         <w:tc>
           <w:tcPr>
-            <w:tcW w:w="3595" w:type="dxa"/>
+            <w:tcW w:w="3544" w:type="dxa"/>
             <w:tcBorders>
               <w:left w:val="nil"/>
               <w:right w:val="nil"/>
@@ -8078,7 +8350,7 @@
         </w:tc>
         <w:tc>
           <w:tcPr>
-            <w:tcW w:w="6941" w:type="dxa"/>
+            <w:tcW w:w="7224" w:type="dxa"/>
             <w:tcBorders>
               <w:left w:val="nil"/>
               <w:right w:val="nil"/>
@@ -8119,7 +8391,7 @@
       <w:tr>
         <w:tc>
           <w:tcPr>
-            <w:tcW w:w="2588" w:type="dxa"/>
+            <w:tcW w:w="2518" w:type="dxa"/>
             <w:tcBorders>
               <w:left w:val="nil"/>
               <w:right w:val="nil"/>
@@ -8145,7 +8417,7 @@
         </w:tc>
         <w:tc>
           <w:tcPr>
-            <w:tcW w:w="2005" w:type="dxa"/>
+            <w:tcW w:w="1843" w:type="dxa"/>
             <w:tcBorders>
               <w:left w:val="nil"/>
               <w:right w:val="nil"/>
@@ -8178,7 +8450,7 @@
         </w:tc>
         <w:tc>
           <w:tcPr>
-            <w:tcW w:w="3595" w:type="dxa"/>
+            <w:tcW w:w="3544" w:type="dxa"/>
             <w:tcBorders>
               <w:left w:val="nil"/>
               <w:right w:val="nil"/>
@@ -8203,7 +8475,7 @@
         </w:tc>
         <w:tc>
           <w:tcPr>
-            <w:tcW w:w="6941" w:type="dxa"/>
+            <w:tcW w:w="7224" w:type="dxa"/>
             <w:tcBorders>
               <w:left w:val="nil"/>
               <w:right w:val="nil"/>
@@ -8283,7 +8555,7 @@
       <w:tr>
         <w:tc>
           <w:tcPr>
-            <w:tcW w:w="2588" w:type="dxa"/>
+            <w:tcW w:w="2518" w:type="dxa"/>
             <w:tcBorders>
               <w:left w:val="nil"/>
               <w:right w:val="nil"/>
@@ -8308,7 +8580,7 @@
         </w:tc>
         <w:tc>
           <w:tcPr>
-            <w:tcW w:w="2005" w:type="dxa"/>
+            <w:tcW w:w="1843" w:type="dxa"/>
             <w:tcBorders>
               <w:left w:val="nil"/>
               <w:right w:val="nil"/>
@@ -8333,7 +8605,7 @@
         </w:tc>
         <w:tc>
           <w:tcPr>
-            <w:tcW w:w="3595" w:type="dxa"/>
+            <w:tcW w:w="3544" w:type="dxa"/>
             <w:tcBorders>
               <w:left w:val="nil"/>
               <w:right w:val="nil"/>
@@ -8358,7 +8630,7 @@
         </w:tc>
         <w:tc>
           <w:tcPr>
-            <w:tcW w:w="6941" w:type="dxa"/>
+            <w:tcW w:w="7224" w:type="dxa"/>
             <w:tcBorders>
               <w:left w:val="nil"/>
               <w:right w:val="nil"/>
@@ -8395,7 +8667,7 @@
     </w:tbl>
     <w:p>
       <w:pPr>
-        <w:pStyle w:val="Heading1"/>
+        <w:pStyle w:val="Overskrift1"/>
         <w:rPr>
           <w:rFonts w:ascii="Helvetica" w:hAnsi="Helvetica"/>
         </w:rPr>
@@ -8498,89 +8770,100 @@
         <w:tabs>
           <w:tab w:val="left" w:pos="1843"/>
         </w:tabs>
-        <w:rPr>
-          <w:sz w:val="20"/>
-          <w:szCs w:val="22"/>
-        </w:rPr>
-      </w:pPr>
-      <w:bookmarkStart w:id="2" w:name="_Hlk518566954"/>
+      </w:pPr>
+      <w:bookmarkStart w:id="3" w:name="_Hlk518566954"/>
       <w:r>
         <w:t>See UVVM Essential Mechanisms located in uvvm_vvc_framework/doc for information about compile scripts.</w:t>
-      </w:r>
-      <w:bookmarkEnd w:id="2"/>
-    </w:p>
-    <w:p>
-      <w:pPr>
-        <w:pStyle w:val="Heading2"/>
-        <w:rPr>
-          <w:rFonts w:ascii="Helvetica" w:hAnsi="Helvetica"/>
-        </w:rPr>
-      </w:pPr>
-      <w:r>
-        <w:rPr>
-          <w:rFonts w:ascii="Helvetica" w:hAnsi="Helvetica"/>
-        </w:rPr>
-        <w:t>Simulator compatibility and setup</w:t>
-      </w:r>
-    </w:p>
-    <w:p>
-      <w:r>
-        <w:t>See README.md for a list of supported simulators.</w:t>
-      </w:r>
-      <w:r>
-        <w:t xml:space="preserve"> </w:t>
-      </w:r>
-      <w:r>
-        <w:t>For r</w:t>
-      </w:r>
-      <w:r>
-        <w:t xml:space="preserve">equired </w:t>
-      </w:r>
-      <w:r>
-        <w:t xml:space="preserve">simulator </w:t>
-      </w:r>
-      <w:r>
-        <w:t>setup</w:t>
-      </w:r>
-      <w:r>
-        <w:t xml:space="preserve"> s</w:t>
-      </w:r>
-      <w:r>
-        <w:t>ee UVVM-</w:t>
-      </w:r>
-      <w:r>
-        <w:t>Util</w:t>
-      </w:r>
-      <w:r>
-        <w:t xml:space="preserve"> Quick reference</w:t>
-      </w:r>
-      <w:r>
-        <w:t>.</w:t>
-      </w:r>
-    </w:p>
-    <w:p>
-      <w:pPr>
-        <w:pStyle w:val="Heading1"/>
-        <w:rPr>
-          <w:rFonts w:ascii="Helvetica" w:hAnsi="Helvetica"/>
-        </w:rPr>
-      </w:pPr>
-      <w:bookmarkStart w:id="3" w:name="_Ref423952304"/>
-      <w:r>
-        <w:rPr>
-          <w:rFonts w:ascii="Helvetica" w:hAnsi="Helvetica"/>
-        </w:rPr>
-        <w:t>Local BFM overloads</w:t>
-      </w:r>
-      <w:r>
-        <w:rPr>
-          <w:rFonts w:ascii="Helvetica" w:hAnsi="Helvetica"/>
-        </w:rPr>
-        <w:tab/>
       </w:r>
       <w:bookmarkEnd w:id="3"/>
     </w:p>
     <w:p>
+      <w:pPr>
+        <w:tabs>
+          <w:tab w:val="left" w:pos="1843"/>
+        </w:tabs>
+        <w:rPr>
+          <w:sz w:val="20"/>
+          <w:szCs w:val="22"/>
+        </w:rPr>
+      </w:pPr>
+    </w:p>
+    <w:p>
+      <w:pPr>
+        <w:pStyle w:val="Overskrift2"/>
+        <w:rPr>
+          <w:rFonts w:ascii="Helvetica" w:hAnsi="Helvetica"/>
+        </w:rPr>
+      </w:pPr>
+      <w:r>
+        <w:rPr>
+          <w:rFonts w:ascii="Helvetica" w:hAnsi="Helvetica"/>
+        </w:rPr>
+        <w:t>Simulator compatibility and setup</w:t>
+      </w:r>
+    </w:p>
+    <w:p>
+      <w:r>
+        <w:t>See README.md for a list of supported simulators.</w:t>
+      </w:r>
+      <w:r>
+        <w:t xml:space="preserve"> </w:t>
+      </w:r>
+      <w:r>
+        <w:t>For r</w:t>
+      </w:r>
+      <w:r>
+        <w:t xml:space="preserve">equired </w:t>
+      </w:r>
+      <w:r>
+        <w:t xml:space="preserve">simulator </w:t>
+      </w:r>
+      <w:r>
+        <w:t>setup</w:t>
+      </w:r>
+      <w:r>
+        <w:t xml:space="preserve"> s</w:t>
+      </w:r>
+      <w:r>
+        <w:t>ee UVVM-</w:t>
+      </w:r>
+      <w:r>
+        <w:t>Util</w:t>
+      </w:r>
+      <w:r>
+        <w:t xml:space="preserve"> Quick reference</w:t>
+      </w:r>
+      <w:r>
+        <w:t>.</w:t>
+      </w:r>
+    </w:p>
+    <w:p/>
+    <w:p/>
+    <w:p>
+      <w:pPr>
+        <w:pStyle w:val="Overskrift1"/>
+        <w:rPr>
+          <w:rFonts w:ascii="Helvetica" w:hAnsi="Helvetica"/>
+        </w:rPr>
+      </w:pPr>
+      <w:bookmarkStart w:id="4" w:name="_Ref44666664"/>
+      <w:bookmarkStart w:id="5" w:name="_Ref423952304"/>
+      <w:r>
+        <w:rPr>
+          <w:rFonts w:ascii="Helvetica" w:hAnsi="Helvetica"/>
+        </w:rPr>
+        <w:t>Local BFM overloads</w:t>
+      </w:r>
+      <w:bookmarkEnd w:id="4"/>
+      <w:r>
+        <w:rPr>
+          <w:rFonts w:ascii="Helvetica" w:hAnsi="Helvetica"/>
+        </w:rPr>
+        <w:tab/>
+      </w:r>
+      <w:bookmarkEnd w:id="5"/>
+    </w:p>
+    <w:p>
       <w:r>
         <w:t>A good approach for better readability and maintainability is to make simple, local overloads for the BFM procedures in the TB process.</w:t>
       </w:r>
@@ -8725,13 +9008,19 @@
         <w:rPr>
           <w:rFonts w:ascii="Courier New" w:hAnsi="Courier New" w:cs="Courier New"/>
         </w:rPr>
-        <w:t xml:space="preserve"> rgmii</w:t>
+        <w:t xml:space="preserve"> </w:t>
       </w:r>
       <w:r>
         <w:rPr>
           <w:rFonts w:ascii="Courier New" w:hAnsi="Courier New" w:cs="Courier New"/>
         </w:rPr>
-        <w:t>_bfm_config);</w:t>
+        <w:t>C_RGMII_CONFIG_LOCAL</w:t>
+      </w:r>
+      <w:r>
+        <w:rPr>
+          <w:rFonts w:ascii="Courier New" w:hAnsi="Courier New" w:cs="Courier New"/>
+        </w:rPr>
+        <w:t>);</w:t>
       </w:r>
     </w:p>
     <w:p>
@@ -8951,19 +9240,13 @@
         <w:rPr>
           <w:rFonts w:ascii="Courier" w:hAnsi="Courier" w:cs="Courier New"/>
         </w:rPr>
-        <w:t xml:space="preserve">        </w:t>
+        <w:t xml:space="preserve">       </w:t>
       </w:r>
       <w:r>
         <w:rPr>
           <w:rFonts w:ascii="Courier" w:hAnsi="Courier" w:cs="Courier New"/>
         </w:rPr>
-        <w:tab/>
-      </w:r>
-      <w:r>
-        <w:rPr>
-          <w:rFonts w:ascii="Courier" w:hAnsi="Courier" w:cs="Courier New"/>
-        </w:rPr>
-        <w:t xml:space="preserve"> </w:t>
+        <w:t xml:space="preserve">   </w:t>
       </w:r>
       <w:r>
         <w:rPr>
@@ -9012,13 +9295,7 @@
         <w:rPr>
           <w:rFonts w:ascii="Courier" w:hAnsi="Courier" w:cs="Courier New"/>
         </w:rPr>
-        <w:t xml:space="preserve">        </w:t>
-      </w:r>
-      <w:r>
-        <w:rPr>
-          <w:rFonts w:ascii="Courier" w:hAnsi="Courier" w:cs="Courier New"/>
-        </w:rPr>
-        <w:t xml:space="preserve"> </w:t>
+        <w:t xml:space="preserve">     </w:t>
       </w:r>
       <w:r>
         <w:rPr>
@@ -9053,7 +9330,7 @@
         <w:rPr>
           <w:rFonts w:ascii="Courier" w:hAnsi="Courier" w:cs="Courier New"/>
         </w:rPr>
-        <w:t xml:space="preserve">clk,                              -- Clock signal </w:t>
+        <w:t xml:space="preserve">clk,                          -- Clock signal </w:t>
       </w:r>
     </w:p>
     <w:p>
@@ -9124,13 +9401,13 @@
         <w:rPr>
           <w:rFonts w:ascii="Courier" w:hAnsi="Courier" w:cs="Courier New"/>
         </w:rPr>
-        <w:t xml:space="preserve">             </w:t>
+        <w:t xml:space="preserve">            </w:t>
       </w:r>
       <w:r>
         <w:rPr>
           <w:rFonts w:ascii="Courier" w:hAnsi="Courier" w:cs="Courier New"/>
         </w:rPr>
-        <w:t xml:space="preserve">    </w:t>
+        <w:t xml:space="preserve"> </w:t>
       </w:r>
       <w:r>
         <w:rPr>
@@ -9189,7 +9466,7 @@
         <w:rPr>
           <w:rFonts w:ascii="Courier" w:hAnsi="Courier" w:cs="Courier New"/>
         </w:rPr>
-        <w:t xml:space="preserve">          </w:t>
+        <w:t xml:space="preserve">      </w:t>
       </w:r>
       <w:r>
         <w:rPr>
@@ -9242,7 +9519,7 @@
         <w:rPr>
           <w:rFonts w:ascii="Courier" w:hAnsi="Courier" w:cs="Courier New"/>
         </w:rPr>
-        <w:t>_id_panel,              --</w:t>
+        <w:t>_id_panel,          --</w:t>
       </w:r>
       <w:r>
         <w:rPr>
@@ -9283,13 +9560,13 @@
         <w:rPr>
           <w:rFonts w:ascii="Courier" w:hAnsi="Courier" w:cs="Courier New"/>
         </w:rPr>
-        <w:t>_BFM</w:t>
+        <w:t>_</w:t>
       </w:r>
       <w:r>
         <w:rPr>
           <w:rFonts w:ascii="Courier" w:hAnsi="Courier" w:cs="Courier New"/>
         </w:rPr>
-        <w:t>_CONFIG_LOCAL</w:t>
+        <w:t>CONFIG_LOCAL</w:t>
       </w:r>
       <w:r>
         <w:rPr>
@@ -9325,25 +9602,7 @@
         <w:rPr>
           <w:rFonts w:ascii="Courier" w:hAnsi="Courier" w:cs="Courier New"/>
         </w:rPr>
-        <w:t>fined configuration or C_</w:t>
-      </w:r>
-      <w:r>
-        <w:rPr>
-          <w:rFonts w:ascii="Courier" w:hAnsi="Courier" w:cs="Courier New"/>
-        </w:rPr>
-        <w:t>RGMII</w:t>
-      </w:r>
-      <w:r>
-        <w:rPr>
-          <w:rFonts w:ascii="Courier" w:hAnsi="Courier" w:cs="Courier New"/>
-        </w:rPr>
-        <w:t>_BFM</w:t>
-      </w:r>
-      <w:r>
-        <w:rPr>
-          <w:rFonts w:ascii="Courier" w:hAnsi="Courier" w:cs="Courier New"/>
-        </w:rPr>
-        <w:t>_CONFIG_DEFAULT</w:t>
+        <w:t>fined configuration</w:t>
       </w:r>
     </w:p>
     <w:p>
@@ -9379,7 +9638,7 @@
     </w:p>
     <w:p>
       <w:pPr>
-        <w:pStyle w:val="ListParagraph"/>
+        <w:pStyle w:val="Listeavsnitt"/>
         <w:numPr>
           <w:ilvl w:val="0"/>
           <w:numId w:val="10"/>
@@ -9391,7 +9650,7 @@
     </w:p>
     <w:p>
       <w:pPr>
-        <w:pStyle w:val="ListParagraph"/>
+        <w:pStyle w:val="Listeavsnitt"/>
         <w:numPr>
           <w:ilvl w:val="0"/>
           <w:numId w:val="10"/>
@@ -9401,6 +9660,493 @@
         <w:t xml:space="preserve">Apply dedicated message_id_panel to allow dedicated verbosity control  </w:t>
       </w:r>
     </w:p>
+    <w:p/>
+    <w:p/>
+    <w:p/>
+    <w:p/>
+    <w:p>
+      <w:r>
+        <w:t xml:space="preserve">See section </w:t>
+      </w:r>
+      <w:r>
+        <w:fldChar w:fldCharType="begin"/>
+      </w:r>
+      <w:r>
+        <w:instrText xml:space="preserve"> REF _Ref44666685 \r \h </w:instrText>
+      </w:r>
+      <w:r>
+        <w:fldChar w:fldCharType="separate"/>
+      </w:r>
+      <w:r>
+        <w:t>5</w:t>
+      </w:r>
+      <w:r>
+        <w:fldChar w:fldCharType="end"/>
+      </w:r>
+      <w:r>
+        <w:t xml:space="preserve"> for defining a BFM configuration to use with the local overload and when calling the BFM procedures.</w:t>
+      </w:r>
+    </w:p>
+    <w:p/>
+    <w:p>
+      <w:pPr>
+        <w:pStyle w:val="Overskrift1"/>
+      </w:pPr>
+      <w:bookmarkStart w:id="6" w:name="_Ref44666685"/>
+      <w:r>
+        <w:lastRenderedPageBreak/>
+        <w:t>Local BFM configuration</w:t>
+      </w:r>
+      <w:bookmarkEnd w:id="6"/>
+    </w:p>
+    <w:p>
+      <w:r>
+        <w:t xml:space="preserve">The RGMII BFM requires that a local configuration is declared in the testbench and used in the BFM procedure calls. The default BFM configuration is defined with a clock period of -1 ns so that the BFM can detect and alert the user that the configuration has not been set. See </w:t>
+      </w:r>
+      <w:r>
+        <w:t>section</w:t>
+      </w:r>
+      <w:r>
+        <w:t xml:space="preserve"> </w:t>
+      </w:r>
+      <w:r>
+        <w:fldChar w:fldCharType="begin"/>
+      </w:r>
+      <w:r>
+        <w:instrText xml:space="preserve"> REF _Ref44666830 \r \h </w:instrText>
+      </w:r>
+      <w:r>
+        <w:fldChar w:fldCharType="separate"/>
+      </w:r>
+      <w:r>
+        <w:t>2</w:t>
+      </w:r>
+      <w:r>
+        <w:fldChar w:fldCharType="end"/>
+      </w:r>
+      <w:r>
+        <w:t xml:space="preserve"> for the RGMII BFM configuration record fields.</w:t>
+      </w:r>
+    </w:p>
+    <w:p/>
+    <w:p>
+      <w:r>
+        <w:t>Defining a local RGMII BFM configuration:</w:t>
+      </w:r>
+    </w:p>
+    <w:p/>
+    <w:p>
+      <w:pPr>
+        <w:shd w:val="clear" w:color="auto" w:fill="FFFFFF"/>
+        <w:spacing w:line="270" w:lineRule="atLeast"/>
+        <w:rPr>
+          <w:rFonts w:ascii="Courier New" w:hAnsi="Courier New" w:cs="Courier New"/>
+          <w:color w:val="000000" w:themeColor="text1"/>
+          <w:szCs w:val="18"/>
+          <w:lang w:val="en-US" w:eastAsia="nb-NO"/>
+        </w:rPr>
+      </w:pPr>
+      <w:r>
+        <w:rPr>
+          <w:rFonts w:ascii="Courier New" w:hAnsi="Courier New" w:cs="Courier New"/>
+          <w:color w:val="000000" w:themeColor="text1"/>
+          <w:szCs w:val="18"/>
+          <w:lang w:val="en-US" w:eastAsia="nb-NO"/>
+        </w:rPr>
+        <w:t xml:space="preserve">  constant C_RGMII</w:t>
+      </w:r>
+      <w:r>
+        <w:rPr>
+          <w:rFonts w:ascii="Courier New" w:hAnsi="Courier New" w:cs="Courier New"/>
+          <w:color w:val="000000" w:themeColor="text1"/>
+          <w:szCs w:val="18"/>
+          <w:lang w:val="en-US" w:eastAsia="nb-NO"/>
+        </w:rPr>
+        <w:t>_</w:t>
+      </w:r>
+      <w:r>
+        <w:rPr>
+          <w:rFonts w:ascii="Courier New" w:hAnsi="Courier New" w:cs="Courier New"/>
+          <w:color w:val="000000" w:themeColor="text1"/>
+          <w:szCs w:val="18"/>
+          <w:lang w:val="en-US" w:eastAsia="nb-NO"/>
+        </w:rPr>
+        <w:t>CONFIG_</w:t>
+      </w:r>
+      <w:r>
+        <w:rPr>
+          <w:rFonts w:ascii="Courier New" w:hAnsi="Courier New" w:cs="Courier New"/>
+          <w:color w:val="000000" w:themeColor="text1"/>
+          <w:szCs w:val="18"/>
+          <w:lang w:val="en-US" w:eastAsia="nb-NO"/>
+        </w:rPr>
+        <w:t>LOCAL</w:t>
+      </w:r>
+      <w:r>
+        <w:rPr>
+          <w:rFonts w:ascii="Courier New" w:hAnsi="Courier New" w:cs="Courier New"/>
+          <w:color w:val="000000" w:themeColor="text1"/>
+          <w:szCs w:val="18"/>
+          <w:lang w:val="en-US" w:eastAsia="nb-NO"/>
+        </w:rPr>
+        <w:t xml:space="preserve"> : t_rgmii_bfm_config := (</w:t>
+      </w:r>
+    </w:p>
+    <w:p>
+      <w:pPr>
+        <w:shd w:val="clear" w:color="auto" w:fill="FFFFFF"/>
+        <w:spacing w:line="270" w:lineRule="atLeast"/>
+        <w:rPr>
+          <w:rFonts w:ascii="Courier New" w:hAnsi="Courier New" w:cs="Courier New"/>
+          <w:color w:val="000000" w:themeColor="text1"/>
+          <w:szCs w:val="18"/>
+          <w:lang w:val="en-US" w:eastAsia="nb-NO"/>
+        </w:rPr>
+      </w:pPr>
+      <w:r>
+        <w:rPr>
+          <w:rFonts w:ascii="Courier New" w:hAnsi="Courier New" w:cs="Courier New"/>
+          <w:color w:val="000000" w:themeColor="text1"/>
+          <w:szCs w:val="18"/>
+          <w:lang w:val="en-US" w:eastAsia="nb-NO"/>
+        </w:rPr>
+        <w:t xml:space="preserve">    max_wait_cycles          =&gt; 10,</w:t>
+      </w:r>
+    </w:p>
+    <w:p>
+      <w:pPr>
+        <w:shd w:val="clear" w:color="auto" w:fill="FFFFFF"/>
+        <w:spacing w:line="270" w:lineRule="atLeast"/>
+        <w:rPr>
+          <w:rFonts w:ascii="Courier New" w:hAnsi="Courier New" w:cs="Courier New"/>
+          <w:color w:val="000000" w:themeColor="text1"/>
+          <w:szCs w:val="18"/>
+          <w:lang w:val="en-US" w:eastAsia="nb-NO"/>
+        </w:rPr>
+      </w:pPr>
+      <w:r>
+        <w:rPr>
+          <w:rFonts w:ascii="Courier New" w:hAnsi="Courier New" w:cs="Courier New"/>
+          <w:color w:val="000000" w:themeColor="text1"/>
+          <w:szCs w:val="18"/>
+          <w:lang w:val="en-US" w:eastAsia="nb-NO"/>
+        </w:rPr>
+        <w:t xml:space="preserve">    max_wait_cycles_severity =&gt; ERROR,</w:t>
+      </w:r>
+    </w:p>
+    <w:p>
+      <w:pPr>
+        <w:shd w:val="clear" w:color="auto" w:fill="FFFFFF"/>
+        <w:spacing w:line="270" w:lineRule="atLeast"/>
+        <w:rPr>
+          <w:rFonts w:ascii="Courier New" w:hAnsi="Courier New" w:cs="Courier New"/>
+          <w:color w:val="000000" w:themeColor="text1"/>
+          <w:szCs w:val="18"/>
+          <w:lang w:val="en-US" w:eastAsia="nb-NO"/>
+        </w:rPr>
+      </w:pPr>
+      <w:r>
+        <w:rPr>
+          <w:rFonts w:ascii="Courier New" w:hAnsi="Courier New" w:cs="Courier New"/>
+          <w:color w:val="000000" w:themeColor="text1"/>
+          <w:szCs w:val="18"/>
+          <w:lang w:val="en-US" w:eastAsia="nb-NO"/>
+        </w:rPr>
+        <w:t xml:space="preserve">    clock_period             =&gt; </w:t>
+      </w:r>
+      <w:r>
+        <w:rPr>
+          <w:rFonts w:ascii="Courier New" w:hAnsi="Courier New" w:cs="Courier New"/>
+          <w:color w:val="000000" w:themeColor="text1"/>
+          <w:szCs w:val="18"/>
+          <w:lang w:val="en-US" w:eastAsia="nb-NO"/>
+        </w:rPr>
+        <w:t>8</w:t>
+      </w:r>
+      <w:r>
+        <w:rPr>
+          <w:rFonts w:ascii="Courier New" w:hAnsi="Courier New" w:cs="Courier New"/>
+          <w:color w:val="000000" w:themeColor="text1"/>
+          <w:szCs w:val="18"/>
+          <w:lang w:val="en-US" w:eastAsia="nb-NO"/>
+        </w:rPr>
+        <w:t xml:space="preserve"> ns,</w:t>
+      </w:r>
+    </w:p>
+    <w:p>
+      <w:pPr>
+        <w:shd w:val="clear" w:color="auto" w:fill="FFFFFF"/>
+        <w:spacing w:line="270" w:lineRule="atLeast"/>
+        <w:rPr>
+          <w:rFonts w:ascii="Courier New" w:hAnsi="Courier New" w:cs="Courier New"/>
+          <w:color w:val="000000" w:themeColor="text1"/>
+          <w:szCs w:val="18"/>
+          <w:lang w:val="en-US" w:eastAsia="nb-NO"/>
+        </w:rPr>
+      </w:pPr>
+      <w:r>
+        <w:rPr>
+          <w:rFonts w:ascii="Courier New" w:hAnsi="Courier New" w:cs="Courier New"/>
+          <w:color w:val="000000" w:themeColor="text1"/>
+          <w:szCs w:val="18"/>
+          <w:lang w:val="en-US" w:eastAsia="nb-NO"/>
+        </w:rPr>
+        <w:t xml:space="preserve">    rx_clock_skew            =&gt; </w:t>
+      </w:r>
+      <w:r>
+        <w:rPr>
+          <w:rFonts w:ascii="Courier New" w:hAnsi="Courier New" w:cs="Courier New"/>
+          <w:color w:val="000000" w:themeColor="text1"/>
+          <w:szCs w:val="18"/>
+          <w:lang w:val="en-US" w:eastAsia="nb-NO"/>
+        </w:rPr>
+        <w:t>2</w:t>
+      </w:r>
+      <w:r>
+        <w:rPr>
+          <w:rFonts w:ascii="Courier New" w:hAnsi="Courier New" w:cs="Courier New"/>
+          <w:color w:val="000000" w:themeColor="text1"/>
+          <w:szCs w:val="18"/>
+          <w:lang w:val="en-US" w:eastAsia="nb-NO"/>
+        </w:rPr>
+        <w:t xml:space="preserve"> ns,</w:t>
+      </w:r>
+    </w:p>
+    <w:p>
+      <w:pPr>
+        <w:shd w:val="clear" w:color="auto" w:fill="FFFFFF"/>
+        <w:spacing w:line="270" w:lineRule="atLeast"/>
+        <w:rPr>
+          <w:rFonts w:ascii="Courier New" w:hAnsi="Courier New" w:cs="Courier New"/>
+          <w:color w:val="000000" w:themeColor="text1"/>
+          <w:szCs w:val="18"/>
+          <w:lang w:val="en-US" w:eastAsia="nb-NO"/>
+        </w:rPr>
+      </w:pPr>
+      <w:r>
+        <w:rPr>
+          <w:rFonts w:ascii="Courier New" w:hAnsi="Courier New" w:cs="Courier New"/>
+          <w:color w:val="000000" w:themeColor="text1"/>
+          <w:szCs w:val="18"/>
+          <w:lang w:val="en-US" w:eastAsia="nb-NO"/>
+        </w:rPr>
+        <w:t xml:space="preserve">    match_strictness         =&gt; MATCH_EXACT,</w:t>
+      </w:r>
+    </w:p>
+    <w:p>
+      <w:pPr>
+        <w:shd w:val="clear" w:color="auto" w:fill="FFFFFF"/>
+        <w:spacing w:line="270" w:lineRule="atLeast"/>
+        <w:rPr>
+          <w:rFonts w:ascii="Courier New" w:hAnsi="Courier New" w:cs="Courier New"/>
+          <w:color w:val="000000" w:themeColor="text1"/>
+          <w:szCs w:val="18"/>
+          <w:lang w:val="en-US" w:eastAsia="nb-NO"/>
+        </w:rPr>
+      </w:pPr>
+      <w:r>
+        <w:rPr>
+          <w:rFonts w:ascii="Courier New" w:hAnsi="Courier New" w:cs="Courier New"/>
+          <w:color w:val="000000" w:themeColor="text1"/>
+          <w:szCs w:val="18"/>
+          <w:lang w:val="en-US" w:eastAsia="nb-NO"/>
+        </w:rPr>
+        <w:t xml:space="preserve">    id_for_bfm               =&gt; ID_BFM</w:t>
+      </w:r>
+    </w:p>
+    <w:p>
+      <w:pPr>
+        <w:shd w:val="clear" w:color="auto" w:fill="FFFFFF"/>
+        <w:spacing w:line="270" w:lineRule="atLeast"/>
+        <w:rPr>
+          <w:rFonts w:ascii="Courier New" w:hAnsi="Courier New" w:cs="Courier New"/>
+          <w:color w:val="000000" w:themeColor="text1"/>
+          <w:szCs w:val="18"/>
+          <w:lang w:val="nb-NO" w:eastAsia="nb-NO"/>
+        </w:rPr>
+      </w:pPr>
+      <w:r>
+        <w:rPr>
+          <w:rFonts w:ascii="Courier New" w:hAnsi="Courier New" w:cs="Courier New"/>
+          <w:color w:val="000000" w:themeColor="text1"/>
+          <w:szCs w:val="18"/>
+          <w:lang w:val="en-US" w:eastAsia="nb-NO"/>
+        </w:rPr>
+        <w:t xml:space="preserve">  </w:t>
+      </w:r>
+      <w:r>
+        <w:rPr>
+          <w:rFonts w:ascii="Courier New" w:hAnsi="Courier New" w:cs="Courier New"/>
+          <w:color w:val="000000" w:themeColor="text1"/>
+          <w:szCs w:val="18"/>
+          <w:lang w:val="nb-NO" w:eastAsia="nb-NO"/>
+        </w:rPr>
+        <w:t>);</w:t>
+      </w:r>
+    </w:p>
+    <w:p/>
+    <w:p/>
+    <w:p/>
+    <w:p>
+      <w:pPr>
+        <w:rPr>
+          <w:lang w:val="en-US"/>
+        </w:rPr>
+      </w:pPr>
+      <w:r>
+        <w:rPr>
+          <w:lang w:val="en-US"/>
+        </w:rPr>
+        <w:t xml:space="preserve">See section </w:t>
+      </w:r>
+      <w:r>
+        <w:rPr>
+          <w:lang w:val="en-US"/>
+        </w:rPr>
+        <w:fldChar w:fldCharType="begin"/>
+      </w:r>
+      <w:r>
+        <w:rPr>
+          <w:lang w:val="en-US"/>
+        </w:rPr>
+        <w:instrText xml:space="preserve"> REF _Ref44666664 \r \h </w:instrText>
+      </w:r>
+      <w:r>
+        <w:rPr>
+          <w:lang w:val="en-US"/>
+        </w:rPr>
+      </w:r>
+      <w:r>
+        <w:rPr>
+          <w:lang w:val="en-US"/>
+        </w:rPr>
+        <w:fldChar w:fldCharType="separate"/>
+      </w:r>
+      <w:r>
+        <w:rPr>
+          <w:lang w:val="en-US"/>
+        </w:rPr>
+        <w:t>4</w:t>
+      </w:r>
+      <w:r>
+        <w:rPr>
+          <w:lang w:val="en-US"/>
+        </w:rPr>
+        <w:fldChar w:fldCharType="end"/>
+      </w:r>
+      <w:r>
+        <w:rPr>
+          <w:lang w:val="en-US"/>
+        </w:rPr>
+        <w:t xml:space="preserve"> for how to define a local overload procedure and how to use a BFM config with the procedure call.</w:t>
+      </w:r>
+    </w:p>
+    <w:p>
+      <w:pPr>
+        <w:rPr>
+          <w:lang w:val="en-US"/>
+        </w:rPr>
+      </w:pPr>
+    </w:p>
+    <w:p>
+      <w:pPr>
+        <w:rPr>
+          <w:lang w:val="en-US"/>
+        </w:rPr>
+      </w:pPr>
+    </w:p>
+    <w:p>
+      <w:pPr>
+        <w:rPr>
+          <w:lang w:val="en-US"/>
+        </w:rPr>
+      </w:pPr>
+    </w:p>
+    <w:p>
+      <w:pPr>
+        <w:rPr>
+          <w:lang w:val="en-US"/>
+        </w:rPr>
+      </w:pPr>
+    </w:p>
+    <w:p>
+      <w:pPr>
+        <w:rPr>
+          <w:lang w:val="en-US"/>
+        </w:rPr>
+      </w:pPr>
+    </w:p>
+    <w:p>
+      <w:pPr>
+        <w:rPr>
+          <w:lang w:val="en-US"/>
+        </w:rPr>
+      </w:pPr>
+    </w:p>
+    <w:p>
+      <w:pPr>
+        <w:rPr>
+          <w:lang w:val="en-US"/>
+        </w:rPr>
+      </w:pPr>
+    </w:p>
+    <w:p>
+      <w:pPr>
+        <w:rPr>
+          <w:lang w:val="en-US"/>
+        </w:rPr>
+      </w:pPr>
+    </w:p>
+    <w:p>
+      <w:pPr>
+        <w:rPr>
+          <w:lang w:val="en-US"/>
+        </w:rPr>
+      </w:pPr>
+    </w:p>
+    <w:p>
+      <w:pPr>
+        <w:rPr>
+          <w:lang w:val="en-US"/>
+        </w:rPr>
+      </w:pPr>
+    </w:p>
+    <w:p>
+      <w:pPr>
+        <w:rPr>
+          <w:lang w:val="en-US"/>
+        </w:rPr>
+      </w:pPr>
+    </w:p>
+    <w:p>
+      <w:pPr>
+        <w:rPr>
+          <w:lang w:val="en-US"/>
+        </w:rPr>
+      </w:pPr>
+    </w:p>
+    <w:p>
+      <w:pPr>
+        <w:rPr>
+          <w:lang w:val="en-US"/>
+        </w:rPr>
+      </w:pPr>
+    </w:p>
+    <w:p>
+      <w:pPr>
+        <w:rPr>
+          <w:lang w:val="en-US"/>
+        </w:rPr>
+      </w:pPr>
+    </w:p>
+    <w:p>
+      <w:pPr>
+        <w:rPr>
+          <w:lang w:val="en-US"/>
+        </w:rPr>
+      </w:pPr>
+    </w:p>
+    <w:p/>
     <w:p/>
     <w:p>
       <w:r>
@@ -9791,34 +10537,34 @@
 <w:ftr xmlns:wpc="http://schemas.microsoft.com/office/word/2010/wordprocessingCanvas" xmlns:cx="http://schemas.microsoft.com/office/drawing/2014/chartex" xmlns:cx1="http://schemas.microsoft.com/office/drawing/2015/9/8/chartex" xmlns:cx2="http://schemas.microsoft.com/office/drawing/2015/10/21/chartex" xmlns:cx3="http://schemas.microsoft.com/office/drawing/2016/5/9/chartex" xmlns:cx4="http://schemas.microsoft.com/office/drawing/2016/5/10/chartex" xmlns:cx5="http://schemas.microsoft.com/office/drawing/2016/5/11/chartex" xmlns:cx6="http://schemas.microsoft.com/office/drawing/2016/5/12/chartex" xmlns:cx7="http://schemas.microsoft.com/office/drawing/2016/5/13/chartex" xmlns:cx8="http://schemas.microsoft.com/office/drawing/2016/5/14/chartex" xmlns:mc="http://schemas.openxmlformats.org/markup-compatibility/2006" xmlns:aink="http://schemas.microsoft.com/office/drawing/2016/ink" xmlns:am3d="http://schemas.microsoft.com/office/drawing/2017/model3d" xmlns:o="urn:schemas-microsoft-com:office:office" xmlns:r="http://schemas.openxmlformats.org/officeDocument/2006/relationships" xmlns:m="http://schemas.openxmlformats.org/officeDocument/2006/math" xmlns:v="urn:schemas-microsoft-com:vml" xmlns:wp14="http://schemas.microsoft.com/office/word/2010/wordprocessingDrawing" xmlns:wp="http://schemas.openxmlformats.org/drawingml/2006/wordprocessingDrawing" xmlns:w10="urn:schemas-microsoft-com:office:word" xmlns:w="http://schemas.openxmlformats.org/wordprocessingml/2006/main" xmlns:w14="http://schemas.microsoft.com/office/word/2010/wordml" xmlns:w15="http://schemas.microsoft.com/office/word/2012/wordml" xmlns:w16cex="http://schemas.microsoft.com/office/word/2018/wordml/cex" xmlns:w16cid="http://schemas.microsoft.com/office/word/2016/wordml/cid" xmlns:w16="http://schemas.microsoft.com/office/word/2018/wordml" xmlns:w16se="http://schemas.microsoft.com/office/word/2015/wordml/symex" xmlns:wpg="http://schemas.microsoft.com/office/word/2010/wordprocessingGroup" xmlns:wpi="http://schemas.microsoft.com/office/word/2010/wordprocessingInk" xmlns:wne="http://schemas.microsoft.com/office/word/2006/wordml" xmlns:wps="http://schemas.microsoft.com/office/word/2010/wordprocessingShape" mc:Ignorable="w14 w15 w16se w16cid w16 w16cex wp14">
   <w:p>
     <w:pPr>
-      <w:pStyle w:val="Footer"/>
+      <w:pStyle w:val="Bunntekst"/>
       <w:framePr w:wrap="none" w:vAnchor="text" w:hAnchor="margin" w:xAlign="right" w:y="1"/>
       <w:rPr>
-        <w:rStyle w:val="PageNumber"/>
+        <w:rStyle w:val="Sidetall"/>
       </w:rPr>
     </w:pPr>
     <w:r>
       <w:rPr>
-        <w:rStyle w:val="PageNumber"/>
+        <w:rStyle w:val="Sidetall"/>
       </w:rPr>
       <w:fldChar w:fldCharType="begin"/>
     </w:r>
     <w:r>
       <w:rPr>
-        <w:rStyle w:val="PageNumber"/>
+        <w:rStyle w:val="Sidetall"/>
       </w:rPr>
       <w:instrText xml:space="preserve">PAGE  </w:instrText>
     </w:r>
     <w:r>
       <w:rPr>
-        <w:rStyle w:val="PageNumber"/>
+        <w:rStyle w:val="Sidetall"/>
       </w:rPr>
       <w:fldChar w:fldCharType="end"/>
     </w:r>
   </w:p>
   <w:p>
     <w:pPr>
-      <w:pStyle w:val="Footer"/>
+      <w:pStyle w:val="Bunntekst"/>
       <w:ind w:right="360"/>
     </w:pPr>
   </w:p>
@@ -9829,10 +10575,10 @@
 <w:ftr xmlns:wpc="http://schemas.microsoft.com/office/word/2010/wordprocessingCanvas" xmlns:cx="http://schemas.microsoft.com/office/drawing/2014/chartex" xmlns:cx1="http://schemas.microsoft.com/office/drawing/2015/9/8/chartex" xmlns:cx2="http://schemas.microsoft.com/office/drawing/2015/10/21/chartex" xmlns:cx3="http://schemas.microsoft.com/office/drawing/2016/5/9/chartex" xmlns:cx4="http://schemas.microsoft.com/office/drawing/2016/5/10/chartex" xmlns:cx5="http://schemas.microsoft.com/office/drawing/2016/5/11/chartex" xmlns:cx6="http://schemas.microsoft.com/office/drawing/2016/5/12/chartex" xmlns:cx7="http://schemas.microsoft.com/office/drawing/2016/5/13/chartex" xmlns:cx8="http://schemas.microsoft.com/office/drawing/2016/5/14/chartex" xmlns:mc="http://schemas.openxmlformats.org/markup-compatibility/2006" xmlns:aink="http://schemas.microsoft.com/office/drawing/2016/ink" xmlns:am3d="http://schemas.microsoft.com/office/drawing/2017/model3d" xmlns:o="urn:schemas-microsoft-com:office:office" xmlns:r="http://schemas.openxmlformats.org/officeDocument/2006/relationships" xmlns:m="http://schemas.openxmlformats.org/officeDocument/2006/math" xmlns:v="urn:schemas-microsoft-com:vml" xmlns:wp14="http://schemas.microsoft.com/office/word/2010/wordprocessingDrawing" xmlns:wp="http://schemas.openxmlformats.org/drawingml/2006/wordprocessingDrawing" xmlns:w10="urn:schemas-microsoft-com:office:word" xmlns:w="http://schemas.openxmlformats.org/wordprocessingml/2006/main" xmlns:w14="http://schemas.microsoft.com/office/word/2010/wordml" xmlns:w15="http://schemas.microsoft.com/office/word/2012/wordml" xmlns:w16cex="http://schemas.microsoft.com/office/word/2018/wordml/cex" xmlns:w16cid="http://schemas.microsoft.com/office/word/2016/wordml/cid" xmlns:w16="http://schemas.microsoft.com/office/word/2018/wordml" xmlns:w16se="http://schemas.microsoft.com/office/word/2015/wordml/symex" xmlns:wpg="http://schemas.microsoft.com/office/word/2010/wordprocessingGroup" xmlns:wpi="http://schemas.microsoft.com/office/word/2010/wordprocessingInk" xmlns:wne="http://schemas.microsoft.com/office/word/2006/wordml" xmlns:wps="http://schemas.microsoft.com/office/word/2010/wordprocessingShape" mc:Ignorable="w14 w15 w16se w16cid w16 w16cex wp14">
   <w:p>
     <w:pPr>
-      <w:pStyle w:val="Footer"/>
+      <w:pStyle w:val="Bunntekst"/>
       <w:framePr w:wrap="none" w:vAnchor="text" w:hAnchor="margin" w:xAlign="right" w:y="1"/>
       <w:rPr>
-        <w:rStyle w:val="PageNumber"/>
+        <w:rStyle w:val="Sidetall"/>
         <w:rFonts w:ascii="Helvetica" w:hAnsi="Helvetica" w:cs="Helvetica"/>
         <w:color w:val="1381C4"/>
         <w:sz w:val="14"/>
@@ -9840,7 +10586,7 @@
     </w:pPr>
     <w:r>
       <w:rPr>
-        <w:rStyle w:val="PageNumber"/>
+        <w:rStyle w:val="Sidetall"/>
         <w:rFonts w:ascii="Helvetica" w:hAnsi="Helvetica" w:cs="Helvetica"/>
         <w:color w:val="1381C4"/>
         <w:sz w:val="14"/>
@@ -9849,7 +10595,7 @@
     </w:r>
     <w:r>
       <w:rPr>
-        <w:rStyle w:val="PageNumber"/>
+        <w:rStyle w:val="Sidetall"/>
         <w:rFonts w:ascii="Helvetica" w:hAnsi="Helvetica" w:cs="Helvetica"/>
         <w:color w:val="1381C4"/>
         <w:sz w:val="14"/>
@@ -9858,7 +10604,7 @@
     </w:r>
     <w:r>
       <w:rPr>
-        <w:rStyle w:val="PageNumber"/>
+        <w:rStyle w:val="Sidetall"/>
         <w:rFonts w:ascii="Helvetica" w:hAnsi="Helvetica" w:cs="Helvetica"/>
         <w:color w:val="1381C4"/>
         <w:sz w:val="14"/>
@@ -9867,7 +10613,7 @@
     </w:r>
     <w:r>
       <w:rPr>
-        <w:rStyle w:val="PageNumber"/>
+        <w:rStyle w:val="Sidetall"/>
         <w:rFonts w:ascii="Helvetica" w:hAnsi="Helvetica" w:cs="Helvetica"/>
         <w:color w:val="1381C4"/>
         <w:sz w:val="14"/>
@@ -9876,7 +10622,7 @@
     </w:r>
     <w:r>
       <w:rPr>
-        <w:rStyle w:val="PageNumber"/>
+        <w:rStyle w:val="Sidetall"/>
         <w:rFonts w:ascii="Helvetica" w:hAnsi="Helvetica" w:cs="Helvetica"/>
         <w:color w:val="1381C4"/>
         <w:sz w:val="14"/>
@@ -9885,7 +10631,7 @@
     </w:r>
     <w:r>
       <w:rPr>
-        <w:rStyle w:val="PageNumber"/>
+        <w:rStyle w:val="Sidetall"/>
         <w:rFonts w:ascii="Helvetica" w:hAnsi="Helvetica" w:cs="Helvetica"/>
         <w:color w:val="1381C4"/>
         <w:sz w:val="14"/>
@@ -9894,7 +10640,7 @@
     </w:r>
     <w:r>
       <w:rPr>
-        <w:rStyle w:val="PageNumber"/>
+        <w:rStyle w:val="Sidetall"/>
         <w:rFonts w:ascii="Helvetica" w:hAnsi="Helvetica" w:cs="Helvetica"/>
         <w:color w:val="1381C4"/>
         <w:sz w:val="14"/>
@@ -9903,7 +10649,7 @@
     </w:r>
     <w:r>
       <w:rPr>
-        <w:rStyle w:val="PageNumber"/>
+        <w:rStyle w:val="Sidetall"/>
         <w:rFonts w:ascii="Helvetica" w:hAnsi="Helvetica" w:cs="Helvetica"/>
         <w:color w:val="1381C4"/>
         <w:sz w:val="14"/>
@@ -9912,7 +10658,7 @@
     </w:r>
     <w:r>
       <w:rPr>
-        <w:rStyle w:val="PageNumber"/>
+        <w:rStyle w:val="Sidetall"/>
         <w:rFonts w:ascii="Helvetica" w:hAnsi="Helvetica" w:cs="Helvetica"/>
         <w:color w:val="1381C4"/>
         <w:sz w:val="14"/>
@@ -9921,7 +10667,7 @@
     </w:r>
     <w:r>
       <w:rPr>
-        <w:rStyle w:val="PageNumber"/>
+        <w:rStyle w:val="Sidetall"/>
         <w:rFonts w:ascii="Helvetica" w:hAnsi="Helvetica" w:cs="Helvetica"/>
         <w:color w:val="1381C4"/>
         <w:sz w:val="14"/>
@@ -9930,7 +10676,7 @@
     </w:r>
     <w:r>
       <w:rPr>
-        <w:rStyle w:val="PageNumber"/>
+        <w:rStyle w:val="Sidetall"/>
         <w:rFonts w:ascii="Helvetica" w:hAnsi="Helvetica" w:cs="Helvetica"/>
         <w:color w:val="1381C4"/>
         <w:sz w:val="14"/>
@@ -9939,7 +10685,7 @@
     </w:r>
     <w:r>
       <w:rPr>
-        <w:rStyle w:val="PageNumber"/>
+        <w:rStyle w:val="Sidetall"/>
         <w:rFonts w:ascii="Helvetica" w:hAnsi="Helvetica" w:cs="Helvetica"/>
         <w:color w:val="1381C4"/>
         <w:sz w:val="14"/>
@@ -9975,7 +10721,7 @@
         </w:tcPr>
         <w:p>
           <w:pPr>
-            <w:pStyle w:val="Footer"/>
+            <w:pStyle w:val="Bunntekst"/>
             <w:tabs>
               <w:tab w:val="clear" w:pos="4153"/>
               <w:tab w:val="clear" w:pos="8306"/>
@@ -10027,7 +10773,7 @@
         </w:tcPr>
         <w:p>
           <w:pPr>
-            <w:pStyle w:val="Footer"/>
+            <w:pStyle w:val="Bunntekst"/>
             <w:tabs>
               <w:tab w:val="clear" w:pos="4153"/>
               <w:tab w:val="clear" w:pos="8306"/>
@@ -10144,7 +10890,7 @@
               <w:sz w:val="14"/>
               <w:lang w:val="en-US"/>
             </w:rPr>
-            <w:t>2020-05-28</w:t>
+            <w:t>2020-07-03</w:t>
           </w:r>
           <w:r>
             <w:rPr>
@@ -10155,7 +10901,7 @@
             </w:rPr>
             <w:fldChar w:fldCharType="end"/>
           </w:r>
-          <w:bookmarkStart w:id="4" w:name="_Ref337812553"/>
+          <w:bookmarkStart w:id="7" w:name="_Ref337812553"/>
         </w:p>
       </w:tc>
       <w:tc>
@@ -10165,7 +10911,7 @@
         </w:tcPr>
         <w:p>
           <w:pPr>
-            <w:pStyle w:val="Footer"/>
+            <w:pStyle w:val="Bunntekst"/>
             <w:tabs>
               <w:tab w:val="clear" w:pos="4153"/>
               <w:tab w:val="clear" w:pos="8306"/>
@@ -10181,7 +10927,7 @@
           <w:hyperlink r:id="rId1" w:history="1">
             <w:r>
               <w:rPr>
-                <w:rStyle w:val="Hyperlink"/>
+                <w:rStyle w:val="Hyperkobling"/>
                 <w:rFonts w:ascii="Helvetica" w:hAnsi="Helvetica" w:cs="Arial"/>
                 <w:color w:val="1381C4"/>
                 <w:sz w:val="14"/>
@@ -10211,7 +10957,7 @@
           </w:r>
           <w:r>
             <w:rPr>
-              <w:rStyle w:val="Hyperlink"/>
+              <w:rStyle w:val="Hyperkobling"/>
               <w:rFonts w:ascii="Helvetica" w:hAnsi="Helvetica" w:cs="Arial"/>
               <w:color w:val="1381C4"/>
               <w:sz w:val="14"/>
@@ -10228,7 +10974,7 @@
         </w:tcPr>
         <w:p>
           <w:pPr>
-            <w:pStyle w:val="Footer"/>
+            <w:pStyle w:val="Bunntekst"/>
             <w:tabs>
               <w:tab w:val="clear" w:pos="4153"/>
               <w:tab w:val="clear" w:pos="8306"/>
@@ -10245,11 +10991,11 @@
         </w:p>
       </w:tc>
     </w:tr>
-    <w:bookmarkEnd w:id="4"/>
+    <w:bookmarkEnd w:id="7"/>
   </w:tbl>
   <w:p>
     <w:pPr>
-      <w:pStyle w:val="Footer"/>
+      <w:pStyle w:val="Bunntekst"/>
       <w:rPr>
         <w:rFonts w:ascii="Helvetica" w:hAnsi="Helvetica"/>
         <w:lang w:val="sq-AL"/>
@@ -10536,7 +11282,7 @@
 <w:hdr xmlns:wpc="http://schemas.microsoft.com/office/word/2010/wordprocessingCanvas" xmlns:cx="http://schemas.microsoft.com/office/drawing/2014/chartex" xmlns:cx1="http://schemas.microsoft.com/office/drawing/2015/9/8/chartex" xmlns:cx2="http://schemas.microsoft.com/office/drawing/2015/10/21/chartex" xmlns:cx3="http://schemas.microsoft.com/office/drawing/2016/5/9/chartex" xmlns:cx4="http://schemas.microsoft.com/office/drawing/2016/5/10/chartex" xmlns:cx5="http://schemas.microsoft.com/office/drawing/2016/5/11/chartex" xmlns:cx6="http://schemas.microsoft.com/office/drawing/2016/5/12/chartex" xmlns:cx7="http://schemas.microsoft.com/office/drawing/2016/5/13/chartex" xmlns:cx8="http://schemas.microsoft.com/office/drawing/2016/5/14/chartex" xmlns:mc="http://schemas.openxmlformats.org/markup-compatibility/2006" xmlns:aink="http://schemas.microsoft.com/office/drawing/2016/ink" xmlns:am3d="http://schemas.microsoft.com/office/drawing/2017/model3d" xmlns:o="urn:schemas-microsoft-com:office:office" xmlns:r="http://schemas.openxmlformats.org/officeDocument/2006/relationships" xmlns:m="http://schemas.openxmlformats.org/officeDocument/2006/math" xmlns:v="urn:schemas-microsoft-com:vml" xmlns:wp14="http://schemas.microsoft.com/office/word/2010/wordprocessingDrawing" xmlns:wp="http://schemas.openxmlformats.org/drawingml/2006/wordprocessingDrawing" xmlns:w10="urn:schemas-microsoft-com:office:word" xmlns:w="http://schemas.openxmlformats.org/wordprocessingml/2006/main" xmlns:w14="http://schemas.microsoft.com/office/word/2010/wordml" xmlns:w15="http://schemas.microsoft.com/office/word/2012/wordml" xmlns:w16cex="http://schemas.microsoft.com/office/word/2018/wordml/cex" xmlns:w16cid="http://schemas.microsoft.com/office/word/2016/wordml/cid" xmlns:w16="http://schemas.microsoft.com/office/word/2018/wordml" xmlns:w16se="http://schemas.microsoft.com/office/word/2015/wordml/symex" xmlns:wpg="http://schemas.microsoft.com/office/word/2010/wordprocessingGroup" xmlns:wpi="http://schemas.microsoft.com/office/word/2010/wordprocessingInk" xmlns:wne="http://schemas.microsoft.com/office/word/2006/wordml" xmlns:wps="http://schemas.microsoft.com/office/word/2010/wordprocessingShape" mc:Ignorable="w14 w15 w16se w16cid w16 w16cex wp14">
   <w:p>
     <w:pPr>
-      <w:pStyle w:val="Header"/>
+      <w:pStyle w:val="Topptekst"/>
     </w:pPr>
     <w:r>
       <w:rPr>
@@ -10581,7 +11327,7 @@
 <w:hdr xmlns:wpc="http://schemas.microsoft.com/office/word/2010/wordprocessingCanvas" xmlns:cx="http://schemas.microsoft.com/office/drawing/2014/chartex" xmlns:cx1="http://schemas.microsoft.com/office/drawing/2015/9/8/chartex" xmlns:cx2="http://schemas.microsoft.com/office/drawing/2015/10/21/chartex" xmlns:cx3="http://schemas.microsoft.com/office/drawing/2016/5/9/chartex" xmlns:cx4="http://schemas.microsoft.com/office/drawing/2016/5/10/chartex" xmlns:cx5="http://schemas.microsoft.com/office/drawing/2016/5/11/chartex" xmlns:cx6="http://schemas.microsoft.com/office/drawing/2016/5/12/chartex" xmlns:cx7="http://schemas.microsoft.com/office/drawing/2016/5/13/chartex" xmlns:cx8="http://schemas.microsoft.com/office/drawing/2016/5/14/chartex" xmlns:mc="http://schemas.openxmlformats.org/markup-compatibility/2006" xmlns:aink="http://schemas.microsoft.com/office/drawing/2016/ink" xmlns:am3d="http://schemas.microsoft.com/office/drawing/2017/model3d" xmlns:o="urn:schemas-microsoft-com:office:office" xmlns:r="http://schemas.openxmlformats.org/officeDocument/2006/relationships" xmlns:m="http://schemas.openxmlformats.org/officeDocument/2006/math" xmlns:v="urn:schemas-microsoft-com:vml" xmlns:wp14="http://schemas.microsoft.com/office/word/2010/wordprocessingDrawing" xmlns:wp="http://schemas.openxmlformats.org/drawingml/2006/wordprocessingDrawing" xmlns:w10="urn:schemas-microsoft-com:office:word" xmlns:w="http://schemas.openxmlformats.org/wordprocessingml/2006/main" xmlns:w14="http://schemas.microsoft.com/office/word/2010/wordml" xmlns:w15="http://schemas.microsoft.com/office/word/2012/wordml" xmlns:w16cex="http://schemas.microsoft.com/office/word/2018/wordml/cex" xmlns:w16cid="http://schemas.microsoft.com/office/word/2016/wordml/cid" xmlns:w16="http://schemas.microsoft.com/office/word/2018/wordml" xmlns:w16se="http://schemas.microsoft.com/office/word/2015/wordml/symex" xmlns:wpg="http://schemas.microsoft.com/office/word/2010/wordprocessingGroup" xmlns:wpi="http://schemas.microsoft.com/office/word/2010/wordprocessingInk" xmlns:wne="http://schemas.microsoft.com/office/word/2006/wordml" xmlns:wps="http://schemas.microsoft.com/office/word/2010/wordprocessingShape" mc:Ignorable="w14 w15 w16se w16cid w16 w16cex wp14">
   <w:p>
     <w:pPr>
-      <w:pStyle w:val="Header"/>
+      <w:pStyle w:val="Topptekst"/>
       <w:jc w:val="right"/>
     </w:pPr>
     <w:r>
@@ -10683,7 +11429,7 @@
 <w:hdr xmlns:wpc="http://schemas.microsoft.com/office/word/2010/wordprocessingCanvas" xmlns:cx="http://schemas.microsoft.com/office/drawing/2014/chartex" xmlns:cx1="http://schemas.microsoft.com/office/drawing/2015/9/8/chartex" xmlns:cx2="http://schemas.microsoft.com/office/drawing/2015/10/21/chartex" xmlns:cx3="http://schemas.microsoft.com/office/drawing/2016/5/9/chartex" xmlns:cx4="http://schemas.microsoft.com/office/drawing/2016/5/10/chartex" xmlns:cx5="http://schemas.microsoft.com/office/drawing/2016/5/11/chartex" xmlns:cx6="http://schemas.microsoft.com/office/drawing/2016/5/12/chartex" xmlns:cx7="http://schemas.microsoft.com/office/drawing/2016/5/13/chartex" xmlns:cx8="http://schemas.microsoft.com/office/drawing/2016/5/14/chartex" xmlns:mc="http://schemas.openxmlformats.org/markup-compatibility/2006" xmlns:aink="http://schemas.microsoft.com/office/drawing/2016/ink" xmlns:am3d="http://schemas.microsoft.com/office/drawing/2017/model3d" xmlns:o="urn:schemas-microsoft-com:office:office" xmlns:r="http://schemas.openxmlformats.org/officeDocument/2006/relationships" xmlns:m="http://schemas.openxmlformats.org/officeDocument/2006/math" xmlns:v="urn:schemas-microsoft-com:vml" xmlns:wp14="http://schemas.microsoft.com/office/word/2010/wordprocessingDrawing" xmlns:wp="http://schemas.openxmlformats.org/drawingml/2006/wordprocessingDrawing" xmlns:w10="urn:schemas-microsoft-com:office:word" xmlns:w="http://schemas.openxmlformats.org/wordprocessingml/2006/main" xmlns:w14="http://schemas.microsoft.com/office/word/2010/wordml" xmlns:w15="http://schemas.microsoft.com/office/word/2012/wordml" xmlns:w16cex="http://schemas.microsoft.com/office/word/2018/wordml/cex" xmlns:w16cid="http://schemas.microsoft.com/office/word/2016/wordml/cid" xmlns:w16="http://schemas.microsoft.com/office/word/2018/wordml" xmlns:w16se="http://schemas.microsoft.com/office/word/2015/wordml/symex" xmlns:wpg="http://schemas.microsoft.com/office/word/2010/wordprocessingGroup" xmlns:wpi="http://schemas.microsoft.com/office/word/2010/wordprocessingInk" xmlns:wne="http://schemas.microsoft.com/office/word/2006/wordml" xmlns:wps="http://schemas.microsoft.com/office/word/2010/wordprocessingShape" mc:Ignorable="w14 w15 w16se w16cid w16 w16cex wp14">
   <w:p>
     <w:pPr>
-      <w:pStyle w:val="Header"/>
+      <w:pStyle w:val="Topptekst"/>
       <w:jc w:val="right"/>
     </w:pPr>
     <w:r>
@@ -10791,7 +11537,7 @@
     <w:lvl w:ilvl="0">
       <w:start w:val="1"/>
       <w:numFmt w:val="decimal"/>
-      <w:pStyle w:val="ListNumber"/>
+      <w:pStyle w:val="Nummerertliste"/>
       <w:lvlText w:val="%1."/>
       <w:lvlJc w:val="left"/>
       <w:pPr>
@@ -11817,7 +12563,7 @@
     <w:lvl w:ilvl="0">
       <w:start w:val="1"/>
       <w:numFmt w:val="decimal"/>
-      <w:pStyle w:val="Heading1"/>
+      <w:pStyle w:val="Overskrift1"/>
       <w:lvlText w:val="%1"/>
       <w:lvlJc w:val="left"/>
       <w:pPr>
@@ -11830,7 +12576,7 @@
     <w:lvl w:ilvl="1">
       <w:start w:val="1"/>
       <w:numFmt w:val="decimal"/>
-      <w:pStyle w:val="Heading2"/>
+      <w:pStyle w:val="Overskrift2"/>
       <w:lvlText w:val="%1.%2"/>
       <w:lvlJc w:val="left"/>
       <w:pPr>
@@ -11843,7 +12589,7 @@
     <w:lvl w:ilvl="2">
       <w:start w:val="1"/>
       <w:numFmt w:val="decimal"/>
-      <w:pStyle w:val="Heading3"/>
+      <w:pStyle w:val="Overskrift3"/>
       <w:lvlText w:val="%1.%2.%3"/>
       <w:lvlJc w:val="left"/>
       <w:pPr>
@@ -11856,7 +12602,7 @@
     <w:lvl w:ilvl="3">
       <w:start w:val="1"/>
       <w:numFmt w:val="decimal"/>
-      <w:pStyle w:val="Heading4"/>
+      <w:pStyle w:val="Overskrift4"/>
       <w:lvlText w:val="%1.%2.%3.%4"/>
       <w:lvlJc w:val="left"/>
       <w:pPr>
@@ -11869,7 +12615,7 @@
     <w:lvl w:ilvl="4">
       <w:start w:val="1"/>
       <w:numFmt w:val="decimal"/>
-      <w:pStyle w:val="Heading5"/>
+      <w:pStyle w:val="Overskrift5"/>
       <w:lvlText w:val="%1.%2.%3.%4.%5"/>
       <w:lvlJc w:val="left"/>
       <w:pPr>
@@ -11882,7 +12628,7 @@
     <w:lvl w:ilvl="5">
       <w:start w:val="1"/>
       <w:numFmt w:val="decimal"/>
-      <w:pStyle w:val="Heading6"/>
+      <w:pStyle w:val="Overskrift6"/>
       <w:lvlText w:val="%1.%2.%3.%4.%5.%6"/>
       <w:lvlJc w:val="left"/>
       <w:pPr>
@@ -11895,7 +12641,7 @@
     <w:lvl w:ilvl="6">
       <w:start w:val="1"/>
       <w:numFmt w:val="decimal"/>
-      <w:pStyle w:val="Heading7"/>
+      <w:pStyle w:val="Overskrift7"/>
       <w:lvlText w:val="%1.%2.%3.%4.%5.%6.%7"/>
       <w:lvlJc w:val="left"/>
       <w:pPr>
@@ -11908,7 +12654,7 @@
     <w:lvl w:ilvl="7">
       <w:start w:val="1"/>
       <w:numFmt w:val="decimal"/>
-      <w:pStyle w:val="Heading8"/>
+      <w:pStyle w:val="Overskrift8"/>
       <w:lvlText w:val="%1.%2.%3.%4.%5.%6.%7.%8"/>
       <w:lvlJc w:val="left"/>
       <w:pPr>
@@ -11921,7 +12667,7 @@
     <w:lvl w:ilvl="8">
       <w:start w:val="1"/>
       <w:numFmt w:val="decimal"/>
-      <w:pStyle w:val="Heading9"/>
+      <w:pStyle w:val="Overskrift9"/>
       <w:lvlText w:val="%1.%2.%3.%4.%5.%6.%7.%8.%9"/>
       <w:lvlJc w:val="left"/>
       <w:pPr>
@@ -12570,7 +13316,7 @@
       <w:lang w:val="en-GB" w:eastAsia="en-US"/>
     </w:rPr>
   </w:style>
-  <w:style w:type="paragraph" w:styleId="Heading1">
+  <w:style w:type="paragraph" w:styleId="Overskrift1">
     <w:name w:val="heading 1"/>
     <w:basedOn w:val="Normal"/>
     <w:next w:val="Normal"/>
@@ -12590,7 +13336,7 @@
       <w:sz w:val="24"/>
     </w:rPr>
   </w:style>
-  <w:style w:type="paragraph" w:styleId="Heading2">
+  <w:style w:type="paragraph" w:styleId="Overskrift2">
     <w:name w:val="heading 2"/>
     <w:basedOn w:val="Normal"/>
     <w:next w:val="Normal"/>
@@ -12616,7 +13362,7 @@
       <w:sz w:val="22"/>
     </w:rPr>
   </w:style>
-  <w:style w:type="paragraph" w:styleId="Heading3">
+  <w:style w:type="paragraph" w:styleId="Overskrift3">
     <w:name w:val="heading 3"/>
     <w:basedOn w:val="Normal"/>
     <w:next w:val="Normal"/>
@@ -12635,7 +13381,7 @@
       <w:b/>
     </w:rPr>
   </w:style>
-  <w:style w:type="paragraph" w:styleId="Heading4">
+  <w:style w:type="paragraph" w:styleId="Overskrift4">
     <w:name w:val="heading 4"/>
     <w:basedOn w:val="Normal"/>
     <w:next w:val="Normal"/>
@@ -12655,7 +13401,7 @@
       <w:lang w:val="sq-AL"/>
     </w:rPr>
   </w:style>
-  <w:style w:type="paragraph" w:styleId="Heading5">
+  <w:style w:type="paragraph" w:styleId="Overskrift5">
     <w:name w:val="heading 5"/>
     <w:basedOn w:val="Normal"/>
     <w:next w:val="Normal"/>
@@ -12675,7 +13421,7 @@
       <w:sz w:val="22"/>
     </w:rPr>
   </w:style>
-  <w:style w:type="paragraph" w:styleId="Heading6">
+  <w:style w:type="paragraph" w:styleId="Overskrift6">
     <w:name w:val="heading 6"/>
     <w:basedOn w:val="Normal"/>
     <w:next w:val="Normal"/>
@@ -12695,7 +13441,7 @@
       <w:sz w:val="22"/>
     </w:rPr>
   </w:style>
-  <w:style w:type="paragraph" w:styleId="Heading7">
+  <w:style w:type="paragraph" w:styleId="Overskrift7">
     <w:name w:val="heading 7"/>
     <w:basedOn w:val="Normal"/>
     <w:next w:val="Normal"/>
@@ -12713,7 +13459,7 @@
       <w:i/>
     </w:rPr>
   </w:style>
-  <w:style w:type="paragraph" w:styleId="Heading8">
+  <w:style w:type="paragraph" w:styleId="Overskrift8">
     <w:name w:val="heading 8"/>
     <w:basedOn w:val="Normal"/>
     <w:next w:val="Normal"/>
@@ -12731,7 +13477,7 @@
       <w:i/>
     </w:rPr>
   </w:style>
-  <w:style w:type="paragraph" w:styleId="Heading9">
+  <w:style w:type="paragraph" w:styleId="Overskrift9">
     <w:name w:val="heading 9"/>
     <w:basedOn w:val="Normal"/>
     <w:next w:val="Normal"/>
@@ -12749,12 +13495,13 @@
       <w:i/>
     </w:rPr>
   </w:style>
-  <w:style w:type="character" w:default="1" w:styleId="DefaultParagraphFont">
+  <w:style w:type="character" w:default="1" w:styleId="Standardskriftforavsnitt">
     <w:name w:val="Default Paragraph Font"/>
     <w:uiPriority w:val="1"/>
+    <w:semiHidden/>
     <w:unhideWhenUsed/>
   </w:style>
-  <w:style w:type="table" w:default="1" w:styleId="TableNormal">
+  <w:style w:type="table" w:default="1" w:styleId="Vanligtabell">
     <w:name w:val="Normal Table"/>
     <w:uiPriority w:val="99"/>
     <w:semiHidden/>
@@ -12769,13 +13516,13 @@
       </w:tblCellMar>
     </w:tblPr>
   </w:style>
-  <w:style w:type="numbering" w:default="1" w:styleId="NoList">
+  <w:style w:type="numbering" w:default="1" w:styleId="Ingenliste">
     <w:name w:val="No List"/>
     <w:uiPriority w:val="99"/>
     <w:semiHidden/>
     <w:unhideWhenUsed/>
   </w:style>
-  <w:style w:type="paragraph" w:styleId="Header">
+  <w:style w:type="paragraph" w:styleId="Topptekst">
     <w:name w:val="header"/>
     <w:basedOn w:val="Normal"/>
     <w:pPr>
@@ -12785,10 +13532,10 @@
       </w:tabs>
     </w:pPr>
   </w:style>
-  <w:style w:type="paragraph" w:styleId="Footer">
+  <w:style w:type="paragraph" w:styleId="Bunntekst">
     <w:name w:val="footer"/>
     <w:basedOn w:val="Normal"/>
-    <w:link w:val="FooterChar"/>
+    <w:link w:val="BunntekstTegn"/>
     <w:uiPriority w:val="99"/>
     <w:pPr>
       <w:tabs>
@@ -12801,7 +13548,7 @@
       <w:sz w:val="16"/>
     </w:rPr>
   </w:style>
-  <w:style w:type="paragraph" w:styleId="TOC1">
+  <w:style w:type="paragraph" w:styleId="INNH1">
     <w:name w:val="toc 1"/>
     <w:basedOn w:val="Normal"/>
     <w:next w:val="Normal"/>
@@ -12815,7 +13562,7 @@
       <w:sz w:val="20"/>
     </w:rPr>
   </w:style>
-  <w:style w:type="paragraph" w:styleId="TOC2">
+  <w:style w:type="paragraph" w:styleId="INNH2">
     <w:name w:val="toc 2"/>
     <w:basedOn w:val="Normal"/>
     <w:next w:val="Normal"/>
@@ -12828,7 +13575,7 @@
       <w:sz w:val="20"/>
     </w:rPr>
   </w:style>
-  <w:style w:type="paragraph" w:styleId="TOC3">
+  <w:style w:type="paragraph" w:styleId="INNH3">
     <w:name w:val="toc 3"/>
     <w:basedOn w:val="Normal"/>
     <w:next w:val="Normal"/>
@@ -12841,7 +13588,7 @@
       <w:sz w:val="20"/>
     </w:rPr>
   </w:style>
-  <w:style w:type="paragraph" w:styleId="TOC4">
+  <w:style w:type="paragraph" w:styleId="INNH4">
     <w:name w:val="toc 4"/>
     <w:basedOn w:val="Normal"/>
     <w:next w:val="Normal"/>
@@ -12850,7 +13597,7 @@
       <w:ind w:left="720"/>
     </w:pPr>
   </w:style>
-  <w:style w:type="paragraph" w:styleId="TOC5">
+  <w:style w:type="paragraph" w:styleId="INNH5">
     <w:name w:val="toc 5"/>
     <w:basedOn w:val="Normal"/>
     <w:next w:val="Normal"/>
@@ -12859,7 +13606,7 @@
       <w:ind w:left="960"/>
     </w:pPr>
   </w:style>
-  <w:style w:type="paragraph" w:styleId="TOC6">
+  <w:style w:type="paragraph" w:styleId="INNH6">
     <w:name w:val="toc 6"/>
     <w:basedOn w:val="Normal"/>
     <w:next w:val="Normal"/>
@@ -12868,7 +13615,7 @@
       <w:ind w:left="1200"/>
     </w:pPr>
   </w:style>
-  <w:style w:type="paragraph" w:styleId="TOC7">
+  <w:style w:type="paragraph" w:styleId="INNH7">
     <w:name w:val="toc 7"/>
     <w:basedOn w:val="Normal"/>
     <w:next w:val="Normal"/>
@@ -12877,7 +13624,7 @@
       <w:ind w:left="1440"/>
     </w:pPr>
   </w:style>
-  <w:style w:type="paragraph" w:styleId="TOC8">
+  <w:style w:type="paragraph" w:styleId="INNH8">
     <w:name w:val="toc 8"/>
     <w:basedOn w:val="Normal"/>
     <w:next w:val="Normal"/>
@@ -12886,7 +13633,7 @@
       <w:ind w:left="1680"/>
     </w:pPr>
   </w:style>
-  <w:style w:type="paragraph" w:styleId="TOC9">
+  <w:style w:type="paragraph" w:styleId="INNH9">
     <w:name w:val="toc 9"/>
     <w:basedOn w:val="Normal"/>
     <w:next w:val="Normal"/>
@@ -12895,7 +13642,7 @@
       <w:ind w:left="1920"/>
     </w:pPr>
   </w:style>
-  <w:style w:type="paragraph" w:styleId="Index1">
+  <w:style w:type="paragraph" w:styleId="Indeks1">
     <w:name w:val="index 1"/>
     <w:basedOn w:val="Normal"/>
     <w:next w:val="Normal"/>
@@ -12910,7 +13657,7 @@
       <w:b/>
     </w:rPr>
   </w:style>
-  <w:style w:type="paragraph" w:styleId="Index3">
+  <w:style w:type="paragraph" w:styleId="Indeks3">
     <w:name w:val="index 3"/>
     <w:basedOn w:val="Normal"/>
     <w:next w:val="Normal"/>
@@ -12922,7 +13669,7 @@
       <w:ind w:left="600" w:hanging="200"/>
     </w:pPr>
   </w:style>
-  <w:style w:type="paragraph" w:styleId="Caption">
+  <w:style w:type="paragraph" w:styleId="Bildetekst">
     <w:name w:val="caption"/>
     <w:basedOn w:val="Normal"/>
     <w:next w:val="Normal"/>
@@ -12934,17 +13681,17 @@
       <w:i/>
     </w:rPr>
   </w:style>
-  <w:style w:type="character" w:styleId="FootnoteReference">
+  <w:style w:type="character" w:styleId="Fotnotereferanse">
     <w:name w:val="footnote reference"/>
     <w:semiHidden/>
     <w:rPr>
       <w:vertAlign w:val="superscript"/>
     </w:rPr>
   </w:style>
-  <w:style w:type="paragraph" w:styleId="FootnoteText">
+  <w:style w:type="paragraph" w:styleId="Fotnotetekst">
     <w:name w:val="footnote text"/>
     <w:basedOn w:val="Normal"/>
-    <w:link w:val="FootnoteTextChar"/>
+    <w:link w:val="FotnotetekstTegn"/>
     <w:semiHidden/>
     <w:pPr>
       <w:jc w:val="both"/>
@@ -12953,30 +13700,30 @@
       <w:sz w:val="20"/>
     </w:rPr>
   </w:style>
-  <w:style w:type="character" w:styleId="CommentReference">
+  <w:style w:type="character" w:styleId="Merknadsreferanse">
     <w:name w:val="annotation reference"/>
     <w:semiHidden/>
     <w:rPr>
       <w:sz w:val="16"/>
     </w:rPr>
   </w:style>
-  <w:style w:type="paragraph" w:styleId="CommentText">
+  <w:style w:type="paragraph" w:styleId="Merknadstekst">
     <w:name w:val="annotation text"/>
     <w:basedOn w:val="Normal"/>
-    <w:link w:val="CommentTextChar"/>
+    <w:link w:val="MerknadstekstTegn"/>
     <w:semiHidden/>
     <w:rPr>
       <w:sz w:val="20"/>
     </w:rPr>
   </w:style>
-  <w:style w:type="character" w:styleId="Hyperlink">
+  <w:style w:type="character" w:styleId="Hyperkobling">
     <w:name w:val="Hyperlink"/>
     <w:rPr>
       <w:color w:val="0000FF"/>
       <w:u w:val="single"/>
     </w:rPr>
   </w:style>
-  <w:style w:type="character" w:styleId="FollowedHyperlink">
+  <w:style w:type="character" w:styleId="Fulgthyperkobling">
     <w:name w:val="FollowedHyperlink"/>
     <w:rPr>
       <w:color w:val="800080"/>
@@ -12994,7 +13741,7 @@
   </w:style>
   <w:style w:type="paragraph" w:customStyle="1" w:styleId="Appendix">
     <w:name w:val="Appendix"/>
-    <w:basedOn w:val="Heading1"/>
+    <w:basedOn w:val="Overskrift1"/>
     <w:pPr>
       <w:keepNext/>
       <w:numPr>
@@ -13020,7 +13767,7 @@
       <w:lang w:val="en-US"/>
     </w:rPr>
   </w:style>
-  <w:style w:type="paragraph" w:styleId="DocumentMap">
+  <w:style w:type="paragraph" w:styleId="Dokumentkart">
     <w:name w:val="Document Map"/>
     <w:basedOn w:val="Normal"/>
     <w:semiHidden/>
@@ -13043,9 +13790,9 @@
       <w:sz w:val="20"/>
     </w:rPr>
   </w:style>
-  <w:style w:type="table" w:styleId="TableGrid">
+  <w:style w:type="table" w:styleId="Tabellrutenett">
     <w:name w:val="Table Grid"/>
-    <w:basedOn w:val="TableNormal"/>
+    <w:basedOn w:val="Vanligtabell"/>
     <w:uiPriority w:val="59"/>
     <w:rsid w:val="00FB38FA"/>
     <w:tblPr>
@@ -13070,7 +13817,7 @@
       <w:sz w:val="20"/>
     </w:rPr>
   </w:style>
-  <w:style w:type="character" w:styleId="Emphasis">
+  <w:style w:type="character" w:styleId="Utheving">
     <w:name w:val="Emphasis"/>
     <w:qFormat/>
     <w:rsid w:val="00376949"/>
@@ -13081,7 +13828,7 @@
   </w:style>
   <w:style w:type="paragraph" w:customStyle="1" w:styleId="Style1">
     <w:name w:val="Style1"/>
-    <w:basedOn w:val="Heading4"/>
+    <w:basedOn w:val="Overskrift4"/>
     <w:autoRedefine/>
     <w:rsid w:val="0092522D"/>
     <w:rPr>
@@ -13090,16 +13837,16 @@
   </w:style>
   <w:style w:type="paragraph" w:customStyle="1" w:styleId="Ref">
     <w:name w:val="Ref"/>
-    <w:basedOn w:val="ListNumber"/>
+    <w:basedOn w:val="Nummerertliste"/>
     <w:rsid w:val="0015485B"/>
     <w:rPr>
       <w:rFonts w:cs="Arial"/>
       <w:lang w:val="sq-AL"/>
     </w:rPr>
   </w:style>
-  <w:style w:type="table" w:styleId="Table3Deffects3">
+  <w:style w:type="table" w:styleId="Tabell-3D-effekt3">
     <w:name w:val="Table 3D effects 3"/>
-    <w:basedOn w:val="TableNormal"/>
+    <w:basedOn w:val="Vanligtabell"/>
     <w:rsid w:val="00360D8E"/>
     <w:tblPr>
       <w:tblStyleRowBandSize w:val="1"/>
@@ -13183,7 +13930,7 @@
       </w:tcPr>
     </w:tblStylePr>
   </w:style>
-  <w:style w:type="paragraph" w:styleId="ListNumber">
+  <w:style w:type="paragraph" w:styleId="Nummerertliste">
     <w:name w:val="List Number"/>
     <w:basedOn w:val="Normal"/>
     <w:rsid w:val="00680AFE"/>
@@ -13193,7 +13940,7 @@
       </w:numPr>
     </w:pPr>
   </w:style>
-  <w:style w:type="paragraph" w:styleId="ListParagraph">
+  <w:style w:type="paragraph" w:styleId="Listeavsnitt">
     <w:name w:val="List Paragraph"/>
     <w:basedOn w:val="Normal"/>
     <w:uiPriority w:val="34"/>
@@ -13203,9 +13950,9 @@
       <w:ind w:left="708"/>
     </w:pPr>
   </w:style>
-  <w:style w:type="table" w:styleId="TableSimple3">
+  <w:style w:type="table" w:styleId="Enkelttabell3">
     <w:name w:val="Table Simple 3"/>
-    <w:basedOn w:val="TableNormal"/>
+    <w:basedOn w:val="Vanligtabell"/>
     <w:rsid w:val="00F56828"/>
     <w:tblPr>
       <w:tblBorders>
@@ -13236,7 +13983,7 @@
   </w:style>
   <w:style w:type="table" w:customStyle="1" w:styleId="BV-QR-SingleColumn">
     <w:name w:val="BV-QR-SingleColumn"/>
-    <w:basedOn w:val="TableNormal"/>
+    <w:basedOn w:val="Vanligtabell"/>
     <w:rsid w:val="001A0E53"/>
     <w:pPr>
       <w:spacing w:before="20" w:after="20" w:line="20" w:lineRule="atLeast"/>
@@ -13283,13 +14030,13 @@
   </w:style>
   <w:style w:type="table" w:customStyle="1" w:styleId="BV-QR-Nx3">
     <w:name w:val="BV-QR-Nx3"/>
-    <w:basedOn w:val="TableNormal"/>
+    <w:basedOn w:val="Vanligtabell"/>
     <w:rsid w:val="009C332E"/>
     <w:tblPr/>
   </w:style>
   <w:style w:type="table" w:customStyle="1" w:styleId="BV-Table-Nx1">
     <w:name w:val="BV-Table-Nx1"/>
-    <w:basedOn w:val="TableNormal"/>
+    <w:basedOn w:val="Vanligtabell"/>
     <w:rsid w:val="00E258C3"/>
     <w:pPr>
       <w:spacing w:before="20" w:after="20" w:line="20" w:lineRule="atLeast"/>
@@ -13341,29 +14088,29 @@
       </w:tcPr>
     </w:tblStylePr>
   </w:style>
-  <w:style w:type="paragraph" w:styleId="CommentSubject">
+  <w:style w:type="paragraph" w:styleId="Kommentaremne">
     <w:name w:val="annotation subject"/>
-    <w:basedOn w:val="CommentText"/>
-    <w:next w:val="CommentText"/>
-    <w:link w:val="CommentSubjectChar"/>
+    <w:basedOn w:val="Merknadstekst"/>
+    <w:next w:val="Merknadstekst"/>
+    <w:link w:val="KommentaremneTegn"/>
     <w:rsid w:val="0003573B"/>
     <w:rPr>
       <w:b/>
       <w:bCs/>
     </w:rPr>
   </w:style>
-  <w:style w:type="character" w:customStyle="1" w:styleId="CommentTextChar">
-    <w:name w:val="Comment Text Char"/>
-    <w:link w:val="CommentText"/>
+  <w:style w:type="character" w:customStyle="1" w:styleId="MerknadstekstTegn">
+    <w:name w:val="Merknadstekst Tegn"/>
+    <w:link w:val="Merknadstekst"/>
     <w:semiHidden/>
     <w:rsid w:val="0003573B"/>
     <w:rPr>
       <w:lang w:val="en-GB"/>
     </w:rPr>
   </w:style>
-  <w:style w:type="character" w:customStyle="1" w:styleId="CommentSubjectChar">
-    <w:name w:val="Comment Subject Char"/>
-    <w:link w:val="CommentSubject"/>
+  <w:style w:type="character" w:customStyle="1" w:styleId="KommentaremneTegn">
+    <w:name w:val="Kommentaremne Tegn"/>
+    <w:link w:val="Kommentaremne"/>
     <w:rsid w:val="0003573B"/>
     <w:rPr>
       <w:b/>
@@ -13371,10 +14118,10 @@
       <w:lang w:val="en-GB"/>
     </w:rPr>
   </w:style>
-  <w:style w:type="paragraph" w:styleId="BalloonText">
+  <w:style w:type="paragraph" w:styleId="Bobletekst">
     <w:name w:val="Balloon Text"/>
     <w:basedOn w:val="Normal"/>
-    <w:link w:val="BalloonTextChar"/>
+    <w:link w:val="BobletekstTegn"/>
     <w:rsid w:val="0003573B"/>
     <w:rPr>
       <w:rFonts w:ascii="Tahoma" w:hAnsi="Tahoma" w:cs="Tahoma"/>
@@ -13382,9 +14129,9 @@
       <w:szCs w:val="16"/>
     </w:rPr>
   </w:style>
-  <w:style w:type="character" w:customStyle="1" w:styleId="BalloonTextChar">
-    <w:name w:val="Balloon Text Char"/>
-    <w:link w:val="BalloonText"/>
+  <w:style w:type="character" w:customStyle="1" w:styleId="BobletekstTegn">
+    <w:name w:val="Bobletekst Tegn"/>
+    <w:link w:val="Bobletekst"/>
     <w:rsid w:val="0003573B"/>
     <w:rPr>
       <w:rFonts w:ascii="Tahoma" w:hAnsi="Tahoma" w:cs="Tahoma"/>
@@ -13393,18 +14140,18 @@
       <w:lang w:val="en-GB"/>
     </w:rPr>
   </w:style>
-  <w:style w:type="paragraph" w:styleId="BodyText">
+  <w:style w:type="paragraph" w:styleId="Brdtekst">
     <w:name w:val="Body Text"/>
     <w:basedOn w:val="Normal"/>
-    <w:link w:val="BodyTextChar"/>
+    <w:link w:val="BrdtekstTegn"/>
     <w:rsid w:val="00E2206C"/>
     <w:pPr>
       <w:spacing w:after="120"/>
     </w:pPr>
   </w:style>
-  <w:style w:type="character" w:customStyle="1" w:styleId="BodyTextChar">
-    <w:name w:val="Body Text Char"/>
-    <w:link w:val="BodyText"/>
+  <w:style w:type="character" w:customStyle="1" w:styleId="BrdtekstTegn">
+    <w:name w:val="Brødtekst Tegn"/>
+    <w:link w:val="Brdtekst"/>
     <w:rsid w:val="00E2206C"/>
     <w:rPr>
       <w:sz w:val="24"/>
@@ -13422,7 +14169,7 @@
   </w:style>
   <w:style w:type="table" w:customStyle="1" w:styleId="GridTable1Light-Accent11">
     <w:name w:val="Grid Table 1 Light - Accent 11"/>
-    <w:basedOn w:val="TableNormal"/>
+    <w:basedOn w:val="Vanligtabell"/>
     <w:uiPriority w:val="46"/>
     <w:rsid w:val="005A2CB9"/>
     <w:rPr>
@@ -13494,11 +14241,11 @@
       <w:color w:val="000000"/>
     </w:rPr>
   </w:style>
-  <w:style w:type="paragraph" w:styleId="Title">
+  <w:style w:type="paragraph" w:styleId="Tittel">
     <w:name w:val="Title"/>
     <w:basedOn w:val="Normal"/>
     <w:next w:val="Normal"/>
-    <w:link w:val="TitleChar"/>
+    <w:link w:val="TittelTegn"/>
     <w:qFormat/>
     <w:rsid w:val="00F26B83"/>
     <w:pPr>
@@ -13514,10 +14261,10 @@
       <w:szCs w:val="56"/>
     </w:rPr>
   </w:style>
-  <w:style w:type="character" w:customStyle="1" w:styleId="TitleChar">
-    <w:name w:val="Title Char"/>
-    <w:basedOn w:val="DefaultParagraphFont"/>
-    <w:link w:val="Title"/>
+  <w:style w:type="character" w:customStyle="1" w:styleId="TittelTegn">
+    <w:name w:val="Tittel Tegn"/>
+    <w:basedOn w:val="Standardskriftforavsnitt"/>
+    <w:link w:val="Tittel"/>
     <w:rsid w:val="00F26B83"/>
     <w:rPr>
       <w:rFonts w:ascii="Helvetica Neue" w:eastAsiaTheme="majorEastAsia" w:hAnsi="Helvetica Neue" w:cstheme="majorBidi"/>
@@ -13530,11 +14277,11 @@
       <w:lang w:val="en-GB" w:eastAsia="en-US"/>
     </w:rPr>
   </w:style>
-  <w:style w:type="paragraph" w:styleId="Subtitle">
+  <w:style w:type="paragraph" w:styleId="Undertittel">
     <w:name w:val="Subtitle"/>
     <w:basedOn w:val="Normal"/>
     <w:next w:val="Normal"/>
-    <w:link w:val="SubtitleChar"/>
+    <w:link w:val="UndertittelTegn"/>
     <w:qFormat/>
     <w:rsid w:val="00E61652"/>
     <w:pPr>
@@ -13551,10 +14298,10 @@
       <w:szCs w:val="22"/>
     </w:rPr>
   </w:style>
-  <w:style w:type="character" w:customStyle="1" w:styleId="SubtitleChar">
-    <w:name w:val="Subtitle Char"/>
-    <w:basedOn w:val="DefaultParagraphFont"/>
-    <w:link w:val="Subtitle"/>
+  <w:style w:type="character" w:customStyle="1" w:styleId="UndertittelTegn">
+    <w:name w:val="Undertittel Tegn"/>
+    <w:basedOn w:val="Standardskriftforavsnitt"/>
+    <w:link w:val="Undertittel"/>
     <w:rsid w:val="00E61652"/>
     <w:rPr>
       <w:rFonts w:ascii="Helvetica Neue Thin" w:eastAsiaTheme="minorEastAsia" w:hAnsi="Helvetica Neue Thin" w:cstheme="minorBidi"/>
@@ -13565,10 +14312,10 @@
       <w:lang w:val="en-GB" w:eastAsia="en-US"/>
     </w:rPr>
   </w:style>
-  <w:style w:type="character" w:customStyle="1" w:styleId="FooterChar">
-    <w:name w:val="Footer Char"/>
-    <w:basedOn w:val="DefaultParagraphFont"/>
-    <w:link w:val="Footer"/>
+  <w:style w:type="character" w:customStyle="1" w:styleId="BunntekstTegn">
+    <w:name w:val="Bunntekst Tegn"/>
+    <w:basedOn w:val="Standardskriftforavsnitt"/>
+    <w:link w:val="Bunntekst"/>
     <w:uiPriority w:val="99"/>
     <w:rsid w:val="0075323D"/>
     <w:rPr>
@@ -13577,15 +14324,15 @@
       <w:lang w:val="en-GB" w:eastAsia="en-US"/>
     </w:rPr>
   </w:style>
-  <w:style w:type="character" w:styleId="PageNumber">
+  <w:style w:type="character" w:styleId="Sidetall">
     <w:name w:val="page number"/>
-    <w:basedOn w:val="DefaultParagraphFont"/>
+    <w:basedOn w:val="Standardskriftforavsnitt"/>
     <w:rsid w:val="00DA1B07"/>
   </w:style>
-  <w:style w:type="character" w:customStyle="1" w:styleId="FootnoteTextChar">
-    <w:name w:val="Footnote Text Char"/>
-    <w:basedOn w:val="DefaultParagraphFont"/>
-    <w:link w:val="FootnoteText"/>
+  <w:style w:type="character" w:customStyle="1" w:styleId="FotnotetekstTegn">
+    <w:name w:val="Fotnotetekst Tegn"/>
+    <w:basedOn w:val="Standardskriftforavsnitt"/>
+    <w:link w:val="Fotnotetekst"/>
     <w:semiHidden/>
     <w:rsid w:val="001B5CF2"/>
     <w:rPr>

</xml_diff>

<commit_message>
#155: Fixed structural error in doc
</commit_message>
<xml_diff>
--- a/bitvis_vip_rgmii/doc/rgmii_bfm_QuickRef.docx
+++ b/bitvis_vip_rgmii/doc/rgmii_bfm_QuickRef.docx
@@ -8951,6 +8951,29 @@
               </w:rPr>
               <w:t xml:space="preserve"> </w:t>
             </w:r>
+            <w:r>
+              <w:rPr>
+                <w:sz w:val="15"/>
+                <w:szCs w:val="15"/>
+              </w:rPr>
+              <w:t xml:space="preserve">To avoid having to delay the receiver’s clock, the config </w:t>
+            </w:r>
+            <w:proofErr w:type="spellStart"/>
+            <w:r>
+              <w:rPr>
+                <w:sz w:val="15"/>
+                <w:szCs w:val="15"/>
+              </w:rPr>
+              <w:t>rx_clock_skew</w:t>
+            </w:r>
+            <w:proofErr w:type="spellEnd"/>
+            <w:r>
+              <w:rPr>
+                <w:sz w:val="15"/>
+                <w:szCs w:val="15"/>
+              </w:rPr>
+              <w:t xml:space="preserve"> is used to set the sampling time of the data.</w:t>
+            </w:r>
           </w:p>
           <w:p>
             <w:pPr>
@@ -8963,29 +8986,6 @@
                 <w:szCs w:val="15"/>
               </w:rPr>
             </w:pPr>
-            <w:r>
-              <w:rPr>
-                <w:sz w:val="15"/>
-                <w:szCs w:val="15"/>
-              </w:rPr>
-              <w:t xml:space="preserve">While config parameter </w:t>
-            </w:r>
-            <w:proofErr w:type="spellStart"/>
-            <w:r>
-              <w:rPr>
-                <w:sz w:val="15"/>
-                <w:szCs w:val="15"/>
-              </w:rPr>
-              <w:t>data_valid_on_both_clock_edges</w:t>
-            </w:r>
-            <w:proofErr w:type="spellEnd"/>
-            <w:r>
-              <w:rPr>
-                <w:sz w:val="15"/>
-                <w:szCs w:val="15"/>
-              </w:rPr>
-              <w:t xml:space="preserve"> = false:</w:t>
-            </w:r>
           </w:p>
           <w:p>
             <w:pPr>
@@ -9003,7 +9003,7 @@
                 <w:sz w:val="15"/>
                 <w:szCs w:val="15"/>
               </w:rPr>
-              <w:t xml:space="preserve">The </w:t>
+              <w:t xml:space="preserve">While config parameter </w:t>
             </w:r>
             <w:proofErr w:type="spellStart"/>
             <w:r>
@@ -9011,15 +9011,7 @@
                 <w:sz w:val="15"/>
                 <w:szCs w:val="15"/>
               </w:rPr>
-              <w:t>rgmii_</w:t>
-            </w:r>
-            <w:proofErr w:type="gramStart"/>
-            <w:r>
-              <w:rPr>
-                <w:sz w:val="15"/>
-                <w:szCs w:val="15"/>
-              </w:rPr>
-              <w:t>read</w:t>
+              <w:t>data_valid_on_both_clock_edges</w:t>
             </w:r>
             <w:proofErr w:type="spellEnd"/>
             <w:r>
@@ -9027,94 +9019,7 @@
                 <w:sz w:val="15"/>
                 <w:szCs w:val="15"/>
               </w:rPr>
-              <w:t>(</w:t>
-            </w:r>
-            <w:proofErr w:type="gramEnd"/>
-            <w:r>
-              <w:rPr>
-                <w:sz w:val="15"/>
-                <w:szCs w:val="15"/>
-              </w:rPr>
-              <w:t xml:space="preserve">) procedure </w:t>
-            </w:r>
-            <w:r>
-              <w:rPr>
-                <w:sz w:val="15"/>
-                <w:szCs w:val="15"/>
-              </w:rPr>
-              <w:t>reads 4 bits of data on each</w:t>
-            </w:r>
-            <w:r>
-              <w:rPr>
-                <w:sz w:val="15"/>
-                <w:szCs w:val="15"/>
-              </w:rPr>
-              <w:t xml:space="preserve"> rising </w:t>
-            </w:r>
-            <w:r>
-              <w:rPr>
-                <w:sz w:val="15"/>
-                <w:szCs w:val="15"/>
-              </w:rPr>
-              <w:t>clock edge</w:t>
-            </w:r>
-            <w:r>
-              <w:rPr>
-                <w:sz w:val="15"/>
-                <w:szCs w:val="15"/>
-              </w:rPr>
-              <w:t>.</w:t>
-            </w:r>
-            <w:r>
-              <w:rPr>
-                <w:sz w:val="15"/>
-                <w:szCs w:val="15"/>
-              </w:rPr>
-              <w:t xml:space="preserve"> The bits 3:0 </w:t>
-            </w:r>
-            <w:proofErr w:type="gramStart"/>
-            <w:r>
-              <w:rPr>
-                <w:sz w:val="15"/>
-                <w:szCs w:val="15"/>
-              </w:rPr>
-              <w:t>are</w:t>
-            </w:r>
-            <w:proofErr w:type="gramEnd"/>
-            <w:r>
-              <w:rPr>
-                <w:sz w:val="15"/>
-                <w:szCs w:val="15"/>
-              </w:rPr>
-              <w:t xml:space="preserve"> read on the</w:t>
-            </w:r>
-            <w:r>
-              <w:rPr>
-                <w:sz w:val="15"/>
-                <w:szCs w:val="15"/>
-              </w:rPr>
-              <w:t xml:space="preserve"> first</w:t>
-            </w:r>
-            <w:r>
-              <w:rPr>
-                <w:sz w:val="15"/>
-                <w:szCs w:val="15"/>
-              </w:rPr>
-              <w:t xml:space="preserve"> rising edge and the bits 7:4 on the </w:t>
-            </w:r>
-            <w:r>
-              <w:rPr>
-                <w:sz w:val="15"/>
-                <w:szCs w:val="15"/>
-              </w:rPr>
-              <w:t>following rising</w:t>
-            </w:r>
-            <w:r>
-              <w:rPr>
-                <w:sz w:val="15"/>
-                <w:szCs w:val="15"/>
-              </w:rPr>
-              <w:t xml:space="preserve"> edge.</w:t>
+              <w:t xml:space="preserve"> = false:</w:t>
             </w:r>
           </w:p>
           <w:p>
@@ -9128,6 +9033,96 @@
                 <w:szCs w:val="15"/>
               </w:rPr>
             </w:pPr>
+            <w:r>
+              <w:rPr>
+                <w:sz w:val="15"/>
+                <w:szCs w:val="15"/>
+              </w:rPr>
+              <w:t xml:space="preserve">The </w:t>
+            </w:r>
+            <w:proofErr w:type="spellStart"/>
+            <w:r>
+              <w:rPr>
+                <w:sz w:val="15"/>
+                <w:szCs w:val="15"/>
+              </w:rPr>
+              <w:t>rgmii_</w:t>
+            </w:r>
+            <w:proofErr w:type="gramStart"/>
+            <w:r>
+              <w:rPr>
+                <w:sz w:val="15"/>
+                <w:szCs w:val="15"/>
+              </w:rPr>
+              <w:t>read</w:t>
+            </w:r>
+            <w:proofErr w:type="spellEnd"/>
+            <w:r>
+              <w:rPr>
+                <w:sz w:val="15"/>
+                <w:szCs w:val="15"/>
+              </w:rPr>
+              <w:t>(</w:t>
+            </w:r>
+            <w:proofErr w:type="gramEnd"/>
+            <w:r>
+              <w:rPr>
+                <w:sz w:val="15"/>
+                <w:szCs w:val="15"/>
+              </w:rPr>
+              <w:t xml:space="preserve">) procedure </w:t>
+            </w:r>
+            <w:r>
+              <w:rPr>
+                <w:sz w:val="15"/>
+                <w:szCs w:val="15"/>
+              </w:rPr>
+              <w:t>reads 4 bits of data on each rising clock edge</w:t>
+            </w:r>
+            <w:r>
+              <w:rPr>
+                <w:sz w:val="15"/>
+                <w:szCs w:val="15"/>
+              </w:rPr>
+              <w:t>.</w:t>
+            </w:r>
+            <w:r>
+              <w:rPr>
+                <w:sz w:val="15"/>
+                <w:szCs w:val="15"/>
+              </w:rPr>
+              <w:t xml:space="preserve"> The bits 3:0 </w:t>
+            </w:r>
+            <w:proofErr w:type="gramStart"/>
+            <w:r>
+              <w:rPr>
+                <w:sz w:val="15"/>
+                <w:szCs w:val="15"/>
+              </w:rPr>
+              <w:t>are</w:t>
+            </w:r>
+            <w:proofErr w:type="gramEnd"/>
+            <w:r>
+              <w:rPr>
+                <w:sz w:val="15"/>
+                <w:szCs w:val="15"/>
+              </w:rPr>
+              <w:t xml:space="preserve"> read on the first rising edge and the bits 7:4 on the </w:t>
+            </w:r>
+            <w:r>
+              <w:rPr>
+                <w:sz w:val="15"/>
+                <w:szCs w:val="15"/>
+              </w:rPr>
+              <w:t>following rising</w:t>
+            </w:r>
+            <w:r>
+              <w:rPr>
+                <w:sz w:val="15"/>
+                <w:szCs w:val="15"/>
+              </w:rPr>
+              <w:t xml:space="preserve"> edge.</w:t>
+            </w:r>
           </w:p>
           <w:p>
             <w:pPr>
@@ -9140,43 +9135,6 @@
                 <w:szCs w:val="15"/>
               </w:rPr>
             </w:pPr>
-            <w:r>
-              <w:rPr>
-                <w:sz w:val="15"/>
-                <w:szCs w:val="15"/>
-              </w:rPr>
-              <w:t>To avoid having to delay the receiver’s clock</w:t>
-            </w:r>
-            <w:r>
-              <w:rPr>
-                <w:sz w:val="15"/>
-                <w:szCs w:val="15"/>
-              </w:rPr>
-              <w:t>,</w:t>
-            </w:r>
-            <w:r>
-              <w:rPr>
-                <w:sz w:val="15"/>
-                <w:szCs w:val="15"/>
-              </w:rPr>
-              <w:t xml:space="preserve"> the config </w:t>
-            </w:r>
-            <w:proofErr w:type="spellStart"/>
-            <w:r>
-              <w:rPr>
-                <w:sz w:val="15"/>
-                <w:szCs w:val="15"/>
-              </w:rPr>
-              <w:t>rx_clock_skew</w:t>
-            </w:r>
-            <w:proofErr w:type="spellEnd"/>
-            <w:r>
-              <w:rPr>
-                <w:sz w:val="15"/>
-                <w:szCs w:val="15"/>
-              </w:rPr>
-              <w:t xml:space="preserve"> is used to set the sampling time of the data.</w:t>
-            </w:r>
           </w:p>
           <w:p>
             <w:pPr>

</xml_diff>

<commit_message>
rgmii write includes action_when_transfer_is_done to allow for back-to-back transactions with correct tx_ctl (v2) (#296)
* changed files and tb, to include action_when_transfer_is_done parameter

* Fixed tb to check for new action when done solution

* Updated Docs files to include the new action_when_transfer_is_done parameter
</commit_message>
<xml_diff>
--- a/bitvis_vip_rgmii/doc/rgmii_bfm_QuickRef.docx
+++ b/bitvis_vip_rgmii/doc/rgmii_bfm_QuickRef.docx
@@ -1,6 +1,6 @@
 
 <file path=word/document.xml><?xml version="1.0" encoding="utf-8"?>
-<w:document xmlns:wpc="http://schemas.microsoft.com/office/word/2010/wordprocessingCanvas" xmlns:cx="http://schemas.microsoft.com/office/drawing/2014/chartex" xmlns:cx1="http://schemas.microsoft.com/office/drawing/2015/9/8/chartex" xmlns:cx2="http://schemas.microsoft.com/office/drawing/2015/10/21/chartex" xmlns:cx3="http://schemas.microsoft.com/office/drawing/2016/5/9/chartex" xmlns:cx4="http://schemas.microsoft.com/office/drawing/2016/5/10/chartex" xmlns:cx5="http://schemas.microsoft.com/office/drawing/2016/5/11/chartex" xmlns:cx6="http://schemas.microsoft.com/office/drawing/2016/5/12/chartex" xmlns:cx7="http://schemas.microsoft.com/office/drawing/2016/5/13/chartex" xmlns:cx8="http://schemas.microsoft.com/office/drawing/2016/5/14/chartex" xmlns:mc="http://schemas.openxmlformats.org/markup-compatibility/2006" xmlns:aink="http://schemas.microsoft.com/office/drawing/2016/ink" xmlns:am3d="http://schemas.microsoft.com/office/drawing/2017/model3d" xmlns:o="urn:schemas-microsoft-com:office:office" xmlns:oel="http://schemas.microsoft.com/office/2019/extlst" xmlns:r="http://schemas.openxmlformats.org/officeDocument/2006/relationships" xmlns:m="http://schemas.openxmlformats.org/officeDocument/2006/math" xmlns:v="urn:schemas-microsoft-com:vml" xmlns:wp14="http://schemas.microsoft.com/office/word/2010/wordprocessingDrawing" xmlns:wp="http://schemas.openxmlformats.org/drawingml/2006/wordprocessingDrawing" xmlns:w10="urn:schemas-microsoft-com:office:word" xmlns:w="http://schemas.openxmlformats.org/wordprocessingml/2006/main" xmlns:w14="http://schemas.microsoft.com/office/word/2010/wordml" xmlns:w15="http://schemas.microsoft.com/office/word/2012/wordml" xmlns:w16cex="http://schemas.microsoft.com/office/word/2018/wordml/cex" xmlns:w16cid="http://schemas.microsoft.com/office/word/2016/wordml/cid" xmlns:w16="http://schemas.microsoft.com/office/word/2018/wordml" xmlns:w16sdtdh="http://schemas.microsoft.com/office/word/2020/wordml/sdtdatahash" xmlns:w16se="http://schemas.microsoft.com/office/word/2015/wordml/symex" xmlns:wpg="http://schemas.microsoft.com/office/word/2010/wordprocessingGroup" xmlns:wpi="http://schemas.microsoft.com/office/word/2010/wordprocessingInk" xmlns:wne="http://schemas.microsoft.com/office/word/2006/wordml" xmlns:wps="http://schemas.microsoft.com/office/word/2010/wordprocessingShape" mc:Ignorable="w14 w15 w16se w16cid w16 w16cex w16sdtdh wp14">
+<w:document xmlns:wpc="http://schemas.microsoft.com/office/word/2010/wordprocessingCanvas" xmlns:cx="http://schemas.microsoft.com/office/drawing/2014/chartex" xmlns:cx1="http://schemas.microsoft.com/office/drawing/2015/9/8/chartex" xmlns:cx2="http://schemas.microsoft.com/office/drawing/2015/10/21/chartex" xmlns:cx3="http://schemas.microsoft.com/office/drawing/2016/5/9/chartex" xmlns:cx4="http://schemas.microsoft.com/office/drawing/2016/5/10/chartex" xmlns:cx5="http://schemas.microsoft.com/office/drawing/2016/5/11/chartex" xmlns:cx6="http://schemas.microsoft.com/office/drawing/2016/5/12/chartex" xmlns:cx7="http://schemas.microsoft.com/office/drawing/2016/5/13/chartex" xmlns:cx8="http://schemas.microsoft.com/office/drawing/2016/5/14/chartex" xmlns:mc="http://schemas.openxmlformats.org/markup-compatibility/2006" xmlns:aink="http://schemas.microsoft.com/office/drawing/2016/ink" xmlns:am3d="http://schemas.microsoft.com/office/drawing/2017/model3d" xmlns:o="urn:schemas-microsoft-com:office:office" xmlns:oel="http://schemas.microsoft.com/office/2019/extlst" xmlns:r="http://schemas.openxmlformats.org/officeDocument/2006/relationships" xmlns:m="http://schemas.openxmlformats.org/officeDocument/2006/math" xmlns:v="urn:schemas-microsoft-com:vml" xmlns:wp14="http://schemas.microsoft.com/office/word/2010/wordprocessingDrawing" xmlns:wp="http://schemas.openxmlformats.org/drawingml/2006/wordprocessingDrawing" xmlns:w10="urn:schemas-microsoft-com:office:word" xmlns:w="http://schemas.openxmlformats.org/wordprocessingml/2006/main" xmlns:w14="http://schemas.microsoft.com/office/word/2010/wordml" xmlns:w15="http://schemas.microsoft.com/office/word/2012/wordml" xmlns:w16cex="http://schemas.microsoft.com/office/word/2018/wordml/cex" xmlns:w16cid="http://schemas.microsoft.com/office/word/2016/wordml/cid" xmlns:w16="http://schemas.microsoft.com/office/word/2018/wordml" xmlns:w16du="http://schemas.microsoft.com/office/word/2023/wordml/word16du" xmlns:w16sdtdh="http://schemas.microsoft.com/office/word/2020/wordml/sdtdatahash" xmlns:w16se="http://schemas.microsoft.com/office/word/2015/wordml/symex" xmlns:wpg="http://schemas.microsoft.com/office/word/2010/wordprocessingGroup" xmlns:wpi="http://schemas.microsoft.com/office/word/2010/wordprocessingInk" xmlns:wne="http://schemas.microsoft.com/office/word/2006/wordml" xmlns:wps="http://schemas.microsoft.com/office/word/2010/wordprocessingShape" mc:Ignorable="w14 w15 w16se w16cid w16 w16cex w16sdtdh w16du wp14">
   <w:body>
     <w:p>
       <w:pPr>
@@ -360,7 +360,23 @@
                 <w:color w:val="FFFFFF"/>
                 <w:szCs w:val="18"/>
               </w:rPr>
-              <w:t xml:space="preserve">(data_array, msg, </w:t>
+              <w:t xml:space="preserve">(data_array, </w:t>
+            </w:r>
+            <w:r>
+              <w:rPr>
+                <w:rFonts w:cs="Verdana"/>
+                <w:color w:val="FFFFFF"/>
+                <w:szCs w:val="18"/>
+              </w:rPr>
+              <w:t xml:space="preserve">action_when_transfer_is_done, </w:t>
+            </w:r>
+            <w:r>
+              <w:rPr>
+                <w:rFonts w:cs="Verdana"/>
+                <w:color w:val="FFFFFF"/>
+                <w:szCs w:val="18"/>
+              </w:rPr>
+              <w:t xml:space="preserve">msg, </w:t>
             </w:r>
             <w:r>
               <w:rPr>
@@ -523,6 +539,33 @@
                 <w:szCs w:val="16"/>
               </w:rPr>
               <w:t xml:space="preserve"> </w:t>
+            </w:r>
+            <w:r>
+              <w:rPr>
+                <w:rFonts w:cs="Verdana"/>
+                <w:b w:val="0"/>
+                <w:sz w:val="16"/>
+                <w:szCs w:val="16"/>
+              </w:rPr>
+              <w:t>HOLD_LINE_AFTER_TRANSFER</w:t>
+            </w:r>
+            <w:r>
+              <w:rPr>
+                <w:rFonts w:cs="Verdana"/>
+                <w:b w:val="0"/>
+                <w:sz w:val="16"/>
+                <w:szCs w:val="16"/>
+              </w:rPr>
+              <w:t xml:space="preserve"> </w:t>
+            </w:r>
+            <w:r>
+              <w:rPr>
+                <w:rFonts w:cs="Verdana"/>
+                <w:b w:val="0"/>
+                <w:sz w:val="16"/>
+                <w:szCs w:val="16"/>
+              </w:rPr>
+              <w:t xml:space="preserve">, </w:t>
             </w:r>
             <w:r>
               <w:rPr>
@@ -806,7 +849,6 @@
                           <w:szCs w:val="18"/>
                         </w:rPr>
                       </w:pPr>
-                      <w:proofErr w:type="spellStart"/>
                       <w:r>
                         <w:rPr>
                           <w:rFonts w:ascii="Helvetica Neue Light" w:hAnsi="Helvetica Neue Light"/>
@@ -825,7 +867,6 @@
                         </w:rPr>
                         <w:t>_bfm_pkg.vhd</w:t>
                       </w:r>
-                      <w:proofErr w:type="spellEnd"/>
                     </w:p>
                   </w:txbxContent>
                 </v:textbox>
@@ -2107,11 +2148,7 @@
           </mc:Choice>
           <mc:Fallback>
             <w:pict>
-              <v:shapetype w14:anchorId="397B5973" id="_x0000_t202" coordsize="21600,21600" o:spt="202" path="m,l,21600r21600,l21600,xe">
-                <v:stroke joinstyle="miter"/>
-                <v:path gradientshapeok="t" o:connecttype="rect"/>
-              </v:shapetype>
-              <v:shape id="Tekstboks 11" o:spid="_x0000_s1028" type="#_x0000_t202" style="position:absolute;margin-left:-689.25pt;margin-top:3in;width:699.05pt;height:22.25pt;z-index:251667968;visibility:visible;mso-wrap-style:square;mso-width-percent:0;mso-wrap-distance-left:9pt;mso-wrap-distance-top:0;mso-wrap-distance-right:9pt;mso-wrap-distance-bottom:0;mso-position-horizontal:absolute;mso-position-horizontal-relative:text;mso-position-vertical:absolute;mso-position-vertical-relative:text;mso-width-percent:0;mso-width-relative:margin;v-text-anchor:top" o:gfxdata="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" fillcolor="white [3201]" stroked="f" strokeweight=".5pt">
+              <v:shape w14:anchorId="397B5973" id="Tekstboks 11" o:spid="_x0000_s1028" type="#_x0000_t202" style="position:absolute;margin-left:-689.25pt;margin-top:3in;width:699.05pt;height:22.25pt;z-index:251667968;visibility:visible;mso-wrap-style:square;mso-width-percent:0;mso-wrap-distance-left:9pt;mso-wrap-distance-top:0;mso-wrap-distance-right:9pt;mso-wrap-distance-bottom:0;mso-position-horizontal:absolute;mso-position-horizontal-relative:text;mso-position-vertical:absolute;mso-position-vertical-relative:text;mso-width-percent:0;mso-width-relative:margin;v-text-anchor:top" o:gfxdata="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" fillcolor="white [3201]" stroked="f" strokeweight=".5pt">
                 <v:textbox>
                   <w:txbxContent>
                     <w:p>
@@ -2668,7 +2705,7 @@
     </w:p>
     <w:tbl>
       <w:tblPr>
-        <w:tblStyle w:val="Enkelttabell3"/>
+        <w:tblStyle w:val="TableSimple3"/>
         <w:tblpPr w:leftFromText="180" w:rightFromText="180" w:vertAnchor="text" w:tblpY="1"/>
         <w:tblOverlap w:val="never"/>
         <w:tblW w:w="0" w:type="auto"/>
@@ -3521,7 +3558,7 @@
     </w:tbl>
     <w:p>
       <w:pPr>
-        <w:pStyle w:val="Undertittel"/>
+        <w:pStyle w:val="Subtitle"/>
         <w:rPr>
           <w:rFonts w:ascii="Helvetica Light" w:hAnsi="Helvetica Light"/>
           <w:sz w:val="24"/>
@@ -3531,7 +3568,7 @@
     </w:p>
     <w:p>
       <w:pPr>
-        <w:pStyle w:val="Undertittel"/>
+        <w:pStyle w:val="Subtitle"/>
         <w:rPr>
           <w:rFonts w:ascii="Helvetica Light" w:hAnsi="Helvetica Light"/>
           <w:sz w:val="24"/>
@@ -3541,7 +3578,7 @@
     </w:p>
     <w:p>
       <w:pPr>
-        <w:pStyle w:val="Undertittel"/>
+        <w:pStyle w:val="Subtitle"/>
         <w:rPr>
           <w:rFonts w:ascii="Helvetica Light" w:hAnsi="Helvetica Light"/>
           <w:sz w:val="24"/>
@@ -3559,7 +3596,7 @@
     </w:p>
     <w:p>
       <w:pPr>
-        <w:pStyle w:val="Undertittel"/>
+        <w:pStyle w:val="Subtitle"/>
         <w:spacing w:after="0"/>
         <w:rPr>
           <w:rFonts w:ascii="Helvetica" w:eastAsia="Times New Roman" w:hAnsi="Helvetica" w:cs="Times New Roman"/>
@@ -3934,7 +3971,7 @@
     </w:tbl>
     <w:p>
       <w:pPr>
-        <w:pStyle w:val="Undertittel"/>
+        <w:pStyle w:val="Subtitle"/>
         <w:rPr>
           <w:rFonts w:ascii="Helvetica Light" w:hAnsi="Helvetica Light"/>
           <w:sz w:val="24"/>
@@ -3944,7 +3981,7 @@
     </w:p>
     <w:p>
       <w:pPr>
-        <w:pStyle w:val="Undertittel"/>
+        <w:pStyle w:val="Subtitle"/>
         <w:rPr>
           <w:rFonts w:ascii="Helvetica Light" w:hAnsi="Helvetica Light"/>
           <w:sz w:val="24"/>
@@ -3954,7 +3991,7 @@
     </w:p>
     <w:p>
       <w:pPr>
-        <w:pStyle w:val="Undertittel"/>
+        <w:pStyle w:val="Subtitle"/>
         <w:rPr>
           <w:rFonts w:ascii="Helvetica Light" w:hAnsi="Helvetica Light"/>
           <w:sz w:val="24"/>
@@ -4721,7 +4758,7 @@
     <w:p/>
     <w:p>
       <w:pPr>
-        <w:pStyle w:val="Undertittel"/>
+        <w:pStyle w:val="Subtitle"/>
         <w:rPr>
           <w:rFonts w:ascii="Helvetica Light" w:hAnsi="Helvetica Light"/>
           <w:sz w:val="24"/>
@@ -5283,7 +5320,7 @@
                 <w:color w:val="000000" w:themeColor="text1"/>
                 <w:sz w:val="15"/>
               </w:rPr>
-              <w:t>data_len</w:t>
+              <w:t>action_when_transfer_is_done</w:t>
             </w:r>
           </w:p>
         </w:tc>
@@ -5309,8 +5346,9 @@
             <w:r>
               <w:rPr>
                 <w:sz w:val="15"/>
-              </w:rPr>
-              <w:t>natural</w:t>
+                <w:lang w:val="en-US"/>
+              </w:rPr>
+              <w:t>t_action_when_transfer_is_done</w:t>
             </w:r>
           </w:p>
         </w:tc>
@@ -5337,7 +5375,7 @@
               <w:rPr>
                 <w:sz w:val="15"/>
               </w:rPr>
-              <w:t>v_data_len</w:t>
+              <w:t>RELEASE_LINE_AFTER_TRANSFER</w:t>
             </w:r>
           </w:p>
         </w:tc>
@@ -5364,31 +5402,7 @@
               <w:rPr>
                 <w:sz w:val="15"/>
               </w:rPr>
-              <w:t>The number of</w:t>
-            </w:r>
-            <w:r>
-              <w:rPr>
-                <w:sz w:val="15"/>
-              </w:rPr>
-              <w:t xml:space="preserve"> valid</w:t>
-            </w:r>
-            <w:r>
-              <w:rPr>
-                <w:sz w:val="15"/>
-              </w:rPr>
-              <w:t xml:space="preserve"> bytes </w:t>
-            </w:r>
-            <w:r>
-              <w:rPr>
-                <w:sz w:val="15"/>
-              </w:rPr>
-              <w:t xml:space="preserve">in the </w:t>
-            </w:r>
-            <w:r>
-              <w:rPr>
-                <w:sz w:val="15"/>
-              </w:rPr>
-              <w:t>data_array. Note that the data_array can be bigger and that is why the length is returned.</w:t>
+              <w:t>Whether to release (default) or hold the TXEN line after the procedure is finished. Useful when transmitting a packet of data through several procedures.</w:t>
             </w:r>
           </w:p>
         </w:tc>
@@ -5419,14 +5433,7 @@
                 <w:color w:val="000000" w:themeColor="text1"/>
                 <w:sz w:val="15"/>
               </w:rPr>
-              <w:t>alert_</w:t>
-            </w:r>
-            <w:r>
-              <w:rPr>
-                <w:color w:val="000000" w:themeColor="text1"/>
-                <w:sz w:val="15"/>
-              </w:rPr>
-              <w:t>level</w:t>
+              <w:t>data_len</w:t>
             </w:r>
           </w:p>
         </w:tc>
@@ -5453,7 +5460,7 @@
               <w:rPr>
                 <w:sz w:val="15"/>
               </w:rPr>
-              <w:t>t_alert_level</w:t>
+              <w:t>natural</w:t>
             </w:r>
           </w:p>
         </w:tc>
@@ -5480,19 +5487,7 @@
               <w:rPr>
                 <w:sz w:val="15"/>
               </w:rPr>
-              <w:t>ERROR or</w:t>
-            </w:r>
-            <w:r>
-              <w:rPr>
-                <w:sz w:val="15"/>
-              </w:rPr>
-              <w:t xml:space="preserve"> </w:t>
-            </w:r>
-            <w:r>
-              <w:rPr>
-                <w:sz w:val="15"/>
-              </w:rPr>
-              <w:t>TB_WARNING</w:t>
+              <w:t>v_data_len</w:t>
             </w:r>
           </w:p>
         </w:tc>
@@ -5519,19 +5514,7 @@
               <w:rPr>
                 <w:sz w:val="15"/>
               </w:rPr>
-              <w:t xml:space="preserve">Set the severity for the alert that may be asserted by the </w:t>
-            </w:r>
-            <w:r>
-              <w:rPr>
-                <w:sz w:val="15"/>
-              </w:rPr>
-              <w:t>procedure</w:t>
-            </w:r>
-            <w:r>
-              <w:rPr>
-                <w:sz w:val="15"/>
-              </w:rPr>
-              <w:t xml:space="preserve">. </w:t>
+              <w:t>The number of valid bytes in the data_array. Note that the data_array can be bigger and that is why the length is returned.</w:t>
             </w:r>
           </w:p>
         </w:tc>
@@ -5562,7 +5545,14 @@
                 <w:color w:val="000000" w:themeColor="text1"/>
                 <w:sz w:val="15"/>
               </w:rPr>
-              <w:t xml:space="preserve">msg         </w:t>
+              <w:t>alert_</w:t>
+            </w:r>
+            <w:r>
+              <w:rPr>
+                <w:color w:val="000000" w:themeColor="text1"/>
+                <w:sz w:val="15"/>
+              </w:rPr>
+              <w:t>level</w:t>
             </w:r>
           </w:p>
         </w:tc>
@@ -5589,7 +5579,7 @@
               <w:rPr>
                 <w:sz w:val="15"/>
               </w:rPr>
-              <w:t>string</w:t>
+              <w:t>t_alert_level</w:t>
             </w:r>
           </w:p>
         </w:tc>
@@ -5616,19 +5606,19 @@
               <w:rPr>
                 <w:sz w:val="15"/>
               </w:rPr>
-              <w:t>“</w:t>
-            </w:r>
-            <w:r>
-              <w:rPr>
-                <w:sz w:val="15"/>
-              </w:rPr>
-              <w:t>Write bytes</w:t>
-            </w:r>
-            <w:r>
-              <w:rPr>
-                <w:sz w:val="15"/>
-              </w:rPr>
-              <w:t>”</w:t>
+              <w:t>ERROR or</w:t>
+            </w:r>
+            <w:r>
+              <w:rPr>
+                <w:sz w:val="15"/>
+              </w:rPr>
+              <w:t xml:space="preserve"> </w:t>
+            </w:r>
+            <w:r>
+              <w:rPr>
+                <w:sz w:val="15"/>
+              </w:rPr>
+              <w:t>TB_WARNING</w:t>
             </w:r>
           </w:p>
         </w:tc>
@@ -5655,7 +5645,19 @@
               <w:rPr>
                 <w:sz w:val="15"/>
               </w:rPr>
-              <w:t xml:space="preserve">A custom message to be appended in the log/alert. </w:t>
+              <w:t xml:space="preserve">Set the severity for the alert that may be asserted by the </w:t>
+            </w:r>
+            <w:r>
+              <w:rPr>
+                <w:sz w:val="15"/>
+              </w:rPr>
+              <w:t>procedure</w:t>
+            </w:r>
+            <w:r>
+              <w:rPr>
+                <w:sz w:val="15"/>
+              </w:rPr>
+              <w:t xml:space="preserve">. </w:t>
             </w:r>
           </w:p>
         </w:tc>
@@ -5686,7 +5688,7 @@
                 <w:color w:val="000000" w:themeColor="text1"/>
                 <w:sz w:val="15"/>
               </w:rPr>
-              <w:t xml:space="preserve">scope       </w:t>
+              <w:t xml:space="preserve">msg         </w:t>
             </w:r>
           </w:p>
         </w:tc>
@@ -5740,25 +5742,19 @@
               <w:rPr>
                 <w:sz w:val="15"/>
               </w:rPr>
-              <w:t>"</w:t>
-            </w:r>
-            <w:r>
-              <w:rPr>
-                <w:sz w:val="15"/>
-              </w:rPr>
-              <w:t>RGMII</w:t>
-            </w:r>
-            <w:r>
-              <w:rPr>
-                <w:sz w:val="15"/>
-              </w:rPr>
-              <w:t>_</w:t>
-            </w:r>
-            <w:r>
-              <w:rPr>
-                <w:sz w:val="15"/>
-              </w:rPr>
-              <w:t>BFM"</w:t>
+              <w:t>“</w:t>
+            </w:r>
+            <w:r>
+              <w:rPr>
+                <w:sz w:val="15"/>
+              </w:rPr>
+              <w:t>Write bytes</w:t>
+            </w:r>
+            <w:r>
+              <w:rPr>
+                <w:sz w:val="15"/>
+              </w:rPr>
+              <w:t>”</w:t>
             </w:r>
           </w:p>
         </w:tc>
@@ -5785,44 +5781,7 @@
               <w:rPr>
                 <w:sz w:val="15"/>
               </w:rPr>
-              <w:t>A string describing the scope from which the log/alert originates.</w:t>
-            </w:r>
-            <w:r>
-              <w:rPr>
-                <w:sz w:val="15"/>
-              </w:rPr>
-              <w:br/>
-              <w:t>In a simple single sequencer typically "</w:t>
-            </w:r>
-            <w:r>
-              <w:rPr>
-                <w:sz w:val="15"/>
-              </w:rPr>
-              <w:t>RGMII</w:t>
-            </w:r>
-            <w:r>
-              <w:rPr>
-                <w:sz w:val="15"/>
-              </w:rPr>
-              <w:t>_</w:t>
-            </w:r>
-            <w:r>
-              <w:rPr>
-                <w:sz w:val="15"/>
-              </w:rPr>
-              <w:t>BFM". In a verification component typically "</w:t>
-            </w:r>
-            <w:r>
-              <w:rPr>
-                <w:sz w:val="15"/>
-              </w:rPr>
-              <w:t>RGMII</w:t>
-            </w:r>
-            <w:r>
-              <w:rPr>
-                <w:sz w:val="15"/>
-              </w:rPr>
-              <w:t>_VVC ".</w:t>
+              <w:t xml:space="preserve">A custom message to be appended in the log/alert. </w:t>
             </w:r>
           </w:p>
         </w:tc>
@@ -5853,7 +5812,7 @@
                 <w:color w:val="000000" w:themeColor="text1"/>
                 <w:sz w:val="15"/>
               </w:rPr>
-              <w:t>msg_id_panel</w:t>
+              <w:t xml:space="preserve">scope       </w:t>
             </w:r>
           </w:p>
         </w:tc>
@@ -5880,7 +5839,7 @@
               <w:rPr>
                 <w:sz w:val="15"/>
               </w:rPr>
-              <w:t xml:space="preserve">t_msg_id_panel  </w:t>
+              <w:t>string</w:t>
             </w:r>
           </w:p>
         </w:tc>
@@ -5907,7 +5866,19 @@
               <w:rPr>
                 <w:sz w:val="15"/>
               </w:rPr>
-              <w:t>shared_msg_id_panel</w:t>
+              <w:t>"</w:t>
+            </w:r>
+            <w:r>
+              <w:rPr>
+                <w:sz w:val="15"/>
+              </w:rPr>
+              <w:t>RGMII_</w:t>
+            </w:r>
+            <w:r>
+              <w:rPr>
+                <w:sz w:val="15"/>
+              </w:rPr>
+              <w:t>BFM"</w:t>
             </w:r>
           </w:p>
         </w:tc>
@@ -5934,44 +5905,38 @@
               <w:rPr>
                 <w:sz w:val="15"/>
               </w:rPr>
-              <w:t>Optional</w:t>
-            </w:r>
-            <w:r>
-              <w:rPr>
-                <w:sz w:val="15"/>
-              </w:rPr>
-              <w:t xml:space="preserve"> msg_id_panel, controlling verbosity within a specified scope.</w:t>
-            </w:r>
-            <w:r>
-              <w:rPr>
-                <w:sz w:val="15"/>
-              </w:rPr>
-              <w:t xml:space="preserve"> Defaults to a common message </w:t>
-            </w:r>
-            <w:r>
-              <w:rPr>
-                <w:sz w:val="15"/>
-                <w:szCs w:val="15"/>
-              </w:rPr>
-              <w:t xml:space="preserve">ID </w:t>
-            </w:r>
-            <w:r>
-              <w:rPr>
-                <w:sz w:val="15"/>
-              </w:rPr>
-              <w:t xml:space="preserve">panel defined in the </w:t>
-            </w:r>
-            <w:r>
-              <w:rPr>
-                <w:sz w:val="15"/>
-              </w:rPr>
-              <w:t xml:space="preserve">UVVM-Util </w:t>
-            </w:r>
-            <w:r>
-              <w:rPr>
-                <w:sz w:val="15"/>
-              </w:rPr>
-              <w:t>adaptations package.</w:t>
+              <w:t>A string describing the scope from which the log/alert originates.</w:t>
+            </w:r>
+            <w:r>
+              <w:rPr>
+                <w:sz w:val="15"/>
+              </w:rPr>
+              <w:br/>
+              <w:t>In a simple single sequencer typically "</w:t>
+            </w:r>
+            <w:r>
+              <w:rPr>
+                <w:sz w:val="15"/>
+              </w:rPr>
+              <w:t>RGMII_</w:t>
+            </w:r>
+            <w:r>
+              <w:rPr>
+                <w:sz w:val="15"/>
+              </w:rPr>
+              <w:t>BFM". In a verification component typically "</w:t>
+            </w:r>
+            <w:r>
+              <w:rPr>
+                <w:sz w:val="15"/>
+              </w:rPr>
+              <w:t>RGMII</w:t>
+            </w:r>
+            <w:r>
+              <w:rPr>
+                <w:sz w:val="15"/>
+              </w:rPr>
+              <w:t>_VVC ".</w:t>
             </w:r>
           </w:p>
         </w:tc>
@@ -6002,7 +5967,7 @@
                 <w:color w:val="000000" w:themeColor="text1"/>
                 <w:sz w:val="15"/>
               </w:rPr>
-              <w:t>config</w:t>
+              <w:t>msg_id_panel</w:t>
             </w:r>
           </w:p>
         </w:tc>
@@ -6029,19 +5994,162 @@
               <w:rPr>
                 <w:sz w:val="15"/>
               </w:rPr>
+              <w:t xml:space="preserve">t_msg_id_panel  </w:t>
+            </w:r>
+          </w:p>
+        </w:tc>
+        <w:tc>
+          <w:tcPr>
+            <w:tcW w:w="2371" w:type="dxa"/>
+            <w:tcBorders>
+              <w:left w:val="nil"/>
+              <w:right w:val="nil"/>
+            </w:tcBorders>
+            <w:shd w:val="clear" w:color="auto" w:fill="auto"/>
+          </w:tcPr>
+          <w:p>
+            <w:pPr>
+              <w:tabs>
+                <w:tab w:val="left" w:pos="4820"/>
+              </w:tabs>
+              <w:spacing w:line="276" w:lineRule="auto"/>
+              <w:rPr>
+                <w:sz w:val="15"/>
+              </w:rPr>
+            </w:pPr>
+            <w:r>
+              <w:rPr>
+                <w:sz w:val="15"/>
+              </w:rPr>
+              <w:t>shared_msg_id_panel</w:t>
+            </w:r>
+          </w:p>
+        </w:tc>
+        <w:tc>
+          <w:tcPr>
+            <w:tcW w:w="8681" w:type="dxa"/>
+            <w:tcBorders>
+              <w:left w:val="nil"/>
+              <w:right w:val="nil"/>
+            </w:tcBorders>
+            <w:shd w:val="clear" w:color="auto" w:fill="auto"/>
+          </w:tcPr>
+          <w:p>
+            <w:pPr>
+              <w:tabs>
+                <w:tab w:val="left" w:pos="4820"/>
+              </w:tabs>
+              <w:spacing w:line="276" w:lineRule="auto"/>
+              <w:rPr>
+                <w:sz w:val="15"/>
+              </w:rPr>
+            </w:pPr>
+            <w:r>
+              <w:rPr>
+                <w:sz w:val="15"/>
+              </w:rPr>
+              <w:t>Optional</w:t>
+            </w:r>
+            <w:r>
+              <w:rPr>
+                <w:sz w:val="15"/>
+              </w:rPr>
+              <w:t xml:space="preserve"> msg_id_panel, controlling verbosity within a specified scope.</w:t>
+            </w:r>
+            <w:r>
+              <w:rPr>
+                <w:sz w:val="15"/>
+              </w:rPr>
+              <w:t xml:space="preserve"> Defaults to a common message </w:t>
+            </w:r>
+            <w:r>
+              <w:rPr>
+                <w:sz w:val="15"/>
+                <w:szCs w:val="15"/>
+              </w:rPr>
+              <w:t xml:space="preserve">ID </w:t>
+            </w:r>
+            <w:r>
+              <w:rPr>
+                <w:sz w:val="15"/>
+              </w:rPr>
+              <w:t xml:space="preserve">panel defined in the </w:t>
+            </w:r>
+            <w:r>
+              <w:rPr>
+                <w:sz w:val="15"/>
+              </w:rPr>
+              <w:t xml:space="preserve">UVVM-Util </w:t>
+            </w:r>
+            <w:r>
+              <w:rPr>
+                <w:sz w:val="15"/>
+              </w:rPr>
+              <w:t>adaptations package.</w:t>
+            </w:r>
+          </w:p>
+        </w:tc>
+      </w:tr>
+      <w:tr>
+        <w:tc>
+          <w:tcPr>
+            <w:tcW w:w="1548" w:type="dxa"/>
+            <w:tcBorders>
+              <w:left w:val="nil"/>
+              <w:right w:val="nil"/>
+            </w:tcBorders>
+            <w:shd w:val="clear" w:color="auto" w:fill="auto"/>
+          </w:tcPr>
+          <w:p>
+            <w:pPr>
+              <w:tabs>
+                <w:tab w:val="left" w:pos="4820"/>
+              </w:tabs>
+              <w:spacing w:line="276" w:lineRule="auto"/>
+              <w:rPr>
+                <w:color w:val="000000" w:themeColor="text1"/>
+                <w:sz w:val="15"/>
+              </w:rPr>
+            </w:pPr>
+            <w:r>
+              <w:rPr>
+                <w:color w:val="000000" w:themeColor="text1"/>
+                <w:sz w:val="15"/>
+              </w:rPr>
+              <w:t>config</w:t>
+            </w:r>
+          </w:p>
+        </w:tc>
+        <w:tc>
+          <w:tcPr>
+            <w:tcW w:w="1679" w:type="dxa"/>
+            <w:tcBorders>
+              <w:left w:val="nil"/>
+              <w:right w:val="nil"/>
+            </w:tcBorders>
+            <w:shd w:val="clear" w:color="auto" w:fill="auto"/>
+          </w:tcPr>
+          <w:p>
+            <w:pPr>
+              <w:tabs>
+                <w:tab w:val="left" w:pos="4820"/>
+              </w:tabs>
+              <w:spacing w:line="276" w:lineRule="auto"/>
+              <w:rPr>
+                <w:sz w:val="15"/>
+              </w:rPr>
+            </w:pPr>
+            <w:r>
+              <w:rPr>
+                <w:sz w:val="15"/>
+              </w:rPr>
               <w:t>t</w:t>
             </w:r>
             <w:r>
               <w:rPr>
                 <w:sz w:val="15"/>
               </w:rPr>
-              <w:t>_rgmii</w:t>
-            </w:r>
-            <w:r>
-              <w:rPr>
-                <w:sz w:val="15"/>
-              </w:rPr>
-              <w:t>_</w:t>
+              <w:t>_rgmii_</w:t>
             </w:r>
             <w:r>
               <w:rPr>
@@ -6081,13 +6189,7 @@
               <w:rPr>
                 <w:sz w:val="15"/>
               </w:rPr>
-              <w:t>RGMII</w:t>
-            </w:r>
-            <w:r>
-              <w:rPr>
-                <w:sz w:val="15"/>
-              </w:rPr>
-              <w:t>_</w:t>
+              <w:t>RGMII_</w:t>
             </w:r>
             <w:r>
               <w:rPr>
@@ -6358,7 +6460,7 @@
     <w:p/>
     <w:p>
       <w:pPr>
-        <w:pStyle w:val="Undertittel"/>
+        <w:pStyle w:val="Subtitle"/>
         <w:tabs>
           <w:tab w:val="left" w:pos="4874"/>
         </w:tabs>
@@ -6375,7 +6477,7 @@
     </w:p>
     <w:p>
       <w:pPr>
-        <w:pStyle w:val="Undertittel"/>
+        <w:pStyle w:val="Subtitle"/>
         <w:tabs>
           <w:tab w:val="left" w:pos="2660"/>
         </w:tabs>
@@ -6387,13 +6489,12 @@
         <w:rPr>
           <w:rFonts w:ascii="Helvetica Light" w:hAnsi="Helvetica Light"/>
         </w:rPr>
-        <w:lastRenderedPageBreak/>
         <w:t>BFM details</w:t>
       </w:r>
     </w:p>
     <w:p>
       <w:pPr>
-        <w:pStyle w:val="Overskrift1"/>
+        <w:pStyle w:val="Heading1"/>
         <w:rPr>
           <w:rFonts w:ascii="Helvetica" w:hAnsi="Helvetica"/>
         </w:rPr>
@@ -7062,6 +7163,67 @@
               <w:t xml:space="preserve"> </w:t>
             </w:r>
           </w:p>
+          <w:p>
+            <w:pPr>
+              <w:tabs>
+                <w:tab w:val="left" w:pos="4820"/>
+              </w:tabs>
+              <w:spacing w:line="276" w:lineRule="auto"/>
+              <w:rPr>
+                <w:sz w:val="15"/>
+                <w:szCs w:val="15"/>
+              </w:rPr>
+            </w:pPr>
+            <w:r>
+              <w:rPr>
+                <w:sz w:val="15"/>
+                <w:szCs w:val="15"/>
+              </w:rPr>
+              <w:t xml:space="preserve">The default value of </w:t>
+            </w:r>
+            <w:r>
+              <w:rPr>
+                <w:sz w:val="15"/>
+                <w:szCs w:val="15"/>
+              </w:rPr>
+              <w:t>action_when_transfer_is_done</w:t>
+            </w:r>
+            <w:r>
+              <w:rPr>
+                <w:sz w:val="15"/>
+                <w:szCs w:val="15"/>
+              </w:rPr>
+              <w:t xml:space="preserve"> is </w:t>
+            </w:r>
+            <w:r>
+              <w:rPr>
+                <w:sz w:val="15"/>
+                <w:szCs w:val="15"/>
+              </w:rPr>
+              <w:t>RELEASE_LINE_AFTER_TRANSFER</w:t>
+            </w:r>
+            <w:r>
+              <w:rPr>
+                <w:sz w:val="15"/>
+                <w:szCs w:val="15"/>
+              </w:rPr>
+              <w:t xml:space="preserve"> which drives the TXEN low at the end of the procedure. However, if </w:t>
+            </w:r>
+            <w:r>
+              <w:rPr>
+                <w:sz w:val="15"/>
+                <w:szCs w:val="15"/>
+              </w:rPr>
+              <w:t>HOLD_LINE_AFTER_TRANSFER</w:t>
+            </w:r>
+            <w:r>
+              <w:rPr>
+                <w:sz w:val="15"/>
+                <w:szCs w:val="15"/>
+              </w:rPr>
+              <w:t xml:space="preserve"> is used, the TXEN will be held at the end of the procedure.</w:t>
+            </w:r>
+          </w:p>
         </w:tc>
       </w:tr>
       <w:tr>
@@ -8136,7 +8298,7 @@
     </w:tbl>
     <w:p>
       <w:pPr>
-        <w:pStyle w:val="Overskrift1"/>
+        <w:pStyle w:val="Heading1"/>
         <w:rPr>
           <w:rFonts w:ascii="Helvetica" w:hAnsi="Helvetica"/>
         </w:rPr>
@@ -8222,6 +8384,7 @@
               <w:rPr>
                 <w:b/>
               </w:rPr>
+              <w:lastRenderedPageBreak/>
               <w:t>Record e</w:t>
             </w:r>
             <w:r>
@@ -8565,7 +8728,6 @@
               <w:rPr>
                 <w:szCs w:val="18"/>
               </w:rPr>
-              <w:lastRenderedPageBreak/>
               <w:t>clock_period</w:t>
             </w:r>
           </w:p>
@@ -9161,7 +9323,7 @@
     </w:tbl>
     <w:p>
       <w:pPr>
-        <w:pStyle w:val="Overskrift1"/>
+        <w:pStyle w:val="Heading1"/>
         <w:rPr>
           <w:rFonts w:ascii="Helvetica" w:hAnsi="Helvetica"/>
         </w:rPr>
@@ -9283,7 +9445,7 @@
     </w:p>
     <w:p>
       <w:pPr>
-        <w:pStyle w:val="Overskrift2"/>
+        <w:pStyle w:val="Heading2"/>
         <w:rPr>
           <w:rFonts w:ascii="Helvetica" w:hAnsi="Helvetica"/>
         </w:rPr>
@@ -9334,7 +9496,7 @@
     <w:p/>
     <w:p>
       <w:pPr>
-        <w:pStyle w:val="Overskrift1"/>
+        <w:pStyle w:val="Heading1"/>
         <w:rPr>
           <w:rFonts w:ascii="Helvetica" w:hAnsi="Helvetica"/>
         </w:rPr>
@@ -9840,6 +10002,7 @@
         <w:rPr>
           <w:rFonts w:ascii="Courier" w:hAnsi="Courier" w:cs="Courier New"/>
         </w:rPr>
+        <w:lastRenderedPageBreak/>
         <w:t xml:space="preserve">          </w:t>
       </w:r>
       <w:r>
@@ -10041,7 +10204,6 @@
         <w:rPr>
           <w:rFonts w:ascii="Courier" w:hAnsi="Courier" w:cs="Courier New"/>
         </w:rPr>
-        <w:lastRenderedPageBreak/>
         <w:t xml:space="preserve">             C_</w:t>
       </w:r>
       <w:r>
@@ -10132,7 +10294,7 @@
     </w:p>
     <w:p>
       <w:pPr>
-        <w:pStyle w:val="Listeavsnitt"/>
+        <w:pStyle w:val="ListParagraph"/>
         <w:numPr>
           <w:ilvl w:val="0"/>
           <w:numId w:val="10"/>
@@ -10144,7 +10306,7 @@
     </w:p>
     <w:p>
       <w:pPr>
-        <w:pStyle w:val="Listeavsnitt"/>
+        <w:pStyle w:val="ListParagraph"/>
         <w:numPr>
           <w:ilvl w:val="0"/>
           <w:numId w:val="10"/>
@@ -10184,7 +10346,7 @@
     <w:p/>
     <w:p>
       <w:pPr>
-        <w:pStyle w:val="Overskrift1"/>
+        <w:pStyle w:val="Heading1"/>
       </w:pPr>
       <w:bookmarkStart w:id="6" w:name="_Ref44666685"/>
       <w:r>
@@ -10988,7 +11150,7 @@
 </file>
 
 <file path=word/endnotes.xml><?xml version="1.0" encoding="utf-8"?>
-<w:endnotes xmlns:wpc="http://schemas.microsoft.com/office/word/2010/wordprocessingCanvas" xmlns:cx="http://schemas.microsoft.com/office/drawing/2014/chartex" xmlns:cx1="http://schemas.microsoft.com/office/drawing/2015/9/8/chartex" xmlns:cx2="http://schemas.microsoft.com/office/drawing/2015/10/21/chartex" xmlns:cx3="http://schemas.microsoft.com/office/drawing/2016/5/9/chartex" xmlns:cx4="http://schemas.microsoft.com/office/drawing/2016/5/10/chartex" xmlns:cx5="http://schemas.microsoft.com/office/drawing/2016/5/11/chartex" xmlns:cx6="http://schemas.microsoft.com/office/drawing/2016/5/12/chartex" xmlns:cx7="http://schemas.microsoft.com/office/drawing/2016/5/13/chartex" xmlns:cx8="http://schemas.microsoft.com/office/drawing/2016/5/14/chartex" xmlns:mc="http://schemas.openxmlformats.org/markup-compatibility/2006" xmlns:aink="http://schemas.microsoft.com/office/drawing/2016/ink" xmlns:am3d="http://schemas.microsoft.com/office/drawing/2017/model3d" xmlns:o="urn:schemas-microsoft-com:office:office" xmlns:oel="http://schemas.microsoft.com/office/2019/extlst" xmlns:r="http://schemas.openxmlformats.org/officeDocument/2006/relationships" xmlns:m="http://schemas.openxmlformats.org/officeDocument/2006/math" xmlns:v="urn:schemas-microsoft-com:vml" xmlns:wp14="http://schemas.microsoft.com/office/word/2010/wordprocessingDrawing" xmlns:wp="http://schemas.openxmlformats.org/drawingml/2006/wordprocessingDrawing" xmlns:w10="urn:schemas-microsoft-com:office:word" xmlns:w="http://schemas.openxmlformats.org/wordprocessingml/2006/main" xmlns:w14="http://schemas.microsoft.com/office/word/2010/wordml" xmlns:w15="http://schemas.microsoft.com/office/word/2012/wordml" xmlns:w16cex="http://schemas.microsoft.com/office/word/2018/wordml/cex" xmlns:w16cid="http://schemas.microsoft.com/office/word/2016/wordml/cid" xmlns:w16="http://schemas.microsoft.com/office/word/2018/wordml" xmlns:w16sdtdh="http://schemas.microsoft.com/office/word/2020/wordml/sdtdatahash" xmlns:w16se="http://schemas.microsoft.com/office/word/2015/wordml/symex" xmlns:wpg="http://schemas.microsoft.com/office/word/2010/wordprocessingGroup" xmlns:wpi="http://schemas.microsoft.com/office/word/2010/wordprocessingInk" xmlns:wne="http://schemas.microsoft.com/office/word/2006/wordml" xmlns:wps="http://schemas.microsoft.com/office/word/2010/wordprocessingShape" mc:Ignorable="w14 w15 w16se w16cid w16 w16cex w16sdtdh wp14">
+<w:endnotes xmlns:wpc="http://schemas.microsoft.com/office/word/2010/wordprocessingCanvas" xmlns:cx="http://schemas.microsoft.com/office/drawing/2014/chartex" xmlns:cx1="http://schemas.microsoft.com/office/drawing/2015/9/8/chartex" xmlns:cx2="http://schemas.microsoft.com/office/drawing/2015/10/21/chartex" xmlns:cx3="http://schemas.microsoft.com/office/drawing/2016/5/9/chartex" xmlns:cx4="http://schemas.microsoft.com/office/drawing/2016/5/10/chartex" xmlns:cx5="http://schemas.microsoft.com/office/drawing/2016/5/11/chartex" xmlns:cx6="http://schemas.microsoft.com/office/drawing/2016/5/12/chartex" xmlns:cx7="http://schemas.microsoft.com/office/drawing/2016/5/13/chartex" xmlns:cx8="http://schemas.microsoft.com/office/drawing/2016/5/14/chartex" xmlns:mc="http://schemas.openxmlformats.org/markup-compatibility/2006" xmlns:aink="http://schemas.microsoft.com/office/drawing/2016/ink" xmlns:am3d="http://schemas.microsoft.com/office/drawing/2017/model3d" xmlns:o="urn:schemas-microsoft-com:office:office" xmlns:oel="http://schemas.microsoft.com/office/2019/extlst" xmlns:r="http://schemas.openxmlformats.org/officeDocument/2006/relationships" xmlns:m="http://schemas.openxmlformats.org/officeDocument/2006/math" xmlns:v="urn:schemas-microsoft-com:vml" xmlns:wp14="http://schemas.microsoft.com/office/word/2010/wordprocessingDrawing" xmlns:wp="http://schemas.openxmlformats.org/drawingml/2006/wordprocessingDrawing" xmlns:w10="urn:schemas-microsoft-com:office:word" xmlns:w="http://schemas.openxmlformats.org/wordprocessingml/2006/main" xmlns:w14="http://schemas.microsoft.com/office/word/2010/wordml" xmlns:w15="http://schemas.microsoft.com/office/word/2012/wordml" xmlns:w16cex="http://schemas.microsoft.com/office/word/2018/wordml/cex" xmlns:w16cid="http://schemas.microsoft.com/office/word/2016/wordml/cid" xmlns:w16="http://schemas.microsoft.com/office/word/2018/wordml" xmlns:w16du="http://schemas.microsoft.com/office/word/2023/wordml/word16du" xmlns:w16sdtdh="http://schemas.microsoft.com/office/word/2020/wordml/sdtdatahash" xmlns:w16se="http://schemas.microsoft.com/office/word/2015/wordml/symex" xmlns:wpg="http://schemas.microsoft.com/office/word/2010/wordprocessingGroup" xmlns:wpi="http://schemas.microsoft.com/office/word/2010/wordprocessingInk" xmlns:wne="http://schemas.microsoft.com/office/word/2006/wordml" xmlns:wps="http://schemas.microsoft.com/office/word/2010/wordprocessingShape" mc:Ignorable="w14 w15 w16se w16cid w16 w16cex w16sdtdh w16du wp14">
   <w:endnote w:type="separator" w:id="-1">
     <w:p>
       <w:pPr>
@@ -11027,37 +11189,37 @@
 </file>
 
 <file path=word/footer1.xml><?xml version="1.0" encoding="utf-8"?>
-<w:ftr xmlns:wpc="http://schemas.microsoft.com/office/word/2010/wordprocessingCanvas" xmlns:cx="http://schemas.microsoft.com/office/drawing/2014/chartex" xmlns:cx1="http://schemas.microsoft.com/office/drawing/2015/9/8/chartex" xmlns:cx2="http://schemas.microsoft.com/office/drawing/2015/10/21/chartex" xmlns:cx3="http://schemas.microsoft.com/office/drawing/2016/5/9/chartex" xmlns:cx4="http://schemas.microsoft.com/office/drawing/2016/5/10/chartex" xmlns:cx5="http://schemas.microsoft.com/office/drawing/2016/5/11/chartex" xmlns:cx6="http://schemas.microsoft.com/office/drawing/2016/5/12/chartex" xmlns:cx7="http://schemas.microsoft.com/office/drawing/2016/5/13/chartex" xmlns:cx8="http://schemas.microsoft.com/office/drawing/2016/5/14/chartex" xmlns:mc="http://schemas.openxmlformats.org/markup-compatibility/2006" xmlns:aink="http://schemas.microsoft.com/office/drawing/2016/ink" xmlns:am3d="http://schemas.microsoft.com/office/drawing/2017/model3d" xmlns:o="urn:schemas-microsoft-com:office:office" xmlns:oel="http://schemas.microsoft.com/office/2019/extlst" xmlns:r="http://schemas.openxmlformats.org/officeDocument/2006/relationships" xmlns:m="http://schemas.openxmlformats.org/officeDocument/2006/math" xmlns:v="urn:schemas-microsoft-com:vml" xmlns:wp14="http://schemas.microsoft.com/office/word/2010/wordprocessingDrawing" xmlns:wp="http://schemas.openxmlformats.org/drawingml/2006/wordprocessingDrawing" xmlns:w10="urn:schemas-microsoft-com:office:word" xmlns:w="http://schemas.openxmlformats.org/wordprocessingml/2006/main" xmlns:w14="http://schemas.microsoft.com/office/word/2010/wordml" xmlns:w15="http://schemas.microsoft.com/office/word/2012/wordml" xmlns:w16cex="http://schemas.microsoft.com/office/word/2018/wordml/cex" xmlns:w16cid="http://schemas.microsoft.com/office/word/2016/wordml/cid" xmlns:w16="http://schemas.microsoft.com/office/word/2018/wordml" xmlns:w16sdtdh="http://schemas.microsoft.com/office/word/2020/wordml/sdtdatahash" xmlns:w16se="http://schemas.microsoft.com/office/word/2015/wordml/symex" xmlns:wpg="http://schemas.microsoft.com/office/word/2010/wordprocessingGroup" xmlns:wpi="http://schemas.microsoft.com/office/word/2010/wordprocessingInk" xmlns:wne="http://schemas.microsoft.com/office/word/2006/wordml" xmlns:wps="http://schemas.microsoft.com/office/word/2010/wordprocessingShape" mc:Ignorable="w14 w15 w16se w16cid w16 w16cex w16sdtdh wp14">
+<w:ftr xmlns:wpc="http://schemas.microsoft.com/office/word/2010/wordprocessingCanvas" xmlns:cx="http://schemas.microsoft.com/office/drawing/2014/chartex" xmlns:cx1="http://schemas.microsoft.com/office/drawing/2015/9/8/chartex" xmlns:cx2="http://schemas.microsoft.com/office/drawing/2015/10/21/chartex" xmlns:cx3="http://schemas.microsoft.com/office/drawing/2016/5/9/chartex" xmlns:cx4="http://schemas.microsoft.com/office/drawing/2016/5/10/chartex" xmlns:cx5="http://schemas.microsoft.com/office/drawing/2016/5/11/chartex" xmlns:cx6="http://schemas.microsoft.com/office/drawing/2016/5/12/chartex" xmlns:cx7="http://schemas.microsoft.com/office/drawing/2016/5/13/chartex" xmlns:cx8="http://schemas.microsoft.com/office/drawing/2016/5/14/chartex" xmlns:mc="http://schemas.openxmlformats.org/markup-compatibility/2006" xmlns:aink="http://schemas.microsoft.com/office/drawing/2016/ink" xmlns:am3d="http://schemas.microsoft.com/office/drawing/2017/model3d" xmlns:o="urn:schemas-microsoft-com:office:office" xmlns:oel="http://schemas.microsoft.com/office/2019/extlst" xmlns:r="http://schemas.openxmlformats.org/officeDocument/2006/relationships" xmlns:m="http://schemas.openxmlformats.org/officeDocument/2006/math" xmlns:v="urn:schemas-microsoft-com:vml" xmlns:wp14="http://schemas.microsoft.com/office/word/2010/wordprocessingDrawing" xmlns:wp="http://schemas.openxmlformats.org/drawingml/2006/wordprocessingDrawing" xmlns:w10="urn:schemas-microsoft-com:office:word" xmlns:w="http://schemas.openxmlformats.org/wordprocessingml/2006/main" xmlns:w14="http://schemas.microsoft.com/office/word/2010/wordml" xmlns:w15="http://schemas.microsoft.com/office/word/2012/wordml" xmlns:w16cex="http://schemas.microsoft.com/office/word/2018/wordml/cex" xmlns:w16cid="http://schemas.microsoft.com/office/word/2016/wordml/cid" xmlns:w16="http://schemas.microsoft.com/office/word/2018/wordml" xmlns:w16du="http://schemas.microsoft.com/office/word/2023/wordml/word16du" xmlns:w16sdtdh="http://schemas.microsoft.com/office/word/2020/wordml/sdtdatahash" xmlns:w16se="http://schemas.microsoft.com/office/word/2015/wordml/symex" xmlns:wpg="http://schemas.microsoft.com/office/word/2010/wordprocessingGroup" xmlns:wpi="http://schemas.microsoft.com/office/word/2010/wordprocessingInk" xmlns:wne="http://schemas.microsoft.com/office/word/2006/wordml" xmlns:wps="http://schemas.microsoft.com/office/word/2010/wordprocessingShape" mc:Ignorable="w14 w15 w16se w16cid w16 w16cex w16sdtdh w16du wp14">
   <w:p>
     <w:pPr>
-      <w:pStyle w:val="Bunntekst"/>
+      <w:pStyle w:val="Footer"/>
       <w:framePr w:wrap="none" w:vAnchor="text" w:hAnchor="margin" w:xAlign="right" w:y="1"/>
       <w:rPr>
-        <w:rStyle w:val="Sidetall"/>
+        <w:rStyle w:val="PageNumber"/>
       </w:rPr>
     </w:pPr>
     <w:r>
       <w:rPr>
-        <w:rStyle w:val="Sidetall"/>
+        <w:rStyle w:val="PageNumber"/>
       </w:rPr>
       <w:fldChar w:fldCharType="begin"/>
     </w:r>
     <w:r>
       <w:rPr>
-        <w:rStyle w:val="Sidetall"/>
+        <w:rStyle w:val="PageNumber"/>
       </w:rPr>
       <w:instrText xml:space="preserve">PAGE  </w:instrText>
     </w:r>
     <w:r>
       <w:rPr>
-        <w:rStyle w:val="Sidetall"/>
+        <w:rStyle w:val="PageNumber"/>
       </w:rPr>
       <w:fldChar w:fldCharType="end"/>
     </w:r>
   </w:p>
   <w:p>
     <w:pPr>
-      <w:pStyle w:val="Bunntekst"/>
+      <w:pStyle w:val="Footer"/>
       <w:ind w:right="360"/>
     </w:pPr>
   </w:p>
@@ -11065,13 +11227,13 @@
 </file>
 
 <file path=word/footer2.xml><?xml version="1.0" encoding="utf-8"?>
-<w:ftr xmlns:wpc="http://schemas.microsoft.com/office/word/2010/wordprocessingCanvas" xmlns:cx="http://schemas.microsoft.com/office/drawing/2014/chartex" xmlns:cx1="http://schemas.microsoft.com/office/drawing/2015/9/8/chartex" xmlns:cx2="http://schemas.microsoft.com/office/drawing/2015/10/21/chartex" xmlns:cx3="http://schemas.microsoft.com/office/drawing/2016/5/9/chartex" xmlns:cx4="http://schemas.microsoft.com/office/drawing/2016/5/10/chartex" xmlns:cx5="http://schemas.microsoft.com/office/drawing/2016/5/11/chartex" xmlns:cx6="http://schemas.microsoft.com/office/drawing/2016/5/12/chartex" xmlns:cx7="http://schemas.microsoft.com/office/drawing/2016/5/13/chartex" xmlns:cx8="http://schemas.microsoft.com/office/drawing/2016/5/14/chartex" xmlns:mc="http://schemas.openxmlformats.org/markup-compatibility/2006" xmlns:aink="http://schemas.microsoft.com/office/drawing/2016/ink" xmlns:am3d="http://schemas.microsoft.com/office/drawing/2017/model3d" xmlns:o="urn:schemas-microsoft-com:office:office" xmlns:oel="http://schemas.microsoft.com/office/2019/extlst" xmlns:r="http://schemas.openxmlformats.org/officeDocument/2006/relationships" xmlns:m="http://schemas.openxmlformats.org/officeDocument/2006/math" xmlns:v="urn:schemas-microsoft-com:vml" xmlns:wp14="http://schemas.microsoft.com/office/word/2010/wordprocessingDrawing" xmlns:wp="http://schemas.openxmlformats.org/drawingml/2006/wordprocessingDrawing" xmlns:w10="urn:schemas-microsoft-com:office:word" xmlns:w="http://schemas.openxmlformats.org/wordprocessingml/2006/main" xmlns:w14="http://schemas.microsoft.com/office/word/2010/wordml" xmlns:w15="http://schemas.microsoft.com/office/word/2012/wordml" xmlns:w16cex="http://schemas.microsoft.com/office/word/2018/wordml/cex" xmlns:w16cid="http://schemas.microsoft.com/office/word/2016/wordml/cid" xmlns:w16="http://schemas.microsoft.com/office/word/2018/wordml" xmlns:w16sdtdh="http://schemas.microsoft.com/office/word/2020/wordml/sdtdatahash" xmlns:w16se="http://schemas.microsoft.com/office/word/2015/wordml/symex" xmlns:wpg="http://schemas.microsoft.com/office/word/2010/wordprocessingGroup" xmlns:wpi="http://schemas.microsoft.com/office/word/2010/wordprocessingInk" xmlns:wne="http://schemas.microsoft.com/office/word/2006/wordml" xmlns:wps="http://schemas.microsoft.com/office/word/2010/wordprocessingShape" mc:Ignorable="w14 w15 w16se w16cid w16 w16cex w16sdtdh wp14">
+<w:ftr xmlns:wpc="http://schemas.microsoft.com/office/word/2010/wordprocessingCanvas" xmlns:cx="http://schemas.microsoft.com/office/drawing/2014/chartex" xmlns:cx1="http://schemas.microsoft.com/office/drawing/2015/9/8/chartex" xmlns:cx2="http://schemas.microsoft.com/office/drawing/2015/10/21/chartex" xmlns:cx3="http://schemas.microsoft.com/office/drawing/2016/5/9/chartex" xmlns:cx4="http://schemas.microsoft.com/office/drawing/2016/5/10/chartex" xmlns:cx5="http://schemas.microsoft.com/office/drawing/2016/5/11/chartex" xmlns:cx6="http://schemas.microsoft.com/office/drawing/2016/5/12/chartex" xmlns:cx7="http://schemas.microsoft.com/office/drawing/2016/5/13/chartex" xmlns:cx8="http://schemas.microsoft.com/office/drawing/2016/5/14/chartex" xmlns:mc="http://schemas.openxmlformats.org/markup-compatibility/2006" xmlns:aink="http://schemas.microsoft.com/office/drawing/2016/ink" xmlns:am3d="http://schemas.microsoft.com/office/drawing/2017/model3d" xmlns:o="urn:schemas-microsoft-com:office:office" xmlns:oel="http://schemas.microsoft.com/office/2019/extlst" xmlns:r="http://schemas.openxmlformats.org/officeDocument/2006/relationships" xmlns:m="http://schemas.openxmlformats.org/officeDocument/2006/math" xmlns:v="urn:schemas-microsoft-com:vml" xmlns:wp14="http://schemas.microsoft.com/office/word/2010/wordprocessingDrawing" xmlns:wp="http://schemas.openxmlformats.org/drawingml/2006/wordprocessingDrawing" xmlns:w10="urn:schemas-microsoft-com:office:word" xmlns:w="http://schemas.openxmlformats.org/wordprocessingml/2006/main" xmlns:w14="http://schemas.microsoft.com/office/word/2010/wordml" xmlns:w15="http://schemas.microsoft.com/office/word/2012/wordml" xmlns:w16cex="http://schemas.microsoft.com/office/word/2018/wordml/cex" xmlns:w16cid="http://schemas.microsoft.com/office/word/2016/wordml/cid" xmlns:w16="http://schemas.microsoft.com/office/word/2018/wordml" xmlns:w16du="http://schemas.microsoft.com/office/word/2023/wordml/word16du" xmlns:w16sdtdh="http://schemas.microsoft.com/office/word/2020/wordml/sdtdatahash" xmlns:w16se="http://schemas.microsoft.com/office/word/2015/wordml/symex" xmlns:wpg="http://schemas.microsoft.com/office/word/2010/wordprocessingGroup" xmlns:wpi="http://schemas.microsoft.com/office/word/2010/wordprocessingInk" xmlns:wne="http://schemas.microsoft.com/office/word/2006/wordml" xmlns:wps="http://schemas.microsoft.com/office/word/2010/wordprocessingShape" mc:Ignorable="w14 w15 w16se w16cid w16 w16cex w16sdtdh w16du wp14">
   <w:p>
     <w:pPr>
-      <w:pStyle w:val="Bunntekst"/>
+      <w:pStyle w:val="Footer"/>
       <w:framePr w:wrap="none" w:vAnchor="text" w:hAnchor="margin" w:xAlign="right" w:y="1"/>
       <w:rPr>
-        <w:rStyle w:val="Sidetall"/>
+        <w:rStyle w:val="PageNumber"/>
         <w:rFonts w:ascii="Helvetica" w:hAnsi="Helvetica" w:cs="Helvetica"/>
         <w:color w:val="1381C4"/>
         <w:sz w:val="14"/>
@@ -11079,7 +11241,7 @@
     </w:pPr>
     <w:r>
       <w:rPr>
-        <w:rStyle w:val="Sidetall"/>
+        <w:rStyle w:val="PageNumber"/>
         <w:rFonts w:ascii="Helvetica" w:hAnsi="Helvetica" w:cs="Helvetica"/>
         <w:color w:val="1381C4"/>
         <w:sz w:val="14"/>
@@ -11088,7 +11250,7 @@
     </w:r>
     <w:r>
       <w:rPr>
-        <w:rStyle w:val="Sidetall"/>
+        <w:rStyle w:val="PageNumber"/>
         <w:rFonts w:ascii="Helvetica" w:hAnsi="Helvetica" w:cs="Helvetica"/>
         <w:color w:val="1381C4"/>
         <w:sz w:val="14"/>
@@ -11097,7 +11259,7 @@
     </w:r>
     <w:r>
       <w:rPr>
-        <w:rStyle w:val="Sidetall"/>
+        <w:rStyle w:val="PageNumber"/>
         <w:rFonts w:ascii="Helvetica" w:hAnsi="Helvetica" w:cs="Helvetica"/>
         <w:color w:val="1381C4"/>
         <w:sz w:val="14"/>
@@ -11106,7 +11268,7 @@
     </w:r>
     <w:r>
       <w:rPr>
-        <w:rStyle w:val="Sidetall"/>
+        <w:rStyle w:val="PageNumber"/>
         <w:rFonts w:ascii="Helvetica" w:hAnsi="Helvetica" w:cs="Helvetica"/>
         <w:color w:val="1381C4"/>
         <w:sz w:val="14"/>
@@ -11115,7 +11277,7 @@
     </w:r>
     <w:r>
       <w:rPr>
-        <w:rStyle w:val="Sidetall"/>
+        <w:rStyle w:val="PageNumber"/>
         <w:rFonts w:ascii="Helvetica" w:hAnsi="Helvetica" w:cs="Helvetica"/>
         <w:color w:val="1381C4"/>
         <w:sz w:val="14"/>
@@ -11124,7 +11286,7 @@
     </w:r>
     <w:r>
       <w:rPr>
-        <w:rStyle w:val="Sidetall"/>
+        <w:rStyle w:val="PageNumber"/>
         <w:rFonts w:ascii="Helvetica" w:hAnsi="Helvetica" w:cs="Helvetica"/>
         <w:color w:val="1381C4"/>
         <w:sz w:val="14"/>
@@ -11133,7 +11295,7 @@
     </w:r>
     <w:r>
       <w:rPr>
-        <w:rStyle w:val="Sidetall"/>
+        <w:rStyle w:val="PageNumber"/>
         <w:rFonts w:ascii="Helvetica" w:hAnsi="Helvetica" w:cs="Helvetica"/>
         <w:color w:val="1381C4"/>
         <w:sz w:val="14"/>
@@ -11142,7 +11304,7 @@
     </w:r>
     <w:r>
       <w:rPr>
-        <w:rStyle w:val="Sidetall"/>
+        <w:rStyle w:val="PageNumber"/>
         <w:rFonts w:ascii="Helvetica" w:hAnsi="Helvetica" w:cs="Helvetica"/>
         <w:color w:val="1381C4"/>
         <w:sz w:val="14"/>
@@ -11151,7 +11313,7 @@
     </w:r>
     <w:r>
       <w:rPr>
-        <w:rStyle w:val="Sidetall"/>
+        <w:rStyle w:val="PageNumber"/>
         <w:rFonts w:ascii="Helvetica" w:hAnsi="Helvetica" w:cs="Helvetica"/>
         <w:color w:val="1381C4"/>
         <w:sz w:val="14"/>
@@ -11160,7 +11322,7 @@
     </w:r>
     <w:r>
       <w:rPr>
-        <w:rStyle w:val="Sidetall"/>
+        <w:rStyle w:val="PageNumber"/>
         <w:rFonts w:ascii="Helvetica" w:hAnsi="Helvetica" w:cs="Helvetica"/>
         <w:color w:val="1381C4"/>
         <w:sz w:val="14"/>
@@ -11169,7 +11331,7 @@
     </w:r>
     <w:r>
       <w:rPr>
-        <w:rStyle w:val="Sidetall"/>
+        <w:rStyle w:val="PageNumber"/>
         <w:rFonts w:ascii="Helvetica" w:hAnsi="Helvetica" w:cs="Helvetica"/>
         <w:color w:val="1381C4"/>
         <w:sz w:val="14"/>
@@ -11178,7 +11340,7 @@
     </w:r>
     <w:r>
       <w:rPr>
-        <w:rStyle w:val="Sidetall"/>
+        <w:rStyle w:val="PageNumber"/>
         <w:rFonts w:ascii="Helvetica" w:hAnsi="Helvetica" w:cs="Helvetica"/>
         <w:color w:val="1381C4"/>
         <w:sz w:val="14"/>
@@ -11214,7 +11376,7 @@
         </w:tcPr>
         <w:p>
           <w:pPr>
-            <w:pStyle w:val="Bunntekst"/>
+            <w:pStyle w:val="Footer"/>
             <w:tabs>
               <w:tab w:val="clear" w:pos="4153"/>
               <w:tab w:val="clear" w:pos="8306"/>
@@ -11266,7 +11428,7 @@
         </w:tcPr>
         <w:p>
           <w:pPr>
-            <w:pStyle w:val="Bunntekst"/>
+            <w:pStyle w:val="Footer"/>
             <w:tabs>
               <w:tab w:val="clear" w:pos="4153"/>
               <w:tab w:val="clear" w:pos="8306"/>
@@ -11383,7 +11545,7 @@
               <w:sz w:val="14"/>
               <w:lang w:val="en-US"/>
             </w:rPr>
-            <w:t>2024-03-08</w:t>
+            <w:t>2024-04-10</w:t>
           </w:r>
           <w:r>
             <w:rPr>
@@ -11404,7 +11566,7 @@
         </w:tcPr>
         <w:p>
           <w:pPr>
-            <w:pStyle w:val="Bunntekst"/>
+            <w:pStyle w:val="Footer"/>
             <w:tabs>
               <w:tab w:val="clear" w:pos="4153"/>
               <w:tab w:val="clear" w:pos="8306"/>
@@ -11420,7 +11582,7 @@
           <w:hyperlink r:id="rId1" w:history="1">
             <w:r>
               <w:rPr>
-                <w:rStyle w:val="Hyperkobling"/>
+                <w:rStyle w:val="Hyperlink"/>
                 <w:rFonts w:ascii="Helvetica" w:hAnsi="Helvetica" w:cs="Arial"/>
                 <w:color w:val="1381C4"/>
                 <w:sz w:val="14"/>
@@ -11450,7 +11612,7 @@
           </w:r>
           <w:r>
             <w:rPr>
-              <w:rStyle w:val="Hyperkobling"/>
+              <w:rStyle w:val="Hyperlink"/>
               <w:rFonts w:ascii="Helvetica" w:hAnsi="Helvetica" w:cs="Arial"/>
               <w:color w:val="1381C4"/>
               <w:sz w:val="14"/>
@@ -11467,7 +11629,7 @@
         </w:tcPr>
         <w:p>
           <w:pPr>
-            <w:pStyle w:val="Bunntekst"/>
+            <w:pStyle w:val="Footer"/>
             <w:tabs>
               <w:tab w:val="clear" w:pos="4153"/>
               <w:tab w:val="clear" w:pos="8306"/>
@@ -11488,7 +11650,7 @@
   </w:tbl>
   <w:p>
     <w:pPr>
-      <w:pStyle w:val="Bunntekst"/>
+      <w:pStyle w:val="Footer"/>
       <w:rPr>
         <w:rFonts w:ascii="Helvetica" w:hAnsi="Helvetica"/>
         <w:lang w:val="sq-AL"/>
@@ -11499,7 +11661,7 @@
 </file>
 
 <file path=word/footer3.xml><?xml version="1.0" encoding="utf-8"?>
-<w:ftr xmlns:wpc="http://schemas.microsoft.com/office/word/2010/wordprocessingCanvas" xmlns:cx="http://schemas.microsoft.com/office/drawing/2014/chartex" xmlns:cx1="http://schemas.microsoft.com/office/drawing/2015/9/8/chartex" xmlns:cx2="http://schemas.microsoft.com/office/drawing/2015/10/21/chartex" xmlns:cx3="http://schemas.microsoft.com/office/drawing/2016/5/9/chartex" xmlns:cx4="http://schemas.microsoft.com/office/drawing/2016/5/10/chartex" xmlns:cx5="http://schemas.microsoft.com/office/drawing/2016/5/11/chartex" xmlns:cx6="http://schemas.microsoft.com/office/drawing/2016/5/12/chartex" xmlns:cx7="http://schemas.microsoft.com/office/drawing/2016/5/13/chartex" xmlns:cx8="http://schemas.microsoft.com/office/drawing/2016/5/14/chartex" xmlns:mc="http://schemas.openxmlformats.org/markup-compatibility/2006" xmlns:aink="http://schemas.microsoft.com/office/drawing/2016/ink" xmlns:am3d="http://schemas.microsoft.com/office/drawing/2017/model3d" xmlns:o="urn:schemas-microsoft-com:office:office" xmlns:oel="http://schemas.microsoft.com/office/2019/extlst" xmlns:r="http://schemas.openxmlformats.org/officeDocument/2006/relationships" xmlns:m="http://schemas.openxmlformats.org/officeDocument/2006/math" xmlns:v="urn:schemas-microsoft-com:vml" xmlns:wp14="http://schemas.microsoft.com/office/word/2010/wordprocessingDrawing" xmlns:wp="http://schemas.openxmlformats.org/drawingml/2006/wordprocessingDrawing" xmlns:w10="urn:schemas-microsoft-com:office:word" xmlns:w="http://schemas.openxmlformats.org/wordprocessingml/2006/main" xmlns:w14="http://schemas.microsoft.com/office/word/2010/wordml" xmlns:w15="http://schemas.microsoft.com/office/word/2012/wordml" xmlns:w16cex="http://schemas.microsoft.com/office/word/2018/wordml/cex" xmlns:w16cid="http://schemas.microsoft.com/office/word/2016/wordml/cid" xmlns:w16="http://schemas.microsoft.com/office/word/2018/wordml" xmlns:w16sdtdh="http://schemas.microsoft.com/office/word/2020/wordml/sdtdatahash" xmlns:w16se="http://schemas.microsoft.com/office/word/2015/wordml/symex" xmlns:wpg="http://schemas.microsoft.com/office/word/2010/wordprocessingGroup" xmlns:wpi="http://schemas.microsoft.com/office/word/2010/wordprocessingInk" xmlns:wne="http://schemas.microsoft.com/office/word/2006/wordml" xmlns:wps="http://schemas.microsoft.com/office/word/2010/wordprocessingShape" mc:Ignorable="w14 w15 w16se w16cid w16 w16cex w16sdtdh wp14">
+<w:ftr xmlns:wpc="http://schemas.microsoft.com/office/word/2010/wordprocessingCanvas" xmlns:cx="http://schemas.microsoft.com/office/drawing/2014/chartex" xmlns:cx1="http://schemas.microsoft.com/office/drawing/2015/9/8/chartex" xmlns:cx2="http://schemas.microsoft.com/office/drawing/2015/10/21/chartex" xmlns:cx3="http://schemas.microsoft.com/office/drawing/2016/5/9/chartex" xmlns:cx4="http://schemas.microsoft.com/office/drawing/2016/5/10/chartex" xmlns:cx5="http://schemas.microsoft.com/office/drawing/2016/5/11/chartex" xmlns:cx6="http://schemas.microsoft.com/office/drawing/2016/5/12/chartex" xmlns:cx7="http://schemas.microsoft.com/office/drawing/2016/5/13/chartex" xmlns:cx8="http://schemas.microsoft.com/office/drawing/2016/5/14/chartex" xmlns:mc="http://schemas.openxmlformats.org/markup-compatibility/2006" xmlns:aink="http://schemas.microsoft.com/office/drawing/2016/ink" xmlns:am3d="http://schemas.microsoft.com/office/drawing/2017/model3d" xmlns:o="urn:schemas-microsoft-com:office:office" xmlns:oel="http://schemas.microsoft.com/office/2019/extlst" xmlns:r="http://schemas.openxmlformats.org/officeDocument/2006/relationships" xmlns:m="http://schemas.openxmlformats.org/officeDocument/2006/math" xmlns:v="urn:schemas-microsoft-com:vml" xmlns:wp14="http://schemas.microsoft.com/office/word/2010/wordprocessingDrawing" xmlns:wp="http://schemas.openxmlformats.org/drawingml/2006/wordprocessingDrawing" xmlns:w10="urn:schemas-microsoft-com:office:word" xmlns:w="http://schemas.openxmlformats.org/wordprocessingml/2006/main" xmlns:w14="http://schemas.microsoft.com/office/word/2010/wordml" xmlns:w15="http://schemas.microsoft.com/office/word/2012/wordml" xmlns:w16cex="http://schemas.microsoft.com/office/word/2018/wordml/cex" xmlns:w16cid="http://schemas.microsoft.com/office/word/2016/wordml/cid" xmlns:w16="http://schemas.microsoft.com/office/word/2018/wordml" xmlns:w16du="http://schemas.microsoft.com/office/word/2023/wordml/word16du" xmlns:w16sdtdh="http://schemas.microsoft.com/office/word/2020/wordml/sdtdatahash" xmlns:w16se="http://schemas.microsoft.com/office/word/2015/wordml/symex" xmlns:wpg="http://schemas.microsoft.com/office/word/2010/wordprocessingGroup" xmlns:wpi="http://schemas.microsoft.com/office/word/2010/wordprocessingInk" xmlns:wne="http://schemas.microsoft.com/office/word/2006/wordml" xmlns:wps="http://schemas.microsoft.com/office/word/2010/wordprocessingShape" mc:Ignorable="w14 w15 w16se w16cid w16 w16cex w16sdtdh w16du wp14">
   <w:p>
     <w:pPr>
       <w:rPr>
@@ -11733,7 +11895,7 @@
 </file>
 
 <file path=word/footnotes.xml><?xml version="1.0" encoding="utf-8"?>
-<w:footnotes xmlns:wpc="http://schemas.microsoft.com/office/word/2010/wordprocessingCanvas" xmlns:cx="http://schemas.microsoft.com/office/drawing/2014/chartex" xmlns:cx1="http://schemas.microsoft.com/office/drawing/2015/9/8/chartex" xmlns:cx2="http://schemas.microsoft.com/office/drawing/2015/10/21/chartex" xmlns:cx3="http://schemas.microsoft.com/office/drawing/2016/5/9/chartex" xmlns:cx4="http://schemas.microsoft.com/office/drawing/2016/5/10/chartex" xmlns:cx5="http://schemas.microsoft.com/office/drawing/2016/5/11/chartex" xmlns:cx6="http://schemas.microsoft.com/office/drawing/2016/5/12/chartex" xmlns:cx7="http://schemas.microsoft.com/office/drawing/2016/5/13/chartex" xmlns:cx8="http://schemas.microsoft.com/office/drawing/2016/5/14/chartex" xmlns:mc="http://schemas.openxmlformats.org/markup-compatibility/2006" xmlns:aink="http://schemas.microsoft.com/office/drawing/2016/ink" xmlns:am3d="http://schemas.microsoft.com/office/drawing/2017/model3d" xmlns:o="urn:schemas-microsoft-com:office:office" xmlns:oel="http://schemas.microsoft.com/office/2019/extlst" xmlns:r="http://schemas.openxmlformats.org/officeDocument/2006/relationships" xmlns:m="http://schemas.openxmlformats.org/officeDocument/2006/math" xmlns:v="urn:schemas-microsoft-com:vml" xmlns:wp14="http://schemas.microsoft.com/office/word/2010/wordprocessingDrawing" xmlns:wp="http://schemas.openxmlformats.org/drawingml/2006/wordprocessingDrawing" xmlns:w10="urn:schemas-microsoft-com:office:word" xmlns:w="http://schemas.openxmlformats.org/wordprocessingml/2006/main" xmlns:w14="http://schemas.microsoft.com/office/word/2010/wordml" xmlns:w15="http://schemas.microsoft.com/office/word/2012/wordml" xmlns:w16cex="http://schemas.microsoft.com/office/word/2018/wordml/cex" xmlns:w16cid="http://schemas.microsoft.com/office/word/2016/wordml/cid" xmlns:w16="http://schemas.microsoft.com/office/word/2018/wordml" xmlns:w16sdtdh="http://schemas.microsoft.com/office/word/2020/wordml/sdtdatahash" xmlns:w16se="http://schemas.microsoft.com/office/word/2015/wordml/symex" xmlns:wpg="http://schemas.microsoft.com/office/word/2010/wordprocessingGroup" xmlns:wpi="http://schemas.microsoft.com/office/word/2010/wordprocessingInk" xmlns:wne="http://schemas.microsoft.com/office/word/2006/wordml" xmlns:wps="http://schemas.microsoft.com/office/word/2010/wordprocessingShape" mc:Ignorable="w14 w15 w16se w16cid w16 w16cex w16sdtdh wp14">
+<w:footnotes xmlns:wpc="http://schemas.microsoft.com/office/word/2010/wordprocessingCanvas" xmlns:cx="http://schemas.microsoft.com/office/drawing/2014/chartex" xmlns:cx1="http://schemas.microsoft.com/office/drawing/2015/9/8/chartex" xmlns:cx2="http://schemas.microsoft.com/office/drawing/2015/10/21/chartex" xmlns:cx3="http://schemas.microsoft.com/office/drawing/2016/5/9/chartex" xmlns:cx4="http://schemas.microsoft.com/office/drawing/2016/5/10/chartex" xmlns:cx5="http://schemas.microsoft.com/office/drawing/2016/5/11/chartex" xmlns:cx6="http://schemas.microsoft.com/office/drawing/2016/5/12/chartex" xmlns:cx7="http://schemas.microsoft.com/office/drawing/2016/5/13/chartex" xmlns:cx8="http://schemas.microsoft.com/office/drawing/2016/5/14/chartex" xmlns:mc="http://schemas.openxmlformats.org/markup-compatibility/2006" xmlns:aink="http://schemas.microsoft.com/office/drawing/2016/ink" xmlns:am3d="http://schemas.microsoft.com/office/drawing/2017/model3d" xmlns:o="urn:schemas-microsoft-com:office:office" xmlns:oel="http://schemas.microsoft.com/office/2019/extlst" xmlns:r="http://schemas.openxmlformats.org/officeDocument/2006/relationships" xmlns:m="http://schemas.openxmlformats.org/officeDocument/2006/math" xmlns:v="urn:schemas-microsoft-com:vml" xmlns:wp14="http://schemas.microsoft.com/office/word/2010/wordprocessingDrawing" xmlns:wp="http://schemas.openxmlformats.org/drawingml/2006/wordprocessingDrawing" xmlns:w10="urn:schemas-microsoft-com:office:word" xmlns:w="http://schemas.openxmlformats.org/wordprocessingml/2006/main" xmlns:w14="http://schemas.microsoft.com/office/word/2010/wordml" xmlns:w15="http://schemas.microsoft.com/office/word/2012/wordml" xmlns:w16cex="http://schemas.microsoft.com/office/word/2018/wordml/cex" xmlns:w16cid="http://schemas.microsoft.com/office/word/2016/wordml/cid" xmlns:w16="http://schemas.microsoft.com/office/word/2018/wordml" xmlns:w16du="http://schemas.microsoft.com/office/word/2023/wordml/word16du" xmlns:w16sdtdh="http://schemas.microsoft.com/office/word/2020/wordml/sdtdatahash" xmlns:w16se="http://schemas.microsoft.com/office/word/2015/wordml/symex" xmlns:wpg="http://schemas.microsoft.com/office/word/2010/wordprocessingGroup" xmlns:wpi="http://schemas.microsoft.com/office/word/2010/wordprocessingInk" xmlns:wne="http://schemas.microsoft.com/office/word/2006/wordml" xmlns:wps="http://schemas.microsoft.com/office/word/2010/wordprocessingShape" mc:Ignorable="w14 w15 w16se w16cid w16 w16cex w16sdtdh w16du wp14">
   <w:footnote w:type="separator" w:id="-1">
     <w:p>
       <w:pPr>
@@ -11772,10 +11934,10 @@
 </file>
 
 <file path=word/header1.xml><?xml version="1.0" encoding="utf-8"?>
-<w:hdr xmlns:wpc="http://schemas.microsoft.com/office/word/2010/wordprocessingCanvas" xmlns:cx="http://schemas.microsoft.com/office/drawing/2014/chartex" xmlns:cx1="http://schemas.microsoft.com/office/drawing/2015/9/8/chartex" xmlns:cx2="http://schemas.microsoft.com/office/drawing/2015/10/21/chartex" xmlns:cx3="http://schemas.microsoft.com/office/drawing/2016/5/9/chartex" xmlns:cx4="http://schemas.microsoft.com/office/drawing/2016/5/10/chartex" xmlns:cx5="http://schemas.microsoft.com/office/drawing/2016/5/11/chartex" xmlns:cx6="http://schemas.microsoft.com/office/drawing/2016/5/12/chartex" xmlns:cx7="http://schemas.microsoft.com/office/drawing/2016/5/13/chartex" xmlns:cx8="http://schemas.microsoft.com/office/drawing/2016/5/14/chartex" xmlns:mc="http://schemas.openxmlformats.org/markup-compatibility/2006" xmlns:aink="http://schemas.microsoft.com/office/drawing/2016/ink" xmlns:am3d="http://schemas.microsoft.com/office/drawing/2017/model3d" xmlns:o="urn:schemas-microsoft-com:office:office" xmlns:oel="http://schemas.microsoft.com/office/2019/extlst" xmlns:r="http://schemas.openxmlformats.org/officeDocument/2006/relationships" xmlns:m="http://schemas.openxmlformats.org/officeDocument/2006/math" xmlns:v="urn:schemas-microsoft-com:vml" xmlns:wp14="http://schemas.microsoft.com/office/word/2010/wordprocessingDrawing" xmlns:wp="http://schemas.openxmlformats.org/drawingml/2006/wordprocessingDrawing" xmlns:w10="urn:schemas-microsoft-com:office:word" xmlns:w="http://schemas.openxmlformats.org/wordprocessingml/2006/main" xmlns:w14="http://schemas.microsoft.com/office/word/2010/wordml" xmlns:w15="http://schemas.microsoft.com/office/word/2012/wordml" xmlns:w16cex="http://schemas.microsoft.com/office/word/2018/wordml/cex" xmlns:w16cid="http://schemas.microsoft.com/office/word/2016/wordml/cid" xmlns:w16="http://schemas.microsoft.com/office/word/2018/wordml" xmlns:w16sdtdh="http://schemas.microsoft.com/office/word/2020/wordml/sdtdatahash" xmlns:w16se="http://schemas.microsoft.com/office/word/2015/wordml/symex" xmlns:wpg="http://schemas.microsoft.com/office/word/2010/wordprocessingGroup" xmlns:wpi="http://schemas.microsoft.com/office/word/2010/wordprocessingInk" xmlns:wne="http://schemas.microsoft.com/office/word/2006/wordml" xmlns:wps="http://schemas.microsoft.com/office/word/2010/wordprocessingShape" mc:Ignorable="w14 w15 w16se w16cid w16 w16cex w16sdtdh wp14">
+<w:hdr xmlns:wpc="http://schemas.microsoft.com/office/word/2010/wordprocessingCanvas" xmlns:cx="http://schemas.microsoft.com/office/drawing/2014/chartex" xmlns:cx1="http://schemas.microsoft.com/office/drawing/2015/9/8/chartex" xmlns:cx2="http://schemas.microsoft.com/office/drawing/2015/10/21/chartex" xmlns:cx3="http://schemas.microsoft.com/office/drawing/2016/5/9/chartex" xmlns:cx4="http://schemas.microsoft.com/office/drawing/2016/5/10/chartex" xmlns:cx5="http://schemas.microsoft.com/office/drawing/2016/5/11/chartex" xmlns:cx6="http://schemas.microsoft.com/office/drawing/2016/5/12/chartex" xmlns:cx7="http://schemas.microsoft.com/office/drawing/2016/5/13/chartex" xmlns:cx8="http://schemas.microsoft.com/office/drawing/2016/5/14/chartex" xmlns:mc="http://schemas.openxmlformats.org/markup-compatibility/2006" xmlns:aink="http://schemas.microsoft.com/office/drawing/2016/ink" xmlns:am3d="http://schemas.microsoft.com/office/drawing/2017/model3d" xmlns:o="urn:schemas-microsoft-com:office:office" xmlns:oel="http://schemas.microsoft.com/office/2019/extlst" xmlns:r="http://schemas.openxmlformats.org/officeDocument/2006/relationships" xmlns:m="http://schemas.openxmlformats.org/officeDocument/2006/math" xmlns:v="urn:schemas-microsoft-com:vml" xmlns:wp14="http://schemas.microsoft.com/office/word/2010/wordprocessingDrawing" xmlns:wp="http://schemas.openxmlformats.org/drawingml/2006/wordprocessingDrawing" xmlns:w10="urn:schemas-microsoft-com:office:word" xmlns:w="http://schemas.openxmlformats.org/wordprocessingml/2006/main" xmlns:w14="http://schemas.microsoft.com/office/word/2010/wordml" xmlns:w15="http://schemas.microsoft.com/office/word/2012/wordml" xmlns:w16cex="http://schemas.microsoft.com/office/word/2018/wordml/cex" xmlns:w16cid="http://schemas.microsoft.com/office/word/2016/wordml/cid" xmlns:w16="http://schemas.microsoft.com/office/word/2018/wordml" xmlns:w16du="http://schemas.microsoft.com/office/word/2023/wordml/word16du" xmlns:w16sdtdh="http://schemas.microsoft.com/office/word/2020/wordml/sdtdatahash" xmlns:w16se="http://schemas.microsoft.com/office/word/2015/wordml/symex" xmlns:wpg="http://schemas.microsoft.com/office/word/2010/wordprocessingGroup" xmlns:wpi="http://schemas.microsoft.com/office/word/2010/wordprocessingInk" xmlns:wne="http://schemas.microsoft.com/office/word/2006/wordml" xmlns:wps="http://schemas.microsoft.com/office/word/2010/wordprocessingShape" mc:Ignorable="w14 w15 w16se w16cid w16 w16cex w16sdtdh w16du wp14">
   <w:p>
     <w:pPr>
-      <w:pStyle w:val="Topptekst"/>
+      <w:pStyle w:val="Header"/>
     </w:pPr>
     <w:r>
       <w:rPr>
@@ -11817,10 +11979,10 @@
 </file>
 
 <file path=word/header2.xml><?xml version="1.0" encoding="utf-8"?>
-<w:hdr xmlns:wpc="http://schemas.microsoft.com/office/word/2010/wordprocessingCanvas" xmlns:cx="http://schemas.microsoft.com/office/drawing/2014/chartex" xmlns:cx1="http://schemas.microsoft.com/office/drawing/2015/9/8/chartex" xmlns:cx2="http://schemas.microsoft.com/office/drawing/2015/10/21/chartex" xmlns:cx3="http://schemas.microsoft.com/office/drawing/2016/5/9/chartex" xmlns:cx4="http://schemas.microsoft.com/office/drawing/2016/5/10/chartex" xmlns:cx5="http://schemas.microsoft.com/office/drawing/2016/5/11/chartex" xmlns:cx6="http://schemas.microsoft.com/office/drawing/2016/5/12/chartex" xmlns:cx7="http://schemas.microsoft.com/office/drawing/2016/5/13/chartex" xmlns:cx8="http://schemas.microsoft.com/office/drawing/2016/5/14/chartex" xmlns:mc="http://schemas.openxmlformats.org/markup-compatibility/2006" xmlns:aink="http://schemas.microsoft.com/office/drawing/2016/ink" xmlns:am3d="http://schemas.microsoft.com/office/drawing/2017/model3d" xmlns:o="urn:schemas-microsoft-com:office:office" xmlns:oel="http://schemas.microsoft.com/office/2019/extlst" xmlns:r="http://schemas.openxmlformats.org/officeDocument/2006/relationships" xmlns:m="http://schemas.openxmlformats.org/officeDocument/2006/math" xmlns:v="urn:schemas-microsoft-com:vml" xmlns:wp14="http://schemas.microsoft.com/office/word/2010/wordprocessingDrawing" xmlns:wp="http://schemas.openxmlformats.org/drawingml/2006/wordprocessingDrawing" xmlns:w10="urn:schemas-microsoft-com:office:word" xmlns:w="http://schemas.openxmlformats.org/wordprocessingml/2006/main" xmlns:w14="http://schemas.microsoft.com/office/word/2010/wordml" xmlns:w15="http://schemas.microsoft.com/office/word/2012/wordml" xmlns:w16cex="http://schemas.microsoft.com/office/word/2018/wordml/cex" xmlns:w16cid="http://schemas.microsoft.com/office/word/2016/wordml/cid" xmlns:w16="http://schemas.microsoft.com/office/word/2018/wordml" xmlns:w16sdtdh="http://schemas.microsoft.com/office/word/2020/wordml/sdtdatahash" xmlns:w16se="http://schemas.microsoft.com/office/word/2015/wordml/symex" xmlns:wpg="http://schemas.microsoft.com/office/word/2010/wordprocessingGroup" xmlns:wpi="http://schemas.microsoft.com/office/word/2010/wordprocessingInk" xmlns:wne="http://schemas.microsoft.com/office/word/2006/wordml" xmlns:wps="http://schemas.microsoft.com/office/word/2010/wordprocessingShape" mc:Ignorable="w14 w15 w16se w16cid w16 w16cex w16sdtdh wp14">
+<w:hdr xmlns:wpc="http://schemas.microsoft.com/office/word/2010/wordprocessingCanvas" xmlns:cx="http://schemas.microsoft.com/office/drawing/2014/chartex" xmlns:cx1="http://schemas.microsoft.com/office/drawing/2015/9/8/chartex" xmlns:cx2="http://schemas.microsoft.com/office/drawing/2015/10/21/chartex" xmlns:cx3="http://schemas.microsoft.com/office/drawing/2016/5/9/chartex" xmlns:cx4="http://schemas.microsoft.com/office/drawing/2016/5/10/chartex" xmlns:cx5="http://schemas.microsoft.com/office/drawing/2016/5/11/chartex" xmlns:cx6="http://schemas.microsoft.com/office/drawing/2016/5/12/chartex" xmlns:cx7="http://schemas.microsoft.com/office/drawing/2016/5/13/chartex" xmlns:cx8="http://schemas.microsoft.com/office/drawing/2016/5/14/chartex" xmlns:mc="http://schemas.openxmlformats.org/markup-compatibility/2006" xmlns:aink="http://schemas.microsoft.com/office/drawing/2016/ink" xmlns:am3d="http://schemas.microsoft.com/office/drawing/2017/model3d" xmlns:o="urn:schemas-microsoft-com:office:office" xmlns:oel="http://schemas.microsoft.com/office/2019/extlst" xmlns:r="http://schemas.openxmlformats.org/officeDocument/2006/relationships" xmlns:m="http://schemas.openxmlformats.org/officeDocument/2006/math" xmlns:v="urn:schemas-microsoft-com:vml" xmlns:wp14="http://schemas.microsoft.com/office/word/2010/wordprocessingDrawing" xmlns:wp="http://schemas.openxmlformats.org/drawingml/2006/wordprocessingDrawing" xmlns:w10="urn:schemas-microsoft-com:office:word" xmlns:w="http://schemas.openxmlformats.org/wordprocessingml/2006/main" xmlns:w14="http://schemas.microsoft.com/office/word/2010/wordml" xmlns:w15="http://schemas.microsoft.com/office/word/2012/wordml" xmlns:w16cex="http://schemas.microsoft.com/office/word/2018/wordml/cex" xmlns:w16cid="http://schemas.microsoft.com/office/word/2016/wordml/cid" xmlns:w16="http://schemas.microsoft.com/office/word/2018/wordml" xmlns:w16du="http://schemas.microsoft.com/office/word/2023/wordml/word16du" xmlns:w16sdtdh="http://schemas.microsoft.com/office/word/2020/wordml/sdtdatahash" xmlns:w16se="http://schemas.microsoft.com/office/word/2015/wordml/symex" xmlns:wpg="http://schemas.microsoft.com/office/word/2010/wordprocessingGroup" xmlns:wpi="http://schemas.microsoft.com/office/word/2010/wordprocessingInk" xmlns:wne="http://schemas.microsoft.com/office/word/2006/wordml" xmlns:wps="http://schemas.microsoft.com/office/word/2010/wordprocessingShape" mc:Ignorable="w14 w15 w16se w16cid w16 w16cex w16sdtdh w16du wp14">
   <w:p>
     <w:pPr>
-      <w:pStyle w:val="Topptekst"/>
+      <w:pStyle w:val="Header"/>
       <w:jc w:val="right"/>
     </w:pPr>
     <w:r>
@@ -11884,10 +12046,10 @@
 </file>
 
 <file path=word/header3.xml><?xml version="1.0" encoding="utf-8"?>
-<w:hdr xmlns:wpc="http://schemas.microsoft.com/office/word/2010/wordprocessingCanvas" xmlns:cx="http://schemas.microsoft.com/office/drawing/2014/chartex" xmlns:cx1="http://schemas.microsoft.com/office/drawing/2015/9/8/chartex" xmlns:cx2="http://schemas.microsoft.com/office/drawing/2015/10/21/chartex" xmlns:cx3="http://schemas.microsoft.com/office/drawing/2016/5/9/chartex" xmlns:cx4="http://schemas.microsoft.com/office/drawing/2016/5/10/chartex" xmlns:cx5="http://schemas.microsoft.com/office/drawing/2016/5/11/chartex" xmlns:cx6="http://schemas.microsoft.com/office/drawing/2016/5/12/chartex" xmlns:cx7="http://schemas.microsoft.com/office/drawing/2016/5/13/chartex" xmlns:cx8="http://schemas.microsoft.com/office/drawing/2016/5/14/chartex" xmlns:mc="http://schemas.openxmlformats.org/markup-compatibility/2006" xmlns:aink="http://schemas.microsoft.com/office/drawing/2016/ink" xmlns:am3d="http://schemas.microsoft.com/office/drawing/2017/model3d" xmlns:o="urn:schemas-microsoft-com:office:office" xmlns:oel="http://schemas.microsoft.com/office/2019/extlst" xmlns:r="http://schemas.openxmlformats.org/officeDocument/2006/relationships" xmlns:m="http://schemas.openxmlformats.org/officeDocument/2006/math" xmlns:v="urn:schemas-microsoft-com:vml" xmlns:wp14="http://schemas.microsoft.com/office/word/2010/wordprocessingDrawing" xmlns:wp="http://schemas.openxmlformats.org/drawingml/2006/wordprocessingDrawing" xmlns:w10="urn:schemas-microsoft-com:office:word" xmlns:w="http://schemas.openxmlformats.org/wordprocessingml/2006/main" xmlns:w14="http://schemas.microsoft.com/office/word/2010/wordml" xmlns:w15="http://schemas.microsoft.com/office/word/2012/wordml" xmlns:w16cex="http://schemas.microsoft.com/office/word/2018/wordml/cex" xmlns:w16cid="http://schemas.microsoft.com/office/word/2016/wordml/cid" xmlns:w16="http://schemas.microsoft.com/office/word/2018/wordml" xmlns:w16sdtdh="http://schemas.microsoft.com/office/word/2020/wordml/sdtdatahash" xmlns:w16se="http://schemas.microsoft.com/office/word/2015/wordml/symex" xmlns:wpg="http://schemas.microsoft.com/office/word/2010/wordprocessingGroup" xmlns:wpi="http://schemas.microsoft.com/office/word/2010/wordprocessingInk" xmlns:wne="http://schemas.microsoft.com/office/word/2006/wordml" xmlns:wps="http://schemas.microsoft.com/office/word/2010/wordprocessingShape" mc:Ignorable="w14 w15 w16se w16cid w16 w16cex w16sdtdh wp14">
+<w:hdr xmlns:wpc="http://schemas.microsoft.com/office/word/2010/wordprocessingCanvas" xmlns:cx="http://schemas.microsoft.com/office/drawing/2014/chartex" xmlns:cx1="http://schemas.microsoft.com/office/drawing/2015/9/8/chartex" xmlns:cx2="http://schemas.microsoft.com/office/drawing/2015/10/21/chartex" xmlns:cx3="http://schemas.microsoft.com/office/drawing/2016/5/9/chartex" xmlns:cx4="http://schemas.microsoft.com/office/drawing/2016/5/10/chartex" xmlns:cx5="http://schemas.microsoft.com/office/drawing/2016/5/11/chartex" xmlns:cx6="http://schemas.microsoft.com/office/drawing/2016/5/12/chartex" xmlns:cx7="http://schemas.microsoft.com/office/drawing/2016/5/13/chartex" xmlns:cx8="http://schemas.microsoft.com/office/drawing/2016/5/14/chartex" xmlns:mc="http://schemas.openxmlformats.org/markup-compatibility/2006" xmlns:aink="http://schemas.microsoft.com/office/drawing/2016/ink" xmlns:am3d="http://schemas.microsoft.com/office/drawing/2017/model3d" xmlns:o="urn:schemas-microsoft-com:office:office" xmlns:oel="http://schemas.microsoft.com/office/2019/extlst" xmlns:r="http://schemas.openxmlformats.org/officeDocument/2006/relationships" xmlns:m="http://schemas.openxmlformats.org/officeDocument/2006/math" xmlns:v="urn:schemas-microsoft-com:vml" xmlns:wp14="http://schemas.microsoft.com/office/word/2010/wordprocessingDrawing" xmlns:wp="http://schemas.openxmlformats.org/drawingml/2006/wordprocessingDrawing" xmlns:w10="urn:schemas-microsoft-com:office:word" xmlns:w="http://schemas.openxmlformats.org/wordprocessingml/2006/main" xmlns:w14="http://schemas.microsoft.com/office/word/2010/wordml" xmlns:w15="http://schemas.microsoft.com/office/word/2012/wordml" xmlns:w16cex="http://schemas.microsoft.com/office/word/2018/wordml/cex" xmlns:w16cid="http://schemas.microsoft.com/office/word/2016/wordml/cid" xmlns:w16="http://schemas.microsoft.com/office/word/2018/wordml" xmlns:w16du="http://schemas.microsoft.com/office/word/2023/wordml/word16du" xmlns:w16sdtdh="http://schemas.microsoft.com/office/word/2020/wordml/sdtdatahash" xmlns:w16se="http://schemas.microsoft.com/office/word/2015/wordml/symex" xmlns:wpg="http://schemas.microsoft.com/office/word/2010/wordprocessingGroup" xmlns:wpi="http://schemas.microsoft.com/office/word/2010/wordprocessingInk" xmlns:wne="http://schemas.microsoft.com/office/word/2006/wordml" xmlns:wps="http://schemas.microsoft.com/office/word/2010/wordprocessingShape" mc:Ignorable="w14 w15 w16se w16cid w16 w16cex w16sdtdh w16du wp14">
   <w:p>
     <w:pPr>
-      <w:pStyle w:val="Topptekst"/>
+      <w:pStyle w:val="Header"/>
       <w:jc w:val="right"/>
     </w:pPr>
     <w:r>
@@ -11952,7 +12114,7 @@
 </file>
 
 <file path=word/numbering.xml><?xml version="1.0" encoding="utf-8"?>
-<w:numbering xmlns:wpc="http://schemas.microsoft.com/office/word/2010/wordprocessingCanvas" xmlns:cx="http://schemas.microsoft.com/office/drawing/2014/chartex" xmlns:cx1="http://schemas.microsoft.com/office/drawing/2015/9/8/chartex" xmlns:cx2="http://schemas.microsoft.com/office/drawing/2015/10/21/chartex" xmlns:cx3="http://schemas.microsoft.com/office/drawing/2016/5/9/chartex" xmlns:cx4="http://schemas.microsoft.com/office/drawing/2016/5/10/chartex" xmlns:cx5="http://schemas.microsoft.com/office/drawing/2016/5/11/chartex" xmlns:cx6="http://schemas.microsoft.com/office/drawing/2016/5/12/chartex" xmlns:cx7="http://schemas.microsoft.com/office/drawing/2016/5/13/chartex" xmlns:cx8="http://schemas.microsoft.com/office/drawing/2016/5/14/chartex" xmlns:mc="http://schemas.openxmlformats.org/markup-compatibility/2006" xmlns:aink="http://schemas.microsoft.com/office/drawing/2016/ink" xmlns:am3d="http://schemas.microsoft.com/office/drawing/2017/model3d" xmlns:o="urn:schemas-microsoft-com:office:office" xmlns:oel="http://schemas.microsoft.com/office/2019/extlst" xmlns:r="http://schemas.openxmlformats.org/officeDocument/2006/relationships" xmlns:m="http://schemas.openxmlformats.org/officeDocument/2006/math" xmlns:v="urn:schemas-microsoft-com:vml" xmlns:wp14="http://schemas.microsoft.com/office/word/2010/wordprocessingDrawing" xmlns:wp="http://schemas.openxmlformats.org/drawingml/2006/wordprocessingDrawing" xmlns:w10="urn:schemas-microsoft-com:office:word" xmlns:w="http://schemas.openxmlformats.org/wordprocessingml/2006/main" xmlns:w14="http://schemas.microsoft.com/office/word/2010/wordml" xmlns:w15="http://schemas.microsoft.com/office/word/2012/wordml" xmlns:w16cex="http://schemas.microsoft.com/office/word/2018/wordml/cex" xmlns:w16cid="http://schemas.microsoft.com/office/word/2016/wordml/cid" xmlns:w16="http://schemas.microsoft.com/office/word/2018/wordml" xmlns:w16sdtdh="http://schemas.microsoft.com/office/word/2020/wordml/sdtdatahash" xmlns:w16se="http://schemas.microsoft.com/office/word/2015/wordml/symex" xmlns:wpg="http://schemas.microsoft.com/office/word/2010/wordprocessingGroup" xmlns:wpi="http://schemas.microsoft.com/office/word/2010/wordprocessingInk" xmlns:wne="http://schemas.microsoft.com/office/word/2006/wordml" xmlns:wps="http://schemas.microsoft.com/office/word/2010/wordprocessingShape" mc:Ignorable="w14 w15 w16se w16cid w16 w16cex w16sdtdh wp14">
+<w:numbering xmlns:wpc="http://schemas.microsoft.com/office/word/2010/wordprocessingCanvas" xmlns:cx="http://schemas.microsoft.com/office/drawing/2014/chartex" xmlns:cx1="http://schemas.microsoft.com/office/drawing/2015/9/8/chartex" xmlns:cx2="http://schemas.microsoft.com/office/drawing/2015/10/21/chartex" xmlns:cx3="http://schemas.microsoft.com/office/drawing/2016/5/9/chartex" xmlns:cx4="http://schemas.microsoft.com/office/drawing/2016/5/10/chartex" xmlns:cx5="http://schemas.microsoft.com/office/drawing/2016/5/11/chartex" xmlns:cx6="http://schemas.microsoft.com/office/drawing/2016/5/12/chartex" xmlns:cx7="http://schemas.microsoft.com/office/drawing/2016/5/13/chartex" xmlns:cx8="http://schemas.microsoft.com/office/drawing/2016/5/14/chartex" xmlns:mc="http://schemas.openxmlformats.org/markup-compatibility/2006" xmlns:aink="http://schemas.microsoft.com/office/drawing/2016/ink" xmlns:am3d="http://schemas.microsoft.com/office/drawing/2017/model3d" xmlns:o="urn:schemas-microsoft-com:office:office" xmlns:oel="http://schemas.microsoft.com/office/2019/extlst" xmlns:r="http://schemas.openxmlformats.org/officeDocument/2006/relationships" xmlns:m="http://schemas.openxmlformats.org/officeDocument/2006/math" xmlns:v="urn:schemas-microsoft-com:vml" xmlns:wp14="http://schemas.microsoft.com/office/word/2010/wordprocessingDrawing" xmlns:wp="http://schemas.openxmlformats.org/drawingml/2006/wordprocessingDrawing" xmlns:w10="urn:schemas-microsoft-com:office:word" xmlns:w="http://schemas.openxmlformats.org/wordprocessingml/2006/main" xmlns:w14="http://schemas.microsoft.com/office/word/2010/wordml" xmlns:w15="http://schemas.microsoft.com/office/word/2012/wordml" xmlns:w16cex="http://schemas.microsoft.com/office/word/2018/wordml/cex" xmlns:w16cid="http://schemas.microsoft.com/office/word/2016/wordml/cid" xmlns:w16="http://schemas.microsoft.com/office/word/2018/wordml" xmlns:w16du="http://schemas.microsoft.com/office/word/2023/wordml/word16du" xmlns:w16sdtdh="http://schemas.microsoft.com/office/word/2020/wordml/sdtdatahash" xmlns:w16se="http://schemas.microsoft.com/office/word/2015/wordml/symex" xmlns:wpg="http://schemas.microsoft.com/office/word/2010/wordprocessingGroup" xmlns:wpi="http://schemas.microsoft.com/office/word/2010/wordprocessingInk" xmlns:wne="http://schemas.microsoft.com/office/word/2006/wordml" xmlns:wps="http://schemas.microsoft.com/office/word/2010/wordprocessingShape" mc:Ignorable="w14 w15 w16se w16cid w16 w16cex w16sdtdh w16du wp14">
   <w:abstractNum w:abstractNumId="0" w15:restartNumberingAfterBreak="0">
     <w:nsid w:val="FFFFFF88"/>
     <w:multiLevelType w:val="singleLevel"/>
@@ -11960,7 +12122,7 @@
     <w:lvl w:ilvl="0">
       <w:start w:val="1"/>
       <w:numFmt w:val="decimal"/>
-      <w:pStyle w:val="Nummerertliste"/>
+      <w:pStyle w:val="ListNumber"/>
       <w:lvlText w:val="%1."/>
       <w:lvlJc w:val="left"/>
       <w:pPr>
@@ -12986,7 +13148,7 @@
     <w:lvl w:ilvl="0">
       <w:start w:val="1"/>
       <w:numFmt w:val="decimal"/>
-      <w:pStyle w:val="Overskrift1"/>
+      <w:pStyle w:val="Heading1"/>
       <w:lvlText w:val="%1"/>
       <w:lvlJc w:val="left"/>
       <w:pPr>
@@ -12999,7 +13161,7 @@
     <w:lvl w:ilvl="1">
       <w:start w:val="1"/>
       <w:numFmt w:val="decimal"/>
-      <w:pStyle w:val="Overskrift2"/>
+      <w:pStyle w:val="Heading2"/>
       <w:lvlText w:val="%1.%2"/>
       <w:lvlJc w:val="left"/>
       <w:pPr>
@@ -13012,7 +13174,7 @@
     <w:lvl w:ilvl="2">
       <w:start w:val="1"/>
       <w:numFmt w:val="decimal"/>
-      <w:pStyle w:val="Overskrift3"/>
+      <w:pStyle w:val="Heading3"/>
       <w:lvlText w:val="%1.%2.%3"/>
       <w:lvlJc w:val="left"/>
       <w:pPr>
@@ -13025,7 +13187,7 @@
     <w:lvl w:ilvl="3">
       <w:start w:val="1"/>
       <w:numFmt w:val="decimal"/>
-      <w:pStyle w:val="Overskrift4"/>
+      <w:pStyle w:val="Heading4"/>
       <w:lvlText w:val="%1.%2.%3.%4"/>
       <w:lvlJc w:val="left"/>
       <w:pPr>
@@ -13038,7 +13200,7 @@
     <w:lvl w:ilvl="4">
       <w:start w:val="1"/>
       <w:numFmt w:val="decimal"/>
-      <w:pStyle w:val="Overskrift5"/>
+      <w:pStyle w:val="Heading5"/>
       <w:lvlText w:val="%1.%2.%3.%4.%5"/>
       <w:lvlJc w:val="left"/>
       <w:pPr>
@@ -13051,7 +13213,7 @@
     <w:lvl w:ilvl="5">
       <w:start w:val="1"/>
       <w:numFmt w:val="decimal"/>
-      <w:pStyle w:val="Overskrift6"/>
+      <w:pStyle w:val="Heading6"/>
       <w:lvlText w:val="%1.%2.%3.%4.%5.%6"/>
       <w:lvlJc w:val="left"/>
       <w:pPr>
@@ -13064,7 +13226,7 @@
     <w:lvl w:ilvl="6">
       <w:start w:val="1"/>
       <w:numFmt w:val="decimal"/>
-      <w:pStyle w:val="Overskrift7"/>
+      <w:pStyle w:val="Heading7"/>
       <w:lvlText w:val="%1.%2.%3.%4.%5.%6.%7"/>
       <w:lvlJc w:val="left"/>
       <w:pPr>
@@ -13077,7 +13239,7 @@
     <w:lvl w:ilvl="7">
       <w:start w:val="1"/>
       <w:numFmt w:val="decimal"/>
-      <w:pStyle w:val="Overskrift8"/>
+      <w:pStyle w:val="Heading8"/>
       <w:lvlText w:val="%1.%2.%3.%4.%5.%6.%7.%8"/>
       <w:lvlJc w:val="left"/>
       <w:pPr>
@@ -13090,7 +13252,7 @@
     <w:lvl w:ilvl="8">
       <w:start w:val="1"/>
       <w:numFmt w:val="decimal"/>
-      <w:pStyle w:val="Overskrift9"/>
+      <w:pStyle w:val="Heading9"/>
       <w:lvlText w:val="%1.%2.%3.%4.%5.%6.%7.%8.%9"/>
       <w:lvlJc w:val="left"/>
       <w:pPr>
@@ -13345,7 +13507,7 @@
 </file>
 
 <file path=word/styles.xml><?xml version="1.0" encoding="utf-8"?>
-<w:styles xmlns:mc="http://schemas.openxmlformats.org/markup-compatibility/2006" xmlns:r="http://schemas.openxmlformats.org/officeDocument/2006/relationships" xmlns:w="http://schemas.openxmlformats.org/wordprocessingml/2006/main" xmlns:w14="http://schemas.microsoft.com/office/word/2010/wordml" xmlns:w15="http://schemas.microsoft.com/office/word/2012/wordml" xmlns:w16cex="http://schemas.microsoft.com/office/word/2018/wordml/cex" xmlns:w16cid="http://schemas.microsoft.com/office/word/2016/wordml/cid" xmlns:w16="http://schemas.microsoft.com/office/word/2018/wordml" xmlns:w16sdtdh="http://schemas.microsoft.com/office/word/2020/wordml/sdtdatahash" xmlns:w16se="http://schemas.microsoft.com/office/word/2015/wordml/symex" mc:Ignorable="w14 w15 w16se w16cid w16 w16cex w16sdtdh">
+<w:styles xmlns:mc="http://schemas.openxmlformats.org/markup-compatibility/2006" xmlns:r="http://schemas.openxmlformats.org/officeDocument/2006/relationships" xmlns:w="http://schemas.openxmlformats.org/wordprocessingml/2006/main" xmlns:w14="http://schemas.microsoft.com/office/word/2010/wordml" xmlns:w15="http://schemas.microsoft.com/office/word/2012/wordml" xmlns:w16cex="http://schemas.microsoft.com/office/word/2018/wordml/cex" xmlns:w16cid="http://schemas.microsoft.com/office/word/2016/wordml/cid" xmlns:w16="http://schemas.microsoft.com/office/word/2018/wordml" xmlns:w16du="http://schemas.microsoft.com/office/word/2023/wordml/word16du" xmlns:w16sdtdh="http://schemas.microsoft.com/office/word/2020/wordml/sdtdatahash" xmlns:w16se="http://schemas.microsoft.com/office/word/2015/wordml/symex" mc:Ignorable="w14 w15 w16se w16cid w16 w16cex w16sdtdh w16du">
   <w:docDefaults>
     <w:rPrDefault>
       <w:rPr>
@@ -13739,7 +13901,7 @@
       <w:lang w:val="en-GB" w:eastAsia="en-US"/>
     </w:rPr>
   </w:style>
-  <w:style w:type="paragraph" w:styleId="Overskrift1">
+  <w:style w:type="paragraph" w:styleId="Heading1">
     <w:name w:val="heading 1"/>
     <w:basedOn w:val="Normal"/>
     <w:next w:val="Normal"/>
@@ -13759,7 +13921,7 @@
       <w:sz w:val="24"/>
     </w:rPr>
   </w:style>
-  <w:style w:type="paragraph" w:styleId="Overskrift2">
+  <w:style w:type="paragraph" w:styleId="Heading2">
     <w:name w:val="heading 2"/>
     <w:basedOn w:val="Normal"/>
     <w:next w:val="Normal"/>
@@ -13785,7 +13947,7 @@
       <w:sz w:val="22"/>
     </w:rPr>
   </w:style>
-  <w:style w:type="paragraph" w:styleId="Overskrift3">
+  <w:style w:type="paragraph" w:styleId="Heading3">
     <w:name w:val="heading 3"/>
     <w:basedOn w:val="Normal"/>
     <w:next w:val="Normal"/>
@@ -13804,7 +13966,7 @@
       <w:b/>
     </w:rPr>
   </w:style>
-  <w:style w:type="paragraph" w:styleId="Overskrift4">
+  <w:style w:type="paragraph" w:styleId="Heading4">
     <w:name w:val="heading 4"/>
     <w:basedOn w:val="Normal"/>
     <w:next w:val="Normal"/>
@@ -13824,7 +13986,7 @@
       <w:lang w:val="sq-AL"/>
     </w:rPr>
   </w:style>
-  <w:style w:type="paragraph" w:styleId="Overskrift5">
+  <w:style w:type="paragraph" w:styleId="Heading5">
     <w:name w:val="heading 5"/>
     <w:basedOn w:val="Normal"/>
     <w:next w:val="Normal"/>
@@ -13844,7 +14006,7 @@
       <w:sz w:val="22"/>
     </w:rPr>
   </w:style>
-  <w:style w:type="paragraph" w:styleId="Overskrift6">
+  <w:style w:type="paragraph" w:styleId="Heading6">
     <w:name w:val="heading 6"/>
     <w:basedOn w:val="Normal"/>
     <w:next w:val="Normal"/>
@@ -13864,7 +14026,7 @@
       <w:sz w:val="22"/>
     </w:rPr>
   </w:style>
-  <w:style w:type="paragraph" w:styleId="Overskrift7">
+  <w:style w:type="paragraph" w:styleId="Heading7">
     <w:name w:val="heading 7"/>
     <w:basedOn w:val="Normal"/>
     <w:next w:val="Normal"/>
@@ -13882,7 +14044,7 @@
       <w:i/>
     </w:rPr>
   </w:style>
-  <w:style w:type="paragraph" w:styleId="Overskrift8">
+  <w:style w:type="paragraph" w:styleId="Heading8">
     <w:name w:val="heading 8"/>
     <w:basedOn w:val="Normal"/>
     <w:next w:val="Normal"/>
@@ -13900,7 +14062,7 @@
       <w:i/>
     </w:rPr>
   </w:style>
-  <w:style w:type="paragraph" w:styleId="Overskrift9">
+  <w:style w:type="paragraph" w:styleId="Heading9">
     <w:name w:val="heading 9"/>
     <w:basedOn w:val="Normal"/>
     <w:next w:val="Normal"/>
@@ -13918,13 +14080,13 @@
       <w:i/>
     </w:rPr>
   </w:style>
-  <w:style w:type="character" w:default="1" w:styleId="Standardskriftforavsnitt">
+  <w:style w:type="character" w:default="1" w:styleId="DefaultParagraphFont">
     <w:name w:val="Default Paragraph Font"/>
     <w:uiPriority w:val="1"/>
     <w:semiHidden/>
     <w:unhideWhenUsed/>
   </w:style>
-  <w:style w:type="table" w:default="1" w:styleId="Vanligtabell">
+  <w:style w:type="table" w:default="1" w:styleId="TableNormal">
     <w:name w:val="Normal Table"/>
     <w:uiPriority w:val="99"/>
     <w:semiHidden/>
@@ -13939,13 +14101,13 @@
       </w:tblCellMar>
     </w:tblPr>
   </w:style>
-  <w:style w:type="numbering" w:default="1" w:styleId="Ingenliste">
+  <w:style w:type="numbering" w:default="1" w:styleId="NoList">
     <w:name w:val="No List"/>
     <w:uiPriority w:val="99"/>
     <w:semiHidden/>
     <w:unhideWhenUsed/>
   </w:style>
-  <w:style w:type="paragraph" w:styleId="Topptekst">
+  <w:style w:type="paragraph" w:styleId="Header">
     <w:name w:val="header"/>
     <w:basedOn w:val="Normal"/>
     <w:pPr>
@@ -13955,10 +14117,10 @@
       </w:tabs>
     </w:pPr>
   </w:style>
-  <w:style w:type="paragraph" w:styleId="Bunntekst">
+  <w:style w:type="paragraph" w:styleId="Footer">
     <w:name w:val="footer"/>
     <w:basedOn w:val="Normal"/>
-    <w:link w:val="BunntekstTegn"/>
+    <w:link w:val="FooterChar"/>
     <w:uiPriority w:val="99"/>
     <w:pPr>
       <w:tabs>
@@ -13971,7 +14133,7 @@
       <w:sz w:val="16"/>
     </w:rPr>
   </w:style>
-  <w:style w:type="paragraph" w:styleId="INNH1">
+  <w:style w:type="paragraph" w:styleId="TOC1">
     <w:name w:val="toc 1"/>
     <w:basedOn w:val="Normal"/>
     <w:next w:val="Normal"/>
@@ -13985,7 +14147,7 @@
       <w:sz w:val="20"/>
     </w:rPr>
   </w:style>
-  <w:style w:type="paragraph" w:styleId="INNH2">
+  <w:style w:type="paragraph" w:styleId="TOC2">
     <w:name w:val="toc 2"/>
     <w:basedOn w:val="Normal"/>
     <w:next w:val="Normal"/>
@@ -13998,7 +14160,7 @@
       <w:sz w:val="20"/>
     </w:rPr>
   </w:style>
-  <w:style w:type="paragraph" w:styleId="INNH3">
+  <w:style w:type="paragraph" w:styleId="TOC3">
     <w:name w:val="toc 3"/>
     <w:basedOn w:val="Normal"/>
     <w:next w:val="Normal"/>
@@ -14011,7 +14173,7 @@
       <w:sz w:val="20"/>
     </w:rPr>
   </w:style>
-  <w:style w:type="paragraph" w:styleId="INNH4">
+  <w:style w:type="paragraph" w:styleId="TOC4">
     <w:name w:val="toc 4"/>
     <w:basedOn w:val="Normal"/>
     <w:next w:val="Normal"/>
@@ -14020,7 +14182,7 @@
       <w:ind w:left="720"/>
     </w:pPr>
   </w:style>
-  <w:style w:type="paragraph" w:styleId="INNH5">
+  <w:style w:type="paragraph" w:styleId="TOC5">
     <w:name w:val="toc 5"/>
     <w:basedOn w:val="Normal"/>
     <w:next w:val="Normal"/>
@@ -14029,7 +14191,7 @@
       <w:ind w:left="960"/>
     </w:pPr>
   </w:style>
-  <w:style w:type="paragraph" w:styleId="INNH6">
+  <w:style w:type="paragraph" w:styleId="TOC6">
     <w:name w:val="toc 6"/>
     <w:basedOn w:val="Normal"/>
     <w:next w:val="Normal"/>
@@ -14038,7 +14200,7 @@
       <w:ind w:left="1200"/>
     </w:pPr>
   </w:style>
-  <w:style w:type="paragraph" w:styleId="INNH7">
+  <w:style w:type="paragraph" w:styleId="TOC7">
     <w:name w:val="toc 7"/>
     <w:basedOn w:val="Normal"/>
     <w:next w:val="Normal"/>
@@ -14047,7 +14209,7 @@
       <w:ind w:left="1440"/>
     </w:pPr>
   </w:style>
-  <w:style w:type="paragraph" w:styleId="INNH8">
+  <w:style w:type="paragraph" w:styleId="TOC8">
     <w:name w:val="toc 8"/>
     <w:basedOn w:val="Normal"/>
     <w:next w:val="Normal"/>
@@ -14056,7 +14218,7 @@
       <w:ind w:left="1680"/>
     </w:pPr>
   </w:style>
-  <w:style w:type="paragraph" w:styleId="INNH9">
+  <w:style w:type="paragraph" w:styleId="TOC9">
     <w:name w:val="toc 9"/>
     <w:basedOn w:val="Normal"/>
     <w:next w:val="Normal"/>
@@ -14065,7 +14227,7 @@
       <w:ind w:left="1920"/>
     </w:pPr>
   </w:style>
-  <w:style w:type="paragraph" w:styleId="Indeks1">
+  <w:style w:type="paragraph" w:styleId="Index1">
     <w:name w:val="index 1"/>
     <w:basedOn w:val="Normal"/>
     <w:next w:val="Normal"/>
@@ -14080,7 +14242,7 @@
       <w:b/>
     </w:rPr>
   </w:style>
-  <w:style w:type="paragraph" w:styleId="Indeks3">
+  <w:style w:type="paragraph" w:styleId="Index3">
     <w:name w:val="index 3"/>
     <w:basedOn w:val="Normal"/>
     <w:next w:val="Normal"/>
@@ -14092,7 +14254,7 @@
       <w:ind w:left="600" w:hanging="200"/>
     </w:pPr>
   </w:style>
-  <w:style w:type="paragraph" w:styleId="Bildetekst">
+  <w:style w:type="paragraph" w:styleId="Caption">
     <w:name w:val="caption"/>
     <w:basedOn w:val="Normal"/>
     <w:next w:val="Normal"/>
@@ -14104,17 +14266,17 @@
       <w:i/>
     </w:rPr>
   </w:style>
-  <w:style w:type="character" w:styleId="Fotnotereferanse">
+  <w:style w:type="character" w:styleId="FootnoteReference">
     <w:name w:val="footnote reference"/>
     <w:semiHidden/>
     <w:rPr>
       <w:vertAlign w:val="superscript"/>
     </w:rPr>
   </w:style>
-  <w:style w:type="paragraph" w:styleId="Fotnotetekst">
+  <w:style w:type="paragraph" w:styleId="FootnoteText">
     <w:name w:val="footnote text"/>
     <w:basedOn w:val="Normal"/>
-    <w:link w:val="FotnotetekstTegn"/>
+    <w:link w:val="FootnoteTextChar"/>
     <w:semiHidden/>
     <w:pPr>
       <w:jc w:val="both"/>
@@ -14123,30 +14285,30 @@
       <w:sz w:val="20"/>
     </w:rPr>
   </w:style>
-  <w:style w:type="character" w:styleId="Merknadsreferanse">
+  <w:style w:type="character" w:styleId="CommentReference">
     <w:name w:val="annotation reference"/>
     <w:semiHidden/>
     <w:rPr>
       <w:sz w:val="16"/>
     </w:rPr>
   </w:style>
-  <w:style w:type="paragraph" w:styleId="Merknadstekst">
+  <w:style w:type="paragraph" w:styleId="CommentText">
     <w:name w:val="annotation text"/>
     <w:basedOn w:val="Normal"/>
-    <w:link w:val="MerknadstekstTegn"/>
+    <w:link w:val="CommentTextChar"/>
     <w:semiHidden/>
     <w:rPr>
       <w:sz w:val="20"/>
     </w:rPr>
   </w:style>
-  <w:style w:type="character" w:styleId="Hyperkobling">
+  <w:style w:type="character" w:styleId="Hyperlink">
     <w:name w:val="Hyperlink"/>
     <w:rPr>
       <w:color w:val="0000FF"/>
       <w:u w:val="single"/>
     </w:rPr>
   </w:style>
-  <w:style w:type="character" w:styleId="Fulgthyperkobling">
+  <w:style w:type="character" w:styleId="FollowedHyperlink">
     <w:name w:val="FollowedHyperlink"/>
     <w:rPr>
       <w:color w:val="800080"/>
@@ -14164,7 +14326,7 @@
   </w:style>
   <w:style w:type="paragraph" w:customStyle="1" w:styleId="Appendix">
     <w:name w:val="Appendix"/>
-    <w:basedOn w:val="Overskrift1"/>
+    <w:basedOn w:val="Heading1"/>
     <w:pPr>
       <w:keepNext/>
       <w:numPr>
@@ -14190,7 +14352,7 @@
       <w:lang w:val="en-US"/>
     </w:rPr>
   </w:style>
-  <w:style w:type="paragraph" w:styleId="Dokumentkart">
+  <w:style w:type="paragraph" w:styleId="DocumentMap">
     <w:name w:val="Document Map"/>
     <w:basedOn w:val="Normal"/>
     <w:semiHidden/>
@@ -14213,9 +14375,9 @@
       <w:sz w:val="20"/>
     </w:rPr>
   </w:style>
-  <w:style w:type="table" w:styleId="Tabellrutenett">
+  <w:style w:type="table" w:styleId="TableGrid">
     <w:name w:val="Table Grid"/>
-    <w:basedOn w:val="Vanligtabell"/>
+    <w:basedOn w:val="TableNormal"/>
     <w:uiPriority w:val="59"/>
     <w:rsid w:val="00FB38FA"/>
     <w:tblPr>
@@ -14240,7 +14402,7 @@
       <w:sz w:val="20"/>
     </w:rPr>
   </w:style>
-  <w:style w:type="character" w:styleId="Utheving">
+  <w:style w:type="character" w:styleId="Emphasis">
     <w:name w:val="Emphasis"/>
     <w:qFormat/>
     <w:rsid w:val="00376949"/>
@@ -14251,7 +14413,7 @@
   </w:style>
   <w:style w:type="paragraph" w:customStyle="1" w:styleId="Style1">
     <w:name w:val="Style1"/>
-    <w:basedOn w:val="Overskrift4"/>
+    <w:basedOn w:val="Heading4"/>
     <w:autoRedefine/>
     <w:rsid w:val="0092522D"/>
     <w:rPr>
@@ -14260,16 +14422,16 @@
   </w:style>
   <w:style w:type="paragraph" w:customStyle="1" w:styleId="Ref">
     <w:name w:val="Ref"/>
-    <w:basedOn w:val="Nummerertliste"/>
+    <w:basedOn w:val="ListNumber"/>
     <w:rsid w:val="0015485B"/>
     <w:rPr>
       <w:rFonts w:cs="Arial"/>
       <w:lang w:val="sq-AL"/>
     </w:rPr>
   </w:style>
-  <w:style w:type="table" w:styleId="Tabell-3D-effekt3">
+  <w:style w:type="table" w:styleId="Table3Deffects3">
     <w:name w:val="Table 3D effects 3"/>
-    <w:basedOn w:val="Vanligtabell"/>
+    <w:basedOn w:val="TableNormal"/>
     <w:rsid w:val="00360D8E"/>
     <w:tblPr>
       <w:tblStyleRowBandSize w:val="1"/>
@@ -14353,7 +14515,7 @@
       </w:tcPr>
     </w:tblStylePr>
   </w:style>
-  <w:style w:type="paragraph" w:styleId="Nummerertliste">
+  <w:style w:type="paragraph" w:styleId="ListNumber">
     <w:name w:val="List Number"/>
     <w:basedOn w:val="Normal"/>
     <w:rsid w:val="00680AFE"/>
@@ -14363,7 +14525,7 @@
       </w:numPr>
     </w:pPr>
   </w:style>
-  <w:style w:type="paragraph" w:styleId="Listeavsnitt">
+  <w:style w:type="paragraph" w:styleId="ListParagraph">
     <w:name w:val="List Paragraph"/>
     <w:basedOn w:val="Normal"/>
     <w:uiPriority w:val="34"/>
@@ -14373,9 +14535,9 @@
       <w:ind w:left="708"/>
     </w:pPr>
   </w:style>
-  <w:style w:type="table" w:styleId="Enkelttabell3">
+  <w:style w:type="table" w:styleId="TableSimple3">
     <w:name w:val="Table Simple 3"/>
-    <w:basedOn w:val="Vanligtabell"/>
+    <w:basedOn w:val="TableNormal"/>
     <w:rsid w:val="00F56828"/>
     <w:tblPr>
       <w:tblBorders>
@@ -14406,7 +14568,7 @@
   </w:style>
   <w:style w:type="table" w:customStyle="1" w:styleId="BV-QR-SingleColumn">
     <w:name w:val="BV-QR-SingleColumn"/>
-    <w:basedOn w:val="Vanligtabell"/>
+    <w:basedOn w:val="TableNormal"/>
     <w:rsid w:val="001A0E53"/>
     <w:pPr>
       <w:spacing w:before="20" w:after="20" w:line="20" w:lineRule="atLeast"/>
@@ -14453,13 +14615,13 @@
   </w:style>
   <w:style w:type="table" w:customStyle="1" w:styleId="BV-QR-Nx3">
     <w:name w:val="BV-QR-Nx3"/>
-    <w:basedOn w:val="Vanligtabell"/>
+    <w:basedOn w:val="TableNormal"/>
     <w:rsid w:val="009C332E"/>
     <w:tblPr/>
   </w:style>
   <w:style w:type="table" w:customStyle="1" w:styleId="BV-Table-Nx1">
     <w:name w:val="BV-Table-Nx1"/>
-    <w:basedOn w:val="Vanligtabell"/>
+    <w:basedOn w:val="TableNormal"/>
     <w:rsid w:val="00E258C3"/>
     <w:pPr>
       <w:spacing w:before="20" w:after="20" w:line="20" w:lineRule="atLeast"/>
@@ -14511,29 +14673,29 @@
       </w:tcPr>
     </w:tblStylePr>
   </w:style>
-  <w:style w:type="paragraph" w:styleId="Kommentaremne">
+  <w:style w:type="paragraph" w:styleId="CommentSubject">
     <w:name w:val="annotation subject"/>
-    <w:basedOn w:val="Merknadstekst"/>
-    <w:next w:val="Merknadstekst"/>
-    <w:link w:val="KommentaremneTegn"/>
+    <w:basedOn w:val="CommentText"/>
+    <w:next w:val="CommentText"/>
+    <w:link w:val="CommentSubjectChar"/>
     <w:rsid w:val="0003573B"/>
     <w:rPr>
       <w:b/>
       <w:bCs/>
     </w:rPr>
   </w:style>
-  <w:style w:type="character" w:customStyle="1" w:styleId="MerknadstekstTegn">
-    <w:name w:val="Merknadstekst Tegn"/>
-    <w:link w:val="Merknadstekst"/>
+  <w:style w:type="character" w:customStyle="1" w:styleId="CommentTextChar">
+    <w:name w:val="Comment Text Char"/>
+    <w:link w:val="CommentText"/>
     <w:semiHidden/>
     <w:rsid w:val="0003573B"/>
     <w:rPr>
       <w:lang w:val="en-GB"/>
     </w:rPr>
   </w:style>
-  <w:style w:type="character" w:customStyle="1" w:styleId="KommentaremneTegn">
-    <w:name w:val="Kommentaremne Tegn"/>
-    <w:link w:val="Kommentaremne"/>
+  <w:style w:type="character" w:customStyle="1" w:styleId="CommentSubjectChar">
+    <w:name w:val="Comment Subject Char"/>
+    <w:link w:val="CommentSubject"/>
     <w:rsid w:val="0003573B"/>
     <w:rPr>
       <w:b/>
@@ -14541,10 +14703,10 @@
       <w:lang w:val="en-GB"/>
     </w:rPr>
   </w:style>
-  <w:style w:type="paragraph" w:styleId="Bobletekst">
+  <w:style w:type="paragraph" w:styleId="BalloonText">
     <w:name w:val="Balloon Text"/>
     <w:basedOn w:val="Normal"/>
-    <w:link w:val="BobletekstTegn"/>
+    <w:link w:val="BalloonTextChar"/>
     <w:rsid w:val="0003573B"/>
     <w:rPr>
       <w:rFonts w:ascii="Tahoma" w:hAnsi="Tahoma" w:cs="Tahoma"/>
@@ -14552,9 +14714,9 @@
       <w:szCs w:val="16"/>
     </w:rPr>
   </w:style>
-  <w:style w:type="character" w:customStyle="1" w:styleId="BobletekstTegn">
-    <w:name w:val="Bobletekst Tegn"/>
-    <w:link w:val="Bobletekst"/>
+  <w:style w:type="character" w:customStyle="1" w:styleId="BalloonTextChar">
+    <w:name w:val="Balloon Text Char"/>
+    <w:link w:val="BalloonText"/>
     <w:rsid w:val="0003573B"/>
     <w:rPr>
       <w:rFonts w:ascii="Tahoma" w:hAnsi="Tahoma" w:cs="Tahoma"/>
@@ -14563,18 +14725,18 @@
       <w:lang w:val="en-GB"/>
     </w:rPr>
   </w:style>
-  <w:style w:type="paragraph" w:styleId="Brdtekst">
+  <w:style w:type="paragraph" w:styleId="BodyText">
     <w:name w:val="Body Text"/>
     <w:basedOn w:val="Normal"/>
-    <w:link w:val="BrdtekstTegn"/>
+    <w:link w:val="BodyTextChar"/>
     <w:rsid w:val="00E2206C"/>
     <w:pPr>
       <w:spacing w:after="120"/>
     </w:pPr>
   </w:style>
-  <w:style w:type="character" w:customStyle="1" w:styleId="BrdtekstTegn">
-    <w:name w:val="Brødtekst Tegn"/>
-    <w:link w:val="Brdtekst"/>
+  <w:style w:type="character" w:customStyle="1" w:styleId="BodyTextChar">
+    <w:name w:val="Body Text Char"/>
+    <w:link w:val="BodyText"/>
     <w:rsid w:val="00E2206C"/>
     <w:rPr>
       <w:sz w:val="24"/>
@@ -14592,7 +14754,7 @@
   </w:style>
   <w:style w:type="table" w:customStyle="1" w:styleId="GridTable1Light-Accent11">
     <w:name w:val="Grid Table 1 Light - Accent 11"/>
-    <w:basedOn w:val="Vanligtabell"/>
+    <w:basedOn w:val="TableNormal"/>
     <w:uiPriority w:val="46"/>
     <w:rsid w:val="005A2CB9"/>
     <w:rPr>
@@ -14664,11 +14826,11 @@
       <w:color w:val="000000"/>
     </w:rPr>
   </w:style>
-  <w:style w:type="paragraph" w:styleId="Tittel">
+  <w:style w:type="paragraph" w:styleId="Title">
     <w:name w:val="Title"/>
     <w:basedOn w:val="Normal"/>
     <w:next w:val="Normal"/>
-    <w:link w:val="TittelTegn"/>
+    <w:link w:val="TitleChar"/>
     <w:qFormat/>
     <w:rsid w:val="00F26B83"/>
     <w:pPr>
@@ -14684,10 +14846,10 @@
       <w:szCs w:val="56"/>
     </w:rPr>
   </w:style>
-  <w:style w:type="character" w:customStyle="1" w:styleId="TittelTegn">
-    <w:name w:val="Tittel Tegn"/>
-    <w:basedOn w:val="Standardskriftforavsnitt"/>
-    <w:link w:val="Tittel"/>
+  <w:style w:type="character" w:customStyle="1" w:styleId="TitleChar">
+    <w:name w:val="Title Char"/>
+    <w:basedOn w:val="DefaultParagraphFont"/>
+    <w:link w:val="Title"/>
     <w:rsid w:val="00F26B83"/>
     <w:rPr>
       <w:rFonts w:ascii="Helvetica Neue" w:eastAsiaTheme="majorEastAsia" w:hAnsi="Helvetica Neue" w:cstheme="majorBidi"/>
@@ -14700,11 +14862,11 @@
       <w:lang w:val="en-GB" w:eastAsia="en-US"/>
     </w:rPr>
   </w:style>
-  <w:style w:type="paragraph" w:styleId="Undertittel">
+  <w:style w:type="paragraph" w:styleId="Subtitle">
     <w:name w:val="Subtitle"/>
     <w:basedOn w:val="Normal"/>
     <w:next w:val="Normal"/>
-    <w:link w:val="UndertittelTegn"/>
+    <w:link w:val="SubtitleChar"/>
     <w:qFormat/>
     <w:rsid w:val="00E61652"/>
     <w:pPr>
@@ -14721,10 +14883,10 @@
       <w:szCs w:val="22"/>
     </w:rPr>
   </w:style>
-  <w:style w:type="character" w:customStyle="1" w:styleId="UndertittelTegn">
-    <w:name w:val="Undertittel Tegn"/>
-    <w:basedOn w:val="Standardskriftforavsnitt"/>
-    <w:link w:val="Undertittel"/>
+  <w:style w:type="character" w:customStyle="1" w:styleId="SubtitleChar">
+    <w:name w:val="Subtitle Char"/>
+    <w:basedOn w:val="DefaultParagraphFont"/>
+    <w:link w:val="Subtitle"/>
     <w:rsid w:val="00E61652"/>
     <w:rPr>
       <w:rFonts w:ascii="Helvetica Neue Thin" w:eastAsiaTheme="minorEastAsia" w:hAnsi="Helvetica Neue Thin" w:cstheme="minorBidi"/>
@@ -14735,10 +14897,10 @@
       <w:lang w:val="en-GB" w:eastAsia="en-US"/>
     </w:rPr>
   </w:style>
-  <w:style w:type="character" w:customStyle="1" w:styleId="BunntekstTegn">
-    <w:name w:val="Bunntekst Tegn"/>
-    <w:basedOn w:val="Standardskriftforavsnitt"/>
-    <w:link w:val="Bunntekst"/>
+  <w:style w:type="character" w:customStyle="1" w:styleId="FooterChar">
+    <w:name w:val="Footer Char"/>
+    <w:basedOn w:val="DefaultParagraphFont"/>
+    <w:link w:val="Footer"/>
     <w:uiPriority w:val="99"/>
     <w:rsid w:val="0075323D"/>
     <w:rPr>
@@ -14747,15 +14909,15 @@
       <w:lang w:val="en-GB" w:eastAsia="en-US"/>
     </w:rPr>
   </w:style>
-  <w:style w:type="character" w:styleId="Sidetall">
+  <w:style w:type="character" w:styleId="PageNumber">
     <w:name w:val="page number"/>
-    <w:basedOn w:val="Standardskriftforavsnitt"/>
+    <w:basedOn w:val="DefaultParagraphFont"/>
     <w:rsid w:val="00DA1B07"/>
   </w:style>
-  <w:style w:type="character" w:customStyle="1" w:styleId="FotnotetekstTegn">
-    <w:name w:val="Fotnotetekst Tegn"/>
-    <w:basedOn w:val="Standardskriftforavsnitt"/>
-    <w:link w:val="Fotnotetekst"/>
+  <w:style w:type="character" w:customStyle="1" w:styleId="FootnoteTextChar">
+    <w:name w:val="Footnote Text Char"/>
+    <w:basedOn w:val="DefaultParagraphFont"/>
+    <w:link w:val="FootnoteText"/>
     <w:semiHidden/>
     <w:rsid w:val="001B5CF2"/>
     <w:rPr>

</xml_diff>